<commit_message>
Writing case 03 - attaching label to script case in doc
</commit_message>
<xml_diff>
--- a/StormRunner_Automation/src/stormRunner Test Cases/StormRunner Automation Project Test Cases - Updated.docx
+++ b/StormRunner_Automation/src/stormRunner Test Cases/StormRunner Automation Project Test Cases - Updated.docx
@@ -12,6 +12,7 @@
           <w:lang w:val="en-US"/>
         </w:rPr>
       </w:pPr>
+      <w:proofErr w:type="spellStart"/>
       <w:r>
         <w:rPr>
           <w:b/>
@@ -19,7 +20,17 @@
           <w:u w:val="single"/>
           <w:lang w:val="en-US"/>
         </w:rPr>
-        <w:t>StormRunner Automation Project with Java</w:t>
+        <w:t>StormRunner</w:t>
+      </w:r>
+      <w:proofErr w:type="spellEnd"/>
+      <w:r>
+        <w:rPr>
+          <w:b/>
+          <w:bCs/>
+          <w:u w:val="single"/>
+          <w:lang w:val="en-US"/>
+        </w:rPr>
+        <w:t xml:space="preserve"> Automation Project with Java</w:t>
       </w:r>
     </w:p>
     <w:p>
@@ -666,7 +677,25 @@
                 <w:szCs w:val="20"/>
                 <w:lang w:val="en-US"/>
               </w:rPr>
-              <w:t xml:space="preserve">You should be logged in to your tenant : </w:t>
+              <w:t xml:space="preserve">You should be logged in to your </w:t>
+            </w:r>
+            <w:proofErr w:type="gramStart"/>
+            <w:r>
+              <w:rPr>
+                <w:sz w:val="20"/>
+                <w:szCs w:val="20"/>
+                <w:lang w:val="en-US"/>
+              </w:rPr>
+              <w:t>tenant :</w:t>
+            </w:r>
+            <w:proofErr w:type="gramEnd"/>
+            <w:r>
+              <w:rPr>
+                <w:sz w:val="20"/>
+                <w:szCs w:val="20"/>
+                <w:lang w:val="en-US"/>
+              </w:rPr>
+              <w:t xml:space="preserve"> </w:t>
             </w:r>
           </w:p>
           <w:p>
@@ -810,7 +839,25 @@
                 <w:szCs w:val="20"/>
                 <w:lang w:val="en-US"/>
               </w:rPr>
-              <w:t>The logged in name in the right upper corner should be : “Benny Mizrachi”</w:t>
+              <w:t xml:space="preserve">The logged in name in the right upper corner should </w:t>
+            </w:r>
+            <w:proofErr w:type="gramStart"/>
+            <w:r>
+              <w:rPr>
+                <w:sz w:val="20"/>
+                <w:szCs w:val="20"/>
+                <w:lang w:val="en-US"/>
+              </w:rPr>
+              <w:t>be :</w:t>
+            </w:r>
+            <w:proofErr w:type="gramEnd"/>
+            <w:r>
+              <w:rPr>
+                <w:sz w:val="20"/>
+                <w:szCs w:val="20"/>
+                <w:lang w:val="en-US"/>
+              </w:rPr>
+              <w:t xml:space="preserve"> “Benny Mizrachi”</w:t>
             </w:r>
           </w:p>
         </w:tc>
@@ -2909,6 +2956,8 @@
         <w:rPr>
           <w:b/>
           <w:bCs/>
+          <w:sz w:val="26"/>
+          <w:szCs w:val="26"/>
           <w:u w:val="single"/>
           <w:lang w:val="en-US"/>
         </w:rPr>
@@ -2917,10 +2966,34 @@
         <w:rPr>
           <w:b/>
           <w:bCs/>
+          <w:sz w:val="26"/>
+          <w:szCs w:val="26"/>
           <w:u w:val="single"/>
           <w:lang w:val="en-US"/>
         </w:rPr>
-        <w:t xml:space="preserve">Attaching &amp; Detaching a label to </w:t>
+        <w:t>Attaching &amp; Detaching a label to</w:t>
+      </w:r>
+      <w:r>
+        <w:rPr>
+          <w:b/>
+          <w:bCs/>
+          <w:sz w:val="26"/>
+          <w:szCs w:val="26"/>
+          <w:u w:val="single"/>
+          <w:lang w:val="en-US"/>
+        </w:rPr>
+        <w:t xml:space="preserve"> a script</w:t>
+      </w:r>
+      <w:r>
+        <w:rPr>
+          <w:b/>
+          <w:bCs/>
+          <w:sz w:val="26"/>
+          <w:szCs w:val="26"/>
+          <w:u w:val="single"/>
+          <w:lang w:val="en-US"/>
+        </w:rPr>
+        <w:t xml:space="preserve"> </w:t>
       </w:r>
     </w:p>
     <w:p>
@@ -3119,7 +3192,41 @@
                 <w:szCs w:val="20"/>
                 <w:lang w:val="en-US"/>
               </w:rPr>
-              <w:t>You should see the "Home" page</w:t>
+              <w:t xml:space="preserve">You should see the </w:t>
+            </w:r>
+            <w:r>
+              <w:rPr>
+                <w:sz w:val="20"/>
+                <w:szCs w:val="20"/>
+                <w:lang w:val="en-US"/>
+              </w:rPr>
+              <w:t>'</w:t>
+            </w:r>
+            <w:r>
+              <w:rPr>
+                <w:b/>
+                <w:bCs/>
+                <w:sz w:val="20"/>
+                <w:szCs w:val="20"/>
+                <w:lang w:val="en-US"/>
+              </w:rPr>
+              <w:t>Home</w:t>
+            </w:r>
+            <w:r>
+              <w:rPr>
+                <w:sz w:val="20"/>
+                <w:szCs w:val="20"/>
+                <w:lang w:val="en-US"/>
+              </w:rPr>
+              <w:t>'</w:t>
+            </w:r>
+            <w:r>
+              <w:rPr>
+                <w:sz w:val="20"/>
+                <w:szCs w:val="20"/>
+                <w:lang w:val="en-US"/>
+              </w:rPr>
+              <w:t xml:space="preserve"> page</w:t>
             </w:r>
           </w:p>
         </w:tc>
@@ -3167,7 +3274,41 @@
                 <w:szCs w:val="20"/>
                 <w:lang w:val="en-US"/>
               </w:rPr>
-              <w:t>Click on "Assets" tab</w:t>
+              <w:t xml:space="preserve">Click on </w:t>
+            </w:r>
+            <w:r>
+              <w:rPr>
+                <w:sz w:val="20"/>
+                <w:szCs w:val="20"/>
+                <w:lang w:val="en-US"/>
+              </w:rPr>
+              <w:t>'</w:t>
+            </w:r>
+            <w:r>
+              <w:rPr>
+                <w:b/>
+                <w:bCs/>
+                <w:sz w:val="20"/>
+                <w:szCs w:val="20"/>
+                <w:lang w:val="en-US"/>
+              </w:rPr>
+              <w:t>Assets</w:t>
+            </w:r>
+            <w:r>
+              <w:rPr>
+                <w:sz w:val="20"/>
+                <w:szCs w:val="20"/>
+                <w:lang w:val="en-US"/>
+              </w:rPr>
+              <w:t>'</w:t>
+            </w:r>
+            <w:r>
+              <w:rPr>
+                <w:sz w:val="20"/>
+                <w:szCs w:val="20"/>
+                <w:lang w:val="en-US"/>
+              </w:rPr>
+              <w:t xml:space="preserve"> tab</w:t>
             </w:r>
           </w:p>
           <w:p>
@@ -3198,7 +3339,51 @@
                 <w:szCs w:val="20"/>
                 <w:lang w:val="en-US"/>
               </w:rPr>
-              <w:t>You should see the "Assets" page content</w:t>
+              <w:t xml:space="preserve">You should see the </w:t>
+            </w:r>
+            <w:r>
+              <w:rPr>
+                <w:sz w:val="20"/>
+                <w:szCs w:val="20"/>
+                <w:lang w:val="en-US"/>
+              </w:rPr>
+              <w:t>'</w:t>
+            </w:r>
+            <w:r>
+              <w:rPr>
+                <w:b/>
+                <w:bCs/>
+                <w:sz w:val="20"/>
+                <w:szCs w:val="20"/>
+                <w:lang w:val="en-US"/>
+              </w:rPr>
+              <w:t>Assets</w:t>
+            </w:r>
+            <w:r>
+              <w:rPr>
+                <w:b/>
+                <w:bCs/>
+                <w:sz w:val="20"/>
+                <w:szCs w:val="20"/>
+                <w:lang w:val="en-US"/>
+              </w:rPr>
+              <w:t xml:space="preserve"> -&gt; Scripts</w:t>
+            </w:r>
+            <w:r>
+              <w:rPr>
+                <w:sz w:val="20"/>
+                <w:szCs w:val="20"/>
+                <w:lang w:val="en-US"/>
+              </w:rPr>
+              <w:t>'</w:t>
+            </w:r>
+            <w:r>
+              <w:rPr>
+                <w:sz w:val="20"/>
+                <w:szCs w:val="20"/>
+                <w:lang w:val="en-US"/>
+              </w:rPr>
+              <w:t xml:space="preserve"> page</w:t>
             </w:r>
           </w:p>
           <w:p>
@@ -3255,17 +3440,42 @@
                 <w:szCs w:val="20"/>
                 <w:lang w:val="en-US"/>
               </w:rPr>
-              <w:t>Click on "Expand Labels Pane" button</w:t>
-            </w:r>
-          </w:p>
-          <w:p>
-            <w:pPr>
-              <w:rPr>
-                <w:sz w:val="20"/>
-                <w:szCs w:val="20"/>
-                <w:lang w:val="en-US"/>
-              </w:rPr>
-            </w:pPr>
+              <w:t>click</w:t>
+            </w:r>
+            <w:r>
+              <w:rPr>
+                <w:sz w:val="20"/>
+                <w:szCs w:val="20"/>
+                <w:lang w:val="en-US"/>
+              </w:rPr>
+              <w:t xml:space="preserve"> on </w:t>
+            </w:r>
+            <w:r>
+              <w:rPr>
+                <w:b/>
+                <w:bCs/>
+                <w:sz w:val="20"/>
+                <w:szCs w:val="20"/>
+                <w:lang w:val="en-US"/>
+              </w:rPr>
+              <w:t>'Expand Labels Pane</w:t>
+            </w:r>
+            <w:r>
+              <w:rPr>
+                <w:sz w:val="20"/>
+                <w:szCs w:val="20"/>
+                <w:lang w:val="en-US"/>
+              </w:rPr>
+              <w:t>' button</w:t>
+            </w:r>
+            <w:r>
+              <w:rPr>
+                <w:sz w:val="20"/>
+                <w:szCs w:val="20"/>
+                <w:lang w:val="en-US"/>
+              </w:rPr>
+              <w:t xml:space="preserve"> </w:t>
+            </w:r>
           </w:p>
         </w:tc>
         <w:tc>
@@ -3286,7 +3496,41 @@
                 <w:szCs w:val="20"/>
                 <w:lang w:val="en-US"/>
               </w:rPr>
-              <w:t>The "Labels" pane should be expanded</w:t>
+              <w:t xml:space="preserve">The </w:t>
+            </w:r>
+            <w:r>
+              <w:rPr>
+                <w:sz w:val="20"/>
+                <w:szCs w:val="20"/>
+                <w:lang w:val="en-US"/>
+              </w:rPr>
+              <w:t>'</w:t>
+            </w:r>
+            <w:r>
+              <w:rPr>
+                <w:b/>
+                <w:bCs/>
+                <w:sz w:val="20"/>
+                <w:szCs w:val="20"/>
+                <w:lang w:val="en-US"/>
+              </w:rPr>
+              <w:t>Labels</w:t>
+            </w:r>
+            <w:r>
+              <w:rPr>
+                <w:sz w:val="20"/>
+                <w:szCs w:val="20"/>
+                <w:lang w:val="en-US"/>
+              </w:rPr>
+              <w:t>'</w:t>
+            </w:r>
+            <w:r>
+              <w:rPr>
+                <w:sz w:val="20"/>
+                <w:szCs w:val="20"/>
+                <w:lang w:val="en-US"/>
+              </w:rPr>
+              <w:t xml:space="preserve"> pane should be expanded</w:t>
             </w:r>
           </w:p>
         </w:tc>
@@ -3334,17 +3578,34 @@
                 <w:szCs w:val="20"/>
                 <w:lang w:val="en-US"/>
               </w:rPr>
-              <w:t>Click "Create Label" button</w:t>
-            </w:r>
-          </w:p>
-          <w:p>
-            <w:pPr>
-              <w:rPr>
-                <w:sz w:val="20"/>
-                <w:szCs w:val="20"/>
-                <w:lang w:val="en-US"/>
-              </w:rPr>
-            </w:pPr>
+              <w:t>Click</w:t>
+            </w:r>
+            <w:r>
+              <w:rPr>
+                <w:sz w:val="20"/>
+                <w:szCs w:val="20"/>
+                <w:lang w:val="en-US"/>
+              </w:rPr>
+              <w:t xml:space="preserve"> on </w:t>
+            </w:r>
+            <w:r>
+              <w:rPr>
+                <w:b/>
+                <w:bCs/>
+                <w:sz w:val="20"/>
+                <w:szCs w:val="20"/>
+                <w:lang w:val="en-US"/>
+              </w:rPr>
+              <w:t>'Create label</w:t>
+            </w:r>
+            <w:r>
+              <w:rPr>
+                <w:sz w:val="20"/>
+                <w:szCs w:val="20"/>
+                <w:lang w:val="en-US"/>
+              </w:rPr>
+              <w:t>' button for creating new label</w:t>
+            </w:r>
           </w:p>
         </w:tc>
         <w:tc>
@@ -3365,7 +3626,41 @@
                 <w:szCs w:val="20"/>
                 <w:lang w:val="en-US"/>
               </w:rPr>
-              <w:t>The "New Label" dialog should be opened</w:t>
+              <w:t xml:space="preserve">The </w:t>
+            </w:r>
+            <w:r>
+              <w:rPr>
+                <w:sz w:val="20"/>
+                <w:szCs w:val="20"/>
+                <w:lang w:val="en-US"/>
+              </w:rPr>
+              <w:t>'</w:t>
+            </w:r>
+            <w:r>
+              <w:rPr>
+                <w:b/>
+                <w:bCs/>
+                <w:sz w:val="20"/>
+                <w:szCs w:val="20"/>
+                <w:lang w:val="en-US"/>
+              </w:rPr>
+              <w:t>New Label</w:t>
+            </w:r>
+            <w:r>
+              <w:rPr>
+                <w:sz w:val="20"/>
+                <w:szCs w:val="20"/>
+                <w:lang w:val="en-US"/>
+              </w:rPr>
+              <w:t>'</w:t>
+            </w:r>
+            <w:r>
+              <w:rPr>
+                <w:sz w:val="20"/>
+                <w:szCs w:val="20"/>
+                <w:lang w:val="en-US"/>
+              </w:rPr>
+              <w:t xml:space="preserve"> dialog should be opened</w:t>
             </w:r>
           </w:p>
         </w:tc>
@@ -3414,7 +3709,33 @@
                 <w:szCs w:val="20"/>
                 <w:lang w:val="en-US"/>
               </w:rPr>
-              <w:t>Enter a label name</w:t>
+              <w:t>Enter Label Name</w:t>
+            </w:r>
+            <w:r>
+              <w:rPr>
+                <w:sz w:val="20"/>
+                <w:szCs w:val="20"/>
+                <w:lang w:val="en-US"/>
+              </w:rPr>
+              <w:t>: '</w:t>
+            </w:r>
+            <w:r>
+              <w:rPr>
+                <w:b/>
+                <w:bCs/>
+                <w:sz w:val="20"/>
+                <w:szCs w:val="20"/>
+                <w:lang w:val="en-US"/>
+              </w:rPr>
+              <w:t>StormRunner_Label</w:t>
+            </w:r>
+            <w:r>
+              <w:rPr>
+                <w:sz w:val="20"/>
+                <w:szCs w:val="20"/>
+                <w:lang w:val="en-US"/>
+              </w:rPr>
+              <w:t>'</w:t>
             </w:r>
           </w:p>
           <w:p>
@@ -3445,8 +3766,49 @@
                 <w:szCs w:val="20"/>
                 <w:lang w:val="en-US"/>
               </w:rPr>
-              <w:t>The label name should appear in the "Label name" field.</w:t>
-            </w:r>
+              <w:t xml:space="preserve">The label name should appear in the </w:t>
+            </w:r>
+            <w:r>
+              <w:rPr>
+                <w:sz w:val="20"/>
+                <w:szCs w:val="20"/>
+                <w:lang w:val="en-US"/>
+              </w:rPr>
+              <w:t>'</w:t>
+            </w:r>
+            <w:r>
+              <w:rPr>
+                <w:sz w:val="20"/>
+                <w:szCs w:val="20"/>
+                <w:lang w:val="en-US"/>
+              </w:rPr>
+              <w:t>Label name</w:t>
+            </w:r>
+            <w:r>
+              <w:rPr>
+                <w:sz w:val="20"/>
+                <w:szCs w:val="20"/>
+                <w:lang w:val="en-US"/>
+              </w:rPr>
+              <w:t>'</w:t>
+            </w:r>
+            <w:r>
+              <w:rPr>
+                <w:sz w:val="20"/>
+                <w:szCs w:val="20"/>
+                <w:lang w:val="en-US"/>
+              </w:rPr>
+              <w:t xml:space="preserve"> field.</w:t>
+            </w:r>
+          </w:p>
+          <w:p>
+            <w:pPr>
+              <w:rPr>
+                <w:sz w:val="20"/>
+                <w:szCs w:val="20"/>
+                <w:lang w:val="en-US"/>
+              </w:rPr>
+            </w:pPr>
           </w:p>
         </w:tc>
       </w:tr>
@@ -3493,7 +3855,41 @@
                 <w:szCs w:val="20"/>
                 <w:lang w:val="en-US"/>
               </w:rPr>
-              <w:t>Click on "Save" button</w:t>
+              <w:t xml:space="preserve">Click on </w:t>
+            </w:r>
+            <w:r>
+              <w:rPr>
+                <w:sz w:val="20"/>
+                <w:szCs w:val="20"/>
+                <w:lang w:val="en-US"/>
+              </w:rPr>
+              <w:t>'</w:t>
+            </w:r>
+            <w:r>
+              <w:rPr>
+                <w:b/>
+                <w:bCs/>
+                <w:sz w:val="20"/>
+                <w:szCs w:val="20"/>
+                <w:lang w:val="en-US"/>
+              </w:rPr>
+              <w:t>Save</w:t>
+            </w:r>
+            <w:r>
+              <w:rPr>
+                <w:sz w:val="20"/>
+                <w:szCs w:val="20"/>
+                <w:lang w:val="en-US"/>
+              </w:rPr>
+              <w:t>'</w:t>
+            </w:r>
+            <w:r>
+              <w:rPr>
+                <w:sz w:val="20"/>
+                <w:szCs w:val="20"/>
+                <w:lang w:val="en-US"/>
+              </w:rPr>
+              <w:t xml:space="preserve"> button</w:t>
             </w:r>
           </w:p>
           <w:p>
@@ -3581,7 +3977,25 @@
                 <w:szCs w:val="20"/>
                 <w:lang w:val="en-US"/>
               </w:rPr>
-              <w:t>Click on the "Assign Labels" button</w:t>
+              <w:t>Click on '</w:t>
+            </w:r>
+            <w:r>
+              <w:rPr>
+                <w:b/>
+                <w:bCs/>
+                <w:sz w:val="20"/>
+                <w:szCs w:val="20"/>
+                <w:lang w:val="en-US"/>
+              </w:rPr>
+              <w:t>Collapse Labels Pane</w:t>
+            </w:r>
+            <w:r>
+              <w:rPr>
+                <w:sz w:val="20"/>
+                <w:szCs w:val="20"/>
+                <w:lang w:val="en-US"/>
+              </w:rPr>
+              <w:t>' button for closing the Labels Pane</w:t>
             </w:r>
           </w:p>
           <w:p>
@@ -3612,7 +4026,15 @@
                 <w:szCs w:val="20"/>
                 <w:lang w:val="en-US"/>
               </w:rPr>
-              <w:t>The drop down of the labels should appear</w:t>
+              <w:t xml:space="preserve">The </w:t>
+            </w:r>
+            <w:r>
+              <w:rPr>
+                <w:sz w:val="20"/>
+                <w:szCs w:val="20"/>
+                <w:lang w:val="en-US"/>
+              </w:rPr>
+              <w:t>labels pane should be collapsed</w:t>
             </w:r>
           </w:p>
         </w:tc>
@@ -3641,6 +4063,16 @@
               <w:t>8.</w:t>
             </w:r>
           </w:p>
+          <w:p>
+            <w:pPr>
+              <w:jc w:val="center"/>
+              <w:rPr>
+                <w:b/>
+                <w:bCs/>
+                <w:lang w:val="en-US"/>
+              </w:rPr>
+            </w:pPr>
+          </w:p>
         </w:tc>
         <w:tc>
           <w:tcPr>
@@ -3660,7 +4092,33 @@
                 <w:szCs w:val="20"/>
                 <w:lang w:val="en-US"/>
               </w:rPr>
-              <w:t>Check your new label for the script selected</w:t>
+              <w:t xml:space="preserve">Click </w:t>
+            </w:r>
+            <w:r>
+              <w:rPr>
+                <w:sz w:val="20"/>
+                <w:szCs w:val="20"/>
+                <w:lang w:val="en-US"/>
+              </w:rPr>
+              <w:t xml:space="preserve">on the </w:t>
+            </w:r>
+            <w:r>
+              <w:rPr>
+                <w:b/>
+                <w:bCs/>
+                <w:sz w:val="20"/>
+                <w:szCs w:val="20"/>
+                <w:lang w:val="en-US"/>
+              </w:rPr>
+              <w:t>'Assign Labels'</w:t>
+            </w:r>
+            <w:r>
+              <w:rPr>
+                <w:sz w:val="20"/>
+                <w:szCs w:val="20"/>
+                <w:lang w:val="en-US"/>
+              </w:rPr>
+              <w:t xml:space="preserve"> drop down list</w:t>
             </w:r>
           </w:p>
         </w:tc>
@@ -3682,17 +4140,26 @@
                 <w:szCs w:val="20"/>
                 <w:lang w:val="en-US"/>
               </w:rPr>
-              <w:t>The label should be checked</w:t>
-            </w:r>
-          </w:p>
-          <w:p>
-            <w:pPr>
-              <w:rPr>
-                <w:sz w:val="20"/>
-                <w:szCs w:val="20"/>
-                <w:lang w:val="en-US"/>
-              </w:rPr>
-            </w:pPr>
+              <w:t xml:space="preserve">The </w:t>
+            </w:r>
+            <w:proofErr w:type="gramStart"/>
+            <w:r>
+              <w:rPr>
+                <w:sz w:val="20"/>
+                <w:szCs w:val="20"/>
+                <w:lang w:val="en-US"/>
+              </w:rPr>
+              <w:t>drop down</w:t>
+            </w:r>
+            <w:proofErr w:type="gramEnd"/>
+            <w:r>
+              <w:rPr>
+                <w:sz w:val="20"/>
+                <w:szCs w:val="20"/>
+                <w:lang w:val="en-US"/>
+              </w:rPr>
+              <w:t xml:space="preserve"> list of all existing labels should appear</w:t>
+            </w:r>
           </w:p>
         </w:tc>
       </w:tr>
@@ -3739,7 +4206,25 @@
                 <w:szCs w:val="20"/>
                 <w:lang w:val="en-US"/>
               </w:rPr>
-              <w:t>Click the "Save" button</w:t>
+              <w:t xml:space="preserve">Click the </w:t>
+            </w:r>
+            <w:r>
+              <w:rPr>
+                <w:b/>
+                <w:bCs/>
+                <w:sz w:val="20"/>
+                <w:szCs w:val="20"/>
+                <w:lang w:val="en-US"/>
+              </w:rPr>
+              <w:t>checkbox</w:t>
+            </w:r>
+            <w:r>
+              <w:rPr>
+                <w:sz w:val="20"/>
+                <w:szCs w:val="20"/>
+                <w:lang w:val="en-US"/>
+              </w:rPr>
+              <w:t xml:space="preserve"> of the new added label</w:t>
             </w:r>
           </w:p>
           <w:p>
@@ -3770,17 +4255,8 @@
                 <w:szCs w:val="20"/>
                 <w:lang w:val="en-US"/>
               </w:rPr>
-              <w:t>The labels drop down should be closed and the label should appear for the selected script</w:t>
-            </w:r>
-          </w:p>
-          <w:p>
-            <w:pPr>
-              <w:rPr>
-                <w:sz w:val="20"/>
-                <w:szCs w:val="20"/>
-                <w:lang w:val="en-US"/>
-              </w:rPr>
-            </w:pPr>
+              <w:t>Your label should be checked</w:t>
+            </w:r>
           </w:p>
         </w:tc>
       </w:tr>
@@ -3792,20 +4268,27 @@
           </w:tcPr>
           <w:p>
             <w:pPr>
-              <w:jc w:val="center"/>
-              <w:rPr>
-                <w:b/>
-                <w:bCs/>
-                <w:lang w:val="en-US"/>
-              </w:rPr>
-            </w:pPr>
-            <w:r>
-              <w:rPr>
-                <w:b/>
-                <w:bCs/>
-                <w:lang w:val="en-US"/>
-              </w:rPr>
-              <w:t>10.</w:t>
+              <w:rPr>
+                <w:b/>
+                <w:bCs/>
+                <w:lang w:val="en-US"/>
+              </w:rPr>
+            </w:pPr>
+            <w:r>
+              <w:rPr>
+                <w:b/>
+                <w:bCs/>
+                <w:lang w:val="en-US"/>
+              </w:rPr>
+              <w:t>10</w:t>
+            </w:r>
+            <w:r>
+              <w:rPr>
+                <w:b/>
+                <w:bCs/>
+                <w:lang w:val="en-US"/>
+              </w:rPr>
+              <w:t>.</w:t>
             </w:r>
           </w:p>
         </w:tc>
@@ -3827,7 +4310,25 @@
                 <w:szCs w:val="20"/>
                 <w:lang w:val="en-US"/>
               </w:rPr>
-              <w:t>Hover over the label name in the left pane and click the …</w:t>
+              <w:t xml:space="preserve">Click </w:t>
+            </w:r>
+            <w:r>
+              <w:rPr>
+                <w:b/>
+                <w:bCs/>
+                <w:sz w:val="20"/>
+                <w:szCs w:val="20"/>
+                <w:lang w:val="en-US"/>
+              </w:rPr>
+              <w:t>'Save'</w:t>
+            </w:r>
+            <w:r>
+              <w:rPr>
+                <w:sz w:val="20"/>
+                <w:szCs w:val="20"/>
+                <w:lang w:val="en-US"/>
+              </w:rPr>
+              <w:t xml:space="preserve"> for attaching the label to the script</w:t>
             </w:r>
           </w:p>
         </w:tc>
@@ -3849,7 +4350,41 @@
                 <w:szCs w:val="20"/>
                 <w:lang w:val="en-US"/>
               </w:rPr>
-              <w:t>The drop-down menu should appear</w:t>
+              <w:t xml:space="preserve">The labels drop down should be closed and the label should </w:t>
+            </w:r>
+            <w:r>
+              <w:rPr>
+                <w:sz w:val="20"/>
+                <w:szCs w:val="20"/>
+                <w:lang w:val="en-US"/>
+              </w:rPr>
+              <w:t xml:space="preserve">be </w:t>
+            </w:r>
+            <w:r>
+              <w:rPr>
+                <w:b/>
+                <w:bCs/>
+                <w:sz w:val="20"/>
+                <w:szCs w:val="20"/>
+                <w:lang w:val="en-US"/>
+              </w:rPr>
+              <w:t>attached</w:t>
+            </w:r>
+            <w:r>
+              <w:rPr>
+                <w:sz w:val="20"/>
+                <w:szCs w:val="20"/>
+                <w:lang w:val="en-US"/>
+              </w:rPr>
+              <w:t xml:space="preserve"> to </w:t>
+            </w:r>
+            <w:r>
+              <w:rPr>
+                <w:sz w:val="20"/>
+                <w:szCs w:val="20"/>
+                <w:lang w:val="en-US"/>
+              </w:rPr>
+              <w:t>the selected script</w:t>
             </w:r>
           </w:p>
           <w:p>
@@ -3871,7 +4406,6 @@
           </w:tcPr>
           <w:p>
             <w:pPr>
-              <w:jc w:val="center"/>
               <w:rPr>
                 <w:b/>
                 <w:bCs/>
@@ -3887,6 +4421,15 @@
               <w:t>11.</w:t>
             </w:r>
           </w:p>
+          <w:p>
+            <w:pPr>
+              <w:rPr>
+                <w:b/>
+                <w:bCs/>
+                <w:lang w:val="en-US"/>
+              </w:rPr>
+            </w:pPr>
+          </w:p>
         </w:tc>
         <w:tc>
           <w:tcPr>
@@ -3906,8 +4449,35 @@
                 <w:szCs w:val="20"/>
                 <w:lang w:val="en-US"/>
               </w:rPr>
-              <w:t>Choose the "Remove" option</w:t>
-            </w:r>
+              <w:t xml:space="preserve">Click on </w:t>
+            </w:r>
+            <w:r>
+              <w:rPr>
+                <w:b/>
+                <w:bCs/>
+                <w:sz w:val="20"/>
+                <w:szCs w:val="20"/>
+                <w:lang w:val="en-US"/>
+              </w:rPr>
+              <w:t>'Expand Labels Pane'</w:t>
+            </w:r>
+            <w:r>
+              <w:rPr>
+                <w:sz w:val="20"/>
+                <w:szCs w:val="20"/>
+                <w:lang w:val="en-US"/>
+              </w:rPr>
+              <w:t xml:space="preserve"> button for opening the Labels Pane</w:t>
+            </w:r>
+          </w:p>
+          <w:p>
+            <w:pPr>
+              <w:rPr>
+                <w:sz w:val="20"/>
+                <w:szCs w:val="20"/>
+                <w:lang w:val="en-US"/>
+              </w:rPr>
+            </w:pPr>
           </w:p>
         </w:tc>
         <w:tc>
@@ -3928,17 +4498,8 @@
                 <w:szCs w:val="20"/>
                 <w:lang w:val="en-US"/>
               </w:rPr>
-              <w:t>The "Remove Label" dialog should open</w:t>
-            </w:r>
-          </w:p>
-          <w:p>
-            <w:pPr>
-              <w:rPr>
-                <w:sz w:val="20"/>
-                <w:szCs w:val="20"/>
-                <w:lang w:val="en-US"/>
-              </w:rPr>
-            </w:pPr>
+              <w:t>The labels pane should be expanded</w:t>
+            </w:r>
           </w:p>
         </w:tc>
       </w:tr>
@@ -3963,7 +4524,23 @@
                 <w:bCs/>
                 <w:lang w:val="en-US"/>
               </w:rPr>
-              <w:t>12.</w:t>
+              <w:t>1</w:t>
+            </w:r>
+            <w:r>
+              <w:rPr>
+                <w:b/>
+                <w:bCs/>
+                <w:lang w:val="en-US"/>
+              </w:rPr>
+              <w:t>2</w:t>
+            </w:r>
+            <w:r>
+              <w:rPr>
+                <w:b/>
+                <w:bCs/>
+                <w:lang w:val="en-US"/>
+              </w:rPr>
+              <w:t>.</w:t>
             </w:r>
           </w:p>
         </w:tc>
@@ -3985,7 +4562,61 @@
                 <w:szCs w:val="20"/>
                 <w:lang w:val="en-US"/>
               </w:rPr>
-              <w:t>Click "Remove" button</w:t>
+              <w:t xml:space="preserve">Clicking on </w:t>
+            </w:r>
+            <w:r>
+              <w:rPr>
+                <w:b/>
+                <w:bCs/>
+                <w:sz w:val="20"/>
+                <w:szCs w:val="20"/>
+                <w:lang w:val="en-US"/>
+              </w:rPr>
+              <w:t>'</w:t>
+            </w:r>
+            <w:r>
+              <w:rPr>
+                <w:b/>
+                <w:bCs/>
+                <w:sz w:val="20"/>
+                <w:szCs w:val="20"/>
+                <w:lang w:val="en-US"/>
+              </w:rPr>
+              <w:t>...</w:t>
+            </w:r>
+            <w:r>
+              <w:rPr>
+                <w:b/>
+                <w:bCs/>
+                <w:sz w:val="20"/>
+                <w:szCs w:val="20"/>
+                <w:lang w:val="en-US"/>
+              </w:rPr>
+              <w:t>'</w:t>
+            </w:r>
+            <w:r>
+              <w:rPr>
+                <w:sz w:val="20"/>
+                <w:szCs w:val="20"/>
+                <w:lang w:val="en-US"/>
+              </w:rPr>
+              <w:t xml:space="preserve"> of </w:t>
+            </w:r>
+            <w:r>
+              <w:rPr>
+                <w:sz w:val="20"/>
+                <w:szCs w:val="20"/>
+                <w:lang w:val="en-US"/>
+              </w:rPr>
+              <w:t xml:space="preserve">your new </w:t>
+            </w:r>
+            <w:r>
+              <w:rPr>
+                <w:sz w:val="20"/>
+                <w:szCs w:val="20"/>
+                <w:lang w:val="en-US"/>
+              </w:rPr>
+              <w:t>label to open its options</w:t>
             </w:r>
           </w:p>
         </w:tc>
@@ -4007,7 +4638,410 @@
                 <w:szCs w:val="20"/>
                 <w:lang w:val="en-US"/>
               </w:rPr>
-              <w:t>The label should be removed from the left pane &amp; from the selected script</w:t>
+              <w:t xml:space="preserve">The drop-down menu </w:t>
+            </w:r>
+            <w:r>
+              <w:rPr>
+                <w:sz w:val="20"/>
+                <w:szCs w:val="20"/>
+                <w:lang w:val="en-US"/>
+              </w:rPr>
+              <w:t xml:space="preserve">of the label </w:t>
+            </w:r>
+            <w:r>
+              <w:rPr>
+                <w:sz w:val="20"/>
+                <w:szCs w:val="20"/>
+                <w:lang w:val="en-US"/>
+              </w:rPr>
+              <w:t>should appear</w:t>
+            </w:r>
+          </w:p>
+          <w:p>
+            <w:pPr>
+              <w:rPr>
+                <w:sz w:val="20"/>
+                <w:szCs w:val="20"/>
+                <w:lang w:val="en-US"/>
+              </w:rPr>
+            </w:pPr>
+          </w:p>
+        </w:tc>
+      </w:tr>
+      <w:tr>
+        <w:tc>
+          <w:tcPr>
+            <w:tcW w:w="540" w:type="dxa"/>
+            <w:vAlign w:val="center"/>
+          </w:tcPr>
+          <w:p>
+            <w:pPr>
+              <w:jc w:val="center"/>
+              <w:rPr>
+                <w:b/>
+                <w:bCs/>
+                <w:lang w:val="en-US"/>
+              </w:rPr>
+            </w:pPr>
+            <w:r>
+              <w:rPr>
+                <w:b/>
+                <w:bCs/>
+                <w:lang w:val="en-US"/>
+              </w:rPr>
+              <w:t>1</w:t>
+            </w:r>
+            <w:r>
+              <w:rPr>
+                <w:b/>
+                <w:bCs/>
+                <w:lang w:val="en-US"/>
+              </w:rPr>
+              <w:t>3</w:t>
+            </w:r>
+            <w:r>
+              <w:rPr>
+                <w:b/>
+                <w:bCs/>
+                <w:lang w:val="en-US"/>
+              </w:rPr>
+              <w:t>.</w:t>
+            </w:r>
+          </w:p>
+        </w:tc>
+        <w:tc>
+          <w:tcPr>
+            <w:tcW w:w="5130" w:type="dxa"/>
+          </w:tcPr>
+          <w:p>
+            <w:pPr>
+              <w:rPr>
+                <w:sz w:val="20"/>
+                <w:szCs w:val="20"/>
+                <w:lang w:val="en-US"/>
+              </w:rPr>
+            </w:pPr>
+            <w:r>
+              <w:rPr>
+                <w:sz w:val="20"/>
+                <w:szCs w:val="20"/>
+                <w:lang w:val="en-US"/>
+              </w:rPr>
+              <w:t xml:space="preserve">Choose the </w:t>
+            </w:r>
+            <w:r>
+              <w:rPr>
+                <w:b/>
+                <w:bCs/>
+                <w:sz w:val="20"/>
+                <w:szCs w:val="20"/>
+                <w:lang w:val="en-US"/>
+              </w:rPr>
+              <w:t>'Remove'</w:t>
+            </w:r>
+            <w:r>
+              <w:rPr>
+                <w:sz w:val="20"/>
+                <w:szCs w:val="20"/>
+                <w:lang w:val="en-US"/>
+              </w:rPr>
+              <w:t xml:space="preserve"> option to remove the label</w:t>
+            </w:r>
+          </w:p>
+        </w:tc>
+        <w:tc>
+          <w:tcPr>
+            <w:tcW w:w="4680" w:type="dxa"/>
+          </w:tcPr>
+          <w:p>
+            <w:pPr>
+              <w:rPr>
+                <w:sz w:val="20"/>
+                <w:szCs w:val="20"/>
+                <w:lang w:val="en-US"/>
+              </w:rPr>
+            </w:pPr>
+            <w:r>
+              <w:rPr>
+                <w:sz w:val="20"/>
+                <w:szCs w:val="20"/>
+                <w:lang w:val="en-US"/>
+              </w:rPr>
+              <w:t xml:space="preserve">The </w:t>
+            </w:r>
+            <w:r>
+              <w:rPr>
+                <w:sz w:val="20"/>
+                <w:szCs w:val="20"/>
+                <w:lang w:val="en-US"/>
+              </w:rPr>
+              <w:t>'</w:t>
+            </w:r>
+            <w:r>
+              <w:rPr>
+                <w:b/>
+                <w:bCs/>
+                <w:sz w:val="20"/>
+                <w:szCs w:val="20"/>
+                <w:lang w:val="en-US"/>
+              </w:rPr>
+              <w:t>Remove Label</w:t>
+            </w:r>
+            <w:r>
+              <w:rPr>
+                <w:sz w:val="20"/>
+                <w:szCs w:val="20"/>
+                <w:lang w:val="en-US"/>
+              </w:rPr>
+              <w:t>'</w:t>
+            </w:r>
+            <w:r>
+              <w:rPr>
+                <w:sz w:val="20"/>
+                <w:szCs w:val="20"/>
+                <w:lang w:val="en-US"/>
+              </w:rPr>
+              <w:t xml:space="preserve"> dialog should open</w:t>
+            </w:r>
+          </w:p>
+          <w:p>
+            <w:pPr>
+              <w:rPr>
+                <w:sz w:val="20"/>
+                <w:szCs w:val="20"/>
+                <w:lang w:val="en-US"/>
+              </w:rPr>
+            </w:pPr>
+          </w:p>
+        </w:tc>
+      </w:tr>
+      <w:tr>
+        <w:tc>
+          <w:tcPr>
+            <w:tcW w:w="540" w:type="dxa"/>
+            <w:vAlign w:val="center"/>
+          </w:tcPr>
+          <w:p>
+            <w:pPr>
+              <w:jc w:val="center"/>
+              <w:rPr>
+                <w:b/>
+                <w:bCs/>
+                <w:lang w:val="en-US"/>
+              </w:rPr>
+            </w:pPr>
+            <w:r>
+              <w:rPr>
+                <w:b/>
+                <w:bCs/>
+                <w:lang w:val="en-US"/>
+              </w:rPr>
+              <w:t>1</w:t>
+            </w:r>
+            <w:r>
+              <w:rPr>
+                <w:b/>
+                <w:bCs/>
+                <w:lang w:val="en-US"/>
+              </w:rPr>
+              <w:t>4</w:t>
+            </w:r>
+            <w:r>
+              <w:rPr>
+                <w:b/>
+                <w:bCs/>
+                <w:lang w:val="en-US"/>
+              </w:rPr>
+              <w:t>.</w:t>
+            </w:r>
+          </w:p>
+        </w:tc>
+        <w:tc>
+          <w:tcPr>
+            <w:tcW w:w="5130" w:type="dxa"/>
+          </w:tcPr>
+          <w:p>
+            <w:pPr>
+              <w:rPr>
+                <w:sz w:val="20"/>
+                <w:szCs w:val="20"/>
+                <w:lang w:val="en-US"/>
+              </w:rPr>
+            </w:pPr>
+            <w:r>
+              <w:rPr>
+                <w:sz w:val="20"/>
+                <w:szCs w:val="20"/>
+                <w:lang w:val="en-US"/>
+              </w:rPr>
+              <w:t xml:space="preserve">Click </w:t>
+            </w:r>
+            <w:r>
+              <w:rPr>
+                <w:b/>
+                <w:bCs/>
+                <w:sz w:val="20"/>
+                <w:szCs w:val="20"/>
+                <w:lang w:val="en-US"/>
+              </w:rPr>
+              <w:t>'Remove'</w:t>
+            </w:r>
+            <w:r>
+              <w:rPr>
+                <w:sz w:val="20"/>
+                <w:szCs w:val="20"/>
+                <w:lang w:val="en-US"/>
+              </w:rPr>
+              <w:t xml:space="preserve"> button in the 'Remove Label' dialog</w:t>
+            </w:r>
+          </w:p>
+        </w:tc>
+        <w:tc>
+          <w:tcPr>
+            <w:tcW w:w="4680" w:type="dxa"/>
+          </w:tcPr>
+          <w:p>
+            <w:pPr>
+              <w:rPr>
+                <w:sz w:val="20"/>
+                <w:szCs w:val="20"/>
+                <w:lang w:val="en-US"/>
+              </w:rPr>
+            </w:pPr>
+            <w:r>
+              <w:rPr>
+                <w:sz w:val="20"/>
+                <w:szCs w:val="20"/>
+                <w:lang w:val="en-US"/>
+              </w:rPr>
+              <w:t xml:space="preserve">The label should be </w:t>
+            </w:r>
+            <w:r>
+              <w:rPr>
+                <w:b/>
+                <w:bCs/>
+                <w:sz w:val="20"/>
+                <w:szCs w:val="20"/>
+                <w:lang w:val="en-US"/>
+              </w:rPr>
+              <w:t>removed</w:t>
+            </w:r>
+            <w:r>
+              <w:rPr>
+                <w:sz w:val="20"/>
+                <w:szCs w:val="20"/>
+                <w:lang w:val="en-US"/>
+              </w:rPr>
+              <w:t xml:space="preserve"> from the left pane &amp; </w:t>
+            </w:r>
+            <w:r>
+              <w:rPr>
+                <w:sz w:val="20"/>
+                <w:szCs w:val="20"/>
+                <w:lang w:val="en-US"/>
+              </w:rPr>
+              <w:t xml:space="preserve">be </w:t>
+            </w:r>
+            <w:r>
+              <w:rPr>
+                <w:b/>
+                <w:bCs/>
+                <w:sz w:val="20"/>
+                <w:szCs w:val="20"/>
+                <w:lang w:val="en-US"/>
+              </w:rPr>
+              <w:t>detached</w:t>
+            </w:r>
+            <w:r>
+              <w:rPr>
+                <w:sz w:val="20"/>
+                <w:szCs w:val="20"/>
+                <w:lang w:val="en-US"/>
+              </w:rPr>
+              <w:t xml:space="preserve"> from </w:t>
+            </w:r>
+            <w:r>
+              <w:rPr>
+                <w:sz w:val="20"/>
+                <w:szCs w:val="20"/>
+                <w:lang w:val="en-US"/>
+              </w:rPr>
+              <w:t>the selected script</w:t>
+            </w:r>
+          </w:p>
+          <w:p>
+            <w:pPr>
+              <w:rPr>
+                <w:sz w:val="20"/>
+                <w:szCs w:val="20"/>
+                <w:lang w:val="en-US"/>
+              </w:rPr>
+            </w:pPr>
+          </w:p>
+        </w:tc>
+      </w:tr>
+      <w:tr>
+        <w:tc>
+          <w:tcPr>
+            <w:tcW w:w="540" w:type="dxa"/>
+            <w:vAlign w:val="center"/>
+          </w:tcPr>
+          <w:p>
+            <w:pPr>
+              <w:jc w:val="center"/>
+              <w:rPr>
+                <w:b/>
+                <w:bCs/>
+                <w:lang w:val="en-US"/>
+              </w:rPr>
+            </w:pPr>
+            <w:r>
+              <w:rPr>
+                <w:b/>
+                <w:bCs/>
+                <w:lang w:val="en-US"/>
+              </w:rPr>
+              <w:t>15.</w:t>
+            </w:r>
+          </w:p>
+        </w:tc>
+        <w:tc>
+          <w:tcPr>
+            <w:tcW w:w="5130" w:type="dxa"/>
+          </w:tcPr>
+          <w:p>
+            <w:pPr>
+              <w:rPr>
+                <w:sz w:val="20"/>
+                <w:szCs w:val="20"/>
+                <w:lang w:val="en-US"/>
+              </w:rPr>
+            </w:pPr>
+            <w:r>
+              <w:rPr>
+                <w:sz w:val="20"/>
+                <w:szCs w:val="20"/>
+                <w:lang w:val="en-US"/>
+              </w:rPr>
+              <w:t xml:space="preserve">Click on </w:t>
+            </w:r>
+            <w:r>
+              <w:rPr>
+                <w:b/>
+                <w:bCs/>
+                <w:sz w:val="20"/>
+                <w:szCs w:val="20"/>
+                <w:lang w:val="en-US"/>
+              </w:rPr>
+              <w:t>'Collapse Labels Pane'</w:t>
+            </w:r>
+            <w:r>
+              <w:rPr>
+                <w:sz w:val="20"/>
+                <w:szCs w:val="20"/>
+                <w:lang w:val="en-US"/>
+              </w:rPr>
+              <w:t xml:space="preserve"> button for closing the Labels Pane</w:t>
             </w:r>
           </w:p>
           <w:p>
@@ -4020,6 +5054,28 @@
             </w:pPr>
             <w:bookmarkStart w:id="0" w:name="_GoBack"/>
             <w:bookmarkEnd w:id="0"/>
+          </w:p>
+        </w:tc>
+        <w:tc>
+          <w:tcPr>
+            <w:tcW w:w="4680" w:type="dxa"/>
+          </w:tcPr>
+          <w:p>
+            <w:pPr>
+              <w:rPr>
+                <w:sz w:val="20"/>
+                <w:szCs w:val="20"/>
+                <w:lang w:val="en-US"/>
+              </w:rPr>
+            </w:pPr>
+            <w:r>
+              <w:rPr>
+                <w:sz w:val="20"/>
+                <w:szCs w:val="20"/>
+                <w:lang w:val="en-US"/>
+              </w:rPr>
+              <w:t>The labels pane should be collapse</w:t>
+            </w:r>
           </w:p>
         </w:tc>
       </w:tr>
@@ -4275,6 +5331,7 @@
     <w:lsdException w:name="HTML Sample" w:semiHidden="1" w:unhideWhenUsed="1"/>
     <w:lsdException w:name="HTML Typewriter" w:semiHidden="1" w:unhideWhenUsed="1"/>
     <w:lsdException w:name="HTML Variable" w:semiHidden="1" w:unhideWhenUsed="1"/>
+    <w:lsdException w:name="Normal Table" w:semiHidden="1" w:unhideWhenUsed="1"/>
     <w:lsdException w:name="annotation subject" w:semiHidden="1" w:unhideWhenUsed="1"/>
     <w:lsdException w:name="No List" w:semiHidden="1" w:unhideWhenUsed="1"/>
     <w:lsdException w:name="Outline List 1" w:semiHidden="1" w:unhideWhenUsed="1"/>
@@ -4321,8 +5378,10 @@
     <w:lsdException w:name="Table Subtle 2" w:semiHidden="1" w:unhideWhenUsed="1"/>
     <w:lsdException w:name="Table Web 1" w:semiHidden="1" w:unhideWhenUsed="1"/>
     <w:lsdException w:name="Table Web 2" w:semiHidden="1" w:unhideWhenUsed="1"/>
+    <w:lsdException w:name="Table Web 3" w:semiHidden="1" w:unhideWhenUsed="1"/>
     <w:lsdException w:name="Balloon Text" w:semiHidden="1" w:unhideWhenUsed="1"/>
     <w:lsdException w:name="Table Grid" w:uiPriority="39"/>
+    <w:lsdException w:name="Table Theme" w:semiHidden="1" w:unhideWhenUsed="1"/>
     <w:lsdException w:name="Placeholder Text" w:semiHidden="1"/>
     <w:lsdException w:name="No Spacing" w:uiPriority="1" w:qFormat="1"/>
     <w:lsdException w:name="Light Shading" w:uiPriority="60"/>

</xml_diff>

<commit_message>
Fixing case 04 - 'Add monitor' and write all steps in case 04 documentation
</commit_message>
<xml_diff>
--- a/StormRunner_Automation/src/stormRunner Test Cases/StormRunner Automation Project Test Cases - Updated.docx
+++ b/StormRunner_Automation/src/stormRunner Test Cases/StormRunner Automation Project Test Cases - Updated.docx
@@ -3440,15 +3440,7 @@
                 <w:szCs w:val="20"/>
                 <w:lang w:val="en-US"/>
               </w:rPr>
-              <w:t>click</w:t>
-            </w:r>
-            <w:r>
-              <w:rPr>
-                <w:sz w:val="20"/>
-                <w:szCs w:val="20"/>
-                <w:lang w:val="en-US"/>
-              </w:rPr>
-              <w:t xml:space="preserve"> on </w:t>
+              <w:t xml:space="preserve">click on </w:t>
             </w:r>
             <w:r>
               <w:rPr>
@@ -3466,15 +3458,7 @@
                 <w:szCs w:val="20"/>
                 <w:lang w:val="en-US"/>
               </w:rPr>
-              <w:t>' button</w:t>
-            </w:r>
-            <w:r>
-              <w:rPr>
-                <w:sz w:val="20"/>
-                <w:szCs w:val="20"/>
-                <w:lang w:val="en-US"/>
-              </w:rPr>
-              <w:t xml:space="preserve"> </w:t>
+              <w:t xml:space="preserve">' button </w:t>
             </w:r>
           </w:p>
         </w:tc>
@@ -3578,15 +3562,7 @@
                 <w:szCs w:val="20"/>
                 <w:lang w:val="en-US"/>
               </w:rPr>
-              <w:t>Click</w:t>
-            </w:r>
-            <w:r>
-              <w:rPr>
-                <w:sz w:val="20"/>
-                <w:szCs w:val="20"/>
-                <w:lang w:val="en-US"/>
-              </w:rPr>
-              <w:t xml:space="preserve"> on </w:t>
+              <w:t xml:space="preserve">Click on </w:t>
             </w:r>
             <w:r>
               <w:rPr>
@@ -4092,15 +4068,7 @@
                 <w:szCs w:val="20"/>
                 <w:lang w:val="en-US"/>
               </w:rPr>
-              <w:t xml:space="preserve">Click </w:t>
-            </w:r>
-            <w:r>
-              <w:rPr>
-                <w:sz w:val="20"/>
-                <w:szCs w:val="20"/>
-                <w:lang w:val="en-US"/>
-              </w:rPr>
-              <w:t xml:space="preserve">on the </w:t>
+              <w:t xml:space="preserve">Click on the </w:t>
             </w:r>
             <w:r>
               <w:rPr>
@@ -5052,8 +5020,6 @@
                 <w:lang w:val="en-US"/>
               </w:rPr>
             </w:pPr>
-            <w:bookmarkStart w:id="0" w:name="_GoBack"/>
-            <w:bookmarkEnd w:id="0"/>
           </w:p>
         </w:tc>
         <w:tc>
@@ -5100,6 +5066,1814 @@
           <w:lang w:val="en-US"/>
         </w:rPr>
       </w:pPr>
+    </w:p>
+    <w:p>
+      <w:pPr>
+        <w:jc w:val="center"/>
+        <w:rPr>
+          <w:b/>
+          <w:bCs/>
+          <w:u w:val="single"/>
+          <w:lang w:val="en-US"/>
+        </w:rPr>
+      </w:pPr>
+    </w:p>
+    <w:p>
+      <w:pPr>
+        <w:jc w:val="center"/>
+        <w:rPr>
+          <w:b/>
+          <w:bCs/>
+          <w:u w:val="single"/>
+          <w:lang w:val="en-US"/>
+        </w:rPr>
+      </w:pPr>
+    </w:p>
+    <w:p>
+      <w:pPr>
+        <w:pStyle w:val="a3"/>
+        <w:numPr>
+          <w:ilvl w:val="0"/>
+          <w:numId w:val="1"/>
+        </w:numPr>
+        <w:ind w:left="360"/>
+        <w:rPr>
+          <w:b/>
+          <w:bCs/>
+          <w:sz w:val="26"/>
+          <w:szCs w:val="26"/>
+          <w:u w:val="single"/>
+          <w:lang w:val="en-US"/>
+        </w:rPr>
+      </w:pPr>
+      <w:r>
+        <w:rPr>
+          <w:b/>
+          <w:bCs/>
+          <w:sz w:val="26"/>
+          <w:szCs w:val="26"/>
+          <w:u w:val="single"/>
+          <w:lang w:val="en-US"/>
+        </w:rPr>
+        <w:t>Creating and Deleting new Monitor</w:t>
+      </w:r>
+    </w:p>
+    <w:p>
+      <w:pPr>
+        <w:jc w:val="center"/>
+        <w:rPr>
+          <w:b/>
+          <w:bCs/>
+          <w:u w:val="single"/>
+          <w:lang w:val="en-US"/>
+        </w:rPr>
+      </w:pPr>
+    </w:p>
+    <w:tbl>
+      <w:tblPr>
+        <w:tblStyle w:val="a4"/>
+        <w:tblW w:w="10350" w:type="dxa"/>
+        <w:tblInd w:w="-545" w:type="dxa"/>
+        <w:tblLayout w:type="fixed"/>
+        <w:tblLook w:val="04A0" w:firstRow="1" w:lastRow="0" w:firstColumn="1" w:lastColumn="0" w:noHBand="0" w:noVBand="1"/>
+      </w:tblPr>
+      <w:tblGrid>
+        <w:gridCol w:w="540"/>
+        <w:gridCol w:w="5130"/>
+        <w:gridCol w:w="4680"/>
+      </w:tblGrid>
+      <w:tr>
+        <w:tc>
+          <w:tcPr>
+            <w:tcW w:w="540" w:type="dxa"/>
+            <w:shd w:val="clear" w:color="auto" w:fill="D5DCE4" w:themeFill="text2" w:themeFillTint="33"/>
+            <w:vAlign w:val="center"/>
+          </w:tcPr>
+          <w:p>
+            <w:pPr>
+              <w:jc w:val="center"/>
+              <w:rPr>
+                <w:b/>
+                <w:bCs/>
+                <w:lang w:val="en-US"/>
+              </w:rPr>
+            </w:pPr>
+          </w:p>
+        </w:tc>
+        <w:tc>
+          <w:tcPr>
+            <w:tcW w:w="5130" w:type="dxa"/>
+            <w:shd w:val="clear" w:color="auto" w:fill="D5DCE4" w:themeFill="text2" w:themeFillTint="33"/>
+          </w:tcPr>
+          <w:p>
+            <w:pPr>
+              <w:rPr>
+                <w:b/>
+                <w:bCs/>
+                <w:lang w:val="en-US"/>
+              </w:rPr>
+            </w:pPr>
+            <w:r>
+              <w:rPr>
+                <w:b/>
+                <w:bCs/>
+                <w:lang w:val="en-US"/>
+              </w:rPr>
+              <w:t xml:space="preserve">Step </w:t>
+            </w:r>
+          </w:p>
+          <w:p>
+            <w:pPr>
+              <w:rPr>
+                <w:lang w:val="en-US"/>
+              </w:rPr>
+            </w:pPr>
+          </w:p>
+        </w:tc>
+        <w:tc>
+          <w:tcPr>
+            <w:tcW w:w="4680" w:type="dxa"/>
+            <w:shd w:val="clear" w:color="auto" w:fill="D5DCE4" w:themeFill="text2" w:themeFillTint="33"/>
+          </w:tcPr>
+          <w:p>
+            <w:pPr>
+              <w:rPr>
+                <w:b/>
+                <w:bCs/>
+                <w:lang w:val="en-US"/>
+              </w:rPr>
+            </w:pPr>
+            <w:r>
+              <w:rPr>
+                <w:b/>
+                <w:bCs/>
+                <w:lang w:val="en-US"/>
+              </w:rPr>
+              <w:t>Expected Result</w:t>
+            </w:r>
+          </w:p>
+        </w:tc>
+      </w:tr>
+      <w:tr>
+        <w:tc>
+          <w:tcPr>
+            <w:tcW w:w="540" w:type="dxa"/>
+            <w:vAlign w:val="center"/>
+          </w:tcPr>
+          <w:p>
+            <w:pPr>
+              <w:jc w:val="center"/>
+              <w:rPr>
+                <w:b/>
+                <w:bCs/>
+                <w:lang w:val="en-US"/>
+              </w:rPr>
+            </w:pPr>
+            <w:r>
+              <w:rPr>
+                <w:b/>
+                <w:bCs/>
+                <w:lang w:val="en-US"/>
+              </w:rPr>
+              <w:t>1.</w:t>
+            </w:r>
+          </w:p>
+        </w:tc>
+        <w:tc>
+          <w:tcPr>
+            <w:tcW w:w="5130" w:type="dxa"/>
+          </w:tcPr>
+          <w:p>
+            <w:pPr>
+              <w:rPr>
+                <w:sz w:val="20"/>
+                <w:szCs w:val="20"/>
+                <w:lang w:val="en-US"/>
+              </w:rPr>
+            </w:pPr>
+            <w:r>
+              <w:rPr>
+                <w:sz w:val="20"/>
+                <w:szCs w:val="20"/>
+                <w:lang w:val="en-US"/>
+              </w:rPr>
+              <w:t xml:space="preserve">Login to your </w:t>
+            </w:r>
+            <w:proofErr w:type="gramStart"/>
+            <w:r>
+              <w:rPr>
+                <w:sz w:val="20"/>
+                <w:szCs w:val="20"/>
+                <w:lang w:val="en-US"/>
+              </w:rPr>
+              <w:t>tenant :</w:t>
+            </w:r>
+            <w:proofErr w:type="gramEnd"/>
+          </w:p>
+          <w:p>
+            <w:pPr>
+              <w:rPr>
+                <w:sz w:val="20"/>
+                <w:szCs w:val="20"/>
+              </w:rPr>
+            </w:pPr>
+            <w:hyperlink r:id="rId10" w:history="1">
+              <w:r>
+                <w:rPr>
+                  <w:rStyle w:val="Hyperlink"/>
+                </w:rPr>
+                <w:t>https://stormrunner-load.saas.microfocus.com/home/?TENANTID=175726009&amp;projectId=1</w:t>
+              </w:r>
+            </w:hyperlink>
+          </w:p>
+          <w:p>
+            <w:pPr>
+              <w:rPr>
+                <w:sz w:val="20"/>
+                <w:szCs w:val="20"/>
+                <w:lang w:val="en-US"/>
+              </w:rPr>
+            </w:pPr>
+          </w:p>
+        </w:tc>
+        <w:tc>
+          <w:tcPr>
+            <w:tcW w:w="4680" w:type="dxa"/>
+          </w:tcPr>
+          <w:p>
+            <w:pPr>
+              <w:rPr>
+                <w:sz w:val="20"/>
+                <w:szCs w:val="20"/>
+                <w:lang w:val="en-US"/>
+              </w:rPr>
+            </w:pPr>
+            <w:r>
+              <w:rPr>
+                <w:sz w:val="20"/>
+                <w:szCs w:val="20"/>
+                <w:lang w:val="en-US"/>
+              </w:rPr>
+              <w:t xml:space="preserve">You should see the </w:t>
+            </w:r>
+            <w:r>
+              <w:rPr>
+                <w:sz w:val="20"/>
+                <w:szCs w:val="20"/>
+                <w:lang w:val="en-US"/>
+              </w:rPr>
+              <w:t>'</w:t>
+            </w:r>
+            <w:r>
+              <w:rPr>
+                <w:b/>
+                <w:bCs/>
+                <w:sz w:val="20"/>
+                <w:szCs w:val="20"/>
+                <w:lang w:val="en-US"/>
+              </w:rPr>
+              <w:t>Home</w:t>
+            </w:r>
+            <w:r>
+              <w:rPr>
+                <w:sz w:val="20"/>
+                <w:szCs w:val="20"/>
+                <w:lang w:val="en-US"/>
+              </w:rPr>
+              <w:t>'</w:t>
+            </w:r>
+            <w:r>
+              <w:rPr>
+                <w:sz w:val="20"/>
+                <w:szCs w:val="20"/>
+                <w:lang w:val="en-US"/>
+              </w:rPr>
+              <w:t xml:space="preserve"> page</w:t>
+            </w:r>
+          </w:p>
+        </w:tc>
+      </w:tr>
+      <w:tr>
+        <w:tc>
+          <w:tcPr>
+            <w:tcW w:w="540" w:type="dxa"/>
+            <w:vAlign w:val="center"/>
+          </w:tcPr>
+          <w:p>
+            <w:pPr>
+              <w:jc w:val="center"/>
+              <w:rPr>
+                <w:b/>
+                <w:bCs/>
+                <w:lang w:val="en-US"/>
+              </w:rPr>
+            </w:pPr>
+            <w:r>
+              <w:rPr>
+                <w:b/>
+                <w:bCs/>
+                <w:lang w:val="en-US"/>
+              </w:rPr>
+              <w:t>2.</w:t>
+            </w:r>
+          </w:p>
+        </w:tc>
+        <w:tc>
+          <w:tcPr>
+            <w:tcW w:w="5130" w:type="dxa"/>
+          </w:tcPr>
+          <w:p>
+            <w:pPr>
+              <w:rPr>
+                <w:sz w:val="20"/>
+                <w:szCs w:val="20"/>
+                <w:lang w:val="en-US"/>
+              </w:rPr>
+            </w:pPr>
+            <w:r>
+              <w:rPr>
+                <w:sz w:val="20"/>
+                <w:szCs w:val="20"/>
+                <w:lang w:val="en-US"/>
+              </w:rPr>
+              <w:t>Click on '</w:t>
+            </w:r>
+            <w:r>
+              <w:rPr>
+                <w:b/>
+                <w:bCs/>
+                <w:sz w:val="20"/>
+                <w:szCs w:val="20"/>
+                <w:lang w:val="en-US"/>
+              </w:rPr>
+              <w:t>Assets</w:t>
+            </w:r>
+            <w:r>
+              <w:rPr>
+                <w:b/>
+                <w:bCs/>
+                <w:sz w:val="20"/>
+                <w:szCs w:val="20"/>
+                <w:lang w:val="en-US"/>
+              </w:rPr>
+              <w:t xml:space="preserve">-&gt; Monitors </w:t>
+            </w:r>
+            <w:r>
+              <w:rPr>
+                <w:sz w:val="20"/>
+                <w:szCs w:val="20"/>
+                <w:lang w:val="en-US"/>
+              </w:rPr>
+              <w:t>' tab</w:t>
+            </w:r>
+          </w:p>
+          <w:p>
+            <w:pPr>
+              <w:rPr>
+                <w:sz w:val="20"/>
+                <w:szCs w:val="20"/>
+                <w:lang w:val="en-US"/>
+              </w:rPr>
+            </w:pPr>
+          </w:p>
+        </w:tc>
+        <w:tc>
+          <w:tcPr>
+            <w:tcW w:w="4680" w:type="dxa"/>
+          </w:tcPr>
+          <w:p>
+            <w:pPr>
+              <w:rPr>
+                <w:sz w:val="20"/>
+                <w:szCs w:val="20"/>
+                <w:lang w:val="en-US"/>
+              </w:rPr>
+            </w:pPr>
+            <w:r>
+              <w:rPr>
+                <w:sz w:val="20"/>
+                <w:szCs w:val="20"/>
+                <w:lang w:val="en-US"/>
+              </w:rPr>
+              <w:t>You should see the '</w:t>
+            </w:r>
+            <w:r>
+              <w:rPr>
+                <w:b/>
+                <w:bCs/>
+                <w:sz w:val="20"/>
+                <w:szCs w:val="20"/>
+                <w:lang w:val="en-US"/>
+              </w:rPr>
+              <w:t xml:space="preserve">Assets -&gt; </w:t>
+            </w:r>
+            <w:r>
+              <w:rPr>
+                <w:b/>
+                <w:bCs/>
+                <w:sz w:val="20"/>
+                <w:szCs w:val="20"/>
+                <w:lang w:val="en-US"/>
+              </w:rPr>
+              <w:t>Monitors</w:t>
+            </w:r>
+            <w:r>
+              <w:rPr>
+                <w:sz w:val="20"/>
+                <w:szCs w:val="20"/>
+                <w:lang w:val="en-US"/>
+              </w:rPr>
+              <w:t xml:space="preserve"> page</w:t>
+            </w:r>
+          </w:p>
+          <w:p>
+            <w:pPr>
+              <w:rPr>
+                <w:sz w:val="20"/>
+                <w:szCs w:val="20"/>
+                <w:lang w:val="en-US"/>
+              </w:rPr>
+            </w:pPr>
+          </w:p>
+        </w:tc>
+      </w:tr>
+      <w:tr>
+        <w:tc>
+          <w:tcPr>
+            <w:tcW w:w="540" w:type="dxa"/>
+            <w:vAlign w:val="center"/>
+          </w:tcPr>
+          <w:p>
+            <w:pPr>
+              <w:jc w:val="center"/>
+              <w:rPr>
+                <w:b/>
+                <w:bCs/>
+                <w:lang w:val="en-US"/>
+              </w:rPr>
+            </w:pPr>
+            <w:r>
+              <w:rPr>
+                <w:b/>
+                <w:bCs/>
+                <w:lang w:val="en-US"/>
+              </w:rPr>
+              <w:t>3.</w:t>
+            </w:r>
+          </w:p>
+        </w:tc>
+        <w:tc>
+          <w:tcPr>
+            <w:tcW w:w="5130" w:type="dxa"/>
+          </w:tcPr>
+          <w:p>
+            <w:pPr>
+              <w:rPr>
+                <w:sz w:val="20"/>
+                <w:szCs w:val="20"/>
+                <w:lang w:val="en-US"/>
+              </w:rPr>
+            </w:pPr>
+            <w:r>
+              <w:rPr>
+                <w:sz w:val="20"/>
+                <w:szCs w:val="20"/>
+                <w:lang w:val="en-US"/>
+              </w:rPr>
+              <w:t xml:space="preserve">Click on </w:t>
+            </w:r>
+            <w:r>
+              <w:rPr>
+                <w:b/>
+                <w:bCs/>
+                <w:sz w:val="20"/>
+                <w:szCs w:val="20"/>
+                <w:lang w:val="en-US"/>
+              </w:rPr>
+              <w:t>'Create'</w:t>
+            </w:r>
+            <w:r>
+              <w:rPr>
+                <w:sz w:val="20"/>
+                <w:szCs w:val="20"/>
+                <w:lang w:val="en-US"/>
+              </w:rPr>
+              <w:t xml:space="preserve"> button</w:t>
+            </w:r>
+          </w:p>
+          <w:p>
+            <w:pPr>
+              <w:rPr>
+                <w:sz w:val="20"/>
+                <w:szCs w:val="20"/>
+                <w:lang w:val="en-US"/>
+              </w:rPr>
+            </w:pPr>
+          </w:p>
+        </w:tc>
+        <w:tc>
+          <w:tcPr>
+            <w:tcW w:w="4680" w:type="dxa"/>
+          </w:tcPr>
+          <w:p>
+            <w:pPr>
+              <w:rPr>
+                <w:sz w:val="20"/>
+                <w:szCs w:val="20"/>
+                <w:lang w:val="en-US"/>
+              </w:rPr>
+            </w:pPr>
+            <w:r>
+              <w:rPr>
+                <w:sz w:val="20"/>
+                <w:szCs w:val="20"/>
+                <w:lang w:val="en-US"/>
+              </w:rPr>
+              <w:t xml:space="preserve">The </w:t>
+            </w:r>
+            <w:r>
+              <w:rPr>
+                <w:b/>
+                <w:bCs/>
+                <w:sz w:val="20"/>
+                <w:szCs w:val="20"/>
+                <w:lang w:val="en-US"/>
+              </w:rPr>
+              <w:t>'New Monitor'</w:t>
+            </w:r>
+            <w:r>
+              <w:rPr>
+                <w:sz w:val="20"/>
+                <w:szCs w:val="20"/>
+                <w:lang w:val="en-US"/>
+              </w:rPr>
+              <w:t xml:space="preserve"> dialog should open</w:t>
+            </w:r>
+          </w:p>
+        </w:tc>
+      </w:tr>
+      <w:tr>
+        <w:tc>
+          <w:tcPr>
+            <w:tcW w:w="540" w:type="dxa"/>
+            <w:vAlign w:val="center"/>
+          </w:tcPr>
+          <w:p>
+            <w:pPr>
+              <w:jc w:val="center"/>
+              <w:rPr>
+                <w:b/>
+                <w:bCs/>
+                <w:lang w:val="en-US"/>
+              </w:rPr>
+            </w:pPr>
+            <w:r>
+              <w:rPr>
+                <w:b/>
+                <w:bCs/>
+                <w:lang w:val="en-US"/>
+              </w:rPr>
+              <w:t>4.</w:t>
+            </w:r>
+          </w:p>
+          <w:p>
+            <w:pPr>
+              <w:jc w:val="center"/>
+              <w:rPr>
+                <w:b/>
+                <w:bCs/>
+                <w:lang w:val="en-US"/>
+              </w:rPr>
+            </w:pPr>
+          </w:p>
+        </w:tc>
+        <w:tc>
+          <w:tcPr>
+            <w:tcW w:w="5130" w:type="dxa"/>
+          </w:tcPr>
+          <w:p>
+            <w:pPr>
+              <w:rPr>
+                <w:sz w:val="20"/>
+                <w:szCs w:val="20"/>
+                <w:lang w:val="en-US"/>
+              </w:rPr>
+            </w:pPr>
+            <w:r>
+              <w:rPr>
+                <w:sz w:val="20"/>
+                <w:szCs w:val="20"/>
+                <w:lang w:val="en-US"/>
+              </w:rPr>
+              <w:t>Click on</w:t>
+            </w:r>
+            <w:r>
+              <w:rPr>
+                <w:sz w:val="20"/>
+                <w:szCs w:val="20"/>
+                <w:lang w:val="en-US"/>
+              </w:rPr>
+              <w:t xml:space="preserve"> '</w:t>
+            </w:r>
+            <w:r>
+              <w:rPr>
+                <w:b/>
+                <w:bCs/>
+                <w:sz w:val="20"/>
+                <w:szCs w:val="20"/>
+                <w:lang w:val="en-US"/>
+              </w:rPr>
+              <w:t>SiteScope</w:t>
+            </w:r>
+            <w:r>
+              <w:rPr>
+                <w:sz w:val="20"/>
+                <w:szCs w:val="20"/>
+                <w:lang w:val="en-US"/>
+              </w:rPr>
+              <w:t>' monitor</w:t>
+            </w:r>
+          </w:p>
+        </w:tc>
+        <w:tc>
+          <w:tcPr>
+            <w:tcW w:w="4680" w:type="dxa"/>
+          </w:tcPr>
+          <w:p>
+            <w:pPr>
+              <w:rPr>
+                <w:sz w:val="20"/>
+                <w:szCs w:val="20"/>
+                <w:lang w:val="en-US"/>
+              </w:rPr>
+            </w:pPr>
+            <w:r>
+              <w:rPr>
+                <w:sz w:val="20"/>
+                <w:szCs w:val="20"/>
+                <w:lang w:val="en-US"/>
+              </w:rPr>
+              <w:t>The 'New Monitor' dialog of SiteScope monitor should open</w:t>
+            </w:r>
+          </w:p>
+          <w:p>
+            <w:pPr>
+              <w:rPr>
+                <w:sz w:val="20"/>
+                <w:szCs w:val="20"/>
+                <w:lang w:val="en-US"/>
+              </w:rPr>
+            </w:pPr>
+          </w:p>
+        </w:tc>
+      </w:tr>
+      <w:tr>
+        <w:tc>
+          <w:tcPr>
+            <w:tcW w:w="540" w:type="dxa"/>
+            <w:vAlign w:val="center"/>
+          </w:tcPr>
+          <w:p>
+            <w:pPr>
+              <w:jc w:val="center"/>
+              <w:rPr>
+                <w:b/>
+                <w:bCs/>
+                <w:lang w:val="en-US"/>
+              </w:rPr>
+            </w:pPr>
+            <w:r>
+              <w:rPr>
+                <w:b/>
+                <w:bCs/>
+                <w:lang w:val="en-US"/>
+              </w:rPr>
+              <w:lastRenderedPageBreak/>
+              <w:t>5.</w:t>
+            </w:r>
+          </w:p>
+        </w:tc>
+        <w:tc>
+          <w:tcPr>
+            <w:tcW w:w="5130" w:type="dxa"/>
+          </w:tcPr>
+          <w:p>
+            <w:pPr>
+              <w:rPr>
+                <w:sz w:val="20"/>
+                <w:szCs w:val="20"/>
+                <w:lang w:val="en-US"/>
+              </w:rPr>
+            </w:pPr>
+            <w:r>
+              <w:rPr>
+                <w:sz w:val="20"/>
+                <w:szCs w:val="20"/>
+                <w:lang w:val="en-US"/>
+              </w:rPr>
+              <w:t>Enter</w:t>
+            </w:r>
+            <w:r>
+              <w:rPr>
+                <w:sz w:val="20"/>
+                <w:szCs w:val="20"/>
+                <w:lang w:val="en-US"/>
+              </w:rPr>
+              <w:t xml:space="preserve"> the value</w:t>
+            </w:r>
+            <w:r>
+              <w:rPr>
+                <w:sz w:val="20"/>
+                <w:szCs w:val="20"/>
+                <w:lang w:val="en-US"/>
+              </w:rPr>
+              <w:t>:</w:t>
+            </w:r>
+            <w:r>
+              <w:rPr>
+                <w:sz w:val="20"/>
+                <w:szCs w:val="20"/>
+                <w:lang w:val="en-US"/>
+              </w:rPr>
+              <w:t xml:space="preserve"> '10.20.30.40' in the </w:t>
+            </w:r>
+            <w:r>
+              <w:rPr>
+                <w:sz w:val="20"/>
+                <w:szCs w:val="20"/>
+                <w:lang w:val="en-US"/>
+              </w:rPr>
+              <w:t xml:space="preserve">SiteScope </w:t>
+            </w:r>
+            <w:r>
+              <w:rPr>
+                <w:b/>
+                <w:bCs/>
+                <w:sz w:val="20"/>
+                <w:szCs w:val="20"/>
+                <w:lang w:val="en-US"/>
+              </w:rPr>
+              <w:t>'</w:t>
+            </w:r>
+            <w:r>
+              <w:rPr>
+                <w:b/>
+                <w:bCs/>
+                <w:sz w:val="20"/>
+                <w:szCs w:val="20"/>
+                <w:lang w:val="en-US"/>
+              </w:rPr>
+              <w:t>server name</w:t>
+            </w:r>
+            <w:r>
+              <w:rPr>
+                <w:sz w:val="20"/>
+                <w:szCs w:val="20"/>
+                <w:lang w:val="en-US"/>
+              </w:rPr>
+              <w:t>'.</w:t>
+            </w:r>
+          </w:p>
+          <w:p>
+            <w:pPr>
+              <w:rPr>
+                <w:sz w:val="20"/>
+                <w:szCs w:val="20"/>
+                <w:lang w:val="en-US"/>
+              </w:rPr>
+            </w:pPr>
+          </w:p>
+        </w:tc>
+        <w:tc>
+          <w:tcPr>
+            <w:tcW w:w="4680" w:type="dxa"/>
+          </w:tcPr>
+          <w:p>
+            <w:pPr>
+              <w:rPr>
+                <w:sz w:val="20"/>
+                <w:szCs w:val="20"/>
+                <w:lang w:val="en-US"/>
+              </w:rPr>
+            </w:pPr>
+            <w:r>
+              <w:rPr>
+                <w:sz w:val="20"/>
+                <w:szCs w:val="20"/>
+                <w:lang w:val="en-US"/>
+              </w:rPr>
+              <w:t>The 'Server Name' field should have the value '10.20.30.40'</w:t>
+            </w:r>
+          </w:p>
+          <w:p>
+            <w:pPr>
+              <w:rPr>
+                <w:sz w:val="20"/>
+                <w:szCs w:val="20"/>
+                <w:lang w:val="en-US"/>
+              </w:rPr>
+            </w:pPr>
+          </w:p>
+        </w:tc>
+      </w:tr>
+      <w:tr>
+        <w:tc>
+          <w:tcPr>
+            <w:tcW w:w="540" w:type="dxa"/>
+            <w:vAlign w:val="center"/>
+          </w:tcPr>
+          <w:p>
+            <w:pPr>
+              <w:jc w:val="center"/>
+              <w:rPr>
+                <w:b/>
+                <w:bCs/>
+                <w:lang w:val="en-US"/>
+              </w:rPr>
+            </w:pPr>
+            <w:r>
+              <w:rPr>
+                <w:b/>
+                <w:bCs/>
+                <w:lang w:val="en-US"/>
+              </w:rPr>
+              <w:t>6.</w:t>
+            </w:r>
+          </w:p>
+        </w:tc>
+        <w:tc>
+          <w:tcPr>
+            <w:tcW w:w="5130" w:type="dxa"/>
+          </w:tcPr>
+          <w:p>
+            <w:pPr>
+              <w:rPr>
+                <w:sz w:val="20"/>
+                <w:szCs w:val="20"/>
+                <w:lang w:val="en-US"/>
+              </w:rPr>
+            </w:pPr>
+            <w:r>
+              <w:rPr>
+                <w:sz w:val="20"/>
+                <w:szCs w:val="20"/>
+                <w:lang w:val="en-US"/>
+              </w:rPr>
+              <w:t xml:space="preserve">Enter </w:t>
+            </w:r>
+            <w:r>
+              <w:rPr>
+                <w:sz w:val="20"/>
+                <w:szCs w:val="20"/>
+                <w:lang w:val="en-US"/>
+              </w:rPr>
+              <w:t xml:space="preserve">the value: </w:t>
+            </w:r>
+            <w:r>
+              <w:rPr>
+                <w:b/>
+                <w:bCs/>
+                <w:sz w:val="20"/>
+                <w:szCs w:val="20"/>
+                <w:lang w:val="en-US"/>
+              </w:rPr>
+              <w:t>'This is the monitor description</w:t>
+            </w:r>
+            <w:r>
+              <w:rPr>
+                <w:sz w:val="20"/>
+                <w:szCs w:val="20"/>
+                <w:lang w:val="en-US"/>
+              </w:rPr>
+              <w:t xml:space="preserve">' in the SiteScope </w:t>
+            </w:r>
+            <w:r>
+              <w:rPr>
+                <w:b/>
+                <w:bCs/>
+                <w:sz w:val="20"/>
+                <w:szCs w:val="20"/>
+                <w:lang w:val="en-US"/>
+              </w:rPr>
+              <w:t>'</w:t>
+            </w:r>
+            <w:r>
+              <w:rPr>
+                <w:b/>
+                <w:bCs/>
+                <w:sz w:val="20"/>
+                <w:szCs w:val="20"/>
+                <w:lang w:val="en-US"/>
+              </w:rPr>
+              <w:t>Description</w:t>
+            </w:r>
+            <w:r>
+              <w:rPr>
+                <w:b/>
+                <w:bCs/>
+                <w:sz w:val="20"/>
+                <w:szCs w:val="20"/>
+                <w:lang w:val="en-US"/>
+              </w:rPr>
+              <w:t>'</w:t>
+            </w:r>
+            <w:r>
+              <w:rPr>
+                <w:sz w:val="20"/>
+                <w:szCs w:val="20"/>
+                <w:lang w:val="en-US"/>
+              </w:rPr>
+              <w:t xml:space="preserve"> field</w:t>
+            </w:r>
+          </w:p>
+          <w:p>
+            <w:pPr>
+              <w:rPr>
+                <w:sz w:val="20"/>
+                <w:szCs w:val="20"/>
+                <w:lang w:val="en-US"/>
+              </w:rPr>
+            </w:pPr>
+          </w:p>
+        </w:tc>
+        <w:tc>
+          <w:tcPr>
+            <w:tcW w:w="4680" w:type="dxa"/>
+          </w:tcPr>
+          <w:p>
+            <w:pPr>
+              <w:rPr>
+                <w:sz w:val="20"/>
+                <w:szCs w:val="20"/>
+                <w:lang w:val="en-US"/>
+              </w:rPr>
+            </w:pPr>
+            <w:r>
+              <w:rPr>
+                <w:sz w:val="20"/>
+                <w:szCs w:val="20"/>
+                <w:lang w:val="en-US"/>
+              </w:rPr>
+              <w:t xml:space="preserve">The </w:t>
+            </w:r>
+            <w:r>
+              <w:rPr>
+                <w:b/>
+                <w:bCs/>
+                <w:sz w:val="20"/>
+                <w:szCs w:val="20"/>
+                <w:lang w:val="en-US"/>
+              </w:rPr>
+              <w:t>'Description'</w:t>
+            </w:r>
+            <w:r>
+              <w:rPr>
+                <w:sz w:val="20"/>
+                <w:szCs w:val="20"/>
+                <w:lang w:val="en-US"/>
+              </w:rPr>
+              <w:t xml:space="preserve"> </w:t>
+            </w:r>
+            <w:r>
+              <w:rPr>
+                <w:sz w:val="20"/>
+                <w:szCs w:val="20"/>
+                <w:lang w:val="en-US"/>
+              </w:rPr>
+              <w:t>field should have the value</w:t>
+            </w:r>
+            <w:r>
+              <w:rPr>
+                <w:sz w:val="20"/>
+                <w:szCs w:val="20"/>
+                <w:lang w:val="en-US"/>
+              </w:rPr>
+              <w:t xml:space="preserve"> </w:t>
+            </w:r>
+            <w:r>
+              <w:rPr>
+                <w:b/>
+                <w:bCs/>
+                <w:sz w:val="20"/>
+                <w:szCs w:val="20"/>
+                <w:lang w:val="en-US"/>
+              </w:rPr>
+              <w:t>'This is the monitor description</w:t>
+            </w:r>
+            <w:r>
+              <w:rPr>
+                <w:sz w:val="20"/>
+                <w:szCs w:val="20"/>
+                <w:lang w:val="en-US"/>
+              </w:rPr>
+              <w:t>'</w:t>
+            </w:r>
+          </w:p>
+          <w:p>
+            <w:pPr>
+              <w:rPr>
+                <w:sz w:val="20"/>
+                <w:szCs w:val="20"/>
+                <w:lang w:val="en-US"/>
+              </w:rPr>
+            </w:pPr>
+          </w:p>
+        </w:tc>
+      </w:tr>
+      <w:tr>
+        <w:tc>
+          <w:tcPr>
+            <w:tcW w:w="540" w:type="dxa"/>
+            <w:vAlign w:val="center"/>
+          </w:tcPr>
+          <w:p>
+            <w:pPr>
+              <w:jc w:val="center"/>
+              <w:rPr>
+                <w:b/>
+                <w:bCs/>
+                <w:lang w:val="en-US"/>
+              </w:rPr>
+            </w:pPr>
+            <w:r>
+              <w:rPr>
+                <w:b/>
+                <w:bCs/>
+                <w:lang w:val="en-US"/>
+              </w:rPr>
+              <w:t xml:space="preserve">7. </w:t>
+            </w:r>
+          </w:p>
+        </w:tc>
+        <w:tc>
+          <w:tcPr>
+            <w:tcW w:w="5130" w:type="dxa"/>
+          </w:tcPr>
+          <w:p>
+            <w:pPr>
+              <w:rPr>
+                <w:sz w:val="20"/>
+                <w:szCs w:val="20"/>
+                <w:lang w:val="en-US"/>
+              </w:rPr>
+            </w:pPr>
+            <w:r>
+              <w:rPr>
+                <w:sz w:val="20"/>
+                <w:szCs w:val="20"/>
+                <w:lang w:val="en-US"/>
+              </w:rPr>
+              <w:t xml:space="preserve">Enter </w:t>
+            </w:r>
+            <w:r>
+              <w:rPr>
+                <w:sz w:val="20"/>
+                <w:szCs w:val="20"/>
+                <w:lang w:val="en-US"/>
+              </w:rPr>
+              <w:t xml:space="preserve">the value: </w:t>
+            </w:r>
+            <w:r>
+              <w:rPr>
+                <w:b/>
+                <w:bCs/>
+                <w:sz w:val="20"/>
+                <w:szCs w:val="20"/>
+                <w:lang w:val="en-US"/>
+              </w:rPr>
+              <w:t>'</w:t>
+            </w:r>
+            <w:proofErr w:type="spellStart"/>
+            <w:r>
+              <w:rPr>
+                <w:b/>
+                <w:bCs/>
+                <w:sz w:val="20"/>
+                <w:szCs w:val="20"/>
+                <w:lang w:val="en-US"/>
+              </w:rPr>
+              <w:t>Sitescope_user</w:t>
+            </w:r>
+            <w:proofErr w:type="spellEnd"/>
+            <w:r>
+              <w:rPr>
+                <w:b/>
+                <w:bCs/>
+                <w:sz w:val="20"/>
+                <w:szCs w:val="20"/>
+                <w:lang w:val="en-US"/>
+              </w:rPr>
+              <w:t>'</w:t>
+            </w:r>
+            <w:r>
+              <w:rPr>
+                <w:sz w:val="20"/>
+                <w:szCs w:val="20"/>
+                <w:lang w:val="en-US"/>
+              </w:rPr>
+              <w:t xml:space="preserve"> in the </w:t>
+            </w:r>
+            <w:r>
+              <w:rPr>
+                <w:sz w:val="20"/>
+                <w:szCs w:val="20"/>
+                <w:lang w:val="en-US"/>
+              </w:rPr>
+              <w:t xml:space="preserve">SiteScope </w:t>
+            </w:r>
+            <w:r>
+              <w:rPr>
+                <w:sz w:val="20"/>
+                <w:szCs w:val="20"/>
+                <w:lang w:val="en-US"/>
+              </w:rPr>
+              <w:t xml:space="preserve"> </w:t>
+            </w:r>
+          </w:p>
+          <w:p>
+            <w:pPr>
+              <w:rPr>
+                <w:sz w:val="20"/>
+                <w:szCs w:val="20"/>
+                <w:lang w:val="en-US"/>
+              </w:rPr>
+            </w:pPr>
+            <w:r>
+              <w:rPr>
+                <w:b/>
+                <w:bCs/>
+                <w:sz w:val="20"/>
+                <w:szCs w:val="20"/>
+                <w:lang w:val="en-US"/>
+              </w:rPr>
+              <w:t xml:space="preserve">'User name' </w:t>
+            </w:r>
+            <w:r>
+              <w:rPr>
+                <w:sz w:val="20"/>
+                <w:szCs w:val="20"/>
+                <w:lang w:val="en-US"/>
+              </w:rPr>
+              <w:t>field.</w:t>
+            </w:r>
+          </w:p>
+        </w:tc>
+        <w:tc>
+          <w:tcPr>
+            <w:tcW w:w="4680" w:type="dxa"/>
+          </w:tcPr>
+          <w:p>
+            <w:pPr>
+              <w:rPr>
+                <w:sz w:val="20"/>
+                <w:szCs w:val="20"/>
+                <w:lang w:val="en-US"/>
+              </w:rPr>
+            </w:pPr>
+            <w:r>
+              <w:rPr>
+                <w:sz w:val="20"/>
+                <w:szCs w:val="20"/>
+                <w:lang w:val="en-US"/>
+              </w:rPr>
+              <w:t xml:space="preserve">The </w:t>
+            </w:r>
+            <w:r>
+              <w:rPr>
+                <w:b/>
+                <w:bCs/>
+                <w:sz w:val="20"/>
+                <w:szCs w:val="20"/>
+                <w:lang w:val="en-US"/>
+              </w:rPr>
+              <w:t>'User Name'</w:t>
+            </w:r>
+            <w:r>
+              <w:rPr>
+                <w:sz w:val="20"/>
+                <w:szCs w:val="20"/>
+                <w:lang w:val="en-US"/>
+              </w:rPr>
+              <w:t xml:space="preserve"> field should have the value </w:t>
+            </w:r>
+            <w:r>
+              <w:rPr>
+                <w:b/>
+                <w:bCs/>
+                <w:sz w:val="20"/>
+                <w:szCs w:val="20"/>
+                <w:lang w:val="en-US"/>
+              </w:rPr>
+              <w:t>'</w:t>
+            </w:r>
+            <w:proofErr w:type="spellStart"/>
+            <w:r>
+              <w:rPr>
+                <w:b/>
+                <w:bCs/>
+                <w:sz w:val="20"/>
+                <w:szCs w:val="20"/>
+                <w:lang w:val="en-US"/>
+              </w:rPr>
+              <w:t>Sitescope_user</w:t>
+            </w:r>
+            <w:proofErr w:type="spellEnd"/>
+            <w:r>
+              <w:rPr>
+                <w:b/>
+                <w:bCs/>
+                <w:sz w:val="20"/>
+                <w:szCs w:val="20"/>
+                <w:lang w:val="en-US"/>
+              </w:rPr>
+              <w:t>'</w:t>
+            </w:r>
+            <w:r>
+              <w:rPr>
+                <w:sz w:val="20"/>
+                <w:szCs w:val="20"/>
+                <w:lang w:val="en-US"/>
+              </w:rPr>
+              <w:t xml:space="preserve"> </w:t>
+            </w:r>
+          </w:p>
+          <w:p>
+            <w:pPr>
+              <w:rPr>
+                <w:sz w:val="20"/>
+                <w:szCs w:val="20"/>
+                <w:lang w:val="en-US"/>
+              </w:rPr>
+            </w:pPr>
+          </w:p>
+        </w:tc>
+      </w:tr>
+      <w:tr>
+        <w:tc>
+          <w:tcPr>
+            <w:tcW w:w="540" w:type="dxa"/>
+            <w:vAlign w:val="center"/>
+          </w:tcPr>
+          <w:p>
+            <w:pPr>
+              <w:jc w:val="center"/>
+              <w:rPr>
+                <w:b/>
+                <w:bCs/>
+                <w:lang w:val="en-US"/>
+              </w:rPr>
+            </w:pPr>
+            <w:r>
+              <w:rPr>
+                <w:b/>
+                <w:bCs/>
+                <w:lang w:val="en-US"/>
+              </w:rPr>
+              <w:t>8.</w:t>
+            </w:r>
+          </w:p>
+        </w:tc>
+        <w:tc>
+          <w:tcPr>
+            <w:tcW w:w="5130" w:type="dxa"/>
+          </w:tcPr>
+          <w:p>
+            <w:pPr>
+              <w:rPr>
+                <w:sz w:val="20"/>
+                <w:szCs w:val="20"/>
+                <w:lang w:val="en-US"/>
+              </w:rPr>
+            </w:pPr>
+            <w:r>
+              <w:rPr>
+                <w:sz w:val="20"/>
+                <w:szCs w:val="20"/>
+                <w:lang w:val="en-US"/>
+              </w:rPr>
+              <w:t xml:space="preserve">Click </w:t>
+            </w:r>
+            <w:r>
+              <w:rPr>
+                <w:b/>
+                <w:bCs/>
+                <w:sz w:val="20"/>
+                <w:szCs w:val="20"/>
+                <w:lang w:val="en-US"/>
+              </w:rPr>
+              <w:t>'Save'</w:t>
+            </w:r>
+            <w:r>
+              <w:rPr>
+                <w:sz w:val="20"/>
+                <w:szCs w:val="20"/>
+                <w:lang w:val="en-US"/>
+              </w:rPr>
+              <w:t xml:space="preserve"> for saving the new SiteScope server</w:t>
+            </w:r>
+          </w:p>
+          <w:p>
+            <w:pPr>
+              <w:rPr>
+                <w:sz w:val="20"/>
+                <w:szCs w:val="20"/>
+                <w:lang w:val="en-US"/>
+              </w:rPr>
+            </w:pPr>
+          </w:p>
+        </w:tc>
+        <w:tc>
+          <w:tcPr>
+            <w:tcW w:w="4680" w:type="dxa"/>
+          </w:tcPr>
+          <w:p>
+            <w:pPr>
+              <w:rPr>
+                <w:sz w:val="20"/>
+                <w:szCs w:val="20"/>
+                <w:lang w:val="en-US"/>
+              </w:rPr>
+            </w:pPr>
+            <w:r>
+              <w:rPr>
+                <w:sz w:val="20"/>
+                <w:szCs w:val="20"/>
+                <w:lang w:val="en-US"/>
+              </w:rPr>
+              <w:t xml:space="preserve">The </w:t>
+            </w:r>
+            <w:r>
+              <w:rPr>
+                <w:b/>
+                <w:bCs/>
+                <w:sz w:val="20"/>
+                <w:szCs w:val="20"/>
+                <w:lang w:val="en-US"/>
+              </w:rPr>
+              <w:t>'New Monitor</w:t>
+            </w:r>
+            <w:r>
+              <w:rPr>
+                <w:sz w:val="20"/>
+                <w:szCs w:val="20"/>
+                <w:lang w:val="en-US"/>
+              </w:rPr>
+              <w:t xml:space="preserve">' dialog should be </w:t>
+            </w:r>
+            <w:r>
+              <w:rPr>
+                <w:b/>
+                <w:bCs/>
+                <w:sz w:val="20"/>
+                <w:szCs w:val="20"/>
+                <w:lang w:val="en-US"/>
+              </w:rPr>
+              <w:t>closed</w:t>
+            </w:r>
+            <w:r>
+              <w:rPr>
+                <w:sz w:val="20"/>
+                <w:szCs w:val="20"/>
+                <w:lang w:val="en-US"/>
+              </w:rPr>
+              <w:t xml:space="preserve"> and the new monitor should be </w:t>
+            </w:r>
+            <w:r>
+              <w:rPr>
+                <w:b/>
+                <w:bCs/>
+                <w:sz w:val="20"/>
+                <w:szCs w:val="20"/>
+                <w:lang w:val="en-US"/>
+              </w:rPr>
+              <w:t>added</w:t>
+            </w:r>
+            <w:r>
+              <w:rPr>
+                <w:sz w:val="20"/>
+                <w:szCs w:val="20"/>
+                <w:lang w:val="en-US"/>
+              </w:rPr>
+              <w:t xml:space="preserve"> to the list of monitors</w:t>
+            </w:r>
+          </w:p>
+          <w:p>
+            <w:pPr>
+              <w:rPr>
+                <w:sz w:val="20"/>
+                <w:szCs w:val="20"/>
+                <w:lang w:val="en-US"/>
+              </w:rPr>
+            </w:pPr>
+          </w:p>
+        </w:tc>
+      </w:tr>
+      <w:tr>
+        <w:tc>
+          <w:tcPr>
+            <w:tcW w:w="540" w:type="dxa"/>
+            <w:vAlign w:val="center"/>
+          </w:tcPr>
+          <w:p>
+            <w:pPr>
+              <w:rPr>
+                <w:b/>
+                <w:bCs/>
+                <w:lang w:val="en-US"/>
+              </w:rPr>
+            </w:pPr>
+            <w:r>
+              <w:rPr>
+                <w:b/>
+                <w:bCs/>
+                <w:lang w:val="en-US"/>
+              </w:rPr>
+              <w:t xml:space="preserve">  9.</w:t>
+            </w:r>
+          </w:p>
+          <w:p>
+            <w:pPr>
+              <w:jc w:val="center"/>
+              <w:rPr>
+                <w:b/>
+                <w:bCs/>
+                <w:lang w:val="en-US"/>
+              </w:rPr>
+            </w:pPr>
+          </w:p>
+        </w:tc>
+        <w:tc>
+          <w:tcPr>
+            <w:tcW w:w="5130" w:type="dxa"/>
+          </w:tcPr>
+          <w:p>
+            <w:pPr>
+              <w:rPr>
+                <w:sz w:val="20"/>
+                <w:szCs w:val="20"/>
+                <w:lang w:val="en-US"/>
+              </w:rPr>
+            </w:pPr>
+            <w:r>
+              <w:rPr>
+                <w:sz w:val="20"/>
+                <w:szCs w:val="20"/>
+                <w:lang w:val="en-US"/>
+              </w:rPr>
+              <w:t>Check the checkbox of the new added monitor for deletion</w:t>
+            </w:r>
+          </w:p>
+        </w:tc>
+        <w:tc>
+          <w:tcPr>
+            <w:tcW w:w="4680" w:type="dxa"/>
+          </w:tcPr>
+          <w:p>
+            <w:pPr>
+              <w:rPr>
+                <w:sz w:val="20"/>
+                <w:szCs w:val="20"/>
+                <w:lang w:val="en-US"/>
+              </w:rPr>
+            </w:pPr>
+            <w:r>
+              <w:rPr>
+                <w:sz w:val="20"/>
+                <w:szCs w:val="20"/>
+                <w:lang w:val="en-US"/>
+              </w:rPr>
+              <w:t xml:space="preserve">The new monitor should be checked and marked with blue color background </w:t>
+            </w:r>
+          </w:p>
+        </w:tc>
+      </w:tr>
+      <w:tr>
+        <w:tc>
+          <w:tcPr>
+            <w:tcW w:w="540" w:type="dxa"/>
+            <w:vAlign w:val="center"/>
+          </w:tcPr>
+          <w:p>
+            <w:pPr>
+              <w:rPr>
+                <w:b/>
+                <w:bCs/>
+                <w:lang w:val="en-US"/>
+              </w:rPr>
+            </w:pPr>
+            <w:r>
+              <w:rPr>
+                <w:b/>
+                <w:bCs/>
+                <w:lang w:val="en-US"/>
+              </w:rPr>
+              <w:t>10.</w:t>
+            </w:r>
+          </w:p>
+        </w:tc>
+        <w:tc>
+          <w:tcPr>
+            <w:tcW w:w="5130" w:type="dxa"/>
+          </w:tcPr>
+          <w:p>
+            <w:pPr>
+              <w:rPr>
+                <w:sz w:val="20"/>
+                <w:szCs w:val="20"/>
+                <w:lang w:val="en-US"/>
+              </w:rPr>
+            </w:pPr>
+            <w:r>
+              <w:rPr>
+                <w:sz w:val="20"/>
+                <w:szCs w:val="20"/>
+                <w:lang w:val="en-US"/>
+              </w:rPr>
+              <w:t xml:space="preserve">Click </w:t>
+            </w:r>
+            <w:r>
+              <w:rPr>
+                <w:b/>
+                <w:bCs/>
+                <w:sz w:val="20"/>
+                <w:szCs w:val="20"/>
+                <w:lang w:val="en-US"/>
+              </w:rPr>
+              <w:t>'Delete'</w:t>
+            </w:r>
+            <w:r>
+              <w:rPr>
+                <w:sz w:val="20"/>
+                <w:szCs w:val="20"/>
+                <w:lang w:val="en-US"/>
+              </w:rPr>
+              <w:t xml:space="preserve"> for deleting the monitor</w:t>
+            </w:r>
+          </w:p>
+          <w:p>
+            <w:pPr>
+              <w:rPr>
+                <w:sz w:val="20"/>
+                <w:szCs w:val="20"/>
+                <w:lang w:val="en-US"/>
+              </w:rPr>
+            </w:pPr>
+          </w:p>
+        </w:tc>
+        <w:tc>
+          <w:tcPr>
+            <w:tcW w:w="4680" w:type="dxa"/>
+          </w:tcPr>
+          <w:p>
+            <w:pPr>
+              <w:rPr>
+                <w:sz w:val="20"/>
+                <w:szCs w:val="20"/>
+                <w:lang w:val="en-US"/>
+              </w:rPr>
+            </w:pPr>
+            <w:r>
+              <w:rPr>
+                <w:sz w:val="20"/>
+                <w:szCs w:val="20"/>
+                <w:lang w:val="en-US"/>
+              </w:rPr>
+              <w:t xml:space="preserve">The </w:t>
+            </w:r>
+            <w:r>
+              <w:rPr>
+                <w:b/>
+                <w:bCs/>
+                <w:sz w:val="20"/>
+                <w:szCs w:val="20"/>
+                <w:lang w:val="en-US"/>
+              </w:rPr>
+              <w:t>'Delete Monitor'</w:t>
+            </w:r>
+            <w:r>
+              <w:rPr>
+                <w:sz w:val="20"/>
+                <w:szCs w:val="20"/>
+                <w:lang w:val="en-US"/>
+              </w:rPr>
+              <w:t xml:space="preserve"> confirmation dialog should be opened</w:t>
+            </w:r>
+          </w:p>
+          <w:p>
+            <w:pPr>
+              <w:rPr>
+                <w:sz w:val="20"/>
+                <w:szCs w:val="20"/>
+                <w:lang w:val="en-US"/>
+              </w:rPr>
+            </w:pPr>
+          </w:p>
+        </w:tc>
+      </w:tr>
+      <w:tr>
+        <w:tc>
+          <w:tcPr>
+            <w:tcW w:w="540" w:type="dxa"/>
+            <w:vAlign w:val="center"/>
+          </w:tcPr>
+          <w:p>
+            <w:pPr>
+              <w:rPr>
+                <w:b/>
+                <w:bCs/>
+                <w:lang w:val="en-US"/>
+              </w:rPr>
+            </w:pPr>
+            <w:r>
+              <w:rPr>
+                <w:b/>
+                <w:bCs/>
+                <w:lang w:val="en-US"/>
+              </w:rPr>
+              <w:t>11.</w:t>
+            </w:r>
+          </w:p>
+        </w:tc>
+        <w:tc>
+          <w:tcPr>
+            <w:tcW w:w="5130" w:type="dxa"/>
+          </w:tcPr>
+          <w:p>
+            <w:pPr>
+              <w:rPr>
+                <w:sz w:val="20"/>
+                <w:szCs w:val="20"/>
+                <w:lang w:val="en-US"/>
+              </w:rPr>
+            </w:pPr>
+            <w:r>
+              <w:rPr>
+                <w:sz w:val="20"/>
+                <w:szCs w:val="20"/>
+                <w:lang w:val="en-US"/>
+              </w:rPr>
+              <w:t xml:space="preserve">Click </w:t>
+            </w:r>
+            <w:r>
+              <w:rPr>
+                <w:b/>
+                <w:bCs/>
+                <w:sz w:val="20"/>
+                <w:szCs w:val="20"/>
+                <w:lang w:val="en-US"/>
+              </w:rPr>
+              <w:t>'Yes'</w:t>
+            </w:r>
+            <w:r>
+              <w:rPr>
+                <w:sz w:val="20"/>
+                <w:szCs w:val="20"/>
+                <w:lang w:val="en-US"/>
+              </w:rPr>
+              <w:t xml:space="preserve"> to confirm </w:t>
+            </w:r>
+            <w:r>
+              <w:rPr>
+                <w:sz w:val="20"/>
+                <w:szCs w:val="20"/>
+                <w:lang w:val="en-US"/>
+              </w:rPr>
+              <w:t xml:space="preserve">the </w:t>
+            </w:r>
+            <w:r>
+              <w:rPr>
+                <w:sz w:val="20"/>
+                <w:szCs w:val="20"/>
+                <w:lang w:val="en-US"/>
+              </w:rPr>
+              <w:t xml:space="preserve">deletion of </w:t>
+            </w:r>
+            <w:r>
+              <w:rPr>
+                <w:sz w:val="20"/>
+                <w:szCs w:val="20"/>
+                <w:lang w:val="en-US"/>
+              </w:rPr>
+              <w:t xml:space="preserve">the </w:t>
+            </w:r>
+            <w:r>
+              <w:rPr>
+                <w:sz w:val="20"/>
+                <w:szCs w:val="20"/>
+                <w:lang w:val="en-US"/>
+              </w:rPr>
+              <w:t>monitor</w:t>
+            </w:r>
+          </w:p>
+          <w:p>
+            <w:pPr>
+              <w:rPr>
+                <w:sz w:val="20"/>
+                <w:szCs w:val="20"/>
+                <w:lang w:val="en-US"/>
+              </w:rPr>
+            </w:pPr>
+          </w:p>
+        </w:tc>
+        <w:tc>
+          <w:tcPr>
+            <w:tcW w:w="4680" w:type="dxa"/>
+          </w:tcPr>
+          <w:p>
+            <w:pPr>
+              <w:rPr>
+                <w:sz w:val="20"/>
+                <w:szCs w:val="20"/>
+                <w:lang w:val="en-US"/>
+              </w:rPr>
+            </w:pPr>
+            <w:r>
+              <w:rPr>
+                <w:sz w:val="20"/>
+                <w:szCs w:val="20"/>
+                <w:lang w:val="en-US"/>
+              </w:rPr>
+              <w:t xml:space="preserve">The </w:t>
+            </w:r>
+            <w:r>
+              <w:rPr>
+                <w:b/>
+                <w:bCs/>
+                <w:sz w:val="20"/>
+                <w:szCs w:val="20"/>
+                <w:lang w:val="en-US"/>
+              </w:rPr>
+              <w:t>'Delete Monitor'</w:t>
+            </w:r>
+            <w:r>
+              <w:rPr>
+                <w:sz w:val="20"/>
+                <w:szCs w:val="20"/>
+                <w:lang w:val="en-US"/>
+              </w:rPr>
+              <w:t xml:space="preserve"> dialog should be </w:t>
+            </w:r>
+            <w:r>
+              <w:rPr>
+                <w:b/>
+                <w:bCs/>
+                <w:sz w:val="20"/>
+                <w:szCs w:val="20"/>
+                <w:lang w:val="en-US"/>
+              </w:rPr>
+              <w:t>closed</w:t>
+            </w:r>
+            <w:r>
+              <w:rPr>
+                <w:sz w:val="20"/>
+                <w:szCs w:val="20"/>
+                <w:lang w:val="en-US"/>
+              </w:rPr>
+              <w:t xml:space="preserve"> and the monitor should be </w:t>
+            </w:r>
+            <w:r>
+              <w:rPr>
+                <w:b/>
+                <w:bCs/>
+                <w:sz w:val="20"/>
+                <w:szCs w:val="20"/>
+                <w:lang w:val="en-US"/>
+              </w:rPr>
+              <w:t>deleted</w:t>
+            </w:r>
+            <w:r>
+              <w:rPr>
+                <w:sz w:val="20"/>
+                <w:szCs w:val="20"/>
+                <w:lang w:val="en-US"/>
+              </w:rPr>
+              <w:t xml:space="preserve"> from the monitors grid.</w:t>
+            </w:r>
+          </w:p>
+          <w:p>
+            <w:pPr>
+              <w:rPr>
+                <w:sz w:val="20"/>
+                <w:szCs w:val="20"/>
+                <w:lang w:val="en-US"/>
+              </w:rPr>
+            </w:pPr>
+          </w:p>
+        </w:tc>
+      </w:tr>
+    </w:tbl>
+    <w:p>
+      <w:pPr>
+        <w:jc w:val="center"/>
+        <w:rPr>
+          <w:b/>
+          <w:bCs/>
+          <w:u w:val="single"/>
+          <w:lang w:val="en-US"/>
+        </w:rPr>
+      </w:pPr>
+      <w:bookmarkStart w:id="0" w:name="_GoBack"/>
+      <w:bookmarkEnd w:id="0"/>
     </w:p>
     <w:sectPr>
       <w:pgSz w:w="11906" w:h="16838"/>

</xml_diff>

<commit_message>
Writing test case 05 - Adding new LG in Doc
</commit_message>
<xml_diff>
--- a/StormRunner_Automation/src/stormRunner Test Cases/StormRunner Automation Project Test Cases - Updated.docx
+++ b/StormRunner_Automation/src/stormRunner Test Cases/StormRunner Automation Project Test Cases - Updated.docx
@@ -12,7 +12,6 @@
           <w:lang w:val="en-US"/>
         </w:rPr>
       </w:pPr>
-      <w:proofErr w:type="spellStart"/>
       <w:r>
         <w:rPr>
           <w:b/>
@@ -20,17 +19,7 @@
           <w:u w:val="single"/>
           <w:lang w:val="en-US"/>
         </w:rPr>
-        <w:t>StormRunner</w:t>
-      </w:r>
-      <w:proofErr w:type="spellEnd"/>
-      <w:r>
-        <w:rPr>
-          <w:b/>
-          <w:bCs/>
-          <w:u w:val="single"/>
-          <w:lang w:val="en-US"/>
-        </w:rPr>
-        <w:t xml:space="preserve"> Automation Project with Java</w:t>
+        <w:t>StormRunner Automation Project with Java</w:t>
       </w:r>
     </w:p>
     <w:p>
@@ -5665,15 +5654,7 @@
                 <w:szCs w:val="20"/>
                 <w:lang w:val="en-US"/>
               </w:rPr>
-              <w:t>Click on</w:t>
-            </w:r>
-            <w:r>
-              <w:rPr>
-                <w:sz w:val="20"/>
-                <w:szCs w:val="20"/>
-                <w:lang w:val="en-US"/>
-              </w:rPr>
-              <w:t xml:space="preserve"> '</w:t>
+              <w:t>Click on '</w:t>
             </w:r>
             <w:r>
               <w:rPr>
@@ -5813,17 +5794,7 @@
                 <w:szCs w:val="20"/>
                 <w:lang w:val="en-US"/>
               </w:rPr>
-              <w:t>'</w:t>
-            </w:r>
-            <w:r>
-              <w:rPr>
-                <w:b/>
-                <w:bCs/>
-                <w:sz w:val="20"/>
-                <w:szCs w:val="20"/>
-                <w:lang w:val="en-US"/>
-              </w:rPr>
-              <w:t>server name</w:t>
+              <w:t>'server name</w:t>
             </w:r>
             <w:r>
               <w:rPr>
@@ -5955,27 +5926,7 @@
                 <w:szCs w:val="20"/>
                 <w:lang w:val="en-US"/>
               </w:rPr>
-              <w:t>'</w:t>
-            </w:r>
-            <w:r>
-              <w:rPr>
-                <w:b/>
-                <w:bCs/>
-                <w:sz w:val="20"/>
-                <w:szCs w:val="20"/>
-                <w:lang w:val="en-US"/>
-              </w:rPr>
-              <w:t>Description</w:t>
-            </w:r>
-            <w:r>
-              <w:rPr>
-                <w:b/>
-                <w:bCs/>
-                <w:sz w:val="20"/>
-                <w:szCs w:val="20"/>
-                <w:lang w:val="en-US"/>
-              </w:rPr>
-              <w:t>'</w:t>
+              <w:t>'Description'</w:t>
             </w:r>
             <w:r>
               <w:rPr>
@@ -6032,23 +5983,7 @@
                 <w:szCs w:val="20"/>
                 <w:lang w:val="en-US"/>
               </w:rPr>
-              <w:t xml:space="preserve"> </w:t>
-            </w:r>
-            <w:r>
-              <w:rPr>
-                <w:sz w:val="20"/>
-                <w:szCs w:val="20"/>
-                <w:lang w:val="en-US"/>
-              </w:rPr>
-              <w:t>field should have the value</w:t>
-            </w:r>
-            <w:r>
-              <w:rPr>
-                <w:sz w:val="20"/>
-                <w:szCs w:val="20"/>
-                <w:lang w:val="en-US"/>
-              </w:rPr>
-              <w:t xml:space="preserve"> </w:t>
+              <w:t xml:space="preserve"> field should have the value </w:t>
             </w:r>
             <w:r>
               <w:rPr>
@@ -6870,6 +6805,1655 @@
           <w:bCs/>
           <w:u w:val="single"/>
           <w:lang w:val="en-US"/>
+        </w:rPr>
+      </w:pPr>
+    </w:p>
+    <w:p>
+      <w:pPr>
+        <w:jc w:val="center"/>
+        <w:rPr>
+          <w:b/>
+          <w:bCs/>
+          <w:u w:val="single"/>
+          <w:lang w:val="en-US"/>
+        </w:rPr>
+      </w:pPr>
+    </w:p>
+    <w:p>
+      <w:pPr>
+        <w:jc w:val="center"/>
+        <w:rPr>
+          <w:b/>
+          <w:bCs/>
+          <w:u w:val="single"/>
+          <w:lang w:val="en-US"/>
+        </w:rPr>
+      </w:pPr>
+    </w:p>
+    <w:p>
+      <w:pPr>
+        <w:pStyle w:val="a3"/>
+        <w:numPr>
+          <w:ilvl w:val="0"/>
+          <w:numId w:val="1"/>
+        </w:numPr>
+        <w:ind w:left="360"/>
+        <w:rPr>
+          <w:b/>
+          <w:bCs/>
+          <w:sz w:val="26"/>
+          <w:szCs w:val="26"/>
+          <w:u w:val="single"/>
+          <w:lang w:val="en-US"/>
+        </w:rPr>
+      </w:pPr>
+      <w:r>
+        <w:rPr>
+          <w:b/>
+          <w:bCs/>
+          <w:sz w:val="26"/>
+          <w:szCs w:val="26"/>
+          <w:u w:val="single"/>
+          <w:lang w:val="en-US"/>
+        </w:rPr>
+        <w:t xml:space="preserve">Creating and Deleting new </w:t>
+      </w:r>
+      <w:r>
+        <w:rPr>
+          <w:b/>
+          <w:bCs/>
+          <w:sz w:val="26"/>
+          <w:szCs w:val="26"/>
+          <w:u w:val="single"/>
+          <w:lang w:val="en-US"/>
+        </w:rPr>
+        <w:t>Load Generator</w:t>
+      </w:r>
+    </w:p>
+    <w:p>
+      <w:pPr>
+        <w:jc w:val="center"/>
+        <w:rPr>
+          <w:b/>
+          <w:bCs/>
+          <w:u w:val="single"/>
+          <w:lang w:val="en-US"/>
+        </w:rPr>
+      </w:pPr>
+    </w:p>
+    <w:tbl>
+      <w:tblPr>
+        <w:tblStyle w:val="a4"/>
+        <w:tblW w:w="10350" w:type="dxa"/>
+        <w:tblInd w:w="-545" w:type="dxa"/>
+        <w:tblLayout w:type="fixed"/>
+        <w:tblLook w:val="04A0" w:firstRow="1" w:lastRow="0" w:firstColumn="1" w:lastColumn="0" w:noHBand="0" w:noVBand="1"/>
+      </w:tblPr>
+      <w:tblGrid>
+        <w:gridCol w:w="540"/>
+        <w:gridCol w:w="5130"/>
+        <w:gridCol w:w="4680"/>
+      </w:tblGrid>
+      <w:tr>
+        <w:tc>
+          <w:tcPr>
+            <w:tcW w:w="540" w:type="dxa"/>
+            <w:shd w:val="clear" w:color="auto" w:fill="D5DCE4" w:themeFill="text2" w:themeFillTint="33"/>
+            <w:vAlign w:val="center"/>
+          </w:tcPr>
+          <w:p>
+            <w:pPr>
+              <w:jc w:val="center"/>
+              <w:rPr>
+                <w:b/>
+                <w:bCs/>
+                <w:lang w:val="en-US"/>
+              </w:rPr>
+            </w:pPr>
+          </w:p>
+        </w:tc>
+        <w:tc>
+          <w:tcPr>
+            <w:tcW w:w="5130" w:type="dxa"/>
+            <w:shd w:val="clear" w:color="auto" w:fill="D5DCE4" w:themeFill="text2" w:themeFillTint="33"/>
+          </w:tcPr>
+          <w:p>
+            <w:pPr>
+              <w:rPr>
+                <w:b/>
+                <w:bCs/>
+                <w:lang w:val="en-US"/>
+              </w:rPr>
+            </w:pPr>
+            <w:r>
+              <w:rPr>
+                <w:b/>
+                <w:bCs/>
+                <w:lang w:val="en-US"/>
+              </w:rPr>
+              <w:t xml:space="preserve">Step </w:t>
+            </w:r>
+          </w:p>
+          <w:p>
+            <w:pPr>
+              <w:rPr>
+                <w:lang w:val="en-US"/>
+              </w:rPr>
+            </w:pPr>
+          </w:p>
+        </w:tc>
+        <w:tc>
+          <w:tcPr>
+            <w:tcW w:w="4680" w:type="dxa"/>
+            <w:shd w:val="clear" w:color="auto" w:fill="D5DCE4" w:themeFill="text2" w:themeFillTint="33"/>
+          </w:tcPr>
+          <w:p>
+            <w:pPr>
+              <w:rPr>
+                <w:b/>
+                <w:bCs/>
+                <w:lang w:val="en-US"/>
+              </w:rPr>
+            </w:pPr>
+            <w:r>
+              <w:rPr>
+                <w:b/>
+                <w:bCs/>
+                <w:lang w:val="en-US"/>
+              </w:rPr>
+              <w:t>Expected Result</w:t>
+            </w:r>
+          </w:p>
+        </w:tc>
+      </w:tr>
+      <w:tr>
+        <w:tc>
+          <w:tcPr>
+            <w:tcW w:w="540" w:type="dxa"/>
+            <w:vAlign w:val="center"/>
+          </w:tcPr>
+          <w:p>
+            <w:pPr>
+              <w:jc w:val="center"/>
+              <w:rPr>
+                <w:b/>
+                <w:bCs/>
+                <w:lang w:val="en-US"/>
+              </w:rPr>
+            </w:pPr>
+            <w:r>
+              <w:rPr>
+                <w:b/>
+                <w:bCs/>
+                <w:lang w:val="en-US"/>
+              </w:rPr>
+              <w:t>1.</w:t>
+            </w:r>
+          </w:p>
+        </w:tc>
+        <w:tc>
+          <w:tcPr>
+            <w:tcW w:w="5130" w:type="dxa"/>
+          </w:tcPr>
+          <w:p>
+            <w:pPr>
+              <w:rPr>
+                <w:sz w:val="20"/>
+                <w:szCs w:val="20"/>
+                <w:lang w:val="en-US"/>
+              </w:rPr>
+            </w:pPr>
+            <w:r>
+              <w:rPr>
+                <w:sz w:val="20"/>
+                <w:szCs w:val="20"/>
+                <w:lang w:val="en-US"/>
+              </w:rPr>
+              <w:t xml:space="preserve">Login to your </w:t>
+            </w:r>
+            <w:proofErr w:type="gramStart"/>
+            <w:r>
+              <w:rPr>
+                <w:sz w:val="20"/>
+                <w:szCs w:val="20"/>
+                <w:lang w:val="en-US"/>
+              </w:rPr>
+              <w:t>tenant :</w:t>
+            </w:r>
+            <w:proofErr w:type="gramEnd"/>
+          </w:p>
+          <w:p>
+            <w:pPr>
+              <w:rPr>
+                <w:sz w:val="20"/>
+                <w:szCs w:val="20"/>
+              </w:rPr>
+            </w:pPr>
+            <w:hyperlink r:id="rId11" w:history="1">
+              <w:r>
+                <w:rPr>
+                  <w:rStyle w:val="Hyperlink"/>
+                </w:rPr>
+                <w:t>https://stormrunner-load.saas.microfocus.com/home/?TENANTID=175726009&amp;projectId=1</w:t>
+              </w:r>
+            </w:hyperlink>
+          </w:p>
+          <w:p>
+            <w:pPr>
+              <w:rPr>
+                <w:sz w:val="20"/>
+                <w:szCs w:val="20"/>
+                <w:lang w:val="en-US"/>
+              </w:rPr>
+            </w:pPr>
+          </w:p>
+        </w:tc>
+        <w:tc>
+          <w:tcPr>
+            <w:tcW w:w="4680" w:type="dxa"/>
+          </w:tcPr>
+          <w:p>
+            <w:pPr>
+              <w:rPr>
+                <w:sz w:val="20"/>
+                <w:szCs w:val="20"/>
+                <w:lang w:val="en-US"/>
+              </w:rPr>
+            </w:pPr>
+            <w:r>
+              <w:rPr>
+                <w:sz w:val="20"/>
+                <w:szCs w:val="20"/>
+                <w:lang w:val="en-US"/>
+              </w:rPr>
+              <w:t xml:space="preserve">You should see the </w:t>
+            </w:r>
+            <w:r>
+              <w:rPr>
+                <w:sz w:val="20"/>
+                <w:szCs w:val="20"/>
+                <w:lang w:val="en-US"/>
+              </w:rPr>
+              <w:t>'</w:t>
+            </w:r>
+            <w:r>
+              <w:rPr>
+                <w:b/>
+                <w:bCs/>
+                <w:sz w:val="20"/>
+                <w:szCs w:val="20"/>
+                <w:lang w:val="en-US"/>
+              </w:rPr>
+              <w:t>Home</w:t>
+            </w:r>
+            <w:r>
+              <w:rPr>
+                <w:sz w:val="20"/>
+                <w:szCs w:val="20"/>
+                <w:lang w:val="en-US"/>
+              </w:rPr>
+              <w:t>'</w:t>
+            </w:r>
+            <w:r>
+              <w:rPr>
+                <w:sz w:val="20"/>
+                <w:szCs w:val="20"/>
+                <w:lang w:val="en-US"/>
+              </w:rPr>
+              <w:t xml:space="preserve"> page</w:t>
+            </w:r>
+          </w:p>
+        </w:tc>
+      </w:tr>
+      <w:tr>
+        <w:tc>
+          <w:tcPr>
+            <w:tcW w:w="540" w:type="dxa"/>
+            <w:vAlign w:val="center"/>
+          </w:tcPr>
+          <w:p>
+            <w:pPr>
+              <w:jc w:val="center"/>
+              <w:rPr>
+                <w:b/>
+                <w:bCs/>
+                <w:lang w:val="en-US"/>
+              </w:rPr>
+            </w:pPr>
+            <w:r>
+              <w:rPr>
+                <w:b/>
+                <w:bCs/>
+                <w:lang w:val="en-US"/>
+              </w:rPr>
+              <w:t>2.</w:t>
+            </w:r>
+          </w:p>
+        </w:tc>
+        <w:tc>
+          <w:tcPr>
+            <w:tcW w:w="5130" w:type="dxa"/>
+          </w:tcPr>
+          <w:p>
+            <w:pPr>
+              <w:rPr>
+                <w:sz w:val="20"/>
+                <w:szCs w:val="20"/>
+                <w:lang w:val="en-US"/>
+              </w:rPr>
+            </w:pPr>
+            <w:r>
+              <w:rPr>
+                <w:sz w:val="20"/>
+                <w:szCs w:val="20"/>
+                <w:lang w:val="en-US"/>
+              </w:rPr>
+              <w:t>Click on '</w:t>
+            </w:r>
+            <w:r>
+              <w:rPr>
+                <w:b/>
+                <w:bCs/>
+                <w:sz w:val="20"/>
+                <w:szCs w:val="20"/>
+                <w:lang w:val="en-US"/>
+              </w:rPr>
+              <w:t>Assets</w:t>
+            </w:r>
+            <w:r>
+              <w:rPr>
+                <w:b/>
+                <w:bCs/>
+                <w:sz w:val="20"/>
+                <w:szCs w:val="20"/>
+                <w:lang w:val="en-US"/>
+              </w:rPr>
+              <w:t xml:space="preserve">-&gt; </w:t>
+            </w:r>
+            <w:r>
+              <w:rPr>
+                <w:b/>
+                <w:bCs/>
+                <w:sz w:val="20"/>
+                <w:szCs w:val="20"/>
+                <w:lang w:val="en-US"/>
+              </w:rPr>
+              <w:t>Load Generators</w:t>
+            </w:r>
+            <w:r>
+              <w:rPr>
+                <w:b/>
+                <w:bCs/>
+                <w:sz w:val="20"/>
+                <w:szCs w:val="20"/>
+                <w:lang w:val="en-US"/>
+              </w:rPr>
+              <w:t xml:space="preserve"> </w:t>
+            </w:r>
+            <w:r>
+              <w:rPr>
+                <w:sz w:val="20"/>
+                <w:szCs w:val="20"/>
+                <w:lang w:val="en-US"/>
+              </w:rPr>
+              <w:t>' tab</w:t>
+            </w:r>
+          </w:p>
+          <w:p>
+            <w:pPr>
+              <w:rPr>
+                <w:sz w:val="20"/>
+                <w:szCs w:val="20"/>
+                <w:lang w:val="en-US"/>
+              </w:rPr>
+            </w:pPr>
+          </w:p>
+        </w:tc>
+        <w:tc>
+          <w:tcPr>
+            <w:tcW w:w="4680" w:type="dxa"/>
+          </w:tcPr>
+          <w:p>
+            <w:pPr>
+              <w:rPr>
+                <w:sz w:val="20"/>
+                <w:szCs w:val="20"/>
+                <w:lang w:val="en-US"/>
+              </w:rPr>
+            </w:pPr>
+            <w:r>
+              <w:rPr>
+                <w:sz w:val="20"/>
+                <w:szCs w:val="20"/>
+                <w:lang w:val="en-US"/>
+              </w:rPr>
+              <w:t>You should see the '</w:t>
+            </w:r>
+            <w:r>
+              <w:rPr>
+                <w:b/>
+                <w:bCs/>
+                <w:sz w:val="20"/>
+                <w:szCs w:val="20"/>
+                <w:lang w:val="en-US"/>
+              </w:rPr>
+              <w:t xml:space="preserve">Assets -&gt; </w:t>
+            </w:r>
+            <w:r>
+              <w:rPr>
+                <w:b/>
+                <w:bCs/>
+                <w:sz w:val="20"/>
+                <w:szCs w:val="20"/>
+                <w:lang w:val="en-US"/>
+              </w:rPr>
+              <w:t>Load Generators</w:t>
+            </w:r>
+            <w:r>
+              <w:rPr>
+                <w:sz w:val="20"/>
+                <w:szCs w:val="20"/>
+                <w:lang w:val="en-US"/>
+              </w:rPr>
+              <w:t xml:space="preserve"> page</w:t>
+            </w:r>
+          </w:p>
+          <w:p>
+            <w:pPr>
+              <w:rPr>
+                <w:sz w:val="20"/>
+                <w:szCs w:val="20"/>
+                <w:lang w:val="en-US"/>
+              </w:rPr>
+            </w:pPr>
+          </w:p>
+        </w:tc>
+      </w:tr>
+      <w:tr>
+        <w:tc>
+          <w:tcPr>
+            <w:tcW w:w="540" w:type="dxa"/>
+            <w:vAlign w:val="center"/>
+          </w:tcPr>
+          <w:p>
+            <w:pPr>
+              <w:jc w:val="center"/>
+              <w:rPr>
+                <w:b/>
+                <w:bCs/>
+                <w:lang w:val="en-US"/>
+              </w:rPr>
+            </w:pPr>
+            <w:r>
+              <w:rPr>
+                <w:b/>
+                <w:bCs/>
+                <w:lang w:val="en-US"/>
+              </w:rPr>
+              <w:t>3.</w:t>
+            </w:r>
+          </w:p>
+        </w:tc>
+        <w:tc>
+          <w:tcPr>
+            <w:tcW w:w="5130" w:type="dxa"/>
+          </w:tcPr>
+          <w:p>
+            <w:pPr>
+              <w:rPr>
+                <w:sz w:val="20"/>
+                <w:szCs w:val="20"/>
+                <w:lang w:val="en-US"/>
+              </w:rPr>
+            </w:pPr>
+            <w:r>
+              <w:rPr>
+                <w:sz w:val="20"/>
+                <w:szCs w:val="20"/>
+                <w:lang w:val="en-US"/>
+              </w:rPr>
+              <w:t xml:space="preserve">Click on </w:t>
+            </w:r>
+            <w:r>
+              <w:rPr>
+                <w:b/>
+                <w:bCs/>
+                <w:sz w:val="20"/>
+                <w:szCs w:val="20"/>
+                <w:lang w:val="en-US"/>
+              </w:rPr>
+              <w:t>'Create'</w:t>
+            </w:r>
+            <w:r>
+              <w:rPr>
+                <w:sz w:val="20"/>
+                <w:szCs w:val="20"/>
+                <w:lang w:val="en-US"/>
+              </w:rPr>
+              <w:t xml:space="preserve"> button</w:t>
+            </w:r>
+          </w:p>
+          <w:p>
+            <w:pPr>
+              <w:rPr>
+                <w:sz w:val="20"/>
+                <w:szCs w:val="20"/>
+                <w:lang w:val="en-US"/>
+              </w:rPr>
+            </w:pPr>
+          </w:p>
+        </w:tc>
+        <w:tc>
+          <w:tcPr>
+            <w:tcW w:w="4680" w:type="dxa"/>
+          </w:tcPr>
+          <w:p>
+            <w:pPr>
+              <w:rPr>
+                <w:sz w:val="20"/>
+                <w:szCs w:val="20"/>
+                <w:lang w:val="en-US"/>
+              </w:rPr>
+            </w:pPr>
+            <w:r>
+              <w:rPr>
+                <w:sz w:val="20"/>
+                <w:szCs w:val="20"/>
+                <w:lang w:val="en-US"/>
+              </w:rPr>
+              <w:t xml:space="preserve">The </w:t>
+            </w:r>
+            <w:r>
+              <w:rPr>
+                <w:b/>
+                <w:bCs/>
+                <w:sz w:val="20"/>
+                <w:szCs w:val="20"/>
+                <w:lang w:val="en-US"/>
+              </w:rPr>
+              <w:t xml:space="preserve">'New </w:t>
+            </w:r>
+            <w:r>
+              <w:rPr>
+                <w:b/>
+                <w:bCs/>
+                <w:sz w:val="20"/>
+                <w:szCs w:val="20"/>
+                <w:lang w:val="en-US"/>
+              </w:rPr>
+              <w:t>Load Generator</w:t>
+            </w:r>
+            <w:r>
+              <w:rPr>
+                <w:b/>
+                <w:bCs/>
+                <w:sz w:val="20"/>
+                <w:szCs w:val="20"/>
+                <w:lang w:val="en-US"/>
+              </w:rPr>
+              <w:t>'</w:t>
+            </w:r>
+            <w:r>
+              <w:rPr>
+                <w:sz w:val="20"/>
+                <w:szCs w:val="20"/>
+                <w:lang w:val="en-US"/>
+              </w:rPr>
+              <w:t xml:space="preserve"> dialog should open</w:t>
+            </w:r>
+          </w:p>
+        </w:tc>
+      </w:tr>
+      <w:tr>
+        <w:tc>
+          <w:tcPr>
+            <w:tcW w:w="540" w:type="dxa"/>
+            <w:vAlign w:val="center"/>
+          </w:tcPr>
+          <w:p>
+            <w:pPr>
+              <w:jc w:val="center"/>
+              <w:rPr>
+                <w:b/>
+                <w:bCs/>
+                <w:lang w:val="en-US"/>
+              </w:rPr>
+            </w:pPr>
+            <w:r>
+              <w:rPr>
+                <w:b/>
+                <w:bCs/>
+                <w:lang w:val="en-US"/>
+              </w:rPr>
+              <w:t>5.</w:t>
+            </w:r>
+          </w:p>
+        </w:tc>
+        <w:tc>
+          <w:tcPr>
+            <w:tcW w:w="5130" w:type="dxa"/>
+          </w:tcPr>
+          <w:p>
+            <w:pPr>
+              <w:rPr>
+                <w:sz w:val="20"/>
+                <w:szCs w:val="20"/>
+                <w:lang w:val="en-US"/>
+              </w:rPr>
+            </w:pPr>
+            <w:r>
+              <w:rPr>
+                <w:sz w:val="20"/>
+                <w:szCs w:val="20"/>
+                <w:lang w:val="en-US"/>
+              </w:rPr>
+              <w:t>Enter</w:t>
+            </w:r>
+            <w:r>
+              <w:rPr>
+                <w:sz w:val="20"/>
+                <w:szCs w:val="20"/>
+                <w:lang w:val="en-US"/>
+              </w:rPr>
+              <w:t xml:space="preserve"> the value: </w:t>
+            </w:r>
+            <w:r>
+              <w:rPr>
+                <w:b/>
+                <w:bCs/>
+                <w:sz w:val="20"/>
+                <w:szCs w:val="20"/>
+                <w:lang w:val="en-US"/>
+              </w:rPr>
+              <w:t>'StormRunner Load Generator</w:t>
+            </w:r>
+            <w:r>
+              <w:rPr>
+                <w:sz w:val="20"/>
+                <w:szCs w:val="20"/>
+                <w:lang w:val="en-US"/>
+              </w:rPr>
+              <w:t xml:space="preserve">' </w:t>
+            </w:r>
+            <w:r>
+              <w:rPr>
+                <w:sz w:val="20"/>
+                <w:szCs w:val="20"/>
+                <w:lang w:val="en-US"/>
+              </w:rPr>
+              <w:t xml:space="preserve">in the </w:t>
+            </w:r>
+            <w:r>
+              <w:rPr>
+                <w:b/>
+                <w:bCs/>
+                <w:sz w:val="20"/>
+                <w:szCs w:val="20"/>
+                <w:lang w:val="en-US"/>
+              </w:rPr>
+              <w:t>'N</w:t>
+            </w:r>
+            <w:r>
+              <w:rPr>
+                <w:b/>
+                <w:bCs/>
+                <w:sz w:val="20"/>
+                <w:szCs w:val="20"/>
+                <w:lang w:val="en-US"/>
+              </w:rPr>
+              <w:t>ame'</w:t>
+            </w:r>
+            <w:r>
+              <w:rPr>
+                <w:sz w:val="20"/>
+                <w:szCs w:val="20"/>
+                <w:lang w:val="en-US"/>
+              </w:rPr>
+              <w:t xml:space="preserve"> field</w:t>
+            </w:r>
+          </w:p>
+          <w:p>
+            <w:pPr>
+              <w:rPr>
+                <w:sz w:val="20"/>
+                <w:szCs w:val="20"/>
+                <w:lang w:val="en-US"/>
+              </w:rPr>
+            </w:pPr>
+          </w:p>
+        </w:tc>
+        <w:tc>
+          <w:tcPr>
+            <w:tcW w:w="4680" w:type="dxa"/>
+          </w:tcPr>
+          <w:p>
+            <w:pPr>
+              <w:rPr>
+                <w:sz w:val="20"/>
+                <w:szCs w:val="20"/>
+                <w:lang w:val="en-US"/>
+              </w:rPr>
+            </w:pPr>
+            <w:r>
+              <w:rPr>
+                <w:sz w:val="20"/>
+                <w:szCs w:val="20"/>
+                <w:lang w:val="en-US"/>
+              </w:rPr>
+              <w:t>The '</w:t>
+            </w:r>
+            <w:r>
+              <w:rPr>
+                <w:b/>
+                <w:bCs/>
+                <w:sz w:val="20"/>
+                <w:szCs w:val="20"/>
+                <w:lang w:val="en-US"/>
+              </w:rPr>
+              <w:t>Name</w:t>
+            </w:r>
+            <w:r>
+              <w:rPr>
+                <w:sz w:val="20"/>
+                <w:szCs w:val="20"/>
+                <w:lang w:val="en-US"/>
+              </w:rPr>
+              <w:t xml:space="preserve">' field should have the value </w:t>
+            </w:r>
+            <w:r>
+              <w:rPr>
+                <w:b/>
+                <w:bCs/>
+                <w:sz w:val="20"/>
+                <w:szCs w:val="20"/>
+                <w:lang w:val="en-US"/>
+              </w:rPr>
+              <w:t>'StormRunner Load Generator</w:t>
+            </w:r>
+            <w:r>
+              <w:rPr>
+                <w:sz w:val="20"/>
+                <w:szCs w:val="20"/>
+                <w:lang w:val="en-US"/>
+              </w:rPr>
+              <w:t>'</w:t>
+            </w:r>
+          </w:p>
+          <w:p>
+            <w:pPr>
+              <w:rPr>
+                <w:sz w:val="20"/>
+                <w:szCs w:val="20"/>
+                <w:lang w:val="en-US"/>
+              </w:rPr>
+            </w:pPr>
+          </w:p>
+        </w:tc>
+      </w:tr>
+      <w:tr>
+        <w:tc>
+          <w:tcPr>
+            <w:tcW w:w="540" w:type="dxa"/>
+            <w:vAlign w:val="center"/>
+          </w:tcPr>
+          <w:p>
+            <w:pPr>
+              <w:jc w:val="center"/>
+              <w:rPr>
+                <w:b/>
+                <w:bCs/>
+                <w:lang w:val="en-US"/>
+              </w:rPr>
+            </w:pPr>
+            <w:r>
+              <w:rPr>
+                <w:b/>
+                <w:bCs/>
+                <w:lang w:val="en-US"/>
+              </w:rPr>
+              <w:t>6.</w:t>
+            </w:r>
+          </w:p>
+        </w:tc>
+        <w:tc>
+          <w:tcPr>
+            <w:tcW w:w="5130" w:type="dxa"/>
+          </w:tcPr>
+          <w:p>
+            <w:pPr>
+              <w:rPr>
+                <w:sz w:val="20"/>
+                <w:szCs w:val="20"/>
+                <w:lang w:val="en-US"/>
+              </w:rPr>
+            </w:pPr>
+            <w:r>
+              <w:rPr>
+                <w:sz w:val="20"/>
+                <w:szCs w:val="20"/>
+                <w:lang w:val="en-US"/>
+              </w:rPr>
+              <w:t xml:space="preserve">Enter </w:t>
+            </w:r>
+            <w:r>
+              <w:rPr>
+                <w:sz w:val="20"/>
+                <w:szCs w:val="20"/>
+                <w:lang w:val="en-US"/>
+              </w:rPr>
+              <w:t xml:space="preserve">the value: </w:t>
+            </w:r>
+            <w:r>
+              <w:rPr>
+                <w:b/>
+                <w:bCs/>
+                <w:sz w:val="20"/>
+                <w:szCs w:val="20"/>
+                <w:lang w:val="en-US"/>
+              </w:rPr>
+              <w:t>'This is the description of the StormRunner Load Generator'</w:t>
+            </w:r>
+            <w:r>
+              <w:rPr>
+                <w:sz w:val="20"/>
+                <w:szCs w:val="20"/>
+                <w:lang w:val="en-US"/>
+              </w:rPr>
+              <w:t xml:space="preserve"> in the </w:t>
+            </w:r>
+            <w:r>
+              <w:rPr>
+                <w:b/>
+                <w:bCs/>
+                <w:sz w:val="20"/>
+                <w:szCs w:val="20"/>
+                <w:lang w:val="en-US"/>
+              </w:rPr>
+              <w:t>'Description'</w:t>
+            </w:r>
+            <w:r>
+              <w:rPr>
+                <w:sz w:val="20"/>
+                <w:szCs w:val="20"/>
+                <w:lang w:val="en-US"/>
+              </w:rPr>
+              <w:t xml:space="preserve"> field</w:t>
+            </w:r>
+          </w:p>
+          <w:p>
+            <w:pPr>
+              <w:rPr>
+                <w:sz w:val="20"/>
+                <w:szCs w:val="20"/>
+                <w:lang w:val="en-US"/>
+              </w:rPr>
+            </w:pPr>
+          </w:p>
+        </w:tc>
+        <w:tc>
+          <w:tcPr>
+            <w:tcW w:w="4680" w:type="dxa"/>
+          </w:tcPr>
+          <w:p>
+            <w:pPr>
+              <w:rPr>
+                <w:sz w:val="20"/>
+                <w:szCs w:val="20"/>
+                <w:lang w:val="en-US"/>
+              </w:rPr>
+            </w:pPr>
+            <w:r>
+              <w:rPr>
+                <w:sz w:val="20"/>
+                <w:szCs w:val="20"/>
+                <w:lang w:val="en-US"/>
+              </w:rPr>
+              <w:t xml:space="preserve">The </w:t>
+            </w:r>
+            <w:r>
+              <w:rPr>
+                <w:b/>
+                <w:bCs/>
+                <w:sz w:val="20"/>
+                <w:szCs w:val="20"/>
+                <w:lang w:val="en-US"/>
+              </w:rPr>
+              <w:t>'Description'</w:t>
+            </w:r>
+            <w:r>
+              <w:rPr>
+                <w:sz w:val="20"/>
+                <w:szCs w:val="20"/>
+                <w:lang w:val="en-US"/>
+              </w:rPr>
+              <w:t xml:space="preserve"> field should have the value </w:t>
+            </w:r>
+            <w:r>
+              <w:rPr>
+                <w:b/>
+                <w:bCs/>
+                <w:sz w:val="20"/>
+                <w:szCs w:val="20"/>
+                <w:lang w:val="en-US"/>
+              </w:rPr>
+              <w:t>'This is the description of the StormRunner Load Generator'</w:t>
+            </w:r>
+          </w:p>
+          <w:p>
+            <w:pPr>
+              <w:rPr>
+                <w:sz w:val="20"/>
+                <w:szCs w:val="20"/>
+                <w:lang w:val="en-US"/>
+              </w:rPr>
+            </w:pPr>
+          </w:p>
+        </w:tc>
+      </w:tr>
+      <w:tr>
+        <w:tc>
+          <w:tcPr>
+            <w:tcW w:w="540" w:type="dxa"/>
+            <w:vAlign w:val="center"/>
+          </w:tcPr>
+          <w:p>
+            <w:pPr>
+              <w:jc w:val="center"/>
+              <w:rPr>
+                <w:b/>
+                <w:bCs/>
+                <w:lang w:val="en-US"/>
+              </w:rPr>
+            </w:pPr>
+            <w:r>
+              <w:rPr>
+                <w:b/>
+                <w:bCs/>
+                <w:lang w:val="en-US"/>
+              </w:rPr>
+              <w:t>8.</w:t>
+            </w:r>
+          </w:p>
+        </w:tc>
+        <w:tc>
+          <w:tcPr>
+            <w:tcW w:w="5130" w:type="dxa"/>
+          </w:tcPr>
+          <w:p>
+            <w:pPr>
+              <w:rPr>
+                <w:sz w:val="20"/>
+                <w:szCs w:val="20"/>
+                <w:lang w:val="en-US"/>
+              </w:rPr>
+            </w:pPr>
+            <w:r>
+              <w:rPr>
+                <w:sz w:val="20"/>
+                <w:szCs w:val="20"/>
+                <w:lang w:val="en-US"/>
+              </w:rPr>
+              <w:t xml:space="preserve">Click </w:t>
+            </w:r>
+            <w:r>
+              <w:rPr>
+                <w:b/>
+                <w:bCs/>
+                <w:sz w:val="20"/>
+                <w:szCs w:val="20"/>
+                <w:lang w:val="en-US"/>
+              </w:rPr>
+              <w:t>'Save'</w:t>
+            </w:r>
+            <w:r>
+              <w:rPr>
+                <w:sz w:val="20"/>
+                <w:szCs w:val="20"/>
+                <w:lang w:val="en-US"/>
+              </w:rPr>
+              <w:t xml:space="preserve"> for saving the new </w:t>
+            </w:r>
+            <w:r>
+              <w:rPr>
+                <w:sz w:val="20"/>
+                <w:szCs w:val="20"/>
+                <w:lang w:val="en-US"/>
+              </w:rPr>
+              <w:t>Load Generator</w:t>
+            </w:r>
+            <w:r>
+              <w:rPr>
+                <w:sz w:val="20"/>
+                <w:szCs w:val="20"/>
+                <w:lang w:val="en-US"/>
+              </w:rPr>
+              <w:t xml:space="preserve"> server</w:t>
+            </w:r>
+          </w:p>
+          <w:p>
+            <w:pPr>
+              <w:rPr>
+                <w:sz w:val="20"/>
+                <w:szCs w:val="20"/>
+                <w:lang w:val="en-US"/>
+              </w:rPr>
+            </w:pPr>
+          </w:p>
+        </w:tc>
+        <w:tc>
+          <w:tcPr>
+            <w:tcW w:w="4680" w:type="dxa"/>
+          </w:tcPr>
+          <w:p>
+            <w:pPr>
+              <w:rPr>
+                <w:sz w:val="20"/>
+                <w:szCs w:val="20"/>
+                <w:lang w:val="en-US"/>
+              </w:rPr>
+            </w:pPr>
+            <w:r>
+              <w:rPr>
+                <w:sz w:val="20"/>
+                <w:szCs w:val="20"/>
+                <w:lang w:val="en-US"/>
+              </w:rPr>
+              <w:t xml:space="preserve">The </w:t>
+            </w:r>
+            <w:r>
+              <w:rPr>
+                <w:b/>
+                <w:bCs/>
+                <w:sz w:val="20"/>
+                <w:szCs w:val="20"/>
+                <w:lang w:val="en-US"/>
+              </w:rPr>
+              <w:t xml:space="preserve">'New </w:t>
+            </w:r>
+            <w:r>
+              <w:rPr>
+                <w:b/>
+                <w:bCs/>
+                <w:sz w:val="20"/>
+                <w:szCs w:val="20"/>
+                <w:lang w:val="en-US"/>
+              </w:rPr>
+              <w:t>Load Generator'</w:t>
+            </w:r>
+            <w:r>
+              <w:rPr>
+                <w:sz w:val="20"/>
+                <w:szCs w:val="20"/>
+                <w:lang w:val="en-US"/>
+              </w:rPr>
+              <w:t xml:space="preserve"> dialog should be </w:t>
+            </w:r>
+            <w:r>
+              <w:rPr>
+                <w:b/>
+                <w:bCs/>
+                <w:sz w:val="20"/>
+                <w:szCs w:val="20"/>
+                <w:lang w:val="en-US"/>
+              </w:rPr>
+              <w:t>closed</w:t>
+            </w:r>
+            <w:r>
+              <w:rPr>
+                <w:sz w:val="20"/>
+                <w:szCs w:val="20"/>
+                <w:lang w:val="en-US"/>
+              </w:rPr>
+              <w:t xml:space="preserve"> and the new </w:t>
+            </w:r>
+            <w:r>
+              <w:rPr>
+                <w:sz w:val="20"/>
+                <w:szCs w:val="20"/>
+                <w:lang w:val="en-US"/>
+              </w:rPr>
+              <w:t>Load Generator</w:t>
+            </w:r>
+            <w:r>
+              <w:rPr>
+                <w:sz w:val="20"/>
+                <w:szCs w:val="20"/>
+                <w:lang w:val="en-US"/>
+              </w:rPr>
+              <w:t xml:space="preserve"> should be </w:t>
+            </w:r>
+            <w:r>
+              <w:rPr>
+                <w:b/>
+                <w:bCs/>
+                <w:sz w:val="20"/>
+                <w:szCs w:val="20"/>
+                <w:lang w:val="en-US"/>
+              </w:rPr>
+              <w:t>added</w:t>
+            </w:r>
+            <w:r>
+              <w:rPr>
+                <w:sz w:val="20"/>
+                <w:szCs w:val="20"/>
+                <w:lang w:val="en-US"/>
+              </w:rPr>
+              <w:t xml:space="preserve"> to the list of </w:t>
+            </w:r>
+            <w:r>
+              <w:rPr>
+                <w:sz w:val="20"/>
+                <w:szCs w:val="20"/>
+                <w:lang w:val="en-US"/>
+              </w:rPr>
+              <w:t>load generators</w:t>
+            </w:r>
+          </w:p>
+          <w:p>
+            <w:pPr>
+              <w:rPr>
+                <w:sz w:val="20"/>
+                <w:szCs w:val="20"/>
+                <w:lang w:val="en-US"/>
+              </w:rPr>
+            </w:pPr>
+          </w:p>
+        </w:tc>
+      </w:tr>
+      <w:tr>
+        <w:tc>
+          <w:tcPr>
+            <w:tcW w:w="540" w:type="dxa"/>
+            <w:vAlign w:val="center"/>
+          </w:tcPr>
+          <w:p>
+            <w:pPr>
+              <w:rPr>
+                <w:b/>
+                <w:bCs/>
+                <w:lang w:val="en-US"/>
+              </w:rPr>
+            </w:pPr>
+            <w:r>
+              <w:rPr>
+                <w:b/>
+                <w:bCs/>
+                <w:lang w:val="en-US"/>
+              </w:rPr>
+              <w:t xml:space="preserve">  9.</w:t>
+            </w:r>
+          </w:p>
+          <w:p>
+            <w:pPr>
+              <w:jc w:val="center"/>
+              <w:rPr>
+                <w:b/>
+                <w:bCs/>
+                <w:lang w:val="en-US"/>
+              </w:rPr>
+            </w:pPr>
+          </w:p>
+        </w:tc>
+        <w:tc>
+          <w:tcPr>
+            <w:tcW w:w="5130" w:type="dxa"/>
+          </w:tcPr>
+          <w:p>
+            <w:pPr>
+              <w:rPr>
+                <w:sz w:val="20"/>
+                <w:szCs w:val="20"/>
+                <w:lang w:val="en-US"/>
+              </w:rPr>
+            </w:pPr>
+            <w:r>
+              <w:rPr>
+                <w:sz w:val="20"/>
+                <w:szCs w:val="20"/>
+                <w:lang w:val="en-US"/>
+              </w:rPr>
+              <w:t xml:space="preserve">Check the checkbox of the new added </w:t>
+            </w:r>
+            <w:r>
+              <w:rPr>
+                <w:sz w:val="20"/>
+                <w:szCs w:val="20"/>
+                <w:lang w:val="en-US"/>
+              </w:rPr>
+              <w:t>'Load Generator'</w:t>
+            </w:r>
+            <w:r>
+              <w:rPr>
+                <w:sz w:val="20"/>
+                <w:szCs w:val="20"/>
+                <w:lang w:val="en-US"/>
+              </w:rPr>
+              <w:t xml:space="preserve"> for deletion</w:t>
+            </w:r>
+          </w:p>
+        </w:tc>
+        <w:tc>
+          <w:tcPr>
+            <w:tcW w:w="4680" w:type="dxa"/>
+          </w:tcPr>
+          <w:p>
+            <w:pPr>
+              <w:rPr>
+                <w:sz w:val="20"/>
+                <w:szCs w:val="20"/>
+                <w:lang w:val="en-US"/>
+              </w:rPr>
+            </w:pPr>
+            <w:r>
+              <w:rPr>
+                <w:sz w:val="20"/>
+                <w:szCs w:val="20"/>
+                <w:lang w:val="en-US"/>
+              </w:rPr>
+              <w:t xml:space="preserve">The new </w:t>
+            </w:r>
+            <w:r>
+              <w:rPr>
+                <w:sz w:val="20"/>
+                <w:szCs w:val="20"/>
+                <w:lang w:val="en-US"/>
+              </w:rPr>
+              <w:t>Load Generator</w:t>
+            </w:r>
+            <w:r>
+              <w:rPr>
+                <w:sz w:val="20"/>
+                <w:szCs w:val="20"/>
+                <w:lang w:val="en-US"/>
+              </w:rPr>
+              <w:t xml:space="preserve"> should be checked and marked with blue color background </w:t>
+            </w:r>
+          </w:p>
+        </w:tc>
+      </w:tr>
+      <w:tr>
+        <w:tc>
+          <w:tcPr>
+            <w:tcW w:w="540" w:type="dxa"/>
+            <w:vAlign w:val="center"/>
+          </w:tcPr>
+          <w:p>
+            <w:pPr>
+              <w:rPr>
+                <w:b/>
+                <w:bCs/>
+                <w:lang w:val="en-US"/>
+              </w:rPr>
+            </w:pPr>
+            <w:r>
+              <w:rPr>
+                <w:b/>
+                <w:bCs/>
+                <w:lang w:val="en-US"/>
+              </w:rPr>
+              <w:t>10.</w:t>
+            </w:r>
+          </w:p>
+        </w:tc>
+        <w:tc>
+          <w:tcPr>
+            <w:tcW w:w="5130" w:type="dxa"/>
+          </w:tcPr>
+          <w:p>
+            <w:pPr>
+              <w:rPr>
+                <w:sz w:val="20"/>
+                <w:szCs w:val="20"/>
+                <w:lang w:val="en-US"/>
+              </w:rPr>
+            </w:pPr>
+            <w:r>
+              <w:rPr>
+                <w:sz w:val="20"/>
+                <w:szCs w:val="20"/>
+                <w:lang w:val="en-US"/>
+              </w:rPr>
+              <w:t xml:space="preserve">Click </w:t>
+            </w:r>
+            <w:r>
+              <w:rPr>
+                <w:b/>
+                <w:bCs/>
+                <w:sz w:val="20"/>
+                <w:szCs w:val="20"/>
+                <w:lang w:val="en-US"/>
+              </w:rPr>
+              <w:t>'Delete'</w:t>
+            </w:r>
+            <w:r>
+              <w:rPr>
+                <w:sz w:val="20"/>
+                <w:szCs w:val="20"/>
+                <w:lang w:val="en-US"/>
+              </w:rPr>
+              <w:t xml:space="preserve"> for deleting the </w:t>
+            </w:r>
+            <w:r>
+              <w:rPr>
+                <w:sz w:val="20"/>
+                <w:szCs w:val="20"/>
+                <w:lang w:val="en-US"/>
+              </w:rPr>
+              <w:t>Load Generator</w:t>
+            </w:r>
+          </w:p>
+          <w:p>
+            <w:pPr>
+              <w:rPr>
+                <w:sz w:val="20"/>
+                <w:szCs w:val="20"/>
+                <w:lang w:val="en-US"/>
+              </w:rPr>
+            </w:pPr>
+          </w:p>
+        </w:tc>
+        <w:tc>
+          <w:tcPr>
+            <w:tcW w:w="4680" w:type="dxa"/>
+          </w:tcPr>
+          <w:p>
+            <w:pPr>
+              <w:rPr>
+                <w:sz w:val="20"/>
+                <w:szCs w:val="20"/>
+                <w:lang w:val="en-US"/>
+              </w:rPr>
+            </w:pPr>
+            <w:r>
+              <w:rPr>
+                <w:sz w:val="20"/>
+                <w:szCs w:val="20"/>
+                <w:lang w:val="en-US"/>
+              </w:rPr>
+              <w:t xml:space="preserve">The </w:t>
+            </w:r>
+            <w:r>
+              <w:rPr>
+                <w:b/>
+                <w:bCs/>
+                <w:sz w:val="20"/>
+                <w:szCs w:val="20"/>
+                <w:lang w:val="en-US"/>
+              </w:rPr>
+              <w:t xml:space="preserve">'Delete </w:t>
+            </w:r>
+            <w:r>
+              <w:rPr>
+                <w:b/>
+                <w:bCs/>
+                <w:sz w:val="20"/>
+                <w:szCs w:val="20"/>
+                <w:lang w:val="en-US"/>
+              </w:rPr>
+              <w:t>Load Generator</w:t>
+            </w:r>
+            <w:r>
+              <w:rPr>
+                <w:sz w:val="20"/>
+                <w:szCs w:val="20"/>
+                <w:lang w:val="en-US"/>
+              </w:rPr>
+              <w:t xml:space="preserve"> confirmation dialog should be opened</w:t>
+            </w:r>
+          </w:p>
+          <w:p>
+            <w:pPr>
+              <w:rPr>
+                <w:sz w:val="20"/>
+                <w:szCs w:val="20"/>
+                <w:lang w:val="en-US"/>
+              </w:rPr>
+            </w:pPr>
+          </w:p>
+        </w:tc>
+      </w:tr>
+      <w:tr>
+        <w:tc>
+          <w:tcPr>
+            <w:tcW w:w="540" w:type="dxa"/>
+            <w:vAlign w:val="center"/>
+          </w:tcPr>
+          <w:p>
+            <w:pPr>
+              <w:rPr>
+                <w:b/>
+                <w:bCs/>
+                <w:lang w:val="en-US"/>
+              </w:rPr>
+            </w:pPr>
+            <w:r>
+              <w:rPr>
+                <w:b/>
+                <w:bCs/>
+                <w:lang w:val="en-US"/>
+              </w:rPr>
+              <w:lastRenderedPageBreak/>
+              <w:t>11.</w:t>
+            </w:r>
+          </w:p>
+        </w:tc>
+        <w:tc>
+          <w:tcPr>
+            <w:tcW w:w="5130" w:type="dxa"/>
+          </w:tcPr>
+          <w:p>
+            <w:pPr>
+              <w:rPr>
+                <w:sz w:val="20"/>
+                <w:szCs w:val="20"/>
+                <w:lang w:val="en-US"/>
+              </w:rPr>
+            </w:pPr>
+            <w:r>
+              <w:rPr>
+                <w:sz w:val="20"/>
+                <w:szCs w:val="20"/>
+                <w:lang w:val="en-US"/>
+              </w:rPr>
+              <w:t xml:space="preserve">Click </w:t>
+            </w:r>
+            <w:r>
+              <w:rPr>
+                <w:b/>
+                <w:bCs/>
+                <w:sz w:val="20"/>
+                <w:szCs w:val="20"/>
+                <w:lang w:val="en-US"/>
+              </w:rPr>
+              <w:t>'Yes'</w:t>
+            </w:r>
+            <w:r>
+              <w:rPr>
+                <w:sz w:val="20"/>
+                <w:szCs w:val="20"/>
+                <w:lang w:val="en-US"/>
+              </w:rPr>
+              <w:t xml:space="preserve"> to confirm </w:t>
+            </w:r>
+            <w:r>
+              <w:rPr>
+                <w:sz w:val="20"/>
+                <w:szCs w:val="20"/>
+                <w:lang w:val="en-US"/>
+              </w:rPr>
+              <w:t xml:space="preserve">the </w:t>
+            </w:r>
+            <w:r>
+              <w:rPr>
+                <w:sz w:val="20"/>
+                <w:szCs w:val="20"/>
+                <w:lang w:val="en-US"/>
+              </w:rPr>
+              <w:t xml:space="preserve">deletion of </w:t>
+            </w:r>
+            <w:r>
+              <w:rPr>
+                <w:sz w:val="20"/>
+                <w:szCs w:val="20"/>
+                <w:lang w:val="en-US"/>
+              </w:rPr>
+              <w:t xml:space="preserve">the </w:t>
+            </w:r>
+            <w:r>
+              <w:rPr>
+                <w:sz w:val="20"/>
+                <w:szCs w:val="20"/>
+                <w:lang w:val="en-US"/>
+              </w:rPr>
+              <w:t>Load Generator</w:t>
+            </w:r>
+          </w:p>
+          <w:p>
+            <w:pPr>
+              <w:rPr>
+                <w:sz w:val="20"/>
+                <w:szCs w:val="20"/>
+                <w:lang w:val="en-US"/>
+              </w:rPr>
+            </w:pPr>
+          </w:p>
+        </w:tc>
+        <w:tc>
+          <w:tcPr>
+            <w:tcW w:w="4680" w:type="dxa"/>
+          </w:tcPr>
+          <w:p>
+            <w:pPr>
+              <w:rPr>
+                <w:sz w:val="20"/>
+                <w:szCs w:val="20"/>
+                <w:lang w:val="en-US"/>
+              </w:rPr>
+            </w:pPr>
+            <w:r>
+              <w:rPr>
+                <w:sz w:val="20"/>
+                <w:szCs w:val="20"/>
+                <w:lang w:val="en-US"/>
+              </w:rPr>
+              <w:t xml:space="preserve">The </w:t>
+            </w:r>
+            <w:r>
+              <w:rPr>
+                <w:b/>
+                <w:bCs/>
+                <w:sz w:val="20"/>
+                <w:szCs w:val="20"/>
+                <w:lang w:val="en-US"/>
+              </w:rPr>
+              <w:t xml:space="preserve">'Delete </w:t>
+            </w:r>
+            <w:r>
+              <w:rPr>
+                <w:b/>
+                <w:bCs/>
+                <w:sz w:val="20"/>
+                <w:szCs w:val="20"/>
+                <w:lang w:val="en-US"/>
+              </w:rPr>
+              <w:t>Load Generator</w:t>
+            </w:r>
+            <w:r>
+              <w:rPr>
+                <w:sz w:val="20"/>
+                <w:szCs w:val="20"/>
+                <w:lang w:val="en-US"/>
+              </w:rPr>
+              <w:t xml:space="preserve"> dialog should be </w:t>
+            </w:r>
+            <w:r>
+              <w:rPr>
+                <w:b/>
+                <w:bCs/>
+                <w:sz w:val="20"/>
+                <w:szCs w:val="20"/>
+                <w:lang w:val="en-US"/>
+              </w:rPr>
+              <w:t>closed</w:t>
+            </w:r>
+            <w:r>
+              <w:rPr>
+                <w:sz w:val="20"/>
+                <w:szCs w:val="20"/>
+                <w:lang w:val="en-US"/>
+              </w:rPr>
+              <w:t xml:space="preserve"> and the </w:t>
+            </w:r>
+            <w:r>
+              <w:rPr>
+                <w:sz w:val="20"/>
+                <w:szCs w:val="20"/>
+                <w:lang w:val="en-US"/>
+              </w:rPr>
+              <w:t>Load Generator</w:t>
+            </w:r>
+            <w:r>
+              <w:rPr>
+                <w:sz w:val="20"/>
+                <w:szCs w:val="20"/>
+                <w:lang w:val="en-US"/>
+              </w:rPr>
+              <w:t xml:space="preserve"> should be </w:t>
+            </w:r>
+            <w:r>
+              <w:rPr>
+                <w:b/>
+                <w:bCs/>
+                <w:sz w:val="20"/>
+                <w:szCs w:val="20"/>
+                <w:lang w:val="en-US"/>
+              </w:rPr>
+              <w:t>deleted</w:t>
+            </w:r>
+            <w:r>
+              <w:rPr>
+                <w:sz w:val="20"/>
+                <w:szCs w:val="20"/>
+                <w:lang w:val="en-US"/>
+              </w:rPr>
+              <w:t xml:space="preserve"> from the </w:t>
+            </w:r>
+            <w:r>
+              <w:rPr>
+                <w:sz w:val="20"/>
+                <w:szCs w:val="20"/>
+                <w:lang w:val="en-US"/>
+              </w:rPr>
+              <w:t>Load Generators</w:t>
+            </w:r>
+            <w:r>
+              <w:rPr>
+                <w:sz w:val="20"/>
+                <w:szCs w:val="20"/>
+                <w:lang w:val="en-US"/>
+              </w:rPr>
+              <w:t xml:space="preserve"> grid.</w:t>
+            </w:r>
+          </w:p>
+          <w:p>
+            <w:pPr>
+              <w:rPr>
+                <w:sz w:val="20"/>
+                <w:szCs w:val="20"/>
+                <w:lang w:val="en-US"/>
+              </w:rPr>
+            </w:pPr>
+          </w:p>
+        </w:tc>
+      </w:tr>
+    </w:tbl>
+    <w:p>
+      <w:pPr>
+        <w:jc w:val="center"/>
+        <w:rPr>
+          <w:b/>
+          <w:bCs/>
+          <w:u w:val="single"/>
         </w:rPr>
       </w:pPr>
       <w:bookmarkStart w:id="0" w:name="_GoBack"/>

</xml_diff>

<commit_message>
Updating test cases doc - with cases 1+2 ==> total first 5 cases are updated
</commit_message>
<xml_diff>
--- a/StormRunner_Automation/src/stormRunner Test Cases/StormRunner Automation Project Test Cases - Updated.docx
+++ b/StormRunner_Automation/src/stormRunner Test Cases/StormRunner Automation Project Test Cases - Updated.docx
@@ -1,6 +1,6 @@
 
 <file path=word/document.xml><?xml version="1.0" encoding="utf-8"?>
-<w:document xmlns:wpc="http://schemas.microsoft.com/office/word/2010/wordprocessingCanvas" xmlns:cx="http://schemas.microsoft.com/office/drawing/2014/chartex" xmlns:cx1="http://schemas.microsoft.com/office/drawing/2015/9/8/chartex" xmlns:cx2="http://schemas.microsoft.com/office/drawing/2015/10/21/chartex" xmlns:cx3="http://schemas.microsoft.com/office/drawing/2016/5/9/chartex" xmlns:cx4="http://schemas.microsoft.com/office/drawing/2016/5/10/chartex" xmlns:cx5="http://schemas.microsoft.com/office/drawing/2016/5/11/chartex" xmlns:cx6="http://schemas.microsoft.com/office/drawing/2016/5/12/chartex" xmlns:cx7="http://schemas.microsoft.com/office/drawing/2016/5/13/chartex" xmlns:cx8="http://schemas.microsoft.com/office/drawing/2016/5/14/chartex" xmlns:mc="http://schemas.openxmlformats.org/markup-compatibility/2006" xmlns:aink="http://schemas.microsoft.com/office/drawing/2016/ink" xmlns:am3d="http://schemas.microsoft.com/office/drawing/2017/model3d" xmlns:o="urn:schemas-microsoft-com:office:office" xmlns:r="http://schemas.openxmlformats.org/officeDocument/2006/relationships" xmlns:m="http://schemas.openxmlformats.org/officeDocument/2006/math" xmlns:v="urn:schemas-microsoft-com:vml" xmlns:wp14="http://schemas.microsoft.com/office/word/2010/wordprocessingDrawing" xmlns:wp="http://schemas.openxmlformats.org/drawingml/2006/wordprocessingDrawing" xmlns:w10="urn:schemas-microsoft-com:office:word" xmlns:w="http://schemas.openxmlformats.org/wordprocessingml/2006/main" xmlns:w14="http://schemas.microsoft.com/office/word/2010/wordml" xmlns:w15="http://schemas.microsoft.com/office/word/2012/wordml" xmlns:w16cid="http://schemas.microsoft.com/office/word/2016/wordml/cid" xmlns:w16se="http://schemas.microsoft.com/office/word/2015/wordml/symex" xmlns:wpg="http://schemas.microsoft.com/office/word/2010/wordprocessingGroup" xmlns:wpi="http://schemas.microsoft.com/office/word/2010/wordprocessingInk" xmlns:wne="http://schemas.microsoft.com/office/word/2006/wordml" xmlns:wps="http://schemas.microsoft.com/office/word/2010/wordprocessingShape" mc:Ignorable="w14 w15 w16se w16cid wp14">
+<w:document xmlns:wpc="http://schemas.microsoft.com/office/word/2010/wordprocessingCanvas" xmlns:mc="http://schemas.openxmlformats.org/markup-compatibility/2006" xmlns:o="urn:schemas-microsoft-com:office:office" xmlns:r="http://schemas.openxmlformats.org/officeDocument/2006/relationships" xmlns:m="http://schemas.openxmlformats.org/officeDocument/2006/math" xmlns:v="urn:schemas-microsoft-com:vml" xmlns:wp14="http://schemas.microsoft.com/office/word/2010/wordprocessingDrawing" xmlns:wp="http://schemas.openxmlformats.org/drawingml/2006/wordprocessingDrawing" xmlns:w10="urn:schemas-microsoft-com:office:word" xmlns:w="http://schemas.openxmlformats.org/wordprocessingml/2006/main" xmlns:w14="http://schemas.microsoft.com/office/word/2010/wordml" xmlns:w15="http://schemas.microsoft.com/office/word/2012/wordml" xmlns:wpg="http://schemas.microsoft.com/office/word/2010/wordprocessingGroup" xmlns:wpi="http://schemas.microsoft.com/office/word/2010/wordprocessingInk" xmlns:wne="http://schemas.microsoft.com/office/word/2006/wordml" xmlns:wps="http://schemas.microsoft.com/office/word/2010/wordprocessingShape" mc:Ignorable="w14 w15 wp14">
   <w:body>
     <w:p>
       <w:pPr>
@@ -8,6 +8,8 @@
         <w:rPr>
           <w:b/>
           <w:bCs/>
+          <w:sz w:val="36"/>
+          <w:szCs w:val="36"/>
           <w:u w:val="single"/>
           <w:lang w:val="en-US"/>
         </w:rPr>
@@ -16,6 +18,8 @@
         <w:rPr>
           <w:b/>
           <w:bCs/>
+          <w:sz w:val="36"/>
+          <w:szCs w:val="36"/>
           <w:u w:val="single"/>
           <w:lang w:val="en-US"/>
         </w:rPr>
@@ -24,9 +28,24 @@
     </w:p>
     <w:p>
       <w:pPr>
+        <w:jc w:val="center"/>
         <w:rPr>
           <w:b/>
           <w:bCs/>
+          <w:sz w:val="36"/>
+          <w:szCs w:val="36"/>
+          <w:u w:val="single"/>
+          <w:lang w:val="en-US"/>
+        </w:rPr>
+      </w:pPr>
+    </w:p>
+    <w:p>
+      <w:pPr>
+        <w:rPr>
+          <w:b/>
+          <w:bCs/>
+          <w:sz w:val="28"/>
+          <w:szCs w:val="28"/>
           <w:u w:val="single"/>
           <w:lang w:val="en-US"/>
         </w:rPr>
@@ -35,6 +54,8 @@
         <w:rPr>
           <w:b/>
           <w:bCs/>
+          <w:sz w:val="28"/>
+          <w:szCs w:val="28"/>
           <w:u w:val="single"/>
           <w:lang w:val="en-US"/>
         </w:rPr>
@@ -53,15 +74,17 @@
     </w:p>
     <w:p>
       <w:pPr>
-        <w:pStyle w:val="a3"/>
+        <w:pStyle w:val="ListParagraph"/>
         <w:numPr>
           <w:ilvl w:val="0"/>
           <w:numId w:val="1"/>
         </w:numPr>
-        <w:ind w:left="360"/>
+        <w:ind w:left="-180"/>
         <w:rPr>
           <w:b/>
           <w:bCs/>
+          <w:sz w:val="26"/>
+          <w:szCs w:val="26"/>
           <w:u w:val="single"/>
           <w:lang w:val="en-US"/>
         </w:rPr>
@@ -70,15 +93,31 @@
         <w:rPr>
           <w:b/>
           <w:bCs/>
+          <w:sz w:val="26"/>
+          <w:szCs w:val="26"/>
           <w:u w:val="single"/>
           <w:lang w:val="en-US"/>
         </w:rPr>
         <w:t>Login to Storm Runner &amp; Entering the Tenant</w:t>
       </w:r>
     </w:p>
+    <w:p>
+      <w:pPr>
+        <w:pStyle w:val="ListParagraph"/>
+        <w:ind w:left="-180"/>
+        <w:rPr>
+          <w:b/>
+          <w:bCs/>
+          <w:sz w:val="26"/>
+          <w:szCs w:val="26"/>
+          <w:u w:val="single"/>
+          <w:lang w:val="en-US"/>
+        </w:rPr>
+      </w:pPr>
+    </w:p>
     <w:tbl>
       <w:tblPr>
-        <w:tblStyle w:val="a4"/>
+        <w:tblStyle w:val="TableGrid"/>
         <w:tblW w:w="10350" w:type="dxa"/>
         <w:tblInd w:w="-545" w:type="dxa"/>
         <w:tblLayout w:type="fixed"/>
@@ -666,25 +705,7 @@
                 <w:szCs w:val="20"/>
                 <w:lang w:val="en-US"/>
               </w:rPr>
-              <w:t xml:space="preserve">You should be logged in to your </w:t>
-            </w:r>
-            <w:proofErr w:type="gramStart"/>
-            <w:r>
-              <w:rPr>
-                <w:sz w:val="20"/>
-                <w:szCs w:val="20"/>
-                <w:lang w:val="en-US"/>
-              </w:rPr>
-              <w:t>tenant :</w:t>
-            </w:r>
-            <w:proofErr w:type="gramEnd"/>
-            <w:r>
-              <w:rPr>
-                <w:sz w:val="20"/>
-                <w:szCs w:val="20"/>
-                <w:lang w:val="en-US"/>
-              </w:rPr>
-              <w:t xml:space="preserve"> </w:t>
+              <w:t xml:space="preserve">You should be logged in to your tenant : </w:t>
             </w:r>
           </w:p>
           <w:p>
@@ -797,7 +818,7 @@
                 <w:szCs w:val="20"/>
                 <w:lang w:val="en-US"/>
               </w:rPr>
-              <w:t xml:space="preserve"> “Benny Mizrachi”  </w:t>
+              <w:t xml:space="preserve"> And the account name is: ‘Benny Java Automation”  </w:t>
             </w:r>
           </w:p>
           <w:p>
@@ -828,25 +849,7 @@
                 <w:szCs w:val="20"/>
                 <w:lang w:val="en-US"/>
               </w:rPr>
-              <w:t xml:space="preserve">The logged in name in the right upper corner should </w:t>
-            </w:r>
-            <w:proofErr w:type="gramStart"/>
-            <w:r>
-              <w:rPr>
-                <w:sz w:val="20"/>
-                <w:szCs w:val="20"/>
-                <w:lang w:val="en-US"/>
-              </w:rPr>
-              <w:t>be :</w:t>
-            </w:r>
-            <w:proofErr w:type="gramEnd"/>
-            <w:r>
-              <w:rPr>
-                <w:sz w:val="20"/>
-                <w:szCs w:val="20"/>
-                <w:lang w:val="en-US"/>
-              </w:rPr>
-              <w:t xml:space="preserve"> “Benny Mizrachi”</w:t>
+              <w:t>The logged in name in the right upper corner should be : “Benny Mizrachi” &amp; Account Name: “Benny Java Automation”</w:t>
             </w:r>
           </w:p>
         </w:tc>
@@ -874,15 +877,17 @@
     </w:p>
     <w:p>
       <w:pPr>
-        <w:pStyle w:val="a3"/>
+        <w:pStyle w:val="ListParagraph"/>
         <w:numPr>
           <w:ilvl w:val="0"/>
           <w:numId w:val="1"/>
         </w:numPr>
-        <w:ind w:left="360"/>
+        <w:ind w:left="-180"/>
         <w:rPr>
           <w:b/>
           <w:bCs/>
+          <w:sz w:val="26"/>
+          <w:szCs w:val="26"/>
           <w:u w:val="single"/>
           <w:lang w:val="en-US"/>
         </w:rPr>
@@ -891,44 +896,23 @@
         <w:rPr>
           <w:b/>
           <w:bCs/>
+          <w:sz w:val="26"/>
+          <w:szCs w:val="26"/>
           <w:u w:val="single"/>
           <w:lang w:val="en-US"/>
         </w:rPr>
-        <w:t>Creating &amp; Deleting a new test</w:t>
-      </w:r>
-      <w:r>
-        <w:rPr>
-          <w:b/>
-          <w:bCs/>
-          <w:u w:val="single"/>
-          <w:lang w:val="en-US"/>
-        </w:rPr>
-        <w:t xml:space="preserve"> </w:t>
-      </w:r>
-      <w:r>
-        <w:rPr>
-          <w:b/>
-          <w:bCs/>
-          <w:u w:val="single"/>
-          <w:lang w:val="en-US"/>
-        </w:rPr>
-        <w:sym w:font="Wingdings" w:char="F0E8"/>
-      </w:r>
-      <w:r>
-        <w:rPr>
-          <w:b/>
-          <w:bCs/>
-          <w:u w:val="single"/>
-          <w:lang w:val="en-US"/>
-        </w:rPr>
-        <w:t xml:space="preserve"> need to update</w:t>
+        <w:t>Creating &amp; Deleting a new load test</w:t>
       </w:r>
     </w:p>
     <w:p>
       <w:pPr>
+        <w:pStyle w:val="ListParagraph"/>
+        <w:ind w:left="360"/>
         <w:rPr>
           <w:b/>
           <w:bCs/>
+          <w:sz w:val="26"/>
+          <w:szCs w:val="26"/>
           <w:u w:val="single"/>
           <w:lang w:val="en-US"/>
         </w:rPr>
@@ -936,7 +920,7 @@
     </w:p>
     <w:tbl>
       <w:tblPr>
-        <w:tblStyle w:val="a4"/>
+        <w:tblStyle w:val="TableGrid"/>
         <w:tblW w:w="10350" w:type="dxa"/>
         <w:tblInd w:w="-545" w:type="dxa"/>
         <w:tblLayout w:type="fixed"/>
@@ -1062,18 +1046,8 @@
                 <w:szCs w:val="20"/>
                 <w:lang w:val="en-US"/>
               </w:rPr>
-              <w:t xml:space="preserve">Login to your </w:t>
-            </w:r>
-            <w:proofErr w:type="gramStart"/>
-            <w:r>
-              <w:rPr>
-                <w:sz w:val="20"/>
-                <w:szCs w:val="20"/>
-                <w:lang w:val="en-US"/>
-              </w:rPr>
-              <w:t>tenant :</w:t>
-            </w:r>
-            <w:proofErr w:type="gramEnd"/>
+              <w:t>Login to your tenant :</w:t>
+            </w:r>
           </w:p>
           <w:p>
             <w:pPr>
@@ -1355,33 +1329,7 @@
                 <w:szCs w:val="20"/>
                 <w:lang w:val="en-US"/>
               </w:rPr>
-              <w:t>A new test</w:t>
-            </w:r>
-            <w:r>
-              <w:rPr>
-                <w:sz w:val="20"/>
-                <w:szCs w:val="20"/>
-                <w:lang w:val="en-US"/>
-              </w:rPr>
-              <w:t xml:space="preserve"> should be created with a default </w:t>
-            </w:r>
-            <w:proofErr w:type="gramStart"/>
-            <w:r>
-              <w:rPr>
-                <w:sz w:val="20"/>
-                <w:szCs w:val="20"/>
-                <w:lang w:val="en-US"/>
-              </w:rPr>
-              <w:t>name :</w:t>
-            </w:r>
-            <w:proofErr w:type="gramEnd"/>
-            <w:r>
-              <w:rPr>
-                <w:sz w:val="20"/>
-                <w:szCs w:val="20"/>
-                <w:lang w:val="en-US"/>
-              </w:rPr>
-              <w:t xml:space="preserve"> "New Test".</w:t>
+              <w:t>A new test should be created with a default name: "New Test".</w:t>
             </w:r>
           </w:p>
           <w:p>
@@ -1456,56 +1404,20 @@
                 <w:szCs w:val="20"/>
                 <w:lang w:val="en-US"/>
               </w:rPr>
-              <w:t xml:space="preserve"> </w:t>
-            </w:r>
-            <w:r>
-              <w:rPr>
-                <w:b/>
-                <w:bCs/>
-                <w:sz w:val="20"/>
-                <w:szCs w:val="20"/>
-                <w:lang w:val="en-US"/>
-              </w:rPr>
-              <w:t>A</w:t>
-            </w:r>
-            <w:r>
-              <w:rPr>
-                <w:b/>
-                <w:bCs/>
-                <w:sz w:val="20"/>
-                <w:szCs w:val="20"/>
-                <w:lang w:val="en-US"/>
-              </w:rPr>
-              <w:t>utomat</w:t>
-            </w:r>
-            <w:r>
-              <w:rPr>
-                <w:b/>
-                <w:bCs/>
-                <w:sz w:val="20"/>
-                <w:szCs w:val="20"/>
-                <w:lang w:val="en-US"/>
-              </w:rPr>
-              <w:t>ed</w:t>
-            </w:r>
-            <w:r>
-              <w:rPr>
-                <w:sz w:val="20"/>
-                <w:szCs w:val="20"/>
-                <w:lang w:val="en-US"/>
-              </w:rPr>
-              <w:t xml:space="preserve"> </w:t>
-            </w:r>
-            <w:r>
-              <w:rPr>
-                <w:b/>
-                <w:bCs/>
-                <w:sz w:val="20"/>
-                <w:szCs w:val="20"/>
-                <w:lang w:val="en-US"/>
-              </w:rPr>
-              <w:t>Test</w:t>
-            </w:r>
+              <w:t xml:space="preserve">This is Benny </w:t>
+            </w:r>
+            <w:proofErr w:type="gramStart"/>
+            <w:r>
+              <w:rPr>
+                <w:b/>
+                <w:bCs/>
+                <w:sz w:val="20"/>
+                <w:szCs w:val="20"/>
+                <w:lang w:val="en-US"/>
+              </w:rPr>
+              <w:t>TEST !</w:t>
+            </w:r>
+            <w:proofErr w:type="gramEnd"/>
             <w:r>
               <w:rPr>
                 <w:sz w:val="20"/>
@@ -1544,16 +1456,28 @@
                 <w:szCs w:val="20"/>
                 <w:lang w:val="en-US"/>
               </w:rPr>
-              <w:t xml:space="preserve">The new test name should be presented in the breadcrumbs </w:t>
+              <w:t xml:space="preserve">The new test name should be presented in the breadcrumbs above: "Load Test &gt; </w:t>
+            </w:r>
+            <w:r>
+              <w:rPr>
+                <w:b/>
+                <w:bCs/>
+                <w:sz w:val="20"/>
+                <w:szCs w:val="20"/>
+                <w:lang w:val="en-US"/>
+              </w:rPr>
+              <w:t xml:space="preserve">This is Benny </w:t>
             </w:r>
             <w:proofErr w:type="gramStart"/>
             <w:r>
               <w:rPr>
-                <w:sz w:val="20"/>
-                <w:szCs w:val="20"/>
-                <w:lang w:val="en-US"/>
-              </w:rPr>
-              <w:t>above :</w:t>
+                <w:b/>
+                <w:bCs/>
+                <w:sz w:val="20"/>
+                <w:szCs w:val="20"/>
+                <w:lang w:val="en-US"/>
+              </w:rPr>
+              <w:t>TEST !</w:t>
             </w:r>
             <w:proofErr w:type="gramEnd"/>
             <w:r>
@@ -1562,7 +1486,7 @@
                 <w:szCs w:val="20"/>
                 <w:lang w:val="en-US"/>
               </w:rPr>
-              <w:t xml:space="preserve"> "Load Test &gt; Automated Test"</w:t>
+              <w:t>"</w:t>
             </w:r>
           </w:p>
         </w:tc>
@@ -1588,6 +1512,7 @@
                 <w:bCs/>
                 <w:lang w:val="en-US"/>
               </w:rPr>
+              <w:lastRenderedPageBreak/>
               <w:t>5</w:t>
             </w:r>
             <w:r>
@@ -1636,17 +1561,78 @@
                 <w:szCs w:val="20"/>
                 <w:lang w:val="en-US"/>
               </w:rPr>
-              <w:t>" text box and enter the following desc:</w:t>
-            </w:r>
-          </w:p>
-          <w:p>
-            <w:pPr>
-              <w:rPr>
-                <w:sz w:val="20"/>
-                <w:szCs w:val="20"/>
-                <w:lang w:val="en-US"/>
-              </w:rPr>
-            </w:pPr>
+              <w:t xml:space="preserve">" text box and enter the following </w:t>
+            </w:r>
+            <w:proofErr w:type="spellStart"/>
+            <w:r>
+              <w:rPr>
+                <w:sz w:val="20"/>
+                <w:szCs w:val="20"/>
+                <w:lang w:val="en-US"/>
+              </w:rPr>
+              <w:t>desc</w:t>
+            </w:r>
+            <w:proofErr w:type="spellEnd"/>
+            <w:r>
+              <w:rPr>
+                <w:sz w:val="20"/>
+                <w:szCs w:val="20"/>
+                <w:lang w:val="en-US"/>
+              </w:rPr>
+              <w:t>:</w:t>
+            </w:r>
+          </w:p>
+          <w:p>
+            <w:pPr>
+              <w:rPr>
+                <w:sz w:val="20"/>
+                <w:szCs w:val="20"/>
+                <w:lang w:val="en-US"/>
+              </w:rPr>
+            </w:pPr>
+            <w:r>
+              <w:rPr>
+                <w:sz w:val="20"/>
+                <w:szCs w:val="20"/>
+                <w:lang w:val="en-US"/>
+              </w:rPr>
+              <w:t>“This</w:t>
+            </w:r>
+            <w:r>
+              <w:rPr>
+                <w:sz w:val="20"/>
+                <w:szCs w:val="20"/>
+                <w:lang w:val="en-US"/>
+              </w:rPr>
+              <w:t xml:space="preserve"> is the Description of the Automated Test taken from "</w:t>
+            </w:r>
+            <w:proofErr w:type="spellStart"/>
+            <w:r>
+              <w:rPr>
+                <w:sz w:val="20"/>
+                <w:szCs w:val="20"/>
+                <w:lang w:val="en-US"/>
+              </w:rPr>
+              <w:t>MainConfig</w:t>
+            </w:r>
+            <w:proofErr w:type="spellEnd"/>
+            <w:r>
+              <w:rPr>
+                <w:sz w:val="20"/>
+                <w:szCs w:val="20"/>
+                <w:lang w:val="en-US"/>
+              </w:rPr>
+              <w:t xml:space="preserve">" file as a Test Description </w:t>
+            </w:r>
+            <w:proofErr w:type="gramStart"/>
+            <w:r>
+              <w:rPr>
+                <w:sz w:val="20"/>
+                <w:szCs w:val="20"/>
+                <w:lang w:val="en-US"/>
+              </w:rPr>
+              <w:t>parameter !</w:t>
+            </w:r>
             <w:r>
               <w:rPr>
                 <w:sz w:val="20"/>
@@ -1655,24 +1641,7 @@
               </w:rPr>
               <w:t>"</w:t>
             </w:r>
-            <w:r>
-              <w:rPr>
-                <w:b/>
-                <w:bCs/>
-                <w:sz w:val="20"/>
-                <w:szCs w:val="20"/>
-                <w:lang w:val="en-US"/>
-              </w:rPr>
-              <w:t>This is the description of the automated test</w:t>
-            </w:r>
-            <w:r>
-              <w:rPr>
-                <w:sz w:val="20"/>
-                <w:szCs w:val="20"/>
-                <w:lang w:val="en-US"/>
-              </w:rPr>
-              <w:t>"</w:t>
-            </w:r>
+            <w:proofErr w:type="gramEnd"/>
           </w:p>
           <w:p>
             <w:pPr>
@@ -1760,15 +1729,15 @@
                 <w:szCs w:val="20"/>
                 <w:lang w:val="en-US"/>
               </w:rPr>
-              <w:t>Scripts</w:t>
-            </w:r>
-            <w:r>
-              <w:rPr>
-                <w:sz w:val="20"/>
-                <w:szCs w:val="20"/>
-                <w:lang w:val="en-US"/>
-              </w:rPr>
-              <w:t xml:space="preserve">" tab in the left pane </w:t>
+              <w:t>Load Tests</w:t>
+            </w:r>
+            <w:r>
+              <w:rPr>
+                <w:sz w:val="20"/>
+                <w:szCs w:val="20"/>
+                <w:lang w:val="en-US"/>
+              </w:rPr>
+              <w:t>" tab in the upper menu.</w:t>
             </w:r>
           </w:p>
           <w:p>
@@ -1799,7 +1768,7 @@
                 <w:szCs w:val="20"/>
                 <w:lang w:val="en-US"/>
               </w:rPr>
-              <w:t>You should move to the "Scripts" page.</w:t>
+              <w:t>You should move to the "Load Tests" page.</w:t>
             </w:r>
           </w:p>
           <w:p>
@@ -1834,7 +1803,6 @@
                 <w:bCs/>
                 <w:lang w:val="en-US"/>
               </w:rPr>
-              <w:lastRenderedPageBreak/>
               <w:t>7.</w:t>
             </w:r>
           </w:p>
@@ -1863,29 +1831,21 @@
             </w:pPr>
             <w:r>
               <w:rPr>
-                <w:sz w:val="20"/>
-                <w:szCs w:val="20"/>
-                <w:lang w:val="en-US"/>
-              </w:rPr>
-              <w:t xml:space="preserve">Verify you have in the page the </w:t>
-            </w:r>
-            <w:r>
-              <w:rPr>
-                <w:b/>
-                <w:bCs/>
-                <w:sz w:val="20"/>
-                <w:szCs w:val="20"/>
-                <w:lang w:val="en-US"/>
-              </w:rPr>
-              <w:t>"+"</w:t>
-            </w:r>
-            <w:r>
-              <w:rPr>
-                <w:sz w:val="20"/>
-                <w:szCs w:val="20"/>
-                <w:lang w:val="en-US"/>
-              </w:rPr>
-              <w:t xml:space="preserve"> icon with the tooltip "Add from Assets"</w:t>
+                <w:b/>
+                <w:bCs/>
+                <w:sz w:val="20"/>
+                <w:szCs w:val="20"/>
+                <w:lang w:val="en-US"/>
+              </w:rPr>
+              <w:t>Verify</w:t>
+            </w:r>
+            <w:r>
+              <w:rPr>
+                <w:sz w:val="20"/>
+                <w:szCs w:val="20"/>
+                <w:lang w:val="en-US"/>
+              </w:rPr>
+              <w:t xml:space="preserve"> that you can see the new created load test in the list of tests, under ‘Test Name’ column.</w:t>
             </w:r>
           </w:p>
           <w:p>
@@ -1916,7 +1876,7 @@
                 <w:szCs w:val="20"/>
                 <w:lang w:val="en-US"/>
               </w:rPr>
-              <w:t>The "+" icon with the tooltip " Add from Assets" should appear in the page.</w:t>
+              <w:t>The new Load Test should appear in the list of Load Tests.</w:t>
             </w:r>
           </w:p>
         </w:tc>
@@ -1965,7 +1925,25 @@
                 <w:szCs w:val="20"/>
                 <w:lang w:val="en-US"/>
               </w:rPr>
-              <w:t>Click the "Add from Assets" icon</w:t>
+              <w:t>Select your script and click the "</w:t>
+            </w:r>
+            <w:r>
+              <w:rPr>
+                <w:b/>
+                <w:bCs/>
+                <w:sz w:val="20"/>
+                <w:szCs w:val="20"/>
+                <w:lang w:val="en-US"/>
+              </w:rPr>
+              <w:t>Delete</w:t>
+            </w:r>
+            <w:r>
+              <w:rPr>
+                <w:sz w:val="20"/>
+                <w:szCs w:val="20"/>
+                <w:lang w:val="en-US"/>
+              </w:rPr>
+              <w:t>" button.</w:t>
             </w:r>
           </w:p>
           <w:p>
@@ -2005,7 +1983,25 @@
                 <w:szCs w:val="20"/>
                 <w:lang w:val="en-US"/>
               </w:rPr>
-              <w:t>The "scripts" page should appear.</w:t>
+              <w:t>The “</w:t>
+            </w:r>
+            <w:r>
+              <w:rPr>
+                <w:b/>
+                <w:bCs/>
+                <w:sz w:val="20"/>
+                <w:szCs w:val="20"/>
+                <w:lang w:val="en-US"/>
+              </w:rPr>
+              <w:t>Confirm to delete load test</w:t>
+            </w:r>
+            <w:r>
+              <w:rPr>
+                <w:sz w:val="20"/>
+                <w:szCs w:val="20"/>
+                <w:lang w:val="en-US"/>
+              </w:rPr>
+              <w:t>” pop up confirmation message should appear.</w:t>
             </w:r>
           </w:p>
         </w:tc>
@@ -2054,25 +2050,25 @@
                 <w:szCs w:val="20"/>
                 <w:lang w:val="en-US"/>
               </w:rPr>
-              <w:t xml:space="preserve">Verify that the page title </w:t>
-            </w:r>
-            <w:proofErr w:type="gramStart"/>
-            <w:r>
-              <w:rPr>
-                <w:sz w:val="20"/>
-                <w:szCs w:val="20"/>
-                <w:lang w:val="en-US"/>
-              </w:rPr>
-              <w:t>is :</w:t>
-            </w:r>
-            <w:proofErr w:type="gramEnd"/>
-            <w:r>
-              <w:rPr>
-                <w:sz w:val="20"/>
-                <w:szCs w:val="20"/>
-                <w:lang w:val="en-US"/>
-              </w:rPr>
-              <w:t xml:space="preserve"> "Scripts"</w:t>
+              <w:t>Click “</w:t>
+            </w:r>
+            <w:r>
+              <w:rPr>
+                <w:b/>
+                <w:bCs/>
+                <w:sz w:val="20"/>
+                <w:szCs w:val="20"/>
+                <w:lang w:val="en-US"/>
+              </w:rPr>
+              <w:t>Delete</w:t>
+            </w:r>
+            <w:r>
+              <w:rPr>
+                <w:sz w:val="20"/>
+                <w:szCs w:val="20"/>
+                <w:lang w:val="en-US"/>
+              </w:rPr>
+              <w:t>” button in the confirmation message.</w:t>
             </w:r>
           </w:p>
         </w:tc>
@@ -2094,7 +2090,7 @@
                 <w:szCs w:val="20"/>
                 <w:lang w:val="en-US"/>
               </w:rPr>
-              <w:t>The page title should be "Scripts"</w:t>
+              <w:t>The pop up message should disappear and the test should be deleted from the grid.</w:t>
             </w:r>
           </w:p>
           <w:p>
@@ -2120,7 +2116,6 @@
         <w:tc>
           <w:tcPr>
             <w:tcW w:w="540" w:type="dxa"/>
-            <w:shd w:val="clear" w:color="auto" w:fill="auto"/>
             <w:vAlign w:val="center"/>
           </w:tcPr>
           <w:p>
@@ -2138,225 +2133,7 @@
                 <w:bCs/>
                 <w:lang w:val="en-US"/>
               </w:rPr>
-              <w:t xml:space="preserve">10. </w:t>
-            </w:r>
-          </w:p>
-        </w:tc>
-        <w:tc>
-          <w:tcPr>
-            <w:tcW w:w="5130" w:type="dxa"/>
-          </w:tcPr>
-          <w:p>
-            <w:pPr>
-              <w:rPr>
-                <w:sz w:val="20"/>
-                <w:szCs w:val="20"/>
-                <w:lang w:val="en-US"/>
-              </w:rPr>
-            </w:pPr>
-            <w:r>
-              <w:rPr>
-                <w:sz w:val="20"/>
-                <w:szCs w:val="20"/>
-                <w:lang w:val="en-US"/>
-              </w:rPr>
-              <w:t>Check</w:t>
-            </w:r>
-            <w:r>
-              <w:rPr>
-                <w:sz w:val="20"/>
-                <w:szCs w:val="20"/>
-                <w:lang w:val="en-US"/>
-              </w:rPr>
-              <w:t xml:space="preserve"> the script "</w:t>
-            </w:r>
-            <w:r>
-              <w:rPr>
-                <w:sz w:val="20"/>
-                <w:szCs w:val="20"/>
-                <w:lang w:val="en-US"/>
-              </w:rPr>
-              <w:t>12_01_Web_PeaceFul_71_NOV_2016</w:t>
-            </w:r>
-            <w:r>
-              <w:rPr>
-                <w:sz w:val="20"/>
-                <w:szCs w:val="20"/>
-                <w:lang w:val="en-US"/>
-              </w:rPr>
-              <w:t>" and click "Add"</w:t>
-            </w:r>
-          </w:p>
-          <w:p>
-            <w:pPr>
-              <w:rPr>
-                <w:sz w:val="20"/>
-                <w:szCs w:val="20"/>
-                <w:lang w:val="en-US"/>
-              </w:rPr>
-            </w:pPr>
-          </w:p>
-        </w:tc>
-        <w:tc>
-          <w:tcPr>
-            <w:tcW w:w="4680" w:type="dxa"/>
-          </w:tcPr>
-          <w:p>
-            <w:pPr>
-              <w:rPr>
-                <w:sz w:val="20"/>
-                <w:szCs w:val="20"/>
-                <w:lang w:val="en-US"/>
-              </w:rPr>
-            </w:pPr>
-            <w:r>
-              <w:rPr>
-                <w:sz w:val="20"/>
-                <w:szCs w:val="20"/>
-                <w:lang w:val="en-US"/>
-              </w:rPr>
-              <w:t xml:space="preserve">The script should be </w:t>
-            </w:r>
-            <w:r>
-              <w:rPr>
-                <w:sz w:val="20"/>
-                <w:szCs w:val="20"/>
-                <w:lang w:val="en-US"/>
-              </w:rPr>
-              <w:t>added to the right pane of the "Scripts" tab.</w:t>
-            </w:r>
-          </w:p>
-        </w:tc>
-      </w:tr>
-      <w:tr>
-        <w:tc>
-          <w:tcPr>
-            <w:tcW w:w="540" w:type="dxa"/>
-            <w:vAlign w:val="center"/>
-          </w:tcPr>
-          <w:p>
-            <w:pPr>
-              <w:jc w:val="center"/>
-              <w:rPr>
-                <w:b/>
-                <w:bCs/>
-                <w:lang w:val="en-US"/>
-              </w:rPr>
-            </w:pPr>
-            <w:r>
-              <w:rPr>
-                <w:b/>
-                <w:bCs/>
-                <w:lang w:val="en-US"/>
-              </w:rPr>
-              <w:t>11.</w:t>
-            </w:r>
-          </w:p>
-        </w:tc>
-        <w:tc>
-          <w:tcPr>
-            <w:tcW w:w="5130" w:type="dxa"/>
-          </w:tcPr>
-          <w:p>
-            <w:pPr>
-              <w:rPr>
-                <w:sz w:val="20"/>
-                <w:szCs w:val="20"/>
-                <w:lang w:val="en-US"/>
-              </w:rPr>
-            </w:pPr>
-            <w:r>
-              <w:rPr>
-                <w:sz w:val="20"/>
-                <w:szCs w:val="20"/>
-                <w:lang w:val="en-US"/>
-              </w:rPr>
-              <w:t>Click the "</w:t>
-            </w:r>
-            <w:r>
-              <w:rPr>
-                <w:b/>
-                <w:bCs/>
-                <w:sz w:val="20"/>
-                <w:szCs w:val="20"/>
-                <w:lang w:val="en-US"/>
-              </w:rPr>
-              <w:t>Load Test</w:t>
-            </w:r>
-            <w:r>
-              <w:rPr>
-                <w:b/>
-                <w:bCs/>
-                <w:sz w:val="20"/>
-                <w:szCs w:val="20"/>
-                <w:lang w:val="en-US"/>
-              </w:rPr>
-              <w:t>s</w:t>
-            </w:r>
-            <w:r>
-              <w:rPr>
-                <w:sz w:val="20"/>
-                <w:szCs w:val="20"/>
-                <w:lang w:val="en-US"/>
-              </w:rPr>
-              <w:t>" in the breadcrumbs above the page.</w:t>
-            </w:r>
-          </w:p>
-          <w:p>
-            <w:pPr>
-              <w:rPr>
-                <w:sz w:val="20"/>
-                <w:szCs w:val="20"/>
-                <w:lang w:val="en-US"/>
-              </w:rPr>
-            </w:pPr>
-          </w:p>
-        </w:tc>
-        <w:tc>
-          <w:tcPr>
-            <w:tcW w:w="4680" w:type="dxa"/>
-          </w:tcPr>
-          <w:p>
-            <w:pPr>
-              <w:rPr>
-                <w:sz w:val="20"/>
-                <w:szCs w:val="20"/>
-                <w:lang w:val="en-US"/>
-              </w:rPr>
-            </w:pPr>
-            <w:r>
-              <w:rPr>
-                <w:sz w:val="20"/>
-                <w:szCs w:val="20"/>
-                <w:lang w:val="en-US"/>
-              </w:rPr>
-              <w:t>You should move to the "Load Tests" page</w:t>
-            </w:r>
-          </w:p>
-        </w:tc>
-      </w:tr>
-      <w:tr>
-        <w:tc>
-          <w:tcPr>
-            <w:tcW w:w="540" w:type="dxa"/>
-            <w:vAlign w:val="center"/>
-          </w:tcPr>
-          <w:p>
-            <w:pPr>
-              <w:jc w:val="center"/>
-              <w:rPr>
-                <w:b/>
-                <w:bCs/>
-                <w:lang w:val="en-US"/>
-              </w:rPr>
-            </w:pPr>
-            <w:r>
-              <w:rPr>
-                <w:b/>
-                <w:bCs/>
-                <w:lang w:val="en-US"/>
-              </w:rPr>
-              <w:t>12.</w:t>
+              <w:t>10.</w:t>
             </w:r>
           </w:p>
         </w:tc>
@@ -2369,207 +2146,30 @@
               <w:shd w:val="clear" w:color="auto" w:fill="FFFFFF"/>
               <w:spacing w:line="360" w:lineRule="atLeast"/>
               <w:rPr>
-                <w:rFonts w:ascii="Arial" w:eastAsia="Times New Roman" w:hAnsi="Arial" w:cs="Arial"/>
-                <w:sz w:val="30"/>
-                <w:szCs w:val="30"/>
-                <w:lang w:val="en-US"/>
-              </w:rPr>
-            </w:pPr>
-            <w:r>
-              <w:rPr>
-                <w:sz w:val="20"/>
-                <w:szCs w:val="20"/>
-                <w:lang w:val="en-US"/>
-              </w:rPr>
-              <w:t>Verify that a new test appears in the "Load Tests" page with the name: "</w:t>
-            </w:r>
-            <w:r>
-              <w:rPr>
-                <w:b/>
-                <w:bCs/>
-                <w:sz w:val="20"/>
-                <w:szCs w:val="20"/>
-                <w:lang w:val="en-US"/>
-              </w:rPr>
-              <w:t>Automated Test</w:t>
-            </w:r>
-            <w:r>
-              <w:rPr>
-                <w:sz w:val="20"/>
-                <w:szCs w:val="20"/>
-                <w:lang w:val="en-US"/>
-              </w:rPr>
-              <w:t>"</w:t>
-            </w:r>
-          </w:p>
-          <w:p>
-            <w:pPr>
-              <w:rPr>
-                <w:sz w:val="20"/>
-                <w:szCs w:val="20"/>
-                <w:lang w:val="en-US"/>
-              </w:rPr>
-            </w:pPr>
-          </w:p>
-          <w:p>
-            <w:pPr>
-              <w:rPr>
-                <w:sz w:val="20"/>
-                <w:szCs w:val="20"/>
-                <w:lang w:val="en-US"/>
-              </w:rPr>
-            </w:pPr>
-          </w:p>
-        </w:tc>
-        <w:tc>
-          <w:tcPr>
-            <w:tcW w:w="4680" w:type="dxa"/>
-          </w:tcPr>
-          <w:p>
-            <w:pPr>
-              <w:rPr>
-                <w:sz w:val="20"/>
-                <w:szCs w:val="20"/>
-                <w:lang w:val="en-US"/>
-              </w:rPr>
-            </w:pPr>
-            <w:r>
-              <w:rPr>
-                <w:sz w:val="20"/>
-                <w:szCs w:val="20"/>
-                <w:lang w:val="en-US"/>
-              </w:rPr>
-              <w:t>A new test should be added to the grid with the name "Automated Test"</w:t>
-            </w:r>
-          </w:p>
-        </w:tc>
-      </w:tr>
-      <w:tr>
-        <w:tc>
-          <w:tcPr>
-            <w:tcW w:w="540" w:type="dxa"/>
-            <w:vAlign w:val="center"/>
-          </w:tcPr>
-          <w:p>
-            <w:pPr>
-              <w:jc w:val="center"/>
-              <w:rPr>
-                <w:b/>
-                <w:bCs/>
-                <w:lang w:val="en-US"/>
-              </w:rPr>
-            </w:pPr>
-            <w:r>
-              <w:rPr>
-                <w:b/>
-                <w:bCs/>
-                <w:lang w:val="en-US"/>
-              </w:rPr>
-              <w:t xml:space="preserve">13. </w:t>
-            </w:r>
-          </w:p>
-        </w:tc>
-        <w:tc>
-          <w:tcPr>
-            <w:tcW w:w="5130" w:type="dxa"/>
-          </w:tcPr>
-          <w:p>
-            <w:pPr>
-              <w:rPr>
-                <w:sz w:val="20"/>
-                <w:szCs w:val="20"/>
-                <w:lang w:val="en-US"/>
-              </w:rPr>
-            </w:pPr>
-            <w:r>
-              <w:rPr>
-                <w:sz w:val="20"/>
-                <w:szCs w:val="20"/>
-                <w:lang w:val="en-US"/>
-              </w:rPr>
-              <w:t>Click the "</w:t>
-            </w:r>
-            <w:r>
-              <w:rPr>
-                <w:b/>
-                <w:bCs/>
-                <w:sz w:val="20"/>
-                <w:szCs w:val="20"/>
-                <w:lang w:val="en-US"/>
-              </w:rPr>
-              <w:t>Delete</w:t>
-            </w:r>
-            <w:r>
-              <w:rPr>
-                <w:sz w:val="20"/>
-                <w:szCs w:val="20"/>
-                <w:lang w:val="en-US"/>
-              </w:rPr>
-              <w:t>" button in the "Load Test" page.</w:t>
-            </w:r>
-          </w:p>
-          <w:p>
-            <w:pPr>
-              <w:rPr>
-                <w:sz w:val="20"/>
-                <w:szCs w:val="20"/>
-                <w:lang w:val="en-US"/>
-              </w:rPr>
-            </w:pPr>
-          </w:p>
-        </w:tc>
-        <w:tc>
-          <w:tcPr>
-            <w:tcW w:w="4680" w:type="dxa"/>
-          </w:tcPr>
-          <w:p>
-            <w:pPr>
-              <w:rPr>
-                <w:sz w:val="20"/>
-                <w:szCs w:val="20"/>
-                <w:lang w:val="en-US"/>
-              </w:rPr>
-            </w:pPr>
-            <w:r>
-              <w:rPr>
-                <w:sz w:val="20"/>
-                <w:szCs w:val="20"/>
-                <w:lang w:val="en-US"/>
-              </w:rPr>
-              <w:t>A confirmation pop up message should appear.</w:t>
-            </w:r>
-          </w:p>
-        </w:tc>
-      </w:tr>
-      <w:tr>
-        <w:tc>
-          <w:tcPr>
-            <w:tcW w:w="540" w:type="dxa"/>
-            <w:vAlign w:val="center"/>
-          </w:tcPr>
-          <w:p>
-            <w:pPr>
-              <w:jc w:val="center"/>
-              <w:rPr>
-                <w:b/>
-                <w:bCs/>
-                <w:lang w:val="en-US"/>
-              </w:rPr>
-            </w:pPr>
-            <w:r>
-              <w:rPr>
-                <w:b/>
-                <w:bCs/>
-                <w:lang w:val="en-US"/>
-              </w:rPr>
-              <w:t>14.</w:t>
-            </w:r>
-          </w:p>
-        </w:tc>
-        <w:tc>
-          <w:tcPr>
-            <w:tcW w:w="5130" w:type="dxa"/>
-          </w:tcPr>
+                <w:sz w:val="20"/>
+                <w:szCs w:val="20"/>
+                <w:lang w:val="en-US"/>
+              </w:rPr>
+            </w:pPr>
+            <w:r>
+              <w:rPr>
+                <w:b/>
+                <w:bCs/>
+                <w:sz w:val="20"/>
+                <w:szCs w:val="20"/>
+                <w:lang w:val="en-US"/>
+              </w:rPr>
+              <w:t>Verify</w:t>
+            </w:r>
+            <w:r>
+              <w:rPr>
+                <w:sz w:val="20"/>
+                <w:szCs w:val="20"/>
+                <w:lang w:val="en-US"/>
+              </w:rPr>
+              <w:t xml:space="preserve"> that the test doesn't appear in the "Load Tests" grid (under “Test Name” column).</w:t>
+            </w:r>
+          </w:p>
           <w:p>
             <w:pPr>
               <w:shd w:val="clear" w:color="auto" w:fill="FFFFFF"/>
@@ -2580,39 +2180,12 @@
                 <w:lang w:val="en-US"/>
               </w:rPr>
             </w:pPr>
-            <w:r>
-              <w:rPr>
-                <w:sz w:val="20"/>
-                <w:szCs w:val="20"/>
-                <w:lang w:val="en-US"/>
-              </w:rPr>
-              <w:t xml:space="preserve">Verify that the </w:t>
-            </w:r>
-            <w:r>
-              <w:rPr>
-                <w:sz w:val="20"/>
-                <w:szCs w:val="20"/>
-                <w:lang w:val="en-US"/>
-              </w:rPr>
-              <w:t xml:space="preserve">presented </w:t>
-            </w:r>
-            <w:r>
-              <w:rPr>
-                <w:sz w:val="20"/>
-                <w:szCs w:val="20"/>
-                <w:lang w:val="en-US"/>
-              </w:rPr>
-              <w:t>message</w:t>
-            </w:r>
-            <w:r>
-              <w:rPr>
-                <w:sz w:val="20"/>
-                <w:szCs w:val="20"/>
-                <w:lang w:val="en-US"/>
-              </w:rPr>
-              <w:t xml:space="preserve"> is: </w:t>
-            </w:r>
-          </w:p>
+          </w:p>
+        </w:tc>
+        <w:tc>
+          <w:tcPr>
+            <w:tcW w:w="4680" w:type="dxa"/>
+          </w:tcPr>
           <w:p>
             <w:pPr>
               <w:shd w:val="clear" w:color="auto" w:fill="FFFFFF"/>
@@ -2629,258 +2202,7 @@
                 <w:szCs w:val="20"/>
                 <w:lang w:val="en-US"/>
               </w:rPr>
-              <w:t>"</w:t>
-            </w:r>
-            <w:r>
-              <w:rPr>
-                <w:b/>
-                <w:bCs/>
-                <w:sz w:val="20"/>
-                <w:szCs w:val="20"/>
-                <w:lang w:val="en-US"/>
-              </w:rPr>
-              <w:t>Are you sure you want to delete load test 'Automated Test'?</w:t>
-            </w:r>
-            <w:r>
-              <w:rPr>
-                <w:sz w:val="20"/>
-                <w:szCs w:val="20"/>
-                <w:lang w:val="en-US"/>
-              </w:rPr>
-              <w:t>"</w:t>
-            </w:r>
-            <w:r>
-              <w:rPr>
-                <w:sz w:val="20"/>
-                <w:szCs w:val="20"/>
-                <w:lang w:val="en-US"/>
-              </w:rPr>
-              <w:t xml:space="preserve"> </w:t>
-            </w:r>
-          </w:p>
-        </w:tc>
-        <w:tc>
-          <w:tcPr>
-            <w:tcW w:w="4680" w:type="dxa"/>
-          </w:tcPr>
-          <w:p>
-            <w:pPr>
-              <w:rPr>
-                <w:sz w:val="20"/>
-                <w:szCs w:val="20"/>
-                <w:lang w:val="en-US"/>
-              </w:rPr>
-            </w:pPr>
-            <w:r>
-              <w:rPr>
-                <w:sz w:val="20"/>
-                <w:szCs w:val="20"/>
-                <w:lang w:val="en-US"/>
-              </w:rPr>
-              <w:t>The message in the confirmation before deletion should be:</w:t>
-            </w:r>
-          </w:p>
-          <w:p>
-            <w:pPr>
-              <w:rPr>
-                <w:sz w:val="20"/>
-                <w:szCs w:val="20"/>
-                <w:lang w:val="en-US"/>
-              </w:rPr>
-            </w:pPr>
-            <w:r>
-              <w:rPr>
-                <w:sz w:val="20"/>
-                <w:szCs w:val="20"/>
-                <w:lang w:val="en-US"/>
-              </w:rPr>
-              <w:t>"</w:t>
-            </w:r>
-            <w:r>
-              <w:rPr>
-                <w:b/>
-                <w:bCs/>
-                <w:sz w:val="20"/>
-                <w:szCs w:val="20"/>
-                <w:lang w:val="en-US"/>
-              </w:rPr>
-              <w:t>Are you sure you want to delete load test 'Automated Test'?</w:t>
-            </w:r>
-            <w:r>
-              <w:rPr>
-                <w:sz w:val="20"/>
-                <w:szCs w:val="20"/>
-                <w:lang w:val="en-US"/>
-              </w:rPr>
-              <w:t>"</w:t>
-            </w:r>
-          </w:p>
-        </w:tc>
-      </w:tr>
-      <w:tr>
-        <w:tc>
-          <w:tcPr>
-            <w:tcW w:w="540" w:type="dxa"/>
-            <w:vAlign w:val="center"/>
-          </w:tcPr>
-          <w:p>
-            <w:pPr>
-              <w:jc w:val="center"/>
-              <w:rPr>
-                <w:b/>
-                <w:bCs/>
-                <w:lang w:val="en-US"/>
-              </w:rPr>
-            </w:pPr>
-            <w:r>
-              <w:rPr>
-                <w:b/>
-                <w:bCs/>
-                <w:lang w:val="en-US"/>
-              </w:rPr>
-              <w:t>15.</w:t>
-            </w:r>
-          </w:p>
-        </w:tc>
-        <w:tc>
-          <w:tcPr>
-            <w:tcW w:w="5130" w:type="dxa"/>
-          </w:tcPr>
-          <w:p>
-            <w:pPr>
-              <w:shd w:val="clear" w:color="auto" w:fill="FFFFFF"/>
-              <w:spacing w:line="360" w:lineRule="atLeast"/>
-              <w:rPr>
-                <w:sz w:val="20"/>
-                <w:szCs w:val="20"/>
-                <w:lang w:val="en-US"/>
-              </w:rPr>
-            </w:pPr>
-            <w:r>
-              <w:rPr>
-                <w:sz w:val="20"/>
-                <w:szCs w:val="20"/>
-                <w:lang w:val="en-US"/>
-              </w:rPr>
-              <w:t>Click "Delete" in the confirmation message.</w:t>
-            </w:r>
-          </w:p>
-          <w:p>
-            <w:pPr>
-              <w:shd w:val="clear" w:color="auto" w:fill="FFFFFF"/>
-              <w:spacing w:line="360" w:lineRule="atLeast"/>
-              <w:rPr>
-                <w:sz w:val="20"/>
-                <w:szCs w:val="20"/>
-                <w:lang w:val="en-US"/>
-              </w:rPr>
-            </w:pPr>
-          </w:p>
-        </w:tc>
-        <w:tc>
-          <w:tcPr>
-            <w:tcW w:w="4680" w:type="dxa"/>
-          </w:tcPr>
-          <w:p>
-            <w:pPr>
-              <w:rPr>
-                <w:sz w:val="20"/>
-                <w:szCs w:val="20"/>
-                <w:lang w:val="en-US"/>
-              </w:rPr>
-            </w:pPr>
-            <w:r>
-              <w:rPr>
-                <w:sz w:val="20"/>
-                <w:szCs w:val="20"/>
-                <w:lang w:val="en-US"/>
-              </w:rPr>
-              <w:t>The "Automated Test" should be deleted</w:t>
-            </w:r>
-          </w:p>
-        </w:tc>
-      </w:tr>
-      <w:tr>
-        <w:tc>
-          <w:tcPr>
-            <w:tcW w:w="540" w:type="dxa"/>
-            <w:vAlign w:val="center"/>
-          </w:tcPr>
-          <w:p>
-            <w:pPr>
-              <w:jc w:val="center"/>
-              <w:rPr>
-                <w:b/>
-                <w:bCs/>
-                <w:lang w:val="en-US"/>
-              </w:rPr>
-            </w:pPr>
-            <w:r>
-              <w:rPr>
-                <w:b/>
-                <w:bCs/>
-                <w:lang w:val="en-US"/>
-              </w:rPr>
-              <w:t>16.</w:t>
-            </w:r>
-          </w:p>
-        </w:tc>
-        <w:tc>
-          <w:tcPr>
-            <w:tcW w:w="5130" w:type="dxa"/>
-          </w:tcPr>
-          <w:p>
-            <w:pPr>
-              <w:shd w:val="clear" w:color="auto" w:fill="FFFFFF"/>
-              <w:spacing w:line="360" w:lineRule="atLeast"/>
-              <w:rPr>
-                <w:sz w:val="20"/>
-                <w:szCs w:val="20"/>
-                <w:lang w:val="en-US"/>
-              </w:rPr>
-            </w:pPr>
-            <w:r>
-              <w:rPr>
-                <w:sz w:val="20"/>
-                <w:szCs w:val="20"/>
-                <w:lang w:val="en-US"/>
-              </w:rPr>
-              <w:t>Verify that the "Automated Test" doesn't appear in the "Load Tests" page.</w:t>
-            </w:r>
-          </w:p>
-          <w:p>
-            <w:pPr>
-              <w:shd w:val="clear" w:color="auto" w:fill="FFFFFF"/>
-              <w:spacing w:line="360" w:lineRule="atLeast"/>
-              <w:rPr>
-                <w:sz w:val="20"/>
-                <w:szCs w:val="20"/>
-                <w:lang w:val="en-US"/>
-              </w:rPr>
-            </w:pPr>
-          </w:p>
-        </w:tc>
-        <w:tc>
-          <w:tcPr>
-            <w:tcW w:w="4680" w:type="dxa"/>
-          </w:tcPr>
-          <w:p>
-            <w:pPr>
-              <w:shd w:val="clear" w:color="auto" w:fill="FFFFFF"/>
-              <w:spacing w:line="360" w:lineRule="atLeast"/>
-              <w:rPr>
-                <w:sz w:val="20"/>
-                <w:szCs w:val="20"/>
-                <w:lang w:val="en-US"/>
-              </w:rPr>
-            </w:pPr>
-            <w:r>
-              <w:rPr>
-                <w:sz w:val="20"/>
-                <w:szCs w:val="20"/>
-                <w:lang w:val="en-US"/>
-              </w:rPr>
-              <w:t>The "Automated Test" shouldn't appear in the "Load Tests" page.</w:t>
+              <w:t>The test shouldn't appear in the "Load Tests" page.</w:t>
             </w:r>
           </w:p>
           <w:p>
@@ -2936,12 +2258,12 @@
     </w:p>
     <w:p>
       <w:pPr>
-        <w:pStyle w:val="a3"/>
+        <w:pStyle w:val="ListParagraph"/>
         <w:numPr>
           <w:ilvl w:val="0"/>
           <w:numId w:val="1"/>
         </w:numPr>
-        <w:ind w:left="360"/>
+        <w:ind w:left="-180"/>
         <w:rPr>
           <w:b/>
           <w:bCs/>
@@ -2998,7 +2320,7 @@
     </w:p>
     <w:tbl>
       <w:tblPr>
-        <w:tblStyle w:val="a4"/>
+        <w:tblStyle w:val="TableGrid"/>
         <w:tblW w:w="10350" w:type="dxa"/>
         <w:tblInd w:w="-545" w:type="dxa"/>
         <w:tblLayout w:type="fixed"/>
@@ -3124,18 +2446,8 @@
                 <w:szCs w:val="20"/>
                 <w:lang w:val="en-US"/>
               </w:rPr>
-              <w:t xml:space="preserve">Login to your </w:t>
-            </w:r>
-            <w:proofErr w:type="gramStart"/>
-            <w:r>
-              <w:rPr>
-                <w:sz w:val="20"/>
-                <w:szCs w:val="20"/>
-                <w:lang w:val="en-US"/>
-              </w:rPr>
-              <w:t>tenant :</w:t>
-            </w:r>
-            <w:proofErr w:type="gramEnd"/>
+              <w:t>Login to your tenant :</w:t>
+            </w:r>
           </w:p>
           <w:p>
             <w:pPr>
@@ -3651,7 +2963,6 @@
                 <w:bCs/>
                 <w:lang w:val="en-US"/>
               </w:rPr>
-              <w:lastRenderedPageBreak/>
               <w:t>5.</w:t>
             </w:r>
           </w:p>
@@ -4097,25 +3408,7 @@
                 <w:szCs w:val="20"/>
                 <w:lang w:val="en-US"/>
               </w:rPr>
-              <w:t xml:space="preserve">The </w:t>
-            </w:r>
-            <w:proofErr w:type="gramStart"/>
-            <w:r>
-              <w:rPr>
-                <w:sz w:val="20"/>
-                <w:szCs w:val="20"/>
-                <w:lang w:val="en-US"/>
-              </w:rPr>
-              <w:t>drop down</w:t>
-            </w:r>
-            <w:proofErr w:type="gramEnd"/>
-            <w:r>
-              <w:rPr>
-                <w:sz w:val="20"/>
-                <w:szCs w:val="20"/>
-                <w:lang w:val="en-US"/>
-              </w:rPr>
-              <w:t xml:space="preserve"> list of all existing labels should appear</w:t>
+              <w:t>The drop down list of all existing labels should appear</w:t>
             </w:r>
           </w:p>
         </w:tc>
@@ -4212,6 +3505,7 @@
                 <w:szCs w:val="20"/>
                 <w:lang w:val="en-US"/>
               </w:rPr>
+              <w:lastRenderedPageBreak/>
               <w:t>Your label should be checked</w:t>
             </w:r>
           </w:p>
@@ -5080,12 +4374,12 @@
     </w:p>
     <w:p>
       <w:pPr>
-        <w:pStyle w:val="a3"/>
+        <w:pStyle w:val="ListParagraph"/>
         <w:numPr>
           <w:ilvl w:val="0"/>
           <w:numId w:val="1"/>
         </w:numPr>
-        <w:ind w:left="360"/>
+        <w:ind w:left="-180"/>
         <w:rPr>
           <w:b/>
           <w:bCs/>
@@ -5120,7 +4414,7 @@
     </w:p>
     <w:tbl>
       <w:tblPr>
-        <w:tblStyle w:val="a4"/>
+        <w:tblStyle w:val="TableGrid"/>
         <w:tblW w:w="10350" w:type="dxa"/>
         <w:tblInd w:w="-545" w:type="dxa"/>
         <w:tblLayout w:type="fixed"/>
@@ -5246,18 +4540,8 @@
                 <w:szCs w:val="20"/>
                 <w:lang w:val="en-US"/>
               </w:rPr>
-              <w:t xml:space="preserve">Login to your </w:t>
-            </w:r>
-            <w:proofErr w:type="gramStart"/>
-            <w:r>
-              <w:rPr>
-                <w:sz w:val="20"/>
-                <w:szCs w:val="20"/>
-                <w:lang w:val="en-US"/>
-              </w:rPr>
-              <w:t>tenant :</w:t>
-            </w:r>
-            <w:proofErr w:type="gramEnd"/>
+              <w:t>Login to your tenant :</w:t>
+            </w:r>
           </w:p>
           <w:p>
             <w:pPr>
@@ -5729,7 +5013,6 @@
                 <w:bCs/>
                 <w:lang w:val="en-US"/>
               </w:rPr>
-              <w:lastRenderedPageBreak/>
               <w:t>5.</w:t>
             </w:r>
           </w:p>
@@ -6108,13 +5391,23 @@
               </w:rPr>
               <w:t xml:space="preserve"> in the </w:t>
             </w:r>
-            <w:r>
-              <w:rPr>
-                <w:sz w:val="20"/>
-                <w:szCs w:val="20"/>
-                <w:lang w:val="en-US"/>
-              </w:rPr>
-              <w:t xml:space="preserve">SiteScope </w:t>
+            <w:proofErr w:type="spellStart"/>
+            <w:r>
+              <w:rPr>
+                <w:sz w:val="20"/>
+                <w:szCs w:val="20"/>
+                <w:lang w:val="en-US"/>
+              </w:rPr>
+              <w:t>SiteScope</w:t>
+            </w:r>
+            <w:proofErr w:type="spellEnd"/>
+            <w:r>
+              <w:rPr>
+                <w:sz w:val="20"/>
+                <w:szCs w:val="20"/>
+                <w:lang w:val="en-US"/>
+              </w:rPr>
+              <w:t xml:space="preserve"> </w:t>
             </w:r>
             <w:r>
               <w:rPr>
@@ -6423,6 +5716,7 @@
                 <w:bCs/>
                 <w:lang w:val="en-US"/>
               </w:rPr>
+              <w:lastRenderedPageBreak/>
               <w:t xml:space="preserve">  9.</w:t>
             </w:r>
           </w:p>
@@ -6832,12 +6126,12 @@
     </w:p>
     <w:p>
       <w:pPr>
-        <w:pStyle w:val="a3"/>
+        <w:pStyle w:val="ListParagraph"/>
         <w:numPr>
           <w:ilvl w:val="0"/>
           <w:numId w:val="1"/>
         </w:numPr>
-        <w:ind w:left="360"/>
+        <w:ind w:left="-180"/>
         <w:rPr>
           <w:b/>
           <w:bCs/>
@@ -6856,18 +6150,7 @@
           <w:u w:val="single"/>
           <w:lang w:val="en-US"/>
         </w:rPr>
-        <w:t xml:space="preserve">Creating and Deleting new </w:t>
-      </w:r>
-      <w:r>
-        <w:rPr>
-          <w:b/>
-          <w:bCs/>
-          <w:sz w:val="26"/>
-          <w:szCs w:val="26"/>
-          <w:u w:val="single"/>
-          <w:lang w:val="en-US"/>
-        </w:rPr>
-        <w:t>Load Generator</w:t>
+        <w:t>Creating and Deleting new Load Generator</w:t>
       </w:r>
     </w:p>
     <w:p>
@@ -6883,7 +6166,7 @@
     </w:p>
     <w:tbl>
       <w:tblPr>
-        <w:tblStyle w:val="a4"/>
+        <w:tblStyle w:val="TableGrid"/>
         <w:tblW w:w="10350" w:type="dxa"/>
         <w:tblInd w:w="-545" w:type="dxa"/>
         <w:tblLayout w:type="fixed"/>
@@ -7009,18 +6292,8 @@
                 <w:szCs w:val="20"/>
                 <w:lang w:val="en-US"/>
               </w:rPr>
-              <w:t xml:space="preserve">Login to your </w:t>
-            </w:r>
-            <w:proofErr w:type="gramStart"/>
-            <w:r>
-              <w:rPr>
-                <w:sz w:val="20"/>
-                <w:szCs w:val="20"/>
-                <w:lang w:val="en-US"/>
-              </w:rPr>
-              <w:t>tenant :</w:t>
-            </w:r>
-            <w:proofErr w:type="gramEnd"/>
+              <w:t>Login to your tenant :</w:t>
+            </w:r>
           </w:p>
           <w:p>
             <w:pPr>
@@ -7168,27 +6441,7 @@
                 <w:szCs w:val="20"/>
                 <w:lang w:val="en-US"/>
               </w:rPr>
-              <w:t xml:space="preserve">-&gt; </w:t>
-            </w:r>
-            <w:r>
-              <w:rPr>
-                <w:b/>
-                <w:bCs/>
-                <w:sz w:val="20"/>
-                <w:szCs w:val="20"/>
-                <w:lang w:val="en-US"/>
-              </w:rPr>
-              <w:t>Load Generators</w:t>
-            </w:r>
-            <w:r>
-              <w:rPr>
-                <w:b/>
-                <w:bCs/>
-                <w:sz w:val="20"/>
-                <w:szCs w:val="20"/>
-                <w:lang w:val="en-US"/>
-              </w:rPr>
-              <w:t xml:space="preserve"> </w:t>
+              <w:t xml:space="preserve">-&gt; Load Generators </w:t>
             </w:r>
             <w:r>
               <w:rPr>
@@ -7473,35 +6726,17 @@
                 <w:szCs w:val="20"/>
                 <w:lang w:val="en-US"/>
               </w:rPr>
-              <w:t xml:space="preserve">' </w:t>
-            </w:r>
-            <w:r>
-              <w:rPr>
-                <w:sz w:val="20"/>
-                <w:szCs w:val="20"/>
-                <w:lang w:val="en-US"/>
-              </w:rPr>
-              <w:t xml:space="preserve">in the </w:t>
-            </w:r>
-            <w:r>
-              <w:rPr>
-                <w:b/>
-                <w:bCs/>
-                <w:sz w:val="20"/>
-                <w:szCs w:val="20"/>
-                <w:lang w:val="en-US"/>
-              </w:rPr>
-              <w:t>'N</w:t>
-            </w:r>
-            <w:r>
-              <w:rPr>
-                <w:b/>
-                <w:bCs/>
-                <w:sz w:val="20"/>
-                <w:szCs w:val="20"/>
-                <w:lang w:val="en-US"/>
-              </w:rPr>
-              <w:t>ame'</w:t>
+              <w:t xml:space="preserve">' in the </w:t>
+            </w:r>
+            <w:r>
+              <w:rPr>
+                <w:b/>
+                <w:bCs/>
+                <w:sz w:val="20"/>
+                <w:szCs w:val="20"/>
+                <w:lang w:val="en-US"/>
+              </w:rPr>
+              <w:t>'Name'</w:t>
             </w:r>
             <w:r>
               <w:rPr>
@@ -8232,7 +7467,6 @@
                 <w:bCs/>
                 <w:lang w:val="en-US"/>
               </w:rPr>
-              <w:lastRenderedPageBreak/>
               <w:t>11.</w:t>
             </w:r>
           </w:p>
@@ -8470,7 +7704,7 @@
 </file>
 
 <file path=word/numbering.xml><?xml version="1.0" encoding="utf-8"?>
-<w:numbering xmlns:wpc="http://schemas.microsoft.com/office/word/2010/wordprocessingCanvas" xmlns:cx="http://schemas.microsoft.com/office/drawing/2014/chartex" xmlns:cx1="http://schemas.microsoft.com/office/drawing/2015/9/8/chartex" xmlns:cx2="http://schemas.microsoft.com/office/drawing/2015/10/21/chartex" xmlns:cx3="http://schemas.microsoft.com/office/drawing/2016/5/9/chartex" xmlns:cx4="http://schemas.microsoft.com/office/drawing/2016/5/10/chartex" xmlns:cx5="http://schemas.microsoft.com/office/drawing/2016/5/11/chartex" xmlns:cx6="http://schemas.microsoft.com/office/drawing/2016/5/12/chartex" xmlns:cx7="http://schemas.microsoft.com/office/drawing/2016/5/13/chartex" xmlns:cx8="http://schemas.microsoft.com/office/drawing/2016/5/14/chartex" xmlns:mc="http://schemas.openxmlformats.org/markup-compatibility/2006" xmlns:aink="http://schemas.microsoft.com/office/drawing/2016/ink" xmlns:am3d="http://schemas.microsoft.com/office/drawing/2017/model3d" xmlns:o="urn:schemas-microsoft-com:office:office" xmlns:r="http://schemas.openxmlformats.org/officeDocument/2006/relationships" xmlns:m="http://schemas.openxmlformats.org/officeDocument/2006/math" xmlns:v="urn:schemas-microsoft-com:vml" xmlns:wp14="http://schemas.microsoft.com/office/word/2010/wordprocessingDrawing" xmlns:wp="http://schemas.openxmlformats.org/drawingml/2006/wordprocessingDrawing" xmlns:w10="urn:schemas-microsoft-com:office:word" xmlns:w="http://schemas.openxmlformats.org/wordprocessingml/2006/main" xmlns:w14="http://schemas.microsoft.com/office/word/2010/wordml" xmlns:w15="http://schemas.microsoft.com/office/word/2012/wordml" xmlns:w16cid="http://schemas.microsoft.com/office/word/2016/wordml/cid" xmlns:w16se="http://schemas.microsoft.com/office/word/2015/wordml/symex" xmlns:wpg="http://schemas.microsoft.com/office/word/2010/wordprocessingGroup" xmlns:wpi="http://schemas.microsoft.com/office/word/2010/wordprocessingInk" xmlns:wne="http://schemas.microsoft.com/office/word/2006/wordml" xmlns:wps="http://schemas.microsoft.com/office/word/2010/wordprocessingShape" mc:Ignorable="w14 w15 w16se w16cid wp14">
+<w:numbering xmlns:wpc="http://schemas.microsoft.com/office/word/2010/wordprocessingCanvas" xmlns:mc="http://schemas.openxmlformats.org/markup-compatibility/2006" xmlns:o="urn:schemas-microsoft-com:office:office" xmlns:r="http://schemas.openxmlformats.org/officeDocument/2006/relationships" xmlns:m="http://schemas.openxmlformats.org/officeDocument/2006/math" xmlns:v="urn:schemas-microsoft-com:vml" xmlns:wp14="http://schemas.microsoft.com/office/word/2010/wordprocessingDrawing" xmlns:wp="http://schemas.openxmlformats.org/drawingml/2006/wordprocessingDrawing" xmlns:w10="urn:schemas-microsoft-com:office:word" xmlns:w="http://schemas.openxmlformats.org/wordprocessingml/2006/main" xmlns:w14="http://schemas.microsoft.com/office/word/2010/wordml" xmlns:w15="http://schemas.microsoft.com/office/word/2012/wordml" xmlns:wpg="http://schemas.microsoft.com/office/word/2010/wordprocessingGroup" xmlns:wpi="http://schemas.microsoft.com/office/word/2010/wordprocessingInk" xmlns:wne="http://schemas.microsoft.com/office/word/2006/wordml" xmlns:wps="http://schemas.microsoft.com/office/word/2010/wordprocessingShape" mc:Ignorable="w14 w15 wp14">
   <w:abstractNum w:abstractNumId="0" w15:restartNumberingAfterBreak="0">
     <w:nsid w:val="54E46CA8"/>
     <w:multiLevelType w:val="hybridMultilevel"/>
@@ -8567,7 +7801,7 @@
 </file>
 
 <file path=word/styles.xml><?xml version="1.0" encoding="utf-8"?>
-<w:styles xmlns:mc="http://schemas.openxmlformats.org/markup-compatibility/2006" xmlns:r="http://schemas.openxmlformats.org/officeDocument/2006/relationships" xmlns:w="http://schemas.openxmlformats.org/wordprocessingml/2006/main" xmlns:w14="http://schemas.microsoft.com/office/word/2010/wordml" xmlns:w15="http://schemas.microsoft.com/office/word/2012/wordml" xmlns:w16cid="http://schemas.microsoft.com/office/word/2016/wordml/cid" xmlns:w16se="http://schemas.microsoft.com/office/word/2015/wordml/symex" mc:Ignorable="w14 w15 w16se w16cid">
+<w:styles xmlns:mc="http://schemas.openxmlformats.org/markup-compatibility/2006" xmlns:r="http://schemas.openxmlformats.org/officeDocument/2006/relationships" xmlns:w="http://schemas.openxmlformats.org/wordprocessingml/2006/main" xmlns:w14="http://schemas.microsoft.com/office/word/2010/wordml" xmlns:w15="http://schemas.microsoft.com/office/word/2012/wordml" mc:Ignorable="w14 w15">
   <w:docDefaults>
     <w:rPrDefault>
       <w:rPr>
@@ -8583,7 +7817,7 @@
       </w:pPr>
     </w:pPrDefault>
   </w:docDefaults>
-  <w:latentStyles w:defLockedState="0" w:defUIPriority="99" w:defSemiHidden="0" w:defUnhideWhenUsed="0" w:defQFormat="0" w:count="376">
+  <w:latentStyles w:defLockedState="0" w:defUIPriority="99" w:defSemiHidden="0" w:defUnhideWhenUsed="0" w:defQFormat="0" w:count="371">
     <w:lsdException w:name="Normal" w:uiPriority="0" w:qFormat="1"/>
     <w:lsdException w:name="heading 1" w:uiPriority="9" w:qFormat="1"/>
     <w:lsdException w:name="heading 2" w:semiHidden="1" w:uiPriority="9" w:unhideWhenUsed="1" w:qFormat="1"/>
@@ -8955,23 +8189,18 @@
     <w:lsdException w:name="List Table 5 Dark Accent 6" w:uiPriority="50"/>
     <w:lsdException w:name="List Table 6 Colorful Accent 6" w:uiPriority="51"/>
     <w:lsdException w:name="List Table 7 Colorful Accent 6" w:uiPriority="52"/>
-    <w:lsdException w:name="Mention" w:semiHidden="1" w:unhideWhenUsed="1"/>
-    <w:lsdException w:name="Smart Hyperlink" w:semiHidden="1" w:unhideWhenUsed="1"/>
-    <w:lsdException w:name="Hashtag" w:semiHidden="1" w:unhideWhenUsed="1"/>
-    <w:lsdException w:name="Unresolved Mention" w:semiHidden="1" w:unhideWhenUsed="1"/>
-    <w:lsdException w:name="Smart Link" w:semiHidden="1" w:unhideWhenUsed="1"/>
   </w:latentStyles>
-  <w:style w:type="paragraph" w:default="1" w:styleId="a">
+  <w:style w:type="paragraph" w:default="1" w:styleId="Normal">
     <w:name w:val="Normal"/>
     <w:qFormat/>
   </w:style>
-  <w:style w:type="character" w:default="1" w:styleId="a0">
+  <w:style w:type="character" w:default="1" w:styleId="DefaultParagraphFont">
     <w:name w:val="Default Paragraph Font"/>
     <w:uiPriority w:val="1"/>
     <w:semiHidden/>
     <w:unhideWhenUsed/>
   </w:style>
-  <w:style w:type="table" w:default="1" w:styleId="a1">
+  <w:style w:type="table" w:default="1" w:styleId="TableNormal">
     <w:name w:val="Normal Table"/>
     <w:uiPriority w:val="99"/>
     <w:semiHidden/>
@@ -8986,15 +8215,15 @@
       </w:tblCellMar>
     </w:tblPr>
   </w:style>
-  <w:style w:type="numbering" w:default="1" w:styleId="a2">
+  <w:style w:type="numbering" w:default="1" w:styleId="NoList">
     <w:name w:val="No List"/>
     <w:uiPriority w:val="99"/>
     <w:semiHidden/>
     <w:unhideWhenUsed/>
   </w:style>
-  <w:style w:type="paragraph" w:styleId="a3">
+  <w:style w:type="paragraph" w:styleId="ListParagraph">
     <w:name w:val="List Paragraph"/>
-    <w:basedOn w:val="a"/>
+    <w:basedOn w:val="Normal"/>
     <w:uiPriority w:val="34"/>
     <w:qFormat/>
     <w:rsid w:val="007E70E0"/>
@@ -9003,9 +8232,9 @@
       <w:contextualSpacing/>
     </w:pPr>
   </w:style>
-  <w:style w:type="table" w:styleId="a4">
+  <w:style w:type="table" w:styleId="TableGrid">
     <w:name w:val="Table Grid"/>
-    <w:basedOn w:val="a1"/>
+    <w:basedOn w:val="TableNormal"/>
     <w:uiPriority w:val="39"/>
     <w:rsid w:val="007E70E0"/>
     <w:pPr>
@@ -9024,7 +8253,7 @@
   </w:style>
   <w:style w:type="character" w:styleId="Hyperlink">
     <w:name w:val="Hyperlink"/>
-    <w:basedOn w:val="a0"/>
+    <w:basedOn w:val="DefaultParagraphFont"/>
     <w:uiPriority w:val="99"/>
     <w:unhideWhenUsed/>
     <w:rsid w:val="0076257E"/>

</xml_diff>

<commit_message>
Adding test case 06 to Word DOC
</commit_message>
<xml_diff>
--- a/StormRunner_Automation/src/stormRunner Test Cases/StormRunner Automation Project Test Cases - Updated.docx
+++ b/StormRunner_Automation/src/stormRunner Test Cases/StormRunner Automation Project Test Cases - Updated.docx
@@ -1561,25 +1561,23 @@
                 <w:szCs w:val="20"/>
                 <w:lang w:val="en-US"/>
               </w:rPr>
-              <w:t xml:space="preserve">" text box and enter the following </w:t>
-            </w:r>
-            <w:proofErr w:type="spellStart"/>
-            <w:r>
-              <w:rPr>
-                <w:sz w:val="20"/>
-                <w:szCs w:val="20"/>
-                <w:lang w:val="en-US"/>
-              </w:rPr>
-              <w:t>desc</w:t>
-            </w:r>
-            <w:proofErr w:type="spellEnd"/>
-            <w:r>
-              <w:rPr>
-                <w:sz w:val="20"/>
-                <w:szCs w:val="20"/>
-                <w:lang w:val="en-US"/>
-              </w:rPr>
-              <w:t>:</w:t>
+              <w:t>" te</w:t>
+            </w:r>
+            <w:r>
+              <w:rPr>
+                <w:sz w:val="20"/>
+                <w:szCs w:val="20"/>
+                <w:lang w:val="en-US"/>
+              </w:rPr>
+              <w:t>xt box and enter the following D</w:t>
+            </w:r>
+            <w:r>
+              <w:rPr>
+                <w:sz w:val="20"/>
+                <w:szCs w:val="20"/>
+                <w:lang w:val="en-US"/>
+              </w:rPr>
+              <w:t>esc:</w:t>
             </w:r>
           </w:p>
           <w:p>
@@ -1604,25 +1602,7 @@
                 <w:szCs w:val="20"/>
                 <w:lang w:val="en-US"/>
               </w:rPr>
-              <w:t xml:space="preserve"> is the Description of the Automated Test taken from "</w:t>
-            </w:r>
-            <w:proofErr w:type="spellStart"/>
-            <w:r>
-              <w:rPr>
-                <w:sz w:val="20"/>
-                <w:szCs w:val="20"/>
-                <w:lang w:val="en-US"/>
-              </w:rPr>
-              <w:t>MainConfig</w:t>
-            </w:r>
-            <w:proofErr w:type="spellEnd"/>
-            <w:r>
-              <w:rPr>
-                <w:sz w:val="20"/>
-                <w:szCs w:val="20"/>
-                <w:lang w:val="en-US"/>
-              </w:rPr>
-              <w:t xml:space="preserve">" file as a Test Description </w:t>
+              <w:t xml:space="preserve"> is the Description of the Automated Test taken from "MainConfig" file as a Test Description </w:t>
             </w:r>
             <w:proofErr w:type="gramStart"/>
             <w:r>
@@ -7690,6 +7670,3055 @@
           <w:u w:val="single"/>
         </w:rPr>
       </w:pPr>
+    </w:p>
+    <w:p>
+      <w:pPr>
+        <w:jc w:val="center"/>
+        <w:rPr>
+          <w:b/>
+          <w:bCs/>
+          <w:u w:val="single"/>
+        </w:rPr>
+      </w:pPr>
+    </w:p>
+    <w:p>
+      <w:pPr>
+        <w:jc w:val="center"/>
+        <w:rPr>
+          <w:b/>
+          <w:bCs/>
+          <w:u w:val="single"/>
+        </w:rPr>
+      </w:pPr>
+    </w:p>
+    <w:p>
+      <w:pPr>
+        <w:jc w:val="center"/>
+        <w:rPr>
+          <w:b/>
+          <w:bCs/>
+          <w:u w:val="single"/>
+        </w:rPr>
+      </w:pPr>
+    </w:p>
+    <w:p>
+      <w:pPr>
+        <w:pStyle w:val="ListParagraph"/>
+        <w:numPr>
+          <w:ilvl w:val="0"/>
+          <w:numId w:val="1"/>
+        </w:numPr>
+        <w:ind w:left="-180"/>
+        <w:rPr>
+          <w:b/>
+          <w:bCs/>
+          <w:sz w:val="26"/>
+          <w:szCs w:val="26"/>
+          <w:u w:val="single"/>
+          <w:lang w:val="en-US"/>
+        </w:rPr>
+      </w:pPr>
+      <w:r>
+        <w:rPr>
+          <w:b/>
+          <w:bCs/>
+          <w:sz w:val="26"/>
+          <w:szCs w:val="26"/>
+          <w:u w:val="single"/>
+          <w:lang w:val="en-US"/>
+        </w:rPr>
+        <w:lastRenderedPageBreak/>
+        <w:t>Checking Load Test Distribution</w:t>
+      </w:r>
+    </w:p>
+    <w:p>
+      <w:pPr>
+        <w:jc w:val="center"/>
+        <w:rPr>
+          <w:b/>
+          <w:bCs/>
+          <w:u w:val="single"/>
+          <w:lang w:val="en-US"/>
+        </w:rPr>
+      </w:pPr>
+    </w:p>
+    <w:tbl>
+      <w:tblPr>
+        <w:tblStyle w:val="TableGrid"/>
+        <w:tblW w:w="10350" w:type="dxa"/>
+        <w:tblInd w:w="-545" w:type="dxa"/>
+        <w:tblLayout w:type="fixed"/>
+        <w:tblLook w:val="04A0" w:firstRow="1" w:lastRow="0" w:firstColumn="1" w:lastColumn="0" w:noHBand="0" w:noVBand="1"/>
+      </w:tblPr>
+      <w:tblGrid>
+        <w:gridCol w:w="540"/>
+        <w:gridCol w:w="5130"/>
+        <w:gridCol w:w="4680"/>
+      </w:tblGrid>
+      <w:tr>
+        <w:tc>
+          <w:tcPr>
+            <w:tcW w:w="540" w:type="dxa"/>
+            <w:shd w:val="clear" w:color="auto" w:fill="D5DCE4" w:themeFill="text2" w:themeFillTint="33"/>
+            <w:vAlign w:val="center"/>
+          </w:tcPr>
+          <w:p>
+            <w:pPr>
+              <w:jc w:val="center"/>
+              <w:rPr>
+                <w:b/>
+                <w:bCs/>
+                <w:lang w:val="en-US"/>
+              </w:rPr>
+            </w:pPr>
+          </w:p>
+        </w:tc>
+        <w:tc>
+          <w:tcPr>
+            <w:tcW w:w="5130" w:type="dxa"/>
+            <w:shd w:val="clear" w:color="auto" w:fill="D5DCE4" w:themeFill="text2" w:themeFillTint="33"/>
+          </w:tcPr>
+          <w:p>
+            <w:pPr>
+              <w:rPr>
+                <w:b/>
+                <w:bCs/>
+                <w:lang w:val="en-US"/>
+              </w:rPr>
+            </w:pPr>
+            <w:r>
+              <w:rPr>
+                <w:b/>
+                <w:bCs/>
+                <w:lang w:val="en-US"/>
+              </w:rPr>
+              <w:t xml:space="preserve">Step </w:t>
+            </w:r>
+          </w:p>
+          <w:p>
+            <w:pPr>
+              <w:rPr>
+                <w:lang w:val="en-US"/>
+              </w:rPr>
+            </w:pPr>
+          </w:p>
+        </w:tc>
+        <w:tc>
+          <w:tcPr>
+            <w:tcW w:w="4680" w:type="dxa"/>
+            <w:shd w:val="clear" w:color="auto" w:fill="D5DCE4" w:themeFill="text2" w:themeFillTint="33"/>
+          </w:tcPr>
+          <w:p>
+            <w:pPr>
+              <w:rPr>
+                <w:b/>
+                <w:bCs/>
+                <w:lang w:val="en-US"/>
+              </w:rPr>
+            </w:pPr>
+            <w:r>
+              <w:rPr>
+                <w:b/>
+                <w:bCs/>
+                <w:lang w:val="en-US"/>
+              </w:rPr>
+              <w:t>Expected Result</w:t>
+            </w:r>
+          </w:p>
+        </w:tc>
+      </w:tr>
+      <w:tr>
+        <w:tc>
+          <w:tcPr>
+            <w:tcW w:w="540" w:type="dxa"/>
+            <w:vAlign w:val="center"/>
+          </w:tcPr>
+          <w:p>
+            <w:pPr>
+              <w:jc w:val="center"/>
+              <w:rPr>
+                <w:b/>
+                <w:bCs/>
+                <w:lang w:val="en-US"/>
+              </w:rPr>
+            </w:pPr>
+            <w:r>
+              <w:rPr>
+                <w:b/>
+                <w:bCs/>
+                <w:lang w:val="en-US"/>
+              </w:rPr>
+              <w:t>1.</w:t>
+            </w:r>
+          </w:p>
+        </w:tc>
+        <w:tc>
+          <w:tcPr>
+            <w:tcW w:w="5130" w:type="dxa"/>
+          </w:tcPr>
+          <w:p>
+            <w:pPr>
+              <w:rPr>
+                <w:sz w:val="20"/>
+                <w:szCs w:val="20"/>
+                <w:lang w:val="en-US"/>
+              </w:rPr>
+            </w:pPr>
+            <w:r>
+              <w:rPr>
+                <w:sz w:val="20"/>
+                <w:szCs w:val="20"/>
+                <w:lang w:val="en-US"/>
+              </w:rPr>
+              <w:t>Login to your tenant :</w:t>
+            </w:r>
+          </w:p>
+          <w:p>
+            <w:pPr>
+              <w:rPr>
+                <w:sz w:val="20"/>
+                <w:szCs w:val="20"/>
+              </w:rPr>
+            </w:pPr>
+            <w:hyperlink r:id="rId12" w:history="1">
+              <w:r>
+                <w:rPr>
+                  <w:rStyle w:val="Hyperlink"/>
+                </w:rPr>
+                <w:t>https://stormrunner-load.saas.microfocus.com/home/?TENANTID=175726009&amp;projectId=1</w:t>
+              </w:r>
+            </w:hyperlink>
+          </w:p>
+          <w:p>
+            <w:pPr>
+              <w:rPr>
+                <w:sz w:val="20"/>
+                <w:szCs w:val="20"/>
+                <w:lang w:val="en-US"/>
+              </w:rPr>
+            </w:pPr>
+          </w:p>
+        </w:tc>
+        <w:tc>
+          <w:tcPr>
+            <w:tcW w:w="4680" w:type="dxa"/>
+          </w:tcPr>
+          <w:p>
+            <w:pPr>
+              <w:rPr>
+                <w:sz w:val="20"/>
+                <w:szCs w:val="20"/>
+                <w:lang w:val="en-US"/>
+              </w:rPr>
+            </w:pPr>
+            <w:r>
+              <w:rPr>
+                <w:sz w:val="20"/>
+                <w:szCs w:val="20"/>
+                <w:lang w:val="en-US"/>
+              </w:rPr>
+              <w:t xml:space="preserve">You should see the </w:t>
+            </w:r>
+            <w:r>
+              <w:rPr>
+                <w:sz w:val="20"/>
+                <w:szCs w:val="20"/>
+                <w:lang w:val="en-US"/>
+              </w:rPr>
+              <w:t>'</w:t>
+            </w:r>
+            <w:r>
+              <w:rPr>
+                <w:b/>
+                <w:bCs/>
+                <w:sz w:val="20"/>
+                <w:szCs w:val="20"/>
+                <w:lang w:val="en-US"/>
+              </w:rPr>
+              <w:t>Home</w:t>
+            </w:r>
+            <w:r>
+              <w:rPr>
+                <w:sz w:val="20"/>
+                <w:szCs w:val="20"/>
+                <w:lang w:val="en-US"/>
+              </w:rPr>
+              <w:t>'</w:t>
+            </w:r>
+            <w:r>
+              <w:rPr>
+                <w:sz w:val="20"/>
+                <w:szCs w:val="20"/>
+                <w:lang w:val="en-US"/>
+              </w:rPr>
+              <w:t xml:space="preserve"> page</w:t>
+            </w:r>
+          </w:p>
+        </w:tc>
+      </w:tr>
+      <w:tr>
+        <w:tc>
+          <w:tcPr>
+            <w:tcW w:w="540" w:type="dxa"/>
+          </w:tcPr>
+          <w:p>
+            <w:pPr>
+              <w:jc w:val="center"/>
+              <w:rPr>
+                <w:b/>
+                <w:bCs/>
+                <w:lang w:val="en-US"/>
+              </w:rPr>
+            </w:pPr>
+            <w:r>
+              <w:rPr>
+                <w:b/>
+                <w:bCs/>
+                <w:lang w:val="en-US"/>
+              </w:rPr>
+              <w:t>2.</w:t>
+            </w:r>
+          </w:p>
+        </w:tc>
+        <w:tc>
+          <w:tcPr>
+            <w:tcW w:w="5130" w:type="dxa"/>
+          </w:tcPr>
+          <w:p>
+            <w:pPr>
+              <w:rPr>
+                <w:sz w:val="20"/>
+                <w:szCs w:val="20"/>
+                <w:lang w:val="en-US"/>
+              </w:rPr>
+            </w:pPr>
+            <w:r>
+              <w:rPr>
+                <w:sz w:val="20"/>
+                <w:szCs w:val="20"/>
+                <w:lang w:val="en-US"/>
+              </w:rPr>
+              <w:t>Click on ‘</w:t>
+            </w:r>
+            <w:r>
+              <w:rPr>
+                <w:b/>
+                <w:bCs/>
+                <w:sz w:val="20"/>
+                <w:szCs w:val="20"/>
+                <w:lang w:val="en-US"/>
+              </w:rPr>
+              <w:t>Load Tests’</w:t>
+            </w:r>
+            <w:r>
+              <w:rPr>
+                <w:b/>
+                <w:bCs/>
+                <w:sz w:val="20"/>
+                <w:szCs w:val="20"/>
+                <w:lang w:val="en-US"/>
+              </w:rPr>
+              <w:t xml:space="preserve"> </w:t>
+            </w:r>
+            <w:r>
+              <w:rPr>
+                <w:sz w:val="20"/>
+                <w:szCs w:val="20"/>
+                <w:lang w:val="en-US"/>
+              </w:rPr>
+              <w:t xml:space="preserve"> tab</w:t>
+            </w:r>
+          </w:p>
+          <w:p>
+            <w:pPr>
+              <w:rPr>
+                <w:sz w:val="20"/>
+                <w:szCs w:val="20"/>
+                <w:lang w:val="en-US"/>
+              </w:rPr>
+            </w:pPr>
+          </w:p>
+        </w:tc>
+        <w:tc>
+          <w:tcPr>
+            <w:tcW w:w="4680" w:type="dxa"/>
+          </w:tcPr>
+          <w:p>
+            <w:pPr>
+              <w:rPr>
+                <w:sz w:val="20"/>
+                <w:szCs w:val="20"/>
+                <w:lang w:val="en-US"/>
+              </w:rPr>
+            </w:pPr>
+            <w:r>
+              <w:rPr>
+                <w:sz w:val="20"/>
+                <w:szCs w:val="20"/>
+                <w:lang w:val="en-US"/>
+              </w:rPr>
+              <w:t>You should see the list of all Load Tests.</w:t>
+            </w:r>
+          </w:p>
+          <w:p>
+            <w:pPr>
+              <w:rPr>
+                <w:sz w:val="20"/>
+                <w:szCs w:val="20"/>
+                <w:lang w:val="en-US"/>
+              </w:rPr>
+            </w:pPr>
+          </w:p>
+        </w:tc>
+      </w:tr>
+      <w:tr>
+        <w:tc>
+          <w:tcPr>
+            <w:tcW w:w="540" w:type="dxa"/>
+          </w:tcPr>
+          <w:p>
+            <w:pPr>
+              <w:jc w:val="center"/>
+              <w:rPr>
+                <w:b/>
+                <w:bCs/>
+                <w:lang w:val="en-US"/>
+              </w:rPr>
+            </w:pPr>
+            <w:r>
+              <w:rPr>
+                <w:b/>
+                <w:bCs/>
+                <w:lang w:val="en-US"/>
+              </w:rPr>
+              <w:t>3.</w:t>
+            </w:r>
+          </w:p>
+          <w:p>
+            <w:pPr>
+              <w:jc w:val="center"/>
+              <w:rPr>
+                <w:b/>
+                <w:bCs/>
+                <w:lang w:val="en-US"/>
+              </w:rPr>
+            </w:pPr>
+          </w:p>
+        </w:tc>
+        <w:tc>
+          <w:tcPr>
+            <w:tcW w:w="5130" w:type="dxa"/>
+          </w:tcPr>
+          <w:p>
+            <w:pPr>
+              <w:rPr>
+                <w:sz w:val="20"/>
+                <w:szCs w:val="20"/>
+                <w:lang w:val="en-US"/>
+              </w:rPr>
+            </w:pPr>
+            <w:r>
+              <w:rPr>
+                <w:sz w:val="20"/>
+                <w:szCs w:val="20"/>
+                <w:lang w:val="en-US"/>
+              </w:rPr>
+              <w:t>Click</w:t>
+            </w:r>
+            <w:r>
+              <w:rPr>
+                <w:sz w:val="20"/>
+                <w:szCs w:val="20"/>
+                <w:lang w:val="en-US"/>
+              </w:rPr>
+              <w:t xml:space="preserve"> on </w:t>
+            </w:r>
+            <w:r>
+              <w:rPr>
+                <w:b/>
+                <w:bCs/>
+                <w:sz w:val="20"/>
+                <w:szCs w:val="20"/>
+                <w:lang w:val="en-US"/>
+              </w:rPr>
+              <w:t>'Create'</w:t>
+            </w:r>
+            <w:r>
+              <w:rPr>
+                <w:sz w:val="20"/>
+                <w:szCs w:val="20"/>
+                <w:lang w:val="en-US"/>
+              </w:rPr>
+              <w:t xml:space="preserve"> button for creating a new test</w:t>
+            </w:r>
+          </w:p>
+        </w:tc>
+        <w:tc>
+          <w:tcPr>
+            <w:tcW w:w="4680" w:type="dxa"/>
+          </w:tcPr>
+          <w:p>
+            <w:pPr>
+              <w:rPr>
+                <w:sz w:val="20"/>
+                <w:szCs w:val="20"/>
+                <w:lang w:val="en-US"/>
+              </w:rPr>
+            </w:pPr>
+            <w:r>
+              <w:rPr>
+                <w:sz w:val="20"/>
+                <w:szCs w:val="20"/>
+                <w:lang w:val="en-US"/>
+              </w:rPr>
+              <w:t>A new page for creating new test should be opened</w:t>
+            </w:r>
+          </w:p>
+        </w:tc>
+      </w:tr>
+      <w:tr>
+        <w:tc>
+          <w:tcPr>
+            <w:tcW w:w="540" w:type="dxa"/>
+          </w:tcPr>
+          <w:p>
+            <w:pPr>
+              <w:jc w:val="center"/>
+              <w:rPr>
+                <w:b/>
+                <w:bCs/>
+                <w:lang w:val="en-US"/>
+              </w:rPr>
+            </w:pPr>
+            <w:r>
+              <w:rPr>
+                <w:b/>
+                <w:bCs/>
+                <w:lang w:val="en-US"/>
+              </w:rPr>
+              <w:t>4.</w:t>
+            </w:r>
+          </w:p>
+        </w:tc>
+        <w:tc>
+          <w:tcPr>
+            <w:tcW w:w="5130" w:type="dxa"/>
+          </w:tcPr>
+          <w:p>
+            <w:pPr>
+              <w:rPr>
+                <w:sz w:val="20"/>
+                <w:szCs w:val="20"/>
+                <w:lang w:val="en-US"/>
+              </w:rPr>
+            </w:pPr>
+            <w:r>
+              <w:rPr>
+                <w:sz w:val="20"/>
+                <w:szCs w:val="20"/>
+                <w:lang w:val="en-US"/>
+              </w:rPr>
+              <w:t>Enter</w:t>
+            </w:r>
+            <w:r>
+              <w:rPr>
+                <w:sz w:val="20"/>
+                <w:szCs w:val="20"/>
+                <w:lang w:val="en-US"/>
+              </w:rPr>
+              <w:t xml:space="preserve"> Load Test </w:t>
+            </w:r>
+            <w:r>
+              <w:rPr>
+                <w:sz w:val="20"/>
+                <w:szCs w:val="20"/>
+                <w:lang w:val="en-US"/>
+              </w:rPr>
+              <w:t>‘</w:t>
+            </w:r>
+            <w:r>
+              <w:rPr>
+                <w:b/>
+                <w:bCs/>
+                <w:sz w:val="20"/>
+                <w:szCs w:val="20"/>
+                <w:lang w:val="en-US"/>
+              </w:rPr>
+              <w:t>Name</w:t>
+            </w:r>
+            <w:r>
+              <w:rPr>
+                <w:b/>
+                <w:bCs/>
+                <w:sz w:val="20"/>
+                <w:szCs w:val="20"/>
+                <w:lang w:val="en-US"/>
+              </w:rPr>
+              <w:t>’</w:t>
+            </w:r>
+            <w:r>
+              <w:rPr>
+                <w:sz w:val="20"/>
+                <w:szCs w:val="20"/>
+                <w:lang w:val="en-US"/>
+              </w:rPr>
+              <w:t>: “This is Benny TEST !”</w:t>
+            </w:r>
+          </w:p>
+        </w:tc>
+        <w:tc>
+          <w:tcPr>
+            <w:tcW w:w="4680" w:type="dxa"/>
+          </w:tcPr>
+          <w:p>
+            <w:pPr>
+              <w:rPr>
+                <w:sz w:val="20"/>
+                <w:szCs w:val="20"/>
+                <w:lang w:val="en-US"/>
+              </w:rPr>
+            </w:pPr>
+            <w:r>
+              <w:rPr>
+                <w:sz w:val="20"/>
+                <w:szCs w:val="20"/>
+                <w:lang w:val="en-US"/>
+              </w:rPr>
+              <w:t>The ‘</w:t>
+            </w:r>
+            <w:r>
+              <w:rPr>
+                <w:b/>
+                <w:bCs/>
+                <w:sz w:val="20"/>
+                <w:szCs w:val="20"/>
+                <w:lang w:val="en-US"/>
+              </w:rPr>
+              <w:t>Name’</w:t>
+            </w:r>
+            <w:r>
+              <w:rPr>
+                <w:sz w:val="20"/>
+                <w:szCs w:val="20"/>
+                <w:lang w:val="en-US"/>
+              </w:rPr>
+              <w:t xml:space="preserve"> field should have the </w:t>
+            </w:r>
+            <w:r>
+              <w:rPr>
+                <w:sz w:val="20"/>
+                <w:szCs w:val="20"/>
+                <w:lang w:val="en-US"/>
+              </w:rPr>
+              <w:t>value:</w:t>
+            </w:r>
+            <w:r>
+              <w:rPr>
+                <w:sz w:val="20"/>
+                <w:szCs w:val="20"/>
+                <w:lang w:val="en-US"/>
+              </w:rPr>
+              <w:t xml:space="preserve"> </w:t>
+            </w:r>
+            <w:r>
+              <w:rPr>
+                <w:sz w:val="20"/>
+                <w:szCs w:val="20"/>
+                <w:lang w:val="en-US"/>
+              </w:rPr>
+              <w:t>‘This is Benny TEST !’</w:t>
+            </w:r>
+          </w:p>
+          <w:p>
+            <w:pPr>
+              <w:rPr>
+                <w:sz w:val="20"/>
+                <w:szCs w:val="20"/>
+                <w:lang w:val="en-US"/>
+              </w:rPr>
+            </w:pPr>
+          </w:p>
+        </w:tc>
+      </w:tr>
+      <w:tr>
+        <w:tc>
+          <w:tcPr>
+            <w:tcW w:w="540" w:type="dxa"/>
+          </w:tcPr>
+          <w:p>
+            <w:pPr>
+              <w:jc w:val="center"/>
+              <w:rPr>
+                <w:b/>
+                <w:bCs/>
+                <w:lang w:val="en-US"/>
+              </w:rPr>
+            </w:pPr>
+            <w:r>
+              <w:rPr>
+                <w:b/>
+                <w:bCs/>
+                <w:lang w:val="en-US"/>
+              </w:rPr>
+              <w:t>5.</w:t>
+            </w:r>
+          </w:p>
+          <w:p>
+            <w:pPr>
+              <w:jc w:val="center"/>
+              <w:rPr>
+                <w:b/>
+                <w:bCs/>
+                <w:lang w:val="en-US"/>
+              </w:rPr>
+            </w:pPr>
+          </w:p>
+        </w:tc>
+        <w:tc>
+          <w:tcPr>
+            <w:tcW w:w="5130" w:type="dxa"/>
+          </w:tcPr>
+          <w:p>
+            <w:pPr>
+              <w:rPr>
+                <w:sz w:val="20"/>
+                <w:szCs w:val="20"/>
+                <w:lang w:val="en-US"/>
+              </w:rPr>
+            </w:pPr>
+            <w:r>
+              <w:rPr>
+                <w:sz w:val="20"/>
+                <w:szCs w:val="20"/>
+                <w:lang w:val="en-US"/>
+              </w:rPr>
+              <w:t>Enter</w:t>
+            </w:r>
+            <w:r>
+              <w:rPr>
+                <w:sz w:val="20"/>
+                <w:szCs w:val="20"/>
+                <w:lang w:val="en-US"/>
+              </w:rPr>
+              <w:t xml:space="preserve"> Load Test </w:t>
+            </w:r>
+            <w:r>
+              <w:rPr>
+                <w:sz w:val="20"/>
+                <w:szCs w:val="20"/>
+                <w:lang w:val="en-US"/>
+              </w:rPr>
+              <w:t>‘</w:t>
+            </w:r>
+            <w:r>
+              <w:rPr>
+                <w:b/>
+                <w:bCs/>
+                <w:sz w:val="20"/>
+                <w:szCs w:val="20"/>
+                <w:lang w:val="en-US"/>
+              </w:rPr>
+              <w:t>Description’</w:t>
+            </w:r>
+            <w:r>
+              <w:rPr>
+                <w:sz w:val="20"/>
+                <w:szCs w:val="20"/>
+                <w:lang w:val="en-US"/>
+              </w:rPr>
+              <w:t>:</w:t>
+            </w:r>
+          </w:p>
+          <w:p>
+            <w:pPr>
+              <w:rPr>
+                <w:sz w:val="20"/>
+                <w:szCs w:val="20"/>
+                <w:lang w:val="en-US"/>
+              </w:rPr>
+            </w:pPr>
+            <w:r>
+              <w:rPr>
+                <w:sz w:val="20"/>
+                <w:szCs w:val="20"/>
+                <w:lang w:val="en-US"/>
+              </w:rPr>
+              <w:t>‘This is the Description of the Automated Test taken from "MainConfig" file as a Test Description parameter !’</w:t>
+            </w:r>
+          </w:p>
+        </w:tc>
+        <w:tc>
+          <w:tcPr>
+            <w:tcW w:w="4680" w:type="dxa"/>
+          </w:tcPr>
+          <w:p>
+            <w:pPr>
+              <w:rPr>
+                <w:sz w:val="20"/>
+                <w:szCs w:val="20"/>
+                <w:lang w:val="en-US"/>
+              </w:rPr>
+            </w:pPr>
+            <w:r>
+              <w:rPr>
+                <w:sz w:val="20"/>
+                <w:szCs w:val="20"/>
+                <w:lang w:val="en-US"/>
+              </w:rPr>
+              <w:t>The ‘</w:t>
+            </w:r>
+            <w:r>
+              <w:rPr>
+                <w:b/>
+                <w:bCs/>
+                <w:sz w:val="20"/>
+                <w:szCs w:val="20"/>
+                <w:lang w:val="en-US"/>
+              </w:rPr>
+              <w:t>Description’</w:t>
+            </w:r>
+            <w:r>
+              <w:rPr>
+                <w:sz w:val="20"/>
+                <w:szCs w:val="20"/>
+                <w:lang w:val="en-US"/>
+              </w:rPr>
+              <w:t xml:space="preserve"> field should have the value :</w:t>
+            </w:r>
+          </w:p>
+          <w:p>
+            <w:pPr>
+              <w:rPr>
+                <w:sz w:val="20"/>
+                <w:szCs w:val="20"/>
+                <w:lang w:val="en-US"/>
+              </w:rPr>
+            </w:pPr>
+            <w:r>
+              <w:rPr>
+                <w:sz w:val="20"/>
+                <w:szCs w:val="20"/>
+                <w:lang w:val="en-US"/>
+              </w:rPr>
+              <w:t xml:space="preserve">‘This is the Description of the Automated Test taken from "MainConfig" file as a Test Description </w:t>
+            </w:r>
+            <w:proofErr w:type="gramStart"/>
+            <w:r>
+              <w:rPr>
+                <w:sz w:val="20"/>
+                <w:szCs w:val="20"/>
+                <w:lang w:val="en-US"/>
+              </w:rPr>
+              <w:t>parameter !’</w:t>
+            </w:r>
+            <w:proofErr w:type="gramEnd"/>
+          </w:p>
+          <w:p>
+            <w:pPr>
+              <w:rPr>
+                <w:sz w:val="20"/>
+                <w:szCs w:val="20"/>
+                <w:lang w:val="en-US"/>
+              </w:rPr>
+            </w:pPr>
+          </w:p>
+        </w:tc>
+      </w:tr>
+      <w:tr>
+        <w:tc>
+          <w:tcPr>
+            <w:tcW w:w="540" w:type="dxa"/>
+          </w:tcPr>
+          <w:p>
+            <w:pPr>
+              <w:jc w:val="center"/>
+              <w:rPr>
+                <w:b/>
+                <w:bCs/>
+                <w:lang w:val="en-US"/>
+              </w:rPr>
+            </w:pPr>
+            <w:r>
+              <w:rPr>
+                <w:b/>
+                <w:bCs/>
+                <w:lang w:val="en-US"/>
+              </w:rPr>
+              <w:t>6.</w:t>
+            </w:r>
+          </w:p>
+          <w:p>
+            <w:pPr>
+              <w:jc w:val="center"/>
+              <w:rPr>
+                <w:b/>
+                <w:bCs/>
+                <w:lang w:val="en-US"/>
+              </w:rPr>
+            </w:pPr>
+          </w:p>
+        </w:tc>
+        <w:tc>
+          <w:tcPr>
+            <w:tcW w:w="5130" w:type="dxa"/>
+          </w:tcPr>
+          <w:p>
+            <w:pPr>
+              <w:rPr>
+                <w:sz w:val="20"/>
+                <w:szCs w:val="20"/>
+                <w:lang w:val="en-US"/>
+              </w:rPr>
+            </w:pPr>
+            <w:r>
+              <w:rPr>
+                <w:sz w:val="20"/>
+                <w:szCs w:val="20"/>
+                <w:lang w:val="en-US"/>
+              </w:rPr>
+              <w:t>Click the</w:t>
+            </w:r>
+            <w:r>
+              <w:rPr>
+                <w:sz w:val="20"/>
+                <w:szCs w:val="20"/>
+                <w:lang w:val="en-US"/>
+              </w:rPr>
+              <w:t xml:space="preserve"> </w:t>
+            </w:r>
+            <w:r>
+              <w:rPr>
+                <w:b/>
+                <w:bCs/>
+                <w:sz w:val="20"/>
+                <w:szCs w:val="20"/>
+                <w:lang w:val="en-US"/>
+              </w:rPr>
+              <w:t>'Scripts'</w:t>
+            </w:r>
+            <w:r>
+              <w:rPr>
+                <w:sz w:val="20"/>
+                <w:szCs w:val="20"/>
+                <w:lang w:val="en-US"/>
+              </w:rPr>
+              <w:t xml:space="preserve"> tab for adding a script to the test</w:t>
+            </w:r>
+          </w:p>
+        </w:tc>
+        <w:tc>
+          <w:tcPr>
+            <w:tcW w:w="4680" w:type="dxa"/>
+          </w:tcPr>
+          <w:p>
+            <w:pPr>
+              <w:rPr>
+                <w:sz w:val="20"/>
+                <w:szCs w:val="20"/>
+                <w:lang w:val="en-US"/>
+              </w:rPr>
+            </w:pPr>
+            <w:r>
+              <w:rPr>
+                <w:sz w:val="20"/>
+                <w:szCs w:val="20"/>
+                <w:lang w:val="en-US"/>
+              </w:rPr>
+              <w:t>You should be navigated to the ‘</w:t>
+            </w:r>
+            <w:r>
+              <w:rPr>
+                <w:b/>
+                <w:bCs/>
+                <w:sz w:val="20"/>
+                <w:szCs w:val="20"/>
+                <w:lang w:val="en-US"/>
+              </w:rPr>
+              <w:t>Scripts’</w:t>
+            </w:r>
+            <w:r>
+              <w:rPr>
+                <w:sz w:val="20"/>
+                <w:szCs w:val="20"/>
+                <w:lang w:val="en-US"/>
+              </w:rPr>
+              <w:t xml:space="preserve"> page for adding a script to your test</w:t>
+            </w:r>
+          </w:p>
+          <w:p>
+            <w:pPr>
+              <w:rPr>
+                <w:sz w:val="20"/>
+                <w:szCs w:val="20"/>
+                <w:lang w:val="en-US"/>
+              </w:rPr>
+            </w:pPr>
+          </w:p>
+        </w:tc>
+      </w:tr>
+      <w:tr>
+        <w:tc>
+          <w:tcPr>
+            <w:tcW w:w="540" w:type="dxa"/>
+          </w:tcPr>
+          <w:p>
+            <w:pPr>
+              <w:jc w:val="center"/>
+              <w:rPr>
+                <w:b/>
+                <w:bCs/>
+                <w:lang w:val="en-US"/>
+              </w:rPr>
+            </w:pPr>
+            <w:r>
+              <w:rPr>
+                <w:b/>
+                <w:bCs/>
+                <w:lang w:val="en-US"/>
+              </w:rPr>
+              <w:t>7.</w:t>
+            </w:r>
+          </w:p>
+          <w:p>
+            <w:pPr>
+              <w:jc w:val="center"/>
+              <w:rPr>
+                <w:b/>
+                <w:bCs/>
+                <w:lang w:val="en-US"/>
+              </w:rPr>
+            </w:pPr>
+          </w:p>
+        </w:tc>
+        <w:tc>
+          <w:tcPr>
+            <w:tcW w:w="5130" w:type="dxa"/>
+          </w:tcPr>
+          <w:p>
+            <w:pPr>
+              <w:rPr>
+                <w:sz w:val="20"/>
+                <w:szCs w:val="20"/>
+                <w:lang w:val="en-US"/>
+              </w:rPr>
+            </w:pPr>
+            <w:r>
+              <w:rPr>
+                <w:sz w:val="20"/>
+                <w:szCs w:val="20"/>
+                <w:lang w:val="en-US"/>
+              </w:rPr>
+              <w:t xml:space="preserve">Clicking </w:t>
+            </w:r>
+            <w:r>
+              <w:rPr>
+                <w:b/>
+                <w:bCs/>
+                <w:sz w:val="20"/>
+                <w:szCs w:val="20"/>
+                <w:lang w:val="en-US"/>
+              </w:rPr>
+              <w:t>'Add from Assets'</w:t>
+            </w:r>
+            <w:r>
+              <w:rPr>
+                <w:sz w:val="20"/>
+                <w:szCs w:val="20"/>
+                <w:lang w:val="en-US"/>
+              </w:rPr>
+              <w:t xml:space="preserve"> button to open the list of scripts</w:t>
+            </w:r>
+          </w:p>
+        </w:tc>
+        <w:tc>
+          <w:tcPr>
+            <w:tcW w:w="4680" w:type="dxa"/>
+          </w:tcPr>
+          <w:p>
+            <w:pPr>
+              <w:rPr>
+                <w:sz w:val="20"/>
+                <w:szCs w:val="20"/>
+                <w:lang w:val="en-US"/>
+              </w:rPr>
+            </w:pPr>
+            <w:r>
+              <w:rPr>
+                <w:sz w:val="20"/>
+                <w:szCs w:val="20"/>
+                <w:lang w:val="en-US"/>
+              </w:rPr>
+              <w:t>The ‘</w:t>
+            </w:r>
+            <w:r>
+              <w:rPr>
+                <w:b/>
+                <w:bCs/>
+                <w:sz w:val="20"/>
+                <w:szCs w:val="20"/>
+                <w:lang w:val="en-US"/>
+              </w:rPr>
+              <w:t>Scripts’</w:t>
+            </w:r>
+            <w:r>
+              <w:rPr>
+                <w:sz w:val="20"/>
+                <w:szCs w:val="20"/>
+                <w:lang w:val="en-US"/>
+              </w:rPr>
+              <w:t xml:space="preserve"> dialog should be opened</w:t>
+            </w:r>
+          </w:p>
+        </w:tc>
+      </w:tr>
+      <w:tr>
+        <w:tc>
+          <w:tcPr>
+            <w:tcW w:w="540" w:type="dxa"/>
+          </w:tcPr>
+          <w:p>
+            <w:pPr>
+              <w:jc w:val="center"/>
+              <w:rPr>
+                <w:b/>
+                <w:bCs/>
+                <w:lang w:val="en-US"/>
+              </w:rPr>
+            </w:pPr>
+            <w:r>
+              <w:rPr>
+                <w:b/>
+                <w:bCs/>
+                <w:lang w:val="en-US"/>
+              </w:rPr>
+              <w:t>8.</w:t>
+            </w:r>
+          </w:p>
+          <w:p>
+            <w:pPr>
+              <w:jc w:val="center"/>
+              <w:rPr>
+                <w:b/>
+                <w:bCs/>
+                <w:lang w:val="en-US"/>
+              </w:rPr>
+            </w:pPr>
+          </w:p>
+        </w:tc>
+        <w:tc>
+          <w:tcPr>
+            <w:tcW w:w="5130" w:type="dxa"/>
+          </w:tcPr>
+          <w:p>
+            <w:pPr>
+              <w:rPr>
+                <w:sz w:val="20"/>
+                <w:szCs w:val="20"/>
+                <w:lang w:val="en-US"/>
+              </w:rPr>
+            </w:pPr>
+            <w:r>
+              <w:rPr>
+                <w:sz w:val="20"/>
+                <w:szCs w:val="20"/>
+                <w:lang w:val="en-US"/>
+              </w:rPr>
+              <w:t xml:space="preserve">Click on the </w:t>
+            </w:r>
+            <w:r>
+              <w:rPr>
+                <w:sz w:val="20"/>
+                <w:szCs w:val="20"/>
+                <w:lang w:val="en-US"/>
+              </w:rPr>
+              <w:t xml:space="preserve">script </w:t>
+            </w:r>
+            <w:r>
+              <w:rPr>
+                <w:sz w:val="20"/>
+                <w:szCs w:val="20"/>
+                <w:lang w:val="en-US"/>
+              </w:rPr>
+              <w:t>‘</w:t>
+            </w:r>
+            <w:r>
+              <w:rPr>
+                <w:b/>
+                <w:bCs/>
+                <w:sz w:val="20"/>
+                <w:szCs w:val="20"/>
+                <w:lang w:val="en-US"/>
+              </w:rPr>
+              <w:t>12_01_Web_PeaceFul_71_NOV_2016’</w:t>
+            </w:r>
+            <w:r>
+              <w:rPr>
+                <w:sz w:val="20"/>
+                <w:szCs w:val="20"/>
+                <w:lang w:val="en-US"/>
+              </w:rPr>
+              <w:t xml:space="preserve"> </w:t>
+            </w:r>
+          </w:p>
+        </w:tc>
+        <w:tc>
+          <w:tcPr>
+            <w:tcW w:w="4680" w:type="dxa"/>
+          </w:tcPr>
+          <w:p>
+            <w:pPr>
+              <w:rPr>
+                <w:sz w:val="20"/>
+                <w:szCs w:val="20"/>
+                <w:lang w:val="en-US"/>
+              </w:rPr>
+            </w:pPr>
+            <w:r>
+              <w:rPr>
+                <w:sz w:val="20"/>
+                <w:szCs w:val="20"/>
+                <w:lang w:val="en-US"/>
+              </w:rPr>
+              <w:t xml:space="preserve">The checkbox of the script should be </w:t>
+            </w:r>
+            <w:r>
+              <w:rPr>
+                <w:b/>
+                <w:bCs/>
+                <w:sz w:val="20"/>
+                <w:szCs w:val="20"/>
+                <w:lang w:val="en-US"/>
+              </w:rPr>
+              <w:t>checked</w:t>
+            </w:r>
+            <w:r>
+              <w:rPr>
+                <w:sz w:val="20"/>
+                <w:szCs w:val="20"/>
+                <w:lang w:val="en-US"/>
+              </w:rPr>
+              <w:t xml:space="preserve"> and its background should be marked in </w:t>
+            </w:r>
+            <w:r>
+              <w:rPr>
+                <w:sz w:val="20"/>
+                <w:szCs w:val="20"/>
+                <w:lang w:val="en-US"/>
+              </w:rPr>
+              <w:t>blue</w:t>
+            </w:r>
+          </w:p>
+          <w:p>
+            <w:pPr>
+              <w:rPr>
+                <w:sz w:val="20"/>
+                <w:szCs w:val="20"/>
+                <w:lang w:val="en-US"/>
+              </w:rPr>
+            </w:pPr>
+          </w:p>
+        </w:tc>
+      </w:tr>
+      <w:tr>
+        <w:tc>
+          <w:tcPr>
+            <w:tcW w:w="540" w:type="dxa"/>
+          </w:tcPr>
+          <w:p>
+            <w:pPr>
+              <w:jc w:val="center"/>
+              <w:rPr>
+                <w:b/>
+                <w:bCs/>
+                <w:lang w:val="en-US"/>
+              </w:rPr>
+            </w:pPr>
+            <w:r>
+              <w:rPr>
+                <w:b/>
+                <w:bCs/>
+                <w:lang w:val="en-US"/>
+              </w:rPr>
+              <w:t xml:space="preserve">9. </w:t>
+            </w:r>
+          </w:p>
+          <w:p>
+            <w:pPr>
+              <w:jc w:val="center"/>
+              <w:rPr>
+                <w:b/>
+                <w:bCs/>
+                <w:lang w:val="en-US"/>
+              </w:rPr>
+            </w:pPr>
+          </w:p>
+        </w:tc>
+        <w:tc>
+          <w:tcPr>
+            <w:tcW w:w="5130" w:type="dxa"/>
+          </w:tcPr>
+          <w:p>
+            <w:pPr>
+              <w:rPr>
+                <w:sz w:val="20"/>
+                <w:szCs w:val="20"/>
+                <w:lang w:val="en-US"/>
+              </w:rPr>
+            </w:pPr>
+            <w:r>
+              <w:rPr>
+                <w:sz w:val="20"/>
+                <w:szCs w:val="20"/>
+                <w:lang w:val="en-US"/>
+              </w:rPr>
+              <w:t>Click</w:t>
+            </w:r>
+            <w:r>
+              <w:rPr>
+                <w:sz w:val="20"/>
+                <w:szCs w:val="20"/>
+                <w:lang w:val="en-US"/>
+              </w:rPr>
+              <w:t xml:space="preserve"> </w:t>
+            </w:r>
+            <w:r>
+              <w:rPr>
+                <w:b/>
+                <w:bCs/>
+                <w:sz w:val="20"/>
+                <w:szCs w:val="20"/>
+                <w:lang w:val="en-US"/>
+              </w:rPr>
+              <w:t>'Add'</w:t>
+            </w:r>
+            <w:r>
+              <w:rPr>
+                <w:sz w:val="20"/>
+                <w:szCs w:val="20"/>
+                <w:lang w:val="en-US"/>
+              </w:rPr>
+              <w:t xml:space="preserve"> to add the selected script to the test</w:t>
+            </w:r>
+          </w:p>
+        </w:tc>
+        <w:tc>
+          <w:tcPr>
+            <w:tcW w:w="4680" w:type="dxa"/>
+          </w:tcPr>
+          <w:p>
+            <w:pPr>
+              <w:rPr>
+                <w:sz w:val="20"/>
+                <w:szCs w:val="20"/>
+                <w:lang w:val="en-US"/>
+              </w:rPr>
+            </w:pPr>
+            <w:r>
+              <w:rPr>
+                <w:sz w:val="20"/>
+                <w:szCs w:val="20"/>
+                <w:lang w:val="en-US"/>
+              </w:rPr>
+              <w:t>The ‘</w:t>
+            </w:r>
+            <w:r>
+              <w:rPr>
+                <w:b/>
+                <w:bCs/>
+                <w:sz w:val="20"/>
+                <w:szCs w:val="20"/>
+                <w:lang w:val="en-US"/>
+              </w:rPr>
+              <w:t>Scripts’</w:t>
+            </w:r>
+            <w:r>
+              <w:rPr>
+                <w:sz w:val="20"/>
+                <w:szCs w:val="20"/>
+                <w:lang w:val="en-US"/>
+              </w:rPr>
+              <w:t xml:space="preserve"> dialog should be closed and the script should be added to the ‘</w:t>
+            </w:r>
+            <w:r>
+              <w:rPr>
+                <w:b/>
+                <w:bCs/>
+                <w:sz w:val="20"/>
+                <w:szCs w:val="20"/>
+                <w:lang w:val="en-US"/>
+              </w:rPr>
+              <w:t>scripts’</w:t>
+            </w:r>
+            <w:r>
+              <w:rPr>
+                <w:sz w:val="20"/>
+                <w:szCs w:val="20"/>
+                <w:lang w:val="en-US"/>
+              </w:rPr>
+              <w:t xml:space="preserve"> page</w:t>
+            </w:r>
+          </w:p>
+          <w:p>
+            <w:pPr>
+              <w:rPr>
+                <w:sz w:val="20"/>
+                <w:szCs w:val="20"/>
+                <w:lang w:val="en-US"/>
+              </w:rPr>
+            </w:pPr>
+          </w:p>
+        </w:tc>
+      </w:tr>
+      <w:tr>
+        <w:tc>
+          <w:tcPr>
+            <w:tcW w:w="540" w:type="dxa"/>
+          </w:tcPr>
+          <w:p>
+            <w:pPr>
+              <w:jc w:val="center"/>
+              <w:rPr>
+                <w:b/>
+                <w:bCs/>
+                <w:lang w:val="en-US"/>
+              </w:rPr>
+            </w:pPr>
+            <w:r>
+              <w:rPr>
+                <w:b/>
+                <w:bCs/>
+                <w:lang w:val="en-US"/>
+              </w:rPr>
+              <w:t>10.</w:t>
+            </w:r>
+          </w:p>
+        </w:tc>
+        <w:tc>
+          <w:tcPr>
+            <w:tcW w:w="5130" w:type="dxa"/>
+          </w:tcPr>
+          <w:p>
+            <w:pPr>
+              <w:rPr>
+                <w:sz w:val="20"/>
+                <w:szCs w:val="20"/>
+                <w:lang w:val="en-US"/>
+              </w:rPr>
+            </w:pPr>
+            <w:r>
+              <w:rPr>
+                <w:sz w:val="20"/>
+                <w:szCs w:val="20"/>
+                <w:lang w:val="en-US"/>
+              </w:rPr>
+              <w:t>Click</w:t>
+            </w:r>
+            <w:r>
+              <w:rPr>
+                <w:sz w:val="20"/>
+                <w:szCs w:val="20"/>
+                <w:lang w:val="en-US"/>
+              </w:rPr>
+              <w:t xml:space="preserve"> </w:t>
+            </w:r>
+            <w:r>
+              <w:rPr>
+                <w:b/>
+                <w:bCs/>
+                <w:sz w:val="20"/>
+                <w:szCs w:val="20"/>
+                <w:lang w:val="en-US"/>
+              </w:rPr>
+              <w:t>'Distribution'</w:t>
+            </w:r>
+            <w:r>
+              <w:rPr>
+                <w:sz w:val="20"/>
+                <w:szCs w:val="20"/>
+                <w:lang w:val="en-US"/>
+              </w:rPr>
+              <w:t xml:space="preserve"> tab in left menu</w:t>
+            </w:r>
+          </w:p>
+          <w:p>
+            <w:pPr>
+              <w:rPr>
+                <w:sz w:val="20"/>
+                <w:szCs w:val="20"/>
+                <w:lang w:val="en-US"/>
+              </w:rPr>
+            </w:pPr>
+          </w:p>
+        </w:tc>
+        <w:tc>
+          <w:tcPr>
+            <w:tcW w:w="4680" w:type="dxa"/>
+          </w:tcPr>
+          <w:p>
+            <w:pPr>
+              <w:rPr>
+                <w:sz w:val="20"/>
+                <w:szCs w:val="20"/>
+                <w:lang w:val="en-US"/>
+              </w:rPr>
+            </w:pPr>
+            <w:r>
+              <w:rPr>
+                <w:sz w:val="20"/>
+                <w:szCs w:val="20"/>
+                <w:lang w:val="en-US"/>
+              </w:rPr>
+              <w:t xml:space="preserve">The </w:t>
+            </w:r>
+            <w:r>
+              <w:rPr>
+                <w:b/>
+                <w:bCs/>
+                <w:sz w:val="20"/>
+                <w:szCs w:val="20"/>
+                <w:lang w:val="en-US"/>
+              </w:rPr>
+              <w:t>'Distribution'</w:t>
+            </w:r>
+            <w:r>
+              <w:rPr>
+                <w:sz w:val="20"/>
+                <w:szCs w:val="20"/>
+                <w:lang w:val="en-US"/>
+              </w:rPr>
+              <w:t xml:space="preserve"> </w:t>
+            </w:r>
+            <w:r>
+              <w:rPr>
+                <w:sz w:val="20"/>
+                <w:szCs w:val="20"/>
+                <w:lang w:val="en-US"/>
+              </w:rPr>
+              <w:t>dialog should be opened</w:t>
+            </w:r>
+          </w:p>
+        </w:tc>
+      </w:tr>
+      <w:tr>
+        <w:tc>
+          <w:tcPr>
+            <w:tcW w:w="540" w:type="dxa"/>
+          </w:tcPr>
+          <w:p>
+            <w:pPr>
+              <w:jc w:val="center"/>
+              <w:rPr>
+                <w:b/>
+                <w:bCs/>
+                <w:lang w:val="en-US"/>
+              </w:rPr>
+            </w:pPr>
+            <w:r>
+              <w:rPr>
+                <w:b/>
+                <w:bCs/>
+                <w:lang w:val="en-US"/>
+              </w:rPr>
+              <w:t>11.</w:t>
+            </w:r>
+          </w:p>
+        </w:tc>
+        <w:tc>
+          <w:tcPr>
+            <w:tcW w:w="5130" w:type="dxa"/>
+          </w:tcPr>
+          <w:p>
+            <w:pPr>
+              <w:rPr>
+                <w:sz w:val="20"/>
+                <w:szCs w:val="20"/>
+                <w:lang w:val="en-US"/>
+              </w:rPr>
+            </w:pPr>
+            <w:r>
+              <w:rPr>
+                <w:sz w:val="20"/>
+                <w:szCs w:val="20"/>
+                <w:lang w:val="en-US"/>
+              </w:rPr>
+              <w:t>Click</w:t>
+            </w:r>
+            <w:r>
+              <w:rPr>
+                <w:sz w:val="20"/>
+                <w:szCs w:val="20"/>
+                <w:lang w:val="en-US"/>
+              </w:rPr>
+              <w:t xml:space="preserve"> </w:t>
+            </w:r>
+            <w:r>
+              <w:rPr>
+                <w:b/>
+                <w:bCs/>
+                <w:sz w:val="20"/>
+                <w:szCs w:val="20"/>
+                <w:lang w:val="en-US"/>
+              </w:rPr>
+              <w:t>'Edit Locations'</w:t>
+            </w:r>
+            <w:r>
+              <w:rPr>
+                <w:sz w:val="20"/>
+                <w:szCs w:val="20"/>
+                <w:lang w:val="en-US"/>
+              </w:rPr>
+              <w:t xml:space="preserve"> button</w:t>
+            </w:r>
+          </w:p>
+          <w:p>
+            <w:pPr>
+              <w:rPr>
+                <w:sz w:val="20"/>
+                <w:szCs w:val="20"/>
+                <w:lang w:val="en-US"/>
+              </w:rPr>
+            </w:pPr>
+          </w:p>
+        </w:tc>
+        <w:tc>
+          <w:tcPr>
+            <w:tcW w:w="4680" w:type="dxa"/>
+          </w:tcPr>
+          <w:p>
+            <w:pPr>
+              <w:rPr>
+                <w:sz w:val="20"/>
+                <w:szCs w:val="20"/>
+                <w:lang w:val="en-US"/>
+              </w:rPr>
+            </w:pPr>
+            <w:r>
+              <w:rPr>
+                <w:sz w:val="20"/>
+                <w:szCs w:val="20"/>
+                <w:lang w:val="en-US"/>
+              </w:rPr>
+              <w:t>The ‘</w:t>
+            </w:r>
+            <w:r>
+              <w:rPr>
+                <w:b/>
+                <w:bCs/>
+                <w:sz w:val="20"/>
+                <w:szCs w:val="20"/>
+                <w:lang w:val="en-US"/>
+              </w:rPr>
+              <w:t>Cloud Locations’</w:t>
+            </w:r>
+            <w:r>
+              <w:rPr>
+                <w:sz w:val="20"/>
+                <w:szCs w:val="20"/>
+                <w:lang w:val="en-US"/>
+              </w:rPr>
+              <w:t xml:space="preserve"> dialog should be opened</w:t>
+            </w:r>
+          </w:p>
+        </w:tc>
+      </w:tr>
+      <w:tr>
+        <w:tc>
+          <w:tcPr>
+            <w:tcW w:w="540" w:type="dxa"/>
+          </w:tcPr>
+          <w:p>
+            <w:pPr>
+              <w:jc w:val="center"/>
+              <w:rPr>
+                <w:b/>
+                <w:bCs/>
+                <w:lang w:val="en-US"/>
+              </w:rPr>
+            </w:pPr>
+            <w:r>
+              <w:rPr>
+                <w:b/>
+                <w:bCs/>
+                <w:lang w:val="en-US"/>
+              </w:rPr>
+              <w:t>12.</w:t>
+            </w:r>
+          </w:p>
+        </w:tc>
+        <w:tc>
+          <w:tcPr>
+            <w:tcW w:w="5130" w:type="dxa"/>
+          </w:tcPr>
+          <w:p>
+            <w:pPr>
+              <w:rPr>
+                <w:sz w:val="20"/>
+                <w:szCs w:val="20"/>
+                <w:lang w:val="en-US"/>
+              </w:rPr>
+            </w:pPr>
+            <w:r>
+              <w:rPr>
+                <w:sz w:val="20"/>
+                <w:szCs w:val="20"/>
+                <w:lang w:val="en-US"/>
+              </w:rPr>
+              <w:t>Click on the following regions and then click ‘</w:t>
+            </w:r>
+            <w:r>
+              <w:rPr>
+                <w:b/>
+                <w:bCs/>
+                <w:sz w:val="20"/>
+                <w:szCs w:val="20"/>
+                <w:lang w:val="en-US"/>
+              </w:rPr>
+              <w:t>OK’</w:t>
+            </w:r>
+            <w:r>
+              <w:rPr>
+                <w:sz w:val="20"/>
+                <w:szCs w:val="20"/>
+                <w:lang w:val="en-US"/>
+              </w:rPr>
+              <w:t>:</w:t>
+            </w:r>
+          </w:p>
+          <w:p>
+            <w:pPr>
+              <w:pStyle w:val="ListParagraph"/>
+              <w:numPr>
+                <w:ilvl w:val="0"/>
+                <w:numId w:val="2"/>
+              </w:numPr>
+              <w:rPr>
+                <w:b/>
+                <w:bCs/>
+                <w:sz w:val="20"/>
+                <w:szCs w:val="20"/>
+                <w:lang w:val="en-US"/>
+              </w:rPr>
+            </w:pPr>
+            <w:r>
+              <w:rPr>
+                <w:b/>
+                <w:bCs/>
+                <w:sz w:val="20"/>
+                <w:szCs w:val="20"/>
+                <w:lang w:val="en-US"/>
+              </w:rPr>
+              <w:t>Mumbai</w:t>
+            </w:r>
+          </w:p>
+          <w:p>
+            <w:pPr>
+              <w:pStyle w:val="ListParagraph"/>
+              <w:numPr>
+                <w:ilvl w:val="0"/>
+                <w:numId w:val="2"/>
+              </w:numPr>
+              <w:rPr>
+                <w:b/>
+                <w:bCs/>
+                <w:sz w:val="20"/>
+                <w:szCs w:val="20"/>
+                <w:lang w:val="en-US"/>
+              </w:rPr>
+            </w:pPr>
+            <w:r>
+              <w:rPr>
+                <w:b/>
+                <w:bCs/>
+                <w:sz w:val="20"/>
+                <w:szCs w:val="20"/>
+                <w:lang w:val="en-US"/>
+              </w:rPr>
+              <w:t>California</w:t>
+            </w:r>
+          </w:p>
+          <w:p>
+            <w:pPr>
+              <w:pStyle w:val="ListParagraph"/>
+              <w:numPr>
+                <w:ilvl w:val="0"/>
+                <w:numId w:val="2"/>
+              </w:numPr>
+              <w:rPr>
+                <w:b/>
+                <w:bCs/>
+                <w:sz w:val="20"/>
+                <w:szCs w:val="20"/>
+                <w:lang w:val="en-US"/>
+              </w:rPr>
+            </w:pPr>
+            <w:r>
+              <w:rPr>
+                <w:b/>
+                <w:bCs/>
+                <w:sz w:val="20"/>
+                <w:szCs w:val="20"/>
+                <w:lang w:val="en-US"/>
+              </w:rPr>
+              <w:t>Ireland</w:t>
+            </w:r>
+          </w:p>
+          <w:p>
+            <w:pPr>
+              <w:pStyle w:val="ListParagraph"/>
+              <w:rPr>
+                <w:sz w:val="20"/>
+                <w:szCs w:val="20"/>
+                <w:lang w:val="en-US"/>
+              </w:rPr>
+            </w:pPr>
+          </w:p>
+        </w:tc>
+        <w:tc>
+          <w:tcPr>
+            <w:tcW w:w="4680" w:type="dxa"/>
+          </w:tcPr>
+          <w:p>
+            <w:pPr>
+              <w:rPr>
+                <w:sz w:val="20"/>
+                <w:szCs w:val="20"/>
+                <w:lang w:val="en-US"/>
+              </w:rPr>
+            </w:pPr>
+            <w:r>
+              <w:rPr>
+                <w:sz w:val="20"/>
+                <w:szCs w:val="20"/>
+                <w:lang w:val="en-US"/>
+              </w:rPr>
+              <w:t xml:space="preserve">The </w:t>
+            </w:r>
+            <w:r>
+              <w:rPr>
+                <w:b/>
+                <w:bCs/>
+                <w:sz w:val="20"/>
+                <w:szCs w:val="20"/>
+                <w:lang w:val="en-US"/>
+              </w:rPr>
+              <w:t>‘Cloud Locations’</w:t>
+            </w:r>
+            <w:r>
+              <w:rPr>
+                <w:sz w:val="20"/>
+                <w:szCs w:val="20"/>
+                <w:lang w:val="en-US"/>
+              </w:rPr>
+              <w:t xml:space="preserve"> dialog should get closed and you should see the following 4 locations in the grid:</w:t>
+            </w:r>
+          </w:p>
+          <w:p>
+            <w:pPr>
+              <w:pStyle w:val="ListParagraph"/>
+              <w:numPr>
+                <w:ilvl w:val="0"/>
+                <w:numId w:val="2"/>
+              </w:numPr>
+              <w:rPr>
+                <w:b/>
+                <w:bCs/>
+                <w:sz w:val="20"/>
+                <w:szCs w:val="20"/>
+                <w:lang w:val="en-US"/>
+              </w:rPr>
+            </w:pPr>
+            <w:r>
+              <w:rPr>
+                <w:b/>
+                <w:bCs/>
+                <w:sz w:val="20"/>
+                <w:szCs w:val="20"/>
+                <w:lang w:val="en-US"/>
+              </w:rPr>
+              <w:t>Mumbai</w:t>
+            </w:r>
+          </w:p>
+          <w:p>
+            <w:pPr>
+              <w:pStyle w:val="ListParagraph"/>
+              <w:numPr>
+                <w:ilvl w:val="0"/>
+                <w:numId w:val="2"/>
+              </w:numPr>
+              <w:rPr>
+                <w:b/>
+                <w:bCs/>
+                <w:sz w:val="20"/>
+                <w:szCs w:val="20"/>
+                <w:lang w:val="en-US"/>
+              </w:rPr>
+            </w:pPr>
+            <w:r>
+              <w:rPr>
+                <w:b/>
+                <w:bCs/>
+                <w:sz w:val="20"/>
+                <w:szCs w:val="20"/>
+                <w:lang w:val="en-US"/>
+              </w:rPr>
+              <w:t>California</w:t>
+            </w:r>
+          </w:p>
+          <w:p>
+            <w:pPr>
+              <w:pStyle w:val="ListParagraph"/>
+              <w:numPr>
+                <w:ilvl w:val="0"/>
+                <w:numId w:val="2"/>
+              </w:numPr>
+              <w:rPr>
+                <w:b/>
+                <w:bCs/>
+                <w:sz w:val="20"/>
+                <w:szCs w:val="20"/>
+                <w:lang w:val="en-US"/>
+              </w:rPr>
+            </w:pPr>
+            <w:r>
+              <w:rPr>
+                <w:b/>
+                <w:bCs/>
+                <w:sz w:val="20"/>
+                <w:szCs w:val="20"/>
+                <w:lang w:val="en-US"/>
+              </w:rPr>
+              <w:t>Ireland</w:t>
+            </w:r>
+          </w:p>
+          <w:p>
+            <w:pPr>
+              <w:pStyle w:val="ListParagraph"/>
+              <w:numPr>
+                <w:ilvl w:val="0"/>
+                <w:numId w:val="2"/>
+              </w:numPr>
+              <w:rPr>
+                <w:b/>
+                <w:bCs/>
+                <w:sz w:val="20"/>
+                <w:szCs w:val="20"/>
+                <w:lang w:val="en-US"/>
+              </w:rPr>
+            </w:pPr>
+            <w:r>
+              <w:rPr>
+                <w:b/>
+                <w:bCs/>
+                <w:sz w:val="20"/>
+                <w:szCs w:val="20"/>
+                <w:lang w:val="en-US"/>
+              </w:rPr>
+              <w:t>Virginia</w:t>
+            </w:r>
+          </w:p>
+          <w:p>
+            <w:pPr>
+              <w:pStyle w:val="ListParagraph"/>
+              <w:rPr>
+                <w:sz w:val="20"/>
+                <w:szCs w:val="20"/>
+                <w:lang w:val="en-US"/>
+              </w:rPr>
+            </w:pPr>
+          </w:p>
+        </w:tc>
+      </w:tr>
+      <w:tr>
+        <w:tc>
+          <w:tcPr>
+            <w:tcW w:w="540" w:type="dxa"/>
+          </w:tcPr>
+          <w:p>
+            <w:pPr>
+              <w:jc w:val="center"/>
+              <w:rPr>
+                <w:b/>
+                <w:bCs/>
+                <w:lang w:val="en-US"/>
+              </w:rPr>
+            </w:pPr>
+            <w:r>
+              <w:rPr>
+                <w:b/>
+                <w:bCs/>
+                <w:lang w:val="en-US"/>
+              </w:rPr>
+              <w:t>13.</w:t>
+            </w:r>
+          </w:p>
+        </w:tc>
+        <w:tc>
+          <w:tcPr>
+            <w:tcW w:w="5130" w:type="dxa"/>
+          </w:tcPr>
+          <w:p>
+            <w:pPr>
+              <w:rPr>
+                <w:sz w:val="20"/>
+                <w:szCs w:val="20"/>
+                <w:lang w:val="en-US"/>
+              </w:rPr>
+            </w:pPr>
+            <w:r>
+              <w:rPr>
+                <w:sz w:val="20"/>
+                <w:szCs w:val="20"/>
+                <w:lang w:val="en-US"/>
+              </w:rPr>
+              <w:t>Set the following % of distribution for the selected regions as follows:</w:t>
+            </w:r>
+          </w:p>
+          <w:p>
+            <w:pPr>
+              <w:pStyle w:val="ListParagraph"/>
+              <w:numPr>
+                <w:ilvl w:val="0"/>
+                <w:numId w:val="2"/>
+              </w:numPr>
+              <w:rPr>
+                <w:b/>
+                <w:bCs/>
+                <w:sz w:val="20"/>
+                <w:szCs w:val="20"/>
+                <w:lang w:val="en-US"/>
+              </w:rPr>
+            </w:pPr>
+            <w:r>
+              <w:rPr>
+                <w:b/>
+                <w:bCs/>
+                <w:sz w:val="20"/>
+                <w:szCs w:val="20"/>
+                <w:lang w:val="en-US"/>
+              </w:rPr>
+              <w:t>Mumbai</w:t>
+            </w:r>
+            <w:r>
+              <w:rPr>
+                <w:b/>
+                <w:bCs/>
+                <w:sz w:val="20"/>
+                <w:szCs w:val="20"/>
+                <w:lang w:val="en-US"/>
+              </w:rPr>
+              <w:t xml:space="preserve"> = 20%</w:t>
+            </w:r>
+          </w:p>
+          <w:p>
+            <w:pPr>
+              <w:pStyle w:val="ListParagraph"/>
+              <w:numPr>
+                <w:ilvl w:val="0"/>
+                <w:numId w:val="2"/>
+              </w:numPr>
+              <w:rPr>
+                <w:b/>
+                <w:bCs/>
+                <w:sz w:val="20"/>
+                <w:szCs w:val="20"/>
+                <w:lang w:val="en-US"/>
+              </w:rPr>
+            </w:pPr>
+            <w:r>
+              <w:rPr>
+                <w:b/>
+                <w:bCs/>
+                <w:sz w:val="20"/>
+                <w:szCs w:val="20"/>
+                <w:lang w:val="en-US"/>
+              </w:rPr>
+              <w:t>California</w:t>
+            </w:r>
+            <w:r>
+              <w:rPr>
+                <w:b/>
+                <w:bCs/>
+                <w:sz w:val="20"/>
+                <w:szCs w:val="20"/>
+                <w:lang w:val="en-US"/>
+              </w:rPr>
+              <w:t xml:space="preserve"> = 30%</w:t>
+            </w:r>
+          </w:p>
+          <w:p>
+            <w:pPr>
+              <w:pStyle w:val="ListParagraph"/>
+              <w:numPr>
+                <w:ilvl w:val="0"/>
+                <w:numId w:val="2"/>
+              </w:numPr>
+              <w:rPr>
+                <w:b/>
+                <w:bCs/>
+                <w:sz w:val="20"/>
+                <w:szCs w:val="20"/>
+                <w:lang w:val="en-US"/>
+              </w:rPr>
+            </w:pPr>
+            <w:r>
+              <w:rPr>
+                <w:b/>
+                <w:bCs/>
+                <w:sz w:val="20"/>
+                <w:szCs w:val="20"/>
+                <w:lang w:val="en-US"/>
+              </w:rPr>
+              <w:t>Ireland</w:t>
+            </w:r>
+            <w:r>
+              <w:rPr>
+                <w:b/>
+                <w:bCs/>
+                <w:sz w:val="20"/>
+                <w:szCs w:val="20"/>
+                <w:lang w:val="en-US"/>
+              </w:rPr>
+              <w:t>= 50%</w:t>
+            </w:r>
+          </w:p>
+          <w:p>
+            <w:pPr>
+              <w:rPr>
+                <w:sz w:val="20"/>
+                <w:szCs w:val="20"/>
+                <w:lang w:val="en-US"/>
+              </w:rPr>
+            </w:pPr>
+          </w:p>
+        </w:tc>
+        <w:tc>
+          <w:tcPr>
+            <w:tcW w:w="4680" w:type="dxa"/>
+          </w:tcPr>
+          <w:p>
+            <w:pPr>
+              <w:rPr>
+                <w:sz w:val="20"/>
+                <w:szCs w:val="20"/>
+                <w:lang w:val="en-US"/>
+              </w:rPr>
+            </w:pPr>
+            <w:r>
+              <w:rPr>
+                <w:sz w:val="20"/>
+                <w:szCs w:val="20"/>
+                <w:lang w:val="en-US"/>
+              </w:rPr>
+              <w:t>Since the tota</w:t>
+            </w:r>
+            <w:r>
+              <w:rPr>
+                <w:sz w:val="20"/>
+                <w:szCs w:val="20"/>
+                <w:lang w:val="en-US"/>
+              </w:rPr>
+              <w:t>l of the 4 regions sum</w:t>
+            </w:r>
+            <w:r>
+              <w:rPr>
+                <w:sz w:val="20"/>
+                <w:szCs w:val="20"/>
+                <w:lang w:val="en-US"/>
+              </w:rPr>
+              <w:t xml:space="preserve"> to 200%, you should see the ‘</w:t>
+            </w:r>
+            <w:r>
+              <w:rPr>
+                <w:b/>
+                <w:bCs/>
+                <w:sz w:val="20"/>
+                <w:szCs w:val="20"/>
+                <w:lang w:val="en-US"/>
+              </w:rPr>
+              <w:t>Run Test</w:t>
+            </w:r>
+            <w:r>
+              <w:rPr>
+                <w:sz w:val="20"/>
+                <w:szCs w:val="20"/>
+                <w:lang w:val="en-US"/>
+              </w:rPr>
+              <w:t xml:space="preserve">’ button in the upper right corner </w:t>
+            </w:r>
+            <w:r>
+              <w:rPr>
+                <w:b/>
+                <w:bCs/>
+                <w:sz w:val="20"/>
+                <w:szCs w:val="20"/>
+                <w:lang w:val="en-US"/>
+              </w:rPr>
+              <w:t>disabled</w:t>
+            </w:r>
+            <w:r>
+              <w:rPr>
+                <w:sz w:val="20"/>
+                <w:szCs w:val="20"/>
+                <w:lang w:val="en-US"/>
+              </w:rPr>
+              <w:t xml:space="preserve"> with the following tooltip:</w:t>
+            </w:r>
+          </w:p>
+          <w:p>
+            <w:pPr>
+              <w:rPr>
+                <w:sz w:val="20"/>
+                <w:szCs w:val="20"/>
+                <w:lang w:val="en-US"/>
+              </w:rPr>
+            </w:pPr>
+            <w:r>
+              <w:rPr>
+                <w:sz w:val="20"/>
+                <w:szCs w:val="20"/>
+                <w:lang w:val="en-US"/>
+              </w:rPr>
+              <w:t>“</w:t>
+            </w:r>
+            <w:r>
+              <w:rPr>
+                <w:b/>
+                <w:bCs/>
+                <w:sz w:val="20"/>
+                <w:szCs w:val="20"/>
+                <w:lang w:val="en-US"/>
+              </w:rPr>
+              <w:t>Your test definition contains an error. Look for the notification icon in the test sidebar to locate the error</w:t>
+            </w:r>
+            <w:r>
+              <w:rPr>
+                <w:sz w:val="20"/>
+                <w:szCs w:val="20"/>
+                <w:lang w:val="en-US"/>
+              </w:rPr>
+              <w:t>”</w:t>
+            </w:r>
+          </w:p>
+          <w:p>
+            <w:pPr>
+              <w:rPr>
+                <w:sz w:val="20"/>
+                <w:szCs w:val="20"/>
+                <w:lang w:val="en-US"/>
+              </w:rPr>
+            </w:pPr>
+          </w:p>
+        </w:tc>
+      </w:tr>
+      <w:tr>
+        <w:tc>
+          <w:tcPr>
+            <w:tcW w:w="540" w:type="dxa"/>
+          </w:tcPr>
+          <w:p>
+            <w:pPr>
+              <w:jc w:val="center"/>
+              <w:rPr>
+                <w:b/>
+                <w:bCs/>
+                <w:lang w:val="en-US"/>
+              </w:rPr>
+            </w:pPr>
+            <w:r>
+              <w:rPr>
+                <w:b/>
+                <w:bCs/>
+                <w:lang w:val="en-US"/>
+              </w:rPr>
+              <w:t>14.</w:t>
+            </w:r>
+          </w:p>
+        </w:tc>
+        <w:tc>
+          <w:tcPr>
+            <w:tcW w:w="5130" w:type="dxa"/>
+          </w:tcPr>
+          <w:p>
+            <w:pPr>
+              <w:rPr>
+                <w:sz w:val="20"/>
+                <w:szCs w:val="20"/>
+                <w:lang w:val="en-US"/>
+              </w:rPr>
+            </w:pPr>
+            <w:r>
+              <w:rPr>
+                <w:sz w:val="20"/>
+                <w:szCs w:val="20"/>
+                <w:lang w:val="en-US"/>
+              </w:rPr>
+              <w:t xml:space="preserve">Click on </w:t>
+            </w:r>
+            <w:r>
+              <w:rPr>
+                <w:b/>
+                <w:bCs/>
+                <w:sz w:val="20"/>
+                <w:szCs w:val="20"/>
+                <w:lang w:val="en-US"/>
+              </w:rPr>
+              <w:t>‘x’</w:t>
+            </w:r>
+            <w:r>
+              <w:rPr>
+                <w:sz w:val="20"/>
+                <w:szCs w:val="20"/>
+                <w:lang w:val="en-US"/>
+              </w:rPr>
+              <w:t xml:space="preserve"> icon of </w:t>
+            </w:r>
+            <w:r>
+              <w:rPr>
+                <w:b/>
+                <w:bCs/>
+                <w:sz w:val="20"/>
+                <w:szCs w:val="20"/>
+                <w:lang w:val="en-US"/>
+              </w:rPr>
+              <w:t>‘Virginia’</w:t>
+            </w:r>
+            <w:r>
+              <w:rPr>
+                <w:sz w:val="20"/>
+                <w:szCs w:val="20"/>
+                <w:lang w:val="en-US"/>
+              </w:rPr>
+              <w:t xml:space="preserve"> region </w:t>
+            </w:r>
+            <w:r>
+              <w:rPr>
+                <w:sz w:val="20"/>
+                <w:szCs w:val="20"/>
+                <w:lang w:val="en-US"/>
+              </w:rPr>
+              <w:t xml:space="preserve">to remove it and </w:t>
+            </w:r>
+            <w:r>
+              <w:rPr>
+                <w:sz w:val="20"/>
+                <w:szCs w:val="20"/>
+                <w:lang w:val="en-US"/>
+              </w:rPr>
+              <w:t>stay with total of 100% distribution</w:t>
+            </w:r>
+          </w:p>
+          <w:p>
+            <w:pPr>
+              <w:rPr>
+                <w:sz w:val="20"/>
+                <w:szCs w:val="20"/>
+                <w:lang w:val="en-US"/>
+              </w:rPr>
+            </w:pPr>
+          </w:p>
+        </w:tc>
+        <w:tc>
+          <w:tcPr>
+            <w:tcW w:w="4680" w:type="dxa"/>
+          </w:tcPr>
+          <w:p>
+            <w:pPr>
+              <w:rPr>
+                <w:sz w:val="20"/>
+                <w:szCs w:val="20"/>
+                <w:lang w:val="en-US"/>
+              </w:rPr>
+            </w:pPr>
+            <w:r>
+              <w:rPr>
+                <w:b/>
+                <w:bCs/>
+                <w:sz w:val="20"/>
+                <w:szCs w:val="20"/>
+                <w:lang w:val="en-US"/>
+              </w:rPr>
+              <w:t>Virginia</w:t>
+            </w:r>
+            <w:r>
+              <w:rPr>
+                <w:sz w:val="20"/>
+                <w:szCs w:val="20"/>
+                <w:lang w:val="en-US"/>
+              </w:rPr>
+              <w:t xml:space="preserve"> region should be </w:t>
+            </w:r>
+            <w:r>
+              <w:rPr>
+                <w:b/>
+                <w:bCs/>
+                <w:sz w:val="20"/>
+                <w:szCs w:val="20"/>
+                <w:lang w:val="en-US"/>
+              </w:rPr>
+              <w:t>deleted</w:t>
+            </w:r>
+            <w:r>
+              <w:rPr>
+                <w:sz w:val="20"/>
+                <w:szCs w:val="20"/>
+                <w:lang w:val="en-US"/>
+              </w:rPr>
+              <w:t xml:space="preserve"> from the list of regions</w:t>
+            </w:r>
+          </w:p>
+        </w:tc>
+      </w:tr>
+      <w:tr>
+        <w:tc>
+          <w:tcPr>
+            <w:tcW w:w="540" w:type="dxa"/>
+          </w:tcPr>
+          <w:p>
+            <w:pPr>
+              <w:jc w:val="center"/>
+              <w:rPr>
+                <w:b/>
+                <w:bCs/>
+                <w:lang w:val="en-US"/>
+              </w:rPr>
+            </w:pPr>
+            <w:r>
+              <w:rPr>
+                <w:b/>
+                <w:bCs/>
+                <w:lang w:val="en-US"/>
+              </w:rPr>
+              <w:lastRenderedPageBreak/>
+              <w:t>15.</w:t>
+            </w:r>
+          </w:p>
+        </w:tc>
+        <w:tc>
+          <w:tcPr>
+            <w:tcW w:w="5130" w:type="dxa"/>
+          </w:tcPr>
+          <w:p>
+            <w:pPr>
+              <w:rPr>
+                <w:sz w:val="20"/>
+                <w:szCs w:val="20"/>
+                <w:lang w:val="en-US"/>
+              </w:rPr>
+            </w:pPr>
+            <w:r>
+              <w:rPr>
+                <w:sz w:val="20"/>
+                <w:szCs w:val="20"/>
+                <w:lang w:val="en-US"/>
+              </w:rPr>
+              <w:t xml:space="preserve">Verify that the </w:t>
+            </w:r>
+            <w:r>
+              <w:rPr>
+                <w:b/>
+                <w:bCs/>
+                <w:sz w:val="20"/>
+                <w:szCs w:val="20"/>
+                <w:lang w:val="en-US"/>
+              </w:rPr>
+              <w:t>‘Run Test’</w:t>
+            </w:r>
+            <w:r>
+              <w:rPr>
+                <w:sz w:val="20"/>
+                <w:szCs w:val="20"/>
+                <w:lang w:val="en-US"/>
+              </w:rPr>
+              <w:t xml:space="preserve"> button is enabled and has the tooltip: </w:t>
+            </w:r>
+            <w:r>
+              <w:rPr>
+                <w:b/>
+                <w:bCs/>
+                <w:sz w:val="20"/>
+                <w:szCs w:val="20"/>
+                <w:lang w:val="en-US"/>
+              </w:rPr>
+              <w:t>‘Start your test run</w:t>
+            </w:r>
+            <w:r>
+              <w:rPr>
+                <w:sz w:val="20"/>
+                <w:szCs w:val="20"/>
+                <w:lang w:val="en-US"/>
+              </w:rPr>
+              <w:t>’</w:t>
+            </w:r>
+          </w:p>
+          <w:p>
+            <w:pPr>
+              <w:rPr>
+                <w:sz w:val="20"/>
+                <w:szCs w:val="20"/>
+                <w:lang w:val="en-US"/>
+              </w:rPr>
+            </w:pPr>
+          </w:p>
+        </w:tc>
+        <w:tc>
+          <w:tcPr>
+            <w:tcW w:w="4680" w:type="dxa"/>
+          </w:tcPr>
+          <w:p>
+            <w:pPr>
+              <w:rPr>
+                <w:sz w:val="20"/>
+                <w:szCs w:val="20"/>
+                <w:lang w:val="en-US"/>
+              </w:rPr>
+            </w:pPr>
+            <w:r>
+              <w:rPr>
+                <w:sz w:val="20"/>
+                <w:szCs w:val="20"/>
+                <w:lang w:val="en-US"/>
+              </w:rPr>
+              <w:t>The warning message should disappear &amp; the ‘Run Test’ button should be enabled.</w:t>
+            </w:r>
+          </w:p>
+          <w:p>
+            <w:pPr>
+              <w:rPr>
+                <w:sz w:val="20"/>
+                <w:szCs w:val="20"/>
+                <w:lang w:val="en-US"/>
+              </w:rPr>
+            </w:pPr>
+            <w:r>
+              <w:rPr>
+                <w:sz w:val="20"/>
+                <w:szCs w:val="20"/>
+                <w:lang w:val="en-US"/>
+              </w:rPr>
+              <w:t>The tooltip of the button should be:</w:t>
+            </w:r>
+          </w:p>
+          <w:p>
+            <w:pPr>
+              <w:rPr>
+                <w:b/>
+                <w:bCs/>
+                <w:sz w:val="20"/>
+                <w:szCs w:val="20"/>
+                <w:lang w:val="en-US"/>
+              </w:rPr>
+            </w:pPr>
+            <w:r>
+              <w:rPr>
+                <w:b/>
+                <w:bCs/>
+                <w:sz w:val="20"/>
+                <w:szCs w:val="20"/>
+                <w:lang w:val="en-US"/>
+              </w:rPr>
+              <w:t xml:space="preserve"> ‘Start your test run’</w:t>
+            </w:r>
+          </w:p>
+          <w:p>
+            <w:pPr>
+              <w:rPr>
+                <w:b/>
+                <w:bCs/>
+                <w:sz w:val="20"/>
+                <w:szCs w:val="20"/>
+                <w:lang w:val="en-US"/>
+              </w:rPr>
+            </w:pPr>
+          </w:p>
+        </w:tc>
+      </w:tr>
+      <w:tr>
+        <w:tc>
+          <w:tcPr>
+            <w:tcW w:w="540" w:type="dxa"/>
+          </w:tcPr>
+          <w:p>
+            <w:pPr>
+              <w:jc w:val="center"/>
+              <w:rPr>
+                <w:b/>
+                <w:bCs/>
+                <w:lang w:val="en-US"/>
+              </w:rPr>
+            </w:pPr>
+            <w:r>
+              <w:rPr>
+                <w:b/>
+                <w:bCs/>
+                <w:lang w:val="en-US"/>
+              </w:rPr>
+              <w:t>16.</w:t>
+            </w:r>
+          </w:p>
+        </w:tc>
+        <w:tc>
+          <w:tcPr>
+            <w:tcW w:w="5130" w:type="dxa"/>
+          </w:tcPr>
+          <w:p>
+            <w:pPr>
+              <w:rPr>
+                <w:sz w:val="20"/>
+                <w:szCs w:val="20"/>
+                <w:lang w:val="en-US"/>
+              </w:rPr>
+            </w:pPr>
+            <w:r>
+              <w:rPr>
+                <w:sz w:val="20"/>
+                <w:szCs w:val="20"/>
+                <w:lang w:val="en-US"/>
+              </w:rPr>
+              <w:t xml:space="preserve">Move back to the list of all tests by clicking the </w:t>
+            </w:r>
+            <w:r>
+              <w:rPr>
+                <w:b/>
+                <w:bCs/>
+                <w:sz w:val="20"/>
+                <w:szCs w:val="20"/>
+                <w:lang w:val="en-US"/>
+              </w:rPr>
+              <w:t>‘Load Tests’</w:t>
+            </w:r>
+            <w:r>
+              <w:rPr>
+                <w:sz w:val="20"/>
+                <w:szCs w:val="20"/>
+                <w:lang w:val="en-US"/>
+              </w:rPr>
+              <w:t xml:space="preserve"> tab</w:t>
+            </w:r>
+          </w:p>
+          <w:p>
+            <w:pPr>
+              <w:rPr>
+                <w:sz w:val="20"/>
+                <w:szCs w:val="20"/>
+                <w:lang w:val="en-US"/>
+              </w:rPr>
+            </w:pPr>
+          </w:p>
+        </w:tc>
+        <w:tc>
+          <w:tcPr>
+            <w:tcW w:w="4680" w:type="dxa"/>
+          </w:tcPr>
+          <w:p>
+            <w:pPr>
+              <w:rPr>
+                <w:sz w:val="20"/>
+                <w:szCs w:val="20"/>
+                <w:lang w:val="en-US"/>
+              </w:rPr>
+            </w:pPr>
+            <w:r>
+              <w:rPr>
+                <w:sz w:val="20"/>
+                <w:szCs w:val="20"/>
+                <w:lang w:val="en-US"/>
+              </w:rPr>
+              <w:t xml:space="preserve">You should see the list of all existing tests including </w:t>
+            </w:r>
+            <w:r>
+              <w:rPr>
+                <w:b/>
+                <w:bCs/>
+                <w:sz w:val="20"/>
+                <w:szCs w:val="20"/>
+                <w:lang w:val="en-US"/>
+              </w:rPr>
+              <w:t>your</w:t>
+            </w:r>
+            <w:r>
+              <w:rPr>
+                <w:sz w:val="20"/>
+                <w:szCs w:val="20"/>
+                <w:lang w:val="en-US"/>
+              </w:rPr>
+              <w:t xml:space="preserve"> new load test</w:t>
+            </w:r>
+          </w:p>
+        </w:tc>
+      </w:tr>
+      <w:tr>
+        <w:tc>
+          <w:tcPr>
+            <w:tcW w:w="540" w:type="dxa"/>
+          </w:tcPr>
+          <w:p>
+            <w:pPr>
+              <w:jc w:val="center"/>
+              <w:rPr>
+                <w:b/>
+                <w:bCs/>
+                <w:lang w:val="en-US"/>
+              </w:rPr>
+            </w:pPr>
+            <w:r>
+              <w:rPr>
+                <w:b/>
+                <w:bCs/>
+                <w:lang w:val="en-US"/>
+              </w:rPr>
+              <w:t>17.</w:t>
+            </w:r>
+          </w:p>
+        </w:tc>
+        <w:tc>
+          <w:tcPr>
+            <w:tcW w:w="5130" w:type="dxa"/>
+          </w:tcPr>
+          <w:p>
+            <w:pPr>
+              <w:rPr>
+                <w:sz w:val="20"/>
+                <w:szCs w:val="20"/>
+                <w:lang w:val="en-US"/>
+              </w:rPr>
+            </w:pPr>
+            <w:r>
+              <w:rPr>
+                <w:sz w:val="20"/>
+                <w:szCs w:val="20"/>
+                <w:lang w:val="en-US"/>
+              </w:rPr>
+              <w:t>Click ‘</w:t>
+            </w:r>
+            <w:r>
+              <w:rPr>
+                <w:b/>
+                <w:bCs/>
+                <w:sz w:val="20"/>
+                <w:szCs w:val="20"/>
+                <w:lang w:val="en-US"/>
+              </w:rPr>
+              <w:t>Delete’</w:t>
+            </w:r>
+            <w:r>
+              <w:rPr>
+                <w:sz w:val="20"/>
+                <w:szCs w:val="20"/>
+                <w:lang w:val="en-US"/>
+              </w:rPr>
+              <w:t xml:space="preserve"> button for your selected test</w:t>
+            </w:r>
+          </w:p>
+          <w:p>
+            <w:pPr>
+              <w:rPr>
+                <w:sz w:val="20"/>
+                <w:szCs w:val="20"/>
+                <w:lang w:val="en-US"/>
+              </w:rPr>
+            </w:pPr>
+          </w:p>
+        </w:tc>
+        <w:tc>
+          <w:tcPr>
+            <w:tcW w:w="4680" w:type="dxa"/>
+          </w:tcPr>
+          <w:p>
+            <w:pPr>
+              <w:rPr>
+                <w:sz w:val="20"/>
+                <w:szCs w:val="20"/>
+                <w:lang w:val="en-US"/>
+              </w:rPr>
+            </w:pPr>
+            <w:r>
+              <w:rPr>
+                <w:sz w:val="20"/>
+                <w:szCs w:val="20"/>
+                <w:lang w:val="en-US"/>
+              </w:rPr>
+              <w:t>The ‘</w:t>
+            </w:r>
+            <w:r>
+              <w:rPr>
+                <w:b/>
+                <w:bCs/>
+                <w:sz w:val="20"/>
+                <w:szCs w:val="20"/>
+                <w:lang w:val="en-US"/>
+              </w:rPr>
+              <w:t>Confirm to delete load test</w:t>
+            </w:r>
+            <w:r>
+              <w:rPr>
+                <w:sz w:val="20"/>
+                <w:szCs w:val="20"/>
+                <w:lang w:val="en-US"/>
+              </w:rPr>
+              <w:t>’ dialog should be opened</w:t>
+            </w:r>
+          </w:p>
+          <w:p>
+            <w:pPr>
+              <w:rPr>
+                <w:sz w:val="20"/>
+                <w:szCs w:val="20"/>
+                <w:lang w:val="en-US"/>
+              </w:rPr>
+            </w:pPr>
+          </w:p>
+        </w:tc>
+      </w:tr>
+      <w:tr>
+        <w:tc>
+          <w:tcPr>
+            <w:tcW w:w="540" w:type="dxa"/>
+          </w:tcPr>
+          <w:p>
+            <w:pPr>
+              <w:jc w:val="center"/>
+              <w:rPr>
+                <w:b/>
+                <w:bCs/>
+                <w:lang w:val="en-US"/>
+              </w:rPr>
+            </w:pPr>
+            <w:r>
+              <w:rPr>
+                <w:b/>
+                <w:bCs/>
+                <w:lang w:val="en-US"/>
+              </w:rPr>
+              <w:t xml:space="preserve">18. </w:t>
+            </w:r>
+          </w:p>
+        </w:tc>
+        <w:tc>
+          <w:tcPr>
+            <w:tcW w:w="5130" w:type="dxa"/>
+          </w:tcPr>
+          <w:p>
+            <w:pPr>
+              <w:rPr>
+                <w:sz w:val="20"/>
+                <w:szCs w:val="20"/>
+                <w:lang w:val="en-US"/>
+              </w:rPr>
+            </w:pPr>
+            <w:r>
+              <w:rPr>
+                <w:sz w:val="20"/>
+                <w:szCs w:val="20"/>
+                <w:lang w:val="en-US"/>
+              </w:rPr>
+              <w:t>Click ‘</w:t>
+            </w:r>
+            <w:r>
+              <w:rPr>
+                <w:b/>
+                <w:bCs/>
+                <w:sz w:val="20"/>
+                <w:szCs w:val="20"/>
+                <w:lang w:val="en-US"/>
+              </w:rPr>
+              <w:t>Delete’</w:t>
+            </w:r>
+            <w:r>
+              <w:rPr>
+                <w:sz w:val="20"/>
+                <w:szCs w:val="20"/>
+                <w:lang w:val="en-US"/>
+              </w:rPr>
+              <w:t xml:space="preserve"> button to confirm the deletion of the test</w:t>
+            </w:r>
+          </w:p>
+          <w:p>
+            <w:pPr>
+              <w:rPr>
+                <w:sz w:val="20"/>
+                <w:szCs w:val="20"/>
+                <w:lang w:val="en-US"/>
+              </w:rPr>
+            </w:pPr>
+          </w:p>
+        </w:tc>
+        <w:tc>
+          <w:tcPr>
+            <w:tcW w:w="4680" w:type="dxa"/>
+          </w:tcPr>
+          <w:p>
+            <w:pPr>
+              <w:rPr>
+                <w:sz w:val="20"/>
+                <w:szCs w:val="20"/>
+                <w:lang w:val="en-US"/>
+              </w:rPr>
+            </w:pPr>
+            <w:r>
+              <w:rPr>
+                <w:sz w:val="20"/>
+                <w:szCs w:val="20"/>
+                <w:lang w:val="en-US"/>
+              </w:rPr>
+              <w:t xml:space="preserve">The test should be </w:t>
+            </w:r>
+            <w:r>
+              <w:rPr>
+                <w:b/>
+                <w:bCs/>
+                <w:sz w:val="20"/>
+                <w:szCs w:val="20"/>
+                <w:lang w:val="en-US"/>
+              </w:rPr>
+              <w:t>deleted</w:t>
+            </w:r>
+            <w:r>
+              <w:rPr>
+                <w:sz w:val="20"/>
+                <w:szCs w:val="20"/>
+                <w:lang w:val="en-US"/>
+              </w:rPr>
+              <w:t xml:space="preserve"> from the list of tests</w:t>
+            </w:r>
+          </w:p>
+        </w:tc>
+      </w:tr>
+      <w:tr>
+        <w:tc>
+          <w:tcPr>
+            <w:tcW w:w="540" w:type="dxa"/>
+          </w:tcPr>
+          <w:p>
+            <w:pPr>
+              <w:jc w:val="center"/>
+              <w:rPr>
+                <w:b/>
+                <w:bCs/>
+                <w:lang w:val="en-US"/>
+              </w:rPr>
+            </w:pPr>
+            <w:r>
+              <w:rPr>
+                <w:b/>
+                <w:bCs/>
+                <w:lang w:val="en-US"/>
+              </w:rPr>
+              <w:t>19.</w:t>
+            </w:r>
+          </w:p>
+        </w:tc>
+        <w:tc>
+          <w:tcPr>
+            <w:tcW w:w="5130" w:type="dxa"/>
+          </w:tcPr>
+          <w:p>
+            <w:pPr>
+              <w:rPr>
+                <w:sz w:val="20"/>
+                <w:szCs w:val="20"/>
+                <w:lang w:val="en-US"/>
+              </w:rPr>
+            </w:pPr>
+            <w:r>
+              <w:rPr>
+                <w:b/>
+                <w:bCs/>
+                <w:sz w:val="20"/>
+                <w:szCs w:val="20"/>
+                <w:lang w:val="en-US"/>
+              </w:rPr>
+              <w:t>Verify</w:t>
+            </w:r>
+            <w:r>
+              <w:rPr>
+                <w:sz w:val="20"/>
+                <w:szCs w:val="20"/>
+                <w:lang w:val="en-US"/>
+              </w:rPr>
+              <w:t xml:space="preserve"> that the test was </w:t>
+            </w:r>
+            <w:r>
+              <w:rPr>
+                <w:b/>
+                <w:bCs/>
+                <w:sz w:val="20"/>
+                <w:szCs w:val="20"/>
+                <w:lang w:val="en-US"/>
+              </w:rPr>
+              <w:t>removed</w:t>
+            </w:r>
+            <w:r>
+              <w:rPr>
+                <w:sz w:val="20"/>
+                <w:szCs w:val="20"/>
+                <w:lang w:val="en-US"/>
+              </w:rPr>
+              <w:t xml:space="preserve"> from the list of tests</w:t>
+            </w:r>
+          </w:p>
+          <w:p>
+            <w:pPr>
+              <w:rPr>
+                <w:sz w:val="20"/>
+                <w:szCs w:val="20"/>
+                <w:lang w:val="en-US"/>
+              </w:rPr>
+            </w:pPr>
+          </w:p>
+        </w:tc>
+        <w:tc>
+          <w:tcPr>
+            <w:tcW w:w="4680" w:type="dxa"/>
+          </w:tcPr>
+          <w:p>
+            <w:pPr>
+              <w:rPr>
+                <w:sz w:val="20"/>
+                <w:szCs w:val="20"/>
+                <w:lang w:val="en-US"/>
+              </w:rPr>
+            </w:pPr>
+            <w:r>
+              <w:rPr>
+                <w:sz w:val="20"/>
+                <w:szCs w:val="20"/>
+                <w:lang w:val="en-US"/>
+              </w:rPr>
+              <w:t xml:space="preserve">Your test </w:t>
+            </w:r>
+            <w:r>
+              <w:rPr>
+                <w:b/>
+                <w:bCs/>
+                <w:sz w:val="20"/>
+                <w:szCs w:val="20"/>
+                <w:lang w:val="en-US"/>
+              </w:rPr>
+              <w:t>shouldn’t</w:t>
+            </w:r>
+            <w:r>
+              <w:rPr>
+                <w:sz w:val="20"/>
+                <w:szCs w:val="20"/>
+                <w:lang w:val="en-US"/>
+              </w:rPr>
+              <w:t xml:space="preserve"> appear in the grid</w:t>
+            </w:r>
+          </w:p>
+        </w:tc>
+      </w:tr>
+    </w:tbl>
+    <w:p>
+      <w:pPr>
+        <w:jc w:val="center"/>
+        <w:rPr>
+          <w:b/>
+          <w:bCs/>
+          <w:sz w:val="24"/>
+          <w:szCs w:val="24"/>
+          <w:u w:val="single"/>
+        </w:rPr>
+      </w:pPr>
       <w:bookmarkStart w:id="0" w:name="_GoBack"/>
       <w:bookmarkEnd w:id="0"/>
     </w:p>
@@ -7706,6 +10735,119 @@
 <file path=word/numbering.xml><?xml version="1.0" encoding="utf-8"?>
 <w:numbering xmlns:wpc="http://schemas.microsoft.com/office/word/2010/wordprocessingCanvas" xmlns:mc="http://schemas.openxmlformats.org/markup-compatibility/2006" xmlns:o="urn:schemas-microsoft-com:office:office" xmlns:r="http://schemas.openxmlformats.org/officeDocument/2006/relationships" xmlns:m="http://schemas.openxmlformats.org/officeDocument/2006/math" xmlns:v="urn:schemas-microsoft-com:vml" xmlns:wp14="http://schemas.microsoft.com/office/word/2010/wordprocessingDrawing" xmlns:wp="http://schemas.openxmlformats.org/drawingml/2006/wordprocessingDrawing" xmlns:w10="urn:schemas-microsoft-com:office:word" xmlns:w="http://schemas.openxmlformats.org/wordprocessingml/2006/main" xmlns:w14="http://schemas.microsoft.com/office/word/2010/wordml" xmlns:w15="http://schemas.microsoft.com/office/word/2012/wordml" xmlns:wpg="http://schemas.microsoft.com/office/word/2010/wordprocessingGroup" xmlns:wpi="http://schemas.microsoft.com/office/word/2010/wordprocessingInk" xmlns:wne="http://schemas.microsoft.com/office/word/2006/wordml" xmlns:wps="http://schemas.microsoft.com/office/word/2010/wordprocessingShape" mc:Ignorable="w14 w15 wp14">
   <w:abstractNum w:abstractNumId="0" w15:restartNumberingAfterBreak="0">
+    <w:nsid w:val="06214050"/>
+    <w:multiLevelType w:val="hybridMultilevel"/>
+    <w:tmpl w:val="CF64BF2A"/>
+    <w:lvl w:ilvl="0" w:tplc="E308597E">
+      <w:start w:val="12"/>
+      <w:numFmt w:val="bullet"/>
+      <w:lvlText w:val="-"/>
+      <w:lvlJc w:val="left"/>
+      <w:pPr>
+        <w:ind w:left="720" w:hanging="360"/>
+      </w:pPr>
+      <w:rPr>
+        <w:rFonts w:ascii="Calibri" w:eastAsiaTheme="minorHAnsi" w:hAnsi="Calibri" w:cs="Calibri" w:hint="default"/>
+      </w:rPr>
+    </w:lvl>
+    <w:lvl w:ilvl="1" w:tplc="08090003" w:tentative="1">
+      <w:start w:val="1"/>
+      <w:numFmt w:val="bullet"/>
+      <w:lvlText w:val="o"/>
+      <w:lvlJc w:val="left"/>
+      <w:pPr>
+        <w:ind w:left="1440" w:hanging="360"/>
+      </w:pPr>
+      <w:rPr>
+        <w:rFonts w:ascii="Courier New" w:hAnsi="Courier New" w:cs="Courier New" w:hint="default"/>
+      </w:rPr>
+    </w:lvl>
+    <w:lvl w:ilvl="2" w:tplc="08090005" w:tentative="1">
+      <w:start w:val="1"/>
+      <w:numFmt w:val="bullet"/>
+      <w:lvlText w:val=""/>
+      <w:lvlJc w:val="left"/>
+      <w:pPr>
+        <w:ind w:left="2160" w:hanging="360"/>
+      </w:pPr>
+      <w:rPr>
+        <w:rFonts w:ascii="Wingdings" w:hAnsi="Wingdings" w:hint="default"/>
+      </w:rPr>
+    </w:lvl>
+    <w:lvl w:ilvl="3" w:tplc="08090001" w:tentative="1">
+      <w:start w:val="1"/>
+      <w:numFmt w:val="bullet"/>
+      <w:lvlText w:val=""/>
+      <w:lvlJc w:val="left"/>
+      <w:pPr>
+        <w:ind w:left="2880" w:hanging="360"/>
+      </w:pPr>
+      <w:rPr>
+        <w:rFonts w:ascii="Symbol" w:hAnsi="Symbol" w:hint="default"/>
+      </w:rPr>
+    </w:lvl>
+    <w:lvl w:ilvl="4" w:tplc="08090003" w:tentative="1">
+      <w:start w:val="1"/>
+      <w:numFmt w:val="bullet"/>
+      <w:lvlText w:val="o"/>
+      <w:lvlJc w:val="left"/>
+      <w:pPr>
+        <w:ind w:left="3600" w:hanging="360"/>
+      </w:pPr>
+      <w:rPr>
+        <w:rFonts w:ascii="Courier New" w:hAnsi="Courier New" w:cs="Courier New" w:hint="default"/>
+      </w:rPr>
+    </w:lvl>
+    <w:lvl w:ilvl="5" w:tplc="08090005" w:tentative="1">
+      <w:start w:val="1"/>
+      <w:numFmt w:val="bullet"/>
+      <w:lvlText w:val=""/>
+      <w:lvlJc w:val="left"/>
+      <w:pPr>
+        <w:ind w:left="4320" w:hanging="360"/>
+      </w:pPr>
+      <w:rPr>
+        <w:rFonts w:ascii="Wingdings" w:hAnsi="Wingdings" w:hint="default"/>
+      </w:rPr>
+    </w:lvl>
+    <w:lvl w:ilvl="6" w:tplc="08090001" w:tentative="1">
+      <w:start w:val="1"/>
+      <w:numFmt w:val="bullet"/>
+      <w:lvlText w:val=""/>
+      <w:lvlJc w:val="left"/>
+      <w:pPr>
+        <w:ind w:left="5040" w:hanging="360"/>
+      </w:pPr>
+      <w:rPr>
+        <w:rFonts w:ascii="Symbol" w:hAnsi="Symbol" w:hint="default"/>
+      </w:rPr>
+    </w:lvl>
+    <w:lvl w:ilvl="7" w:tplc="08090003" w:tentative="1">
+      <w:start w:val="1"/>
+      <w:numFmt w:val="bullet"/>
+      <w:lvlText w:val="o"/>
+      <w:lvlJc w:val="left"/>
+      <w:pPr>
+        <w:ind w:left="5760" w:hanging="360"/>
+      </w:pPr>
+      <w:rPr>
+        <w:rFonts w:ascii="Courier New" w:hAnsi="Courier New" w:cs="Courier New" w:hint="default"/>
+      </w:rPr>
+    </w:lvl>
+    <w:lvl w:ilvl="8" w:tplc="08090005" w:tentative="1">
+      <w:start w:val="1"/>
+      <w:numFmt w:val="bullet"/>
+      <w:lvlText w:val=""/>
+      <w:lvlJc w:val="left"/>
+      <w:pPr>
+        <w:ind w:left="6480" w:hanging="360"/>
+      </w:pPr>
+      <w:rPr>
+        <w:rFonts w:ascii="Wingdings" w:hAnsi="Wingdings" w:hint="default"/>
+      </w:rPr>
+    </w:lvl>
+  </w:abstractNum>
+  <w:abstractNum w:abstractNumId="1" w15:restartNumberingAfterBreak="0">
     <w:nsid w:val="54E46CA8"/>
     <w:multiLevelType w:val="hybridMultilevel"/>
     <w:tmpl w:val="DB947862"/>
@@ -7795,6 +10937,9 @@
     </w:lvl>
   </w:abstractNum>
   <w:num w:numId="1">
+    <w:abstractNumId w:val="1"/>
+  </w:num>
+  <w:num w:numId="2">
     <w:abstractNumId w:val="0"/>
   </w:num>
 </w:numbering>

</xml_diff>

<commit_message>
Writing case 08 - Topologies with data provider in DOC
</commit_message>
<xml_diff>
--- a/StormRunner_Automation/src/stormRunner Test Cases/StormRunner Automation Project Test Cases - Updated.docx
+++ b/StormRunner_Automation/src/stormRunner Test Cases/StormRunner Automation Project Test Cases - Updated.docx
@@ -13033,15 +13033,7 @@
                 <w:szCs w:val="20"/>
                 <w:lang w:val="en-US"/>
               </w:rPr>
-              <w:t>'12_01_Web_PeaceFul_71_NOV_2016'</w:t>
-            </w:r>
-            <w:r>
-              <w:rPr>
-                <w:sz w:val="20"/>
-                <w:szCs w:val="20"/>
-                <w:lang w:val="en-US"/>
-              </w:rPr>
-              <w:t xml:space="preserve"> should be opened</w:t>
+              <w:t>'12_01_Web_PeaceFul_71_NOV_2016' should be opened</w:t>
             </w:r>
           </w:p>
           <w:p>
@@ -13401,15 +13393,7 @@
                 <w:szCs w:val="20"/>
                 <w:lang w:val="en-US"/>
               </w:rPr>
-              <w:t>Minutes=</w:t>
-            </w:r>
-            <w:r>
-              <w:rPr>
-                <w:sz w:val="20"/>
-                <w:szCs w:val="20"/>
-                <w:lang w:val="en-US"/>
-              </w:rPr>
-              <w:t>5</w:t>
+              <w:t>Minutes=5</w:t>
             </w:r>
           </w:p>
           <w:p>
@@ -13431,15 +13415,7 @@
                 <w:szCs w:val="20"/>
                 <w:lang w:val="en-US"/>
               </w:rPr>
-              <w:t>Seconds=</w:t>
-            </w:r>
-            <w:r>
-              <w:rPr>
-                <w:sz w:val="20"/>
-                <w:szCs w:val="20"/>
-                <w:lang w:val="en-US"/>
-              </w:rPr>
-              <w:t>0</w:t>
+              <w:t>Seconds=0</w:t>
             </w:r>
           </w:p>
           <w:p>
@@ -13535,15 +13511,7 @@
                 <w:szCs w:val="20"/>
                 <w:lang w:val="en-US"/>
               </w:rPr>
-              <w:t xml:space="preserve">Enter the </w:t>
-            </w:r>
-            <w:r>
-              <w:rPr>
-                <w:sz w:val="20"/>
-                <w:szCs w:val="20"/>
-                <w:lang w:val="en-US"/>
-              </w:rPr>
-              <w:t>'</w:t>
+              <w:t>Enter the '</w:t>
             </w:r>
             <w:r>
               <w:rPr>
@@ -15357,8 +15325,6 @@
                 <w:lang w:val="en-US"/>
               </w:rPr>
             </w:pPr>
-            <w:bookmarkStart w:id="0" w:name="_GoBack"/>
-            <w:bookmarkEnd w:id="0"/>
           </w:p>
         </w:tc>
         <w:tc>
@@ -15559,6 +15525,2229 @@
         </w:rPr>
       </w:pPr>
     </w:p>
+    <w:p>
+      <w:pPr>
+        <w:jc w:val="center"/>
+        <w:rPr>
+          <w:b/>
+          <w:bCs/>
+          <w:sz w:val="24"/>
+          <w:szCs w:val="24"/>
+          <w:u w:val="single"/>
+        </w:rPr>
+      </w:pPr>
+    </w:p>
+    <w:p>
+      <w:pPr>
+        <w:jc w:val="center"/>
+        <w:rPr>
+          <w:b/>
+          <w:bCs/>
+          <w:sz w:val="24"/>
+          <w:szCs w:val="24"/>
+          <w:u w:val="single"/>
+        </w:rPr>
+      </w:pPr>
+    </w:p>
+    <w:p>
+      <w:pPr>
+        <w:jc w:val="center"/>
+        <w:rPr>
+          <w:b/>
+          <w:bCs/>
+          <w:sz w:val="24"/>
+          <w:szCs w:val="24"/>
+          <w:u w:val="single"/>
+        </w:rPr>
+      </w:pPr>
+    </w:p>
+    <w:p>
+      <w:pPr>
+        <w:jc w:val="center"/>
+        <w:rPr>
+          <w:b/>
+          <w:bCs/>
+          <w:sz w:val="24"/>
+          <w:szCs w:val="24"/>
+          <w:u w:val="single"/>
+        </w:rPr>
+      </w:pPr>
+    </w:p>
+    <w:p>
+      <w:pPr>
+        <w:pStyle w:val="a3"/>
+        <w:numPr>
+          <w:ilvl w:val="0"/>
+          <w:numId w:val="1"/>
+        </w:numPr>
+        <w:ind w:left="-180"/>
+        <w:rPr>
+          <w:b/>
+          <w:bCs/>
+          <w:sz w:val="26"/>
+          <w:szCs w:val="26"/>
+          <w:u w:val="single"/>
+          <w:lang w:val="en-US"/>
+        </w:rPr>
+      </w:pPr>
+      <w:r>
+        <w:rPr>
+          <w:b/>
+          <w:bCs/>
+          <w:sz w:val="26"/>
+          <w:szCs w:val="26"/>
+          <w:u w:val="single"/>
+          <w:lang w:val="en-US"/>
+        </w:rPr>
+        <w:t>Creating multiple topologies with data provider</w:t>
+      </w:r>
+    </w:p>
+    <w:p>
+      <w:pPr>
+        <w:jc w:val="center"/>
+        <w:rPr>
+          <w:b/>
+          <w:bCs/>
+          <w:u w:val="single"/>
+          <w:lang w:val="en-US"/>
+        </w:rPr>
+      </w:pPr>
+    </w:p>
+    <w:tbl>
+      <w:tblPr>
+        <w:tblStyle w:val="a4"/>
+        <w:tblW w:w="10350" w:type="dxa"/>
+        <w:tblInd w:w="-545" w:type="dxa"/>
+        <w:tblLayout w:type="fixed"/>
+        <w:tblLook w:val="04A0" w:firstRow="1" w:lastRow="0" w:firstColumn="1" w:lastColumn="0" w:noHBand="0" w:noVBand="1"/>
+      </w:tblPr>
+      <w:tblGrid>
+        <w:gridCol w:w="540"/>
+        <w:gridCol w:w="5130"/>
+        <w:gridCol w:w="4680"/>
+      </w:tblGrid>
+      <w:tr>
+        <w:tc>
+          <w:tcPr>
+            <w:tcW w:w="540" w:type="dxa"/>
+            <w:shd w:val="clear" w:color="auto" w:fill="D5DCE4" w:themeFill="text2" w:themeFillTint="33"/>
+            <w:vAlign w:val="center"/>
+          </w:tcPr>
+          <w:p>
+            <w:pPr>
+              <w:jc w:val="center"/>
+              <w:rPr>
+                <w:b/>
+                <w:bCs/>
+                <w:lang w:val="en-US"/>
+              </w:rPr>
+            </w:pPr>
+          </w:p>
+        </w:tc>
+        <w:tc>
+          <w:tcPr>
+            <w:tcW w:w="5130" w:type="dxa"/>
+            <w:shd w:val="clear" w:color="auto" w:fill="D5DCE4" w:themeFill="text2" w:themeFillTint="33"/>
+          </w:tcPr>
+          <w:p>
+            <w:pPr>
+              <w:rPr>
+                <w:b/>
+                <w:bCs/>
+                <w:lang w:val="en-US"/>
+              </w:rPr>
+            </w:pPr>
+            <w:r>
+              <w:rPr>
+                <w:b/>
+                <w:bCs/>
+                <w:lang w:val="en-US"/>
+              </w:rPr>
+              <w:t xml:space="preserve">Step </w:t>
+            </w:r>
+          </w:p>
+          <w:p>
+            <w:pPr>
+              <w:rPr>
+                <w:lang w:val="en-US"/>
+              </w:rPr>
+            </w:pPr>
+          </w:p>
+        </w:tc>
+        <w:tc>
+          <w:tcPr>
+            <w:tcW w:w="4680" w:type="dxa"/>
+            <w:shd w:val="clear" w:color="auto" w:fill="D5DCE4" w:themeFill="text2" w:themeFillTint="33"/>
+          </w:tcPr>
+          <w:p>
+            <w:pPr>
+              <w:rPr>
+                <w:b/>
+                <w:bCs/>
+                <w:lang w:val="en-US"/>
+              </w:rPr>
+            </w:pPr>
+            <w:r>
+              <w:rPr>
+                <w:b/>
+                <w:bCs/>
+                <w:lang w:val="en-US"/>
+              </w:rPr>
+              <w:t>Expected Result</w:t>
+            </w:r>
+          </w:p>
+        </w:tc>
+      </w:tr>
+      <w:tr>
+        <w:tc>
+          <w:tcPr>
+            <w:tcW w:w="540" w:type="dxa"/>
+            <w:vAlign w:val="center"/>
+          </w:tcPr>
+          <w:p>
+            <w:pPr>
+              <w:jc w:val="center"/>
+              <w:rPr>
+                <w:b/>
+                <w:bCs/>
+                <w:lang w:val="en-US"/>
+              </w:rPr>
+            </w:pPr>
+            <w:r>
+              <w:rPr>
+                <w:b/>
+                <w:bCs/>
+                <w:lang w:val="en-US"/>
+              </w:rPr>
+              <w:t>1.</w:t>
+            </w:r>
+          </w:p>
+        </w:tc>
+        <w:tc>
+          <w:tcPr>
+            <w:tcW w:w="5130" w:type="dxa"/>
+          </w:tcPr>
+          <w:p>
+            <w:pPr>
+              <w:rPr>
+                <w:sz w:val="20"/>
+                <w:szCs w:val="20"/>
+                <w:lang w:val="en-US"/>
+              </w:rPr>
+            </w:pPr>
+            <w:r>
+              <w:rPr>
+                <w:sz w:val="20"/>
+                <w:szCs w:val="20"/>
+                <w:lang w:val="en-US"/>
+              </w:rPr>
+              <w:t xml:space="preserve">Login to your </w:t>
+            </w:r>
+            <w:proofErr w:type="gramStart"/>
+            <w:r>
+              <w:rPr>
+                <w:sz w:val="20"/>
+                <w:szCs w:val="20"/>
+                <w:lang w:val="en-US"/>
+              </w:rPr>
+              <w:t>tenant :</w:t>
+            </w:r>
+            <w:proofErr w:type="gramEnd"/>
+          </w:p>
+          <w:p>
+            <w:pPr>
+              <w:rPr>
+                <w:sz w:val="20"/>
+                <w:szCs w:val="20"/>
+              </w:rPr>
+            </w:pPr>
+            <w:hyperlink r:id="rId14" w:history="1">
+              <w:r>
+                <w:rPr>
+                  <w:rStyle w:val="Hyperlink"/>
+                </w:rPr>
+                <w:t>https://stormrunner-load.saas.microfocus.com/home/?TENANTID=175726009&amp;projectId=1</w:t>
+              </w:r>
+            </w:hyperlink>
+          </w:p>
+          <w:p>
+            <w:pPr>
+              <w:rPr>
+                <w:sz w:val="20"/>
+                <w:szCs w:val="20"/>
+                <w:lang w:val="en-US"/>
+              </w:rPr>
+            </w:pPr>
+          </w:p>
+        </w:tc>
+        <w:tc>
+          <w:tcPr>
+            <w:tcW w:w="4680" w:type="dxa"/>
+          </w:tcPr>
+          <w:p>
+            <w:pPr>
+              <w:rPr>
+                <w:sz w:val="20"/>
+                <w:szCs w:val="20"/>
+                <w:lang w:val="en-US"/>
+              </w:rPr>
+            </w:pPr>
+            <w:r>
+              <w:rPr>
+                <w:sz w:val="20"/>
+                <w:szCs w:val="20"/>
+                <w:lang w:val="en-US"/>
+              </w:rPr>
+              <w:t xml:space="preserve">You should see the </w:t>
+            </w:r>
+            <w:r>
+              <w:rPr>
+                <w:sz w:val="20"/>
+                <w:szCs w:val="20"/>
+                <w:lang w:val="en-US"/>
+              </w:rPr>
+              <w:t>'</w:t>
+            </w:r>
+            <w:r>
+              <w:rPr>
+                <w:b/>
+                <w:bCs/>
+                <w:sz w:val="20"/>
+                <w:szCs w:val="20"/>
+                <w:lang w:val="en-US"/>
+              </w:rPr>
+              <w:t>Home</w:t>
+            </w:r>
+            <w:r>
+              <w:rPr>
+                <w:sz w:val="20"/>
+                <w:szCs w:val="20"/>
+                <w:lang w:val="en-US"/>
+              </w:rPr>
+              <w:t>'</w:t>
+            </w:r>
+            <w:r>
+              <w:rPr>
+                <w:sz w:val="20"/>
+                <w:szCs w:val="20"/>
+                <w:lang w:val="en-US"/>
+              </w:rPr>
+              <w:t xml:space="preserve"> page</w:t>
+            </w:r>
+          </w:p>
+        </w:tc>
+      </w:tr>
+      <w:tr>
+        <w:tc>
+          <w:tcPr>
+            <w:tcW w:w="540" w:type="dxa"/>
+          </w:tcPr>
+          <w:p>
+            <w:pPr>
+              <w:jc w:val="center"/>
+              <w:rPr>
+                <w:b/>
+                <w:bCs/>
+                <w:lang w:val="en-US"/>
+              </w:rPr>
+            </w:pPr>
+            <w:r>
+              <w:rPr>
+                <w:b/>
+                <w:bCs/>
+                <w:lang w:val="en-US"/>
+              </w:rPr>
+              <w:t>2.</w:t>
+            </w:r>
+          </w:p>
+        </w:tc>
+        <w:tc>
+          <w:tcPr>
+            <w:tcW w:w="5130" w:type="dxa"/>
+          </w:tcPr>
+          <w:p>
+            <w:pPr>
+              <w:rPr>
+                <w:sz w:val="20"/>
+                <w:szCs w:val="20"/>
+                <w:lang w:val="en-US"/>
+              </w:rPr>
+            </w:pPr>
+            <w:r>
+              <w:rPr>
+                <w:sz w:val="20"/>
+                <w:szCs w:val="20"/>
+                <w:lang w:val="en-US"/>
+              </w:rPr>
+              <w:t>Click on ‘</w:t>
+            </w:r>
+            <w:r>
+              <w:rPr>
+                <w:b/>
+                <w:bCs/>
+                <w:sz w:val="20"/>
+                <w:szCs w:val="20"/>
+                <w:lang w:val="en-US"/>
+              </w:rPr>
+              <w:t>Load Tests</w:t>
+            </w:r>
+            <w:r>
+              <w:rPr>
+                <w:b/>
+                <w:bCs/>
+                <w:sz w:val="20"/>
+                <w:szCs w:val="20"/>
+                <w:lang w:val="en-US"/>
+              </w:rPr>
+              <w:t xml:space="preserve"> -&gt; Topologies</w:t>
+            </w:r>
+            <w:proofErr w:type="gramStart"/>
+            <w:r>
+              <w:rPr>
+                <w:b/>
+                <w:bCs/>
+                <w:sz w:val="20"/>
+                <w:szCs w:val="20"/>
+                <w:lang w:val="en-US"/>
+              </w:rPr>
+              <w:t>’</w:t>
+            </w:r>
+            <w:r>
+              <w:rPr>
+                <w:b/>
+                <w:bCs/>
+                <w:sz w:val="20"/>
+                <w:szCs w:val="20"/>
+                <w:lang w:val="en-US"/>
+              </w:rPr>
+              <w:t xml:space="preserve"> </w:t>
+            </w:r>
+            <w:r>
+              <w:rPr>
+                <w:sz w:val="20"/>
+                <w:szCs w:val="20"/>
+                <w:lang w:val="en-US"/>
+              </w:rPr>
+              <w:t xml:space="preserve"> tab</w:t>
+            </w:r>
+            <w:proofErr w:type="gramEnd"/>
+          </w:p>
+          <w:p>
+            <w:pPr>
+              <w:rPr>
+                <w:sz w:val="20"/>
+                <w:szCs w:val="20"/>
+                <w:lang w:val="en-US"/>
+              </w:rPr>
+            </w:pPr>
+          </w:p>
+        </w:tc>
+        <w:tc>
+          <w:tcPr>
+            <w:tcW w:w="4680" w:type="dxa"/>
+          </w:tcPr>
+          <w:p>
+            <w:pPr>
+              <w:rPr>
+                <w:sz w:val="20"/>
+                <w:szCs w:val="20"/>
+                <w:lang w:val="en-US"/>
+              </w:rPr>
+            </w:pPr>
+            <w:r>
+              <w:rPr>
+                <w:sz w:val="20"/>
+                <w:szCs w:val="20"/>
+                <w:lang w:val="en-US"/>
+              </w:rPr>
+              <w:t xml:space="preserve">You should see the page of </w:t>
+            </w:r>
+            <w:r>
+              <w:rPr>
+                <w:b/>
+                <w:bCs/>
+                <w:sz w:val="20"/>
+                <w:szCs w:val="20"/>
+                <w:lang w:val="en-US"/>
+              </w:rPr>
+              <w:t>'Topologies'</w:t>
+            </w:r>
+            <w:r>
+              <w:rPr>
+                <w:sz w:val="20"/>
+                <w:szCs w:val="20"/>
+                <w:lang w:val="en-US"/>
+              </w:rPr>
+              <w:t>.</w:t>
+            </w:r>
+          </w:p>
+          <w:p>
+            <w:pPr>
+              <w:rPr>
+                <w:sz w:val="20"/>
+                <w:szCs w:val="20"/>
+                <w:lang w:val="en-US"/>
+              </w:rPr>
+            </w:pPr>
+          </w:p>
+        </w:tc>
+      </w:tr>
+      <w:tr>
+        <w:tc>
+          <w:tcPr>
+            <w:tcW w:w="540" w:type="dxa"/>
+          </w:tcPr>
+          <w:p>
+            <w:pPr>
+              <w:jc w:val="center"/>
+              <w:rPr>
+                <w:b/>
+                <w:bCs/>
+                <w:lang w:val="en-US"/>
+              </w:rPr>
+            </w:pPr>
+            <w:r>
+              <w:rPr>
+                <w:b/>
+                <w:bCs/>
+                <w:lang w:val="en-US"/>
+              </w:rPr>
+              <w:t>3.</w:t>
+            </w:r>
+          </w:p>
+          <w:p>
+            <w:pPr>
+              <w:jc w:val="center"/>
+              <w:rPr>
+                <w:b/>
+                <w:bCs/>
+                <w:lang w:val="en-US"/>
+              </w:rPr>
+            </w:pPr>
+          </w:p>
+        </w:tc>
+        <w:tc>
+          <w:tcPr>
+            <w:tcW w:w="5130" w:type="dxa"/>
+          </w:tcPr>
+          <w:p>
+            <w:pPr>
+              <w:rPr>
+                <w:sz w:val="20"/>
+                <w:szCs w:val="20"/>
+                <w:lang w:val="en-US"/>
+              </w:rPr>
+            </w:pPr>
+            <w:r>
+              <w:rPr>
+                <w:sz w:val="20"/>
+                <w:szCs w:val="20"/>
+                <w:lang w:val="en-US"/>
+              </w:rPr>
+              <w:t xml:space="preserve">Click on </w:t>
+            </w:r>
+            <w:r>
+              <w:rPr>
+                <w:b/>
+                <w:bCs/>
+                <w:sz w:val="20"/>
+                <w:szCs w:val="20"/>
+                <w:lang w:val="en-US"/>
+              </w:rPr>
+              <w:t>'Create'</w:t>
+            </w:r>
+            <w:r>
+              <w:rPr>
+                <w:sz w:val="20"/>
+                <w:szCs w:val="20"/>
+                <w:lang w:val="en-US"/>
+              </w:rPr>
+              <w:t xml:space="preserve"> button</w:t>
+            </w:r>
+          </w:p>
+        </w:tc>
+        <w:tc>
+          <w:tcPr>
+            <w:tcW w:w="4680" w:type="dxa"/>
+          </w:tcPr>
+          <w:p>
+            <w:pPr>
+              <w:rPr>
+                <w:sz w:val="20"/>
+                <w:szCs w:val="20"/>
+                <w:lang w:val="en-US"/>
+              </w:rPr>
+            </w:pPr>
+            <w:r>
+              <w:rPr>
+                <w:sz w:val="20"/>
+                <w:szCs w:val="20"/>
+                <w:lang w:val="en-US"/>
+              </w:rPr>
+              <w:t>The</w:t>
+            </w:r>
+            <w:r>
+              <w:rPr>
+                <w:sz w:val="20"/>
+                <w:szCs w:val="20"/>
+                <w:lang w:val="en-US"/>
+              </w:rPr>
+              <w:t xml:space="preserve"> </w:t>
+            </w:r>
+            <w:r>
+              <w:rPr>
+                <w:b/>
+                <w:bCs/>
+                <w:sz w:val="20"/>
+                <w:szCs w:val="20"/>
+                <w:lang w:val="en-US"/>
+              </w:rPr>
+              <w:t>'N</w:t>
+            </w:r>
+            <w:r>
+              <w:rPr>
+                <w:b/>
+                <w:bCs/>
+                <w:sz w:val="20"/>
+                <w:szCs w:val="20"/>
+                <w:lang w:val="en-US"/>
+              </w:rPr>
+              <w:t xml:space="preserve">ew </w:t>
+            </w:r>
+            <w:r>
+              <w:rPr>
+                <w:b/>
+                <w:bCs/>
+                <w:sz w:val="20"/>
+                <w:szCs w:val="20"/>
+                <w:lang w:val="en-US"/>
+              </w:rPr>
+              <w:t>Topology'</w:t>
+            </w:r>
+            <w:r>
+              <w:rPr>
+                <w:sz w:val="20"/>
+                <w:szCs w:val="20"/>
+                <w:lang w:val="en-US"/>
+              </w:rPr>
+              <w:t xml:space="preserve"> dialog </w:t>
+            </w:r>
+            <w:r>
+              <w:rPr>
+                <w:sz w:val="20"/>
+                <w:szCs w:val="20"/>
+                <w:lang w:val="en-US"/>
+              </w:rPr>
+              <w:t xml:space="preserve">for creating new </w:t>
+            </w:r>
+            <w:r>
+              <w:rPr>
+                <w:b/>
+                <w:bCs/>
+                <w:sz w:val="20"/>
+                <w:szCs w:val="20"/>
+                <w:lang w:val="en-US"/>
+              </w:rPr>
+              <w:t>topology</w:t>
+            </w:r>
+            <w:r>
+              <w:rPr>
+                <w:sz w:val="20"/>
+                <w:szCs w:val="20"/>
+                <w:lang w:val="en-US"/>
+              </w:rPr>
+              <w:t xml:space="preserve"> should be opened</w:t>
+            </w:r>
+          </w:p>
+          <w:p>
+            <w:pPr>
+              <w:rPr>
+                <w:sz w:val="20"/>
+                <w:szCs w:val="20"/>
+                <w:lang w:val="en-US"/>
+              </w:rPr>
+            </w:pPr>
+          </w:p>
+        </w:tc>
+      </w:tr>
+      <w:tr>
+        <w:tc>
+          <w:tcPr>
+            <w:tcW w:w="540" w:type="dxa"/>
+          </w:tcPr>
+          <w:p>
+            <w:pPr>
+              <w:jc w:val="center"/>
+              <w:rPr>
+                <w:b/>
+                <w:bCs/>
+                <w:lang w:val="en-US"/>
+              </w:rPr>
+            </w:pPr>
+            <w:r>
+              <w:rPr>
+                <w:b/>
+                <w:bCs/>
+                <w:lang w:val="en-US"/>
+              </w:rPr>
+              <w:t>4.</w:t>
+            </w:r>
+          </w:p>
+        </w:tc>
+        <w:tc>
+          <w:tcPr>
+            <w:tcW w:w="5130" w:type="dxa"/>
+          </w:tcPr>
+          <w:p>
+            <w:pPr>
+              <w:rPr>
+                <w:sz w:val="20"/>
+                <w:szCs w:val="20"/>
+                <w:lang w:val="en-US"/>
+              </w:rPr>
+            </w:pPr>
+            <w:r>
+              <w:rPr>
+                <w:sz w:val="20"/>
+                <w:szCs w:val="20"/>
+                <w:lang w:val="en-US"/>
+              </w:rPr>
+              <w:t xml:space="preserve">Enter </w:t>
+            </w:r>
+            <w:r>
+              <w:rPr>
+                <w:sz w:val="20"/>
+                <w:szCs w:val="20"/>
+                <w:lang w:val="en-US"/>
+              </w:rPr>
+              <w:t xml:space="preserve">the value: </w:t>
+            </w:r>
+            <w:r>
+              <w:rPr>
+                <w:b/>
+                <w:bCs/>
+                <w:sz w:val="20"/>
+                <w:szCs w:val="20"/>
+                <w:lang w:val="en-US"/>
+              </w:rPr>
+              <w:t>'Topology</w:t>
+            </w:r>
+            <w:r>
+              <w:rPr>
+                <w:b/>
+                <w:bCs/>
+                <w:sz w:val="20"/>
+                <w:szCs w:val="20"/>
+                <w:lang w:val="en-US"/>
+              </w:rPr>
+              <w:t xml:space="preserve">1' </w:t>
+            </w:r>
+            <w:r>
+              <w:rPr>
+                <w:sz w:val="20"/>
+                <w:szCs w:val="20"/>
+                <w:lang w:val="en-US"/>
+              </w:rPr>
+              <w:t>in the</w:t>
+            </w:r>
+            <w:r>
+              <w:rPr>
+                <w:sz w:val="20"/>
+                <w:szCs w:val="20"/>
+                <w:lang w:val="en-US"/>
+              </w:rPr>
+              <w:t xml:space="preserve"> </w:t>
+            </w:r>
+            <w:r>
+              <w:rPr>
+                <w:b/>
+                <w:bCs/>
+                <w:sz w:val="20"/>
+                <w:szCs w:val="20"/>
+                <w:lang w:val="en-US"/>
+              </w:rPr>
+              <w:t>'name'</w:t>
+            </w:r>
+            <w:r>
+              <w:rPr>
+                <w:sz w:val="20"/>
+                <w:szCs w:val="20"/>
+                <w:lang w:val="en-US"/>
+              </w:rPr>
+              <w:t xml:space="preserve"> </w:t>
+            </w:r>
+            <w:r>
+              <w:rPr>
+                <w:sz w:val="20"/>
+                <w:szCs w:val="20"/>
+                <w:lang w:val="en-US"/>
+              </w:rPr>
+              <w:t>field</w:t>
+            </w:r>
+          </w:p>
+          <w:p>
+            <w:pPr>
+              <w:rPr>
+                <w:sz w:val="20"/>
+                <w:szCs w:val="20"/>
+                <w:u w:val="single"/>
+                <w:lang w:val="en-US"/>
+              </w:rPr>
+            </w:pPr>
+          </w:p>
+          <w:p>
+            <w:pPr>
+              <w:rPr>
+                <w:sz w:val="20"/>
+                <w:szCs w:val="20"/>
+                <w:u w:val="single"/>
+                <w:lang w:val="en-US"/>
+              </w:rPr>
+            </w:pPr>
+            <w:r>
+              <w:rPr>
+                <w:sz w:val="20"/>
+                <w:szCs w:val="20"/>
+                <w:u w:val="single"/>
+                <w:lang w:val="en-US"/>
+              </w:rPr>
+              <w:t>Note:</w:t>
+            </w:r>
+          </w:p>
+          <w:p>
+            <w:pPr>
+              <w:rPr>
+                <w:sz w:val="20"/>
+                <w:szCs w:val="20"/>
+                <w:lang w:val="en-US"/>
+              </w:rPr>
+            </w:pPr>
+            <w:r>
+              <w:rPr>
+                <w:sz w:val="20"/>
+                <w:szCs w:val="20"/>
+                <w:lang w:val="en-US"/>
+              </w:rPr>
+              <w:lastRenderedPageBreak/>
+              <w:t>The</w:t>
+            </w:r>
+            <w:r>
+              <w:rPr>
+                <w:sz w:val="20"/>
+                <w:szCs w:val="20"/>
+                <w:lang w:val="en-US"/>
+              </w:rPr>
+              <w:t xml:space="preserve"> next 2 iterations will use the values:  </w:t>
+            </w:r>
+          </w:p>
+          <w:p>
+            <w:pPr>
+              <w:pStyle w:val="a3"/>
+              <w:numPr>
+                <w:ilvl w:val="0"/>
+                <w:numId w:val="2"/>
+              </w:numPr>
+              <w:rPr>
+                <w:sz w:val="20"/>
+                <w:szCs w:val="20"/>
+                <w:lang w:val="en-US"/>
+              </w:rPr>
+            </w:pPr>
+            <w:r>
+              <w:rPr>
+                <w:b/>
+                <w:bCs/>
+                <w:sz w:val="20"/>
+                <w:szCs w:val="20"/>
+                <w:lang w:val="en-US"/>
+              </w:rPr>
+              <w:t>'Topology</w:t>
+            </w:r>
+            <w:r>
+              <w:rPr>
+                <w:b/>
+                <w:bCs/>
+                <w:sz w:val="20"/>
+                <w:szCs w:val="20"/>
+                <w:lang w:val="en-US"/>
+              </w:rPr>
+              <w:t>2</w:t>
+            </w:r>
+            <w:r>
+              <w:rPr>
+                <w:b/>
+                <w:bCs/>
+                <w:sz w:val="20"/>
+                <w:szCs w:val="20"/>
+                <w:lang w:val="en-US"/>
+              </w:rPr>
+              <w:t>'</w:t>
+            </w:r>
+          </w:p>
+          <w:p>
+            <w:pPr>
+              <w:pStyle w:val="a3"/>
+              <w:numPr>
+                <w:ilvl w:val="0"/>
+                <w:numId w:val="2"/>
+              </w:numPr>
+              <w:rPr>
+                <w:sz w:val="20"/>
+                <w:szCs w:val="20"/>
+                <w:lang w:val="en-US"/>
+              </w:rPr>
+            </w:pPr>
+            <w:r>
+              <w:rPr>
+                <w:b/>
+                <w:bCs/>
+                <w:sz w:val="20"/>
+                <w:szCs w:val="20"/>
+                <w:lang w:val="en-US"/>
+              </w:rPr>
+              <w:t>'Topology</w:t>
+            </w:r>
+            <w:r>
+              <w:rPr>
+                <w:b/>
+                <w:bCs/>
+                <w:sz w:val="20"/>
+                <w:szCs w:val="20"/>
+                <w:lang w:val="en-US"/>
+              </w:rPr>
+              <w:t>3</w:t>
+            </w:r>
+            <w:r>
+              <w:rPr>
+                <w:b/>
+                <w:bCs/>
+                <w:sz w:val="20"/>
+                <w:szCs w:val="20"/>
+                <w:lang w:val="en-US"/>
+              </w:rPr>
+              <w:t>'</w:t>
+            </w:r>
+          </w:p>
+          <w:p>
+            <w:pPr>
+              <w:pStyle w:val="a3"/>
+              <w:rPr>
+                <w:sz w:val="20"/>
+                <w:szCs w:val="20"/>
+                <w:lang w:val="en-US"/>
+              </w:rPr>
+            </w:pPr>
+          </w:p>
+        </w:tc>
+        <w:tc>
+          <w:tcPr>
+            <w:tcW w:w="4680" w:type="dxa"/>
+          </w:tcPr>
+          <w:p>
+            <w:pPr>
+              <w:rPr>
+                <w:sz w:val="20"/>
+                <w:szCs w:val="20"/>
+                <w:lang w:val="en-US"/>
+              </w:rPr>
+            </w:pPr>
+            <w:r>
+              <w:rPr>
+                <w:sz w:val="20"/>
+                <w:szCs w:val="20"/>
+                <w:lang w:val="en-US"/>
+              </w:rPr>
+              <w:lastRenderedPageBreak/>
+              <w:t xml:space="preserve">The </w:t>
+            </w:r>
+            <w:r>
+              <w:rPr>
+                <w:b/>
+                <w:bCs/>
+                <w:sz w:val="20"/>
+                <w:szCs w:val="20"/>
+                <w:lang w:val="en-US"/>
+              </w:rPr>
+              <w:t>'</w:t>
+            </w:r>
+            <w:r>
+              <w:rPr>
+                <w:b/>
+                <w:bCs/>
+                <w:sz w:val="20"/>
+                <w:szCs w:val="20"/>
+                <w:lang w:val="en-US"/>
+              </w:rPr>
+              <w:t>name</w:t>
+            </w:r>
+            <w:r>
+              <w:rPr>
+                <w:sz w:val="20"/>
+                <w:szCs w:val="20"/>
+                <w:lang w:val="en-US"/>
+              </w:rPr>
+              <w:t xml:space="preserve">' field should have the value: </w:t>
+            </w:r>
+            <w:r>
+              <w:rPr>
+                <w:b/>
+                <w:bCs/>
+                <w:sz w:val="20"/>
+                <w:szCs w:val="20"/>
+                <w:lang w:val="en-US"/>
+              </w:rPr>
+              <w:t>'Topology1'</w:t>
+            </w:r>
+          </w:p>
+        </w:tc>
+      </w:tr>
+      <w:tr>
+        <w:tc>
+          <w:tcPr>
+            <w:tcW w:w="540" w:type="dxa"/>
+          </w:tcPr>
+          <w:p>
+            <w:pPr>
+              <w:jc w:val="center"/>
+              <w:rPr>
+                <w:b/>
+                <w:bCs/>
+                <w:lang w:val="en-US"/>
+              </w:rPr>
+            </w:pPr>
+            <w:r>
+              <w:rPr>
+                <w:b/>
+                <w:bCs/>
+                <w:lang w:val="en-US"/>
+              </w:rPr>
+              <w:t>5.</w:t>
+            </w:r>
+          </w:p>
+        </w:tc>
+        <w:tc>
+          <w:tcPr>
+            <w:tcW w:w="5130" w:type="dxa"/>
+          </w:tcPr>
+          <w:p>
+            <w:pPr>
+              <w:rPr>
+                <w:sz w:val="20"/>
+                <w:szCs w:val="20"/>
+                <w:lang w:val="en-US"/>
+              </w:rPr>
+            </w:pPr>
+            <w:r>
+              <w:rPr>
+                <w:sz w:val="20"/>
+                <w:szCs w:val="20"/>
+                <w:lang w:val="en-US"/>
+              </w:rPr>
+              <w:t xml:space="preserve">Enter </w:t>
+            </w:r>
+            <w:r>
+              <w:rPr>
+                <w:sz w:val="20"/>
+                <w:szCs w:val="20"/>
+                <w:lang w:val="en-US"/>
+              </w:rPr>
+              <w:t xml:space="preserve">the value: </w:t>
+            </w:r>
+            <w:r>
+              <w:rPr>
+                <w:b/>
+                <w:bCs/>
+                <w:sz w:val="20"/>
+                <w:szCs w:val="20"/>
+                <w:lang w:val="en-US"/>
+              </w:rPr>
+              <w:t>'Topology</w:t>
+            </w:r>
+            <w:r>
+              <w:rPr>
+                <w:b/>
+                <w:bCs/>
+                <w:sz w:val="20"/>
+                <w:szCs w:val="20"/>
+                <w:lang w:val="en-US"/>
+              </w:rPr>
+              <w:t>1</w:t>
+            </w:r>
+            <w:r>
+              <w:rPr>
+                <w:b/>
+                <w:bCs/>
+                <w:sz w:val="20"/>
+                <w:szCs w:val="20"/>
+                <w:lang w:val="en-US"/>
+              </w:rPr>
+              <w:t xml:space="preserve"> Description'</w:t>
+            </w:r>
+            <w:r>
+              <w:rPr>
+                <w:sz w:val="20"/>
+                <w:szCs w:val="20"/>
+                <w:lang w:val="en-US"/>
+              </w:rPr>
+              <w:t xml:space="preserve"> </w:t>
+            </w:r>
+            <w:r>
+              <w:rPr>
+                <w:sz w:val="20"/>
+                <w:szCs w:val="20"/>
+                <w:lang w:val="en-US"/>
+              </w:rPr>
+              <w:t>in the</w:t>
+            </w:r>
+            <w:r>
+              <w:rPr>
+                <w:sz w:val="20"/>
+                <w:szCs w:val="20"/>
+                <w:lang w:val="en-US"/>
+              </w:rPr>
+              <w:t xml:space="preserve"> </w:t>
+            </w:r>
+            <w:r>
+              <w:rPr>
+                <w:b/>
+                <w:bCs/>
+                <w:sz w:val="20"/>
+                <w:szCs w:val="20"/>
+                <w:lang w:val="en-US"/>
+              </w:rPr>
+              <w:t>'Description'</w:t>
+            </w:r>
+            <w:r>
+              <w:rPr>
+                <w:sz w:val="20"/>
+                <w:szCs w:val="20"/>
+                <w:lang w:val="en-US"/>
+              </w:rPr>
+              <w:t xml:space="preserve"> </w:t>
+            </w:r>
+            <w:r>
+              <w:rPr>
+                <w:sz w:val="20"/>
+                <w:szCs w:val="20"/>
+                <w:lang w:val="en-US"/>
+              </w:rPr>
+              <w:t>field</w:t>
+            </w:r>
+          </w:p>
+          <w:p>
+            <w:pPr>
+              <w:rPr>
+                <w:sz w:val="20"/>
+                <w:szCs w:val="20"/>
+                <w:lang w:val="en-US"/>
+              </w:rPr>
+            </w:pPr>
+          </w:p>
+          <w:p>
+            <w:pPr>
+              <w:rPr>
+                <w:sz w:val="20"/>
+                <w:szCs w:val="20"/>
+                <w:lang w:val="en-US"/>
+              </w:rPr>
+            </w:pPr>
+            <w:r>
+              <w:rPr>
+                <w:sz w:val="20"/>
+                <w:szCs w:val="20"/>
+                <w:u w:val="single"/>
+                <w:lang w:val="en-US"/>
+              </w:rPr>
+              <w:t>Note</w:t>
+            </w:r>
+            <w:r>
+              <w:rPr>
+                <w:sz w:val="20"/>
+                <w:szCs w:val="20"/>
+                <w:lang w:val="en-US"/>
+              </w:rPr>
+              <w:t>:</w:t>
+            </w:r>
+          </w:p>
+          <w:p>
+            <w:pPr>
+              <w:rPr>
+                <w:sz w:val="20"/>
+                <w:szCs w:val="20"/>
+                <w:lang w:val="en-US"/>
+              </w:rPr>
+            </w:pPr>
+            <w:r>
+              <w:rPr>
+                <w:sz w:val="20"/>
+                <w:szCs w:val="20"/>
+                <w:lang w:val="en-US"/>
+              </w:rPr>
+              <w:t xml:space="preserve">The next 2 iterations will use the values:  </w:t>
+            </w:r>
+          </w:p>
+          <w:p>
+            <w:pPr>
+              <w:pStyle w:val="a3"/>
+              <w:numPr>
+                <w:ilvl w:val="0"/>
+                <w:numId w:val="2"/>
+              </w:numPr>
+              <w:rPr>
+                <w:b/>
+                <w:bCs/>
+                <w:sz w:val="20"/>
+                <w:szCs w:val="20"/>
+                <w:lang w:val="en-US"/>
+              </w:rPr>
+            </w:pPr>
+            <w:r>
+              <w:rPr>
+                <w:b/>
+                <w:bCs/>
+                <w:sz w:val="20"/>
+                <w:szCs w:val="20"/>
+                <w:lang w:val="en-US"/>
+              </w:rPr>
+              <w:t>'Topology2</w:t>
+            </w:r>
+            <w:r>
+              <w:rPr>
+                <w:b/>
+                <w:bCs/>
+                <w:sz w:val="20"/>
+                <w:szCs w:val="20"/>
+                <w:lang w:val="en-US"/>
+              </w:rPr>
+              <w:t xml:space="preserve"> Description</w:t>
+            </w:r>
+            <w:r>
+              <w:rPr>
+                <w:b/>
+                <w:bCs/>
+                <w:sz w:val="20"/>
+                <w:szCs w:val="20"/>
+                <w:lang w:val="en-US"/>
+              </w:rPr>
+              <w:t>'</w:t>
+            </w:r>
+          </w:p>
+          <w:p>
+            <w:pPr>
+              <w:pStyle w:val="a3"/>
+              <w:numPr>
+                <w:ilvl w:val="0"/>
+                <w:numId w:val="2"/>
+              </w:numPr>
+              <w:rPr>
+                <w:b/>
+                <w:bCs/>
+                <w:sz w:val="20"/>
+                <w:szCs w:val="20"/>
+                <w:lang w:val="en-US"/>
+              </w:rPr>
+            </w:pPr>
+            <w:r>
+              <w:rPr>
+                <w:b/>
+                <w:bCs/>
+                <w:sz w:val="20"/>
+                <w:szCs w:val="20"/>
+                <w:lang w:val="en-US"/>
+              </w:rPr>
+              <w:t>'Topology3</w:t>
+            </w:r>
+            <w:r>
+              <w:rPr>
+                <w:b/>
+                <w:bCs/>
+                <w:sz w:val="20"/>
+                <w:szCs w:val="20"/>
+                <w:lang w:val="en-US"/>
+              </w:rPr>
+              <w:t xml:space="preserve"> Description</w:t>
+            </w:r>
+            <w:r>
+              <w:rPr>
+                <w:b/>
+                <w:bCs/>
+                <w:sz w:val="20"/>
+                <w:szCs w:val="20"/>
+                <w:lang w:val="en-US"/>
+              </w:rPr>
+              <w:t>'</w:t>
+            </w:r>
+          </w:p>
+          <w:p>
+            <w:pPr>
+              <w:pStyle w:val="a3"/>
+              <w:rPr>
+                <w:sz w:val="20"/>
+                <w:szCs w:val="20"/>
+                <w:lang w:val="en-US"/>
+              </w:rPr>
+            </w:pPr>
+          </w:p>
+        </w:tc>
+        <w:tc>
+          <w:tcPr>
+            <w:tcW w:w="4680" w:type="dxa"/>
+          </w:tcPr>
+          <w:p>
+            <w:pPr>
+              <w:rPr>
+                <w:sz w:val="20"/>
+                <w:szCs w:val="20"/>
+                <w:lang w:val="en-US"/>
+              </w:rPr>
+            </w:pPr>
+            <w:r>
+              <w:rPr>
+                <w:sz w:val="20"/>
+                <w:szCs w:val="20"/>
+                <w:lang w:val="en-US"/>
+              </w:rPr>
+              <w:t xml:space="preserve">The </w:t>
+            </w:r>
+            <w:r>
+              <w:rPr>
+                <w:b/>
+                <w:bCs/>
+                <w:sz w:val="20"/>
+                <w:szCs w:val="20"/>
+                <w:lang w:val="en-US"/>
+              </w:rPr>
+              <w:t>'Description'</w:t>
+            </w:r>
+            <w:r>
+              <w:rPr>
+                <w:sz w:val="20"/>
+                <w:szCs w:val="20"/>
+                <w:lang w:val="en-US"/>
+              </w:rPr>
+              <w:t xml:space="preserve"> field should have the value:</w:t>
+            </w:r>
+            <w:r>
+              <w:rPr>
+                <w:sz w:val="20"/>
+                <w:szCs w:val="20"/>
+                <w:lang w:val="en-US"/>
+              </w:rPr>
+              <w:t xml:space="preserve"> </w:t>
+            </w:r>
+            <w:r>
+              <w:rPr>
+                <w:b/>
+                <w:bCs/>
+                <w:sz w:val="20"/>
+                <w:szCs w:val="20"/>
+                <w:lang w:val="en-US"/>
+              </w:rPr>
+              <w:t>'Topology</w:t>
+            </w:r>
+            <w:r>
+              <w:rPr>
+                <w:b/>
+                <w:bCs/>
+                <w:sz w:val="20"/>
+                <w:szCs w:val="20"/>
+                <w:lang w:val="en-US"/>
+              </w:rPr>
+              <w:t>1</w:t>
+            </w:r>
+            <w:r>
+              <w:rPr>
+                <w:b/>
+                <w:bCs/>
+                <w:sz w:val="20"/>
+                <w:szCs w:val="20"/>
+                <w:lang w:val="en-US"/>
+              </w:rPr>
+              <w:t xml:space="preserve"> Description'</w:t>
+            </w:r>
+          </w:p>
+        </w:tc>
+      </w:tr>
+      <w:tr>
+        <w:tc>
+          <w:tcPr>
+            <w:tcW w:w="540" w:type="dxa"/>
+          </w:tcPr>
+          <w:p>
+            <w:pPr>
+              <w:jc w:val="center"/>
+              <w:rPr>
+                <w:b/>
+                <w:bCs/>
+                <w:lang w:val="en-US"/>
+              </w:rPr>
+            </w:pPr>
+            <w:r>
+              <w:rPr>
+                <w:b/>
+                <w:bCs/>
+                <w:lang w:val="en-US"/>
+              </w:rPr>
+              <w:t>6.</w:t>
+            </w:r>
+          </w:p>
+        </w:tc>
+        <w:tc>
+          <w:tcPr>
+            <w:tcW w:w="5130" w:type="dxa"/>
+          </w:tcPr>
+          <w:p>
+            <w:pPr>
+              <w:rPr>
+                <w:sz w:val="20"/>
+                <w:szCs w:val="20"/>
+                <w:lang w:val="en-US"/>
+              </w:rPr>
+            </w:pPr>
+            <w:r>
+              <w:rPr>
+                <w:sz w:val="20"/>
+                <w:szCs w:val="20"/>
+                <w:lang w:val="en-US"/>
+              </w:rPr>
+              <w:t xml:space="preserve">Click on </w:t>
+            </w:r>
+            <w:r>
+              <w:rPr>
+                <w:sz w:val="20"/>
+                <w:szCs w:val="20"/>
+                <w:lang w:val="en-US"/>
+              </w:rPr>
+              <w:t xml:space="preserve">the </w:t>
+            </w:r>
+            <w:r>
+              <w:rPr>
+                <w:b/>
+                <w:bCs/>
+                <w:sz w:val="20"/>
+                <w:szCs w:val="20"/>
+                <w:lang w:val="en-US"/>
+              </w:rPr>
+              <w:t>monitor</w:t>
+            </w:r>
+            <w:r>
+              <w:rPr>
+                <w:sz w:val="20"/>
+                <w:szCs w:val="20"/>
+                <w:lang w:val="en-US"/>
+              </w:rPr>
+              <w:t>: '2.3.4.5'</w:t>
+            </w:r>
+            <w:r>
+              <w:rPr>
+                <w:sz w:val="20"/>
+                <w:szCs w:val="20"/>
+                <w:lang w:val="en-US"/>
+              </w:rPr>
+              <w:t xml:space="preserve"> to be part of the Topology</w:t>
+            </w:r>
+          </w:p>
+          <w:p>
+            <w:pPr>
+              <w:rPr>
+                <w:sz w:val="20"/>
+                <w:szCs w:val="20"/>
+                <w:lang w:val="en-US"/>
+              </w:rPr>
+            </w:pPr>
+          </w:p>
+        </w:tc>
+        <w:tc>
+          <w:tcPr>
+            <w:tcW w:w="4680" w:type="dxa"/>
+          </w:tcPr>
+          <w:p>
+            <w:pPr>
+              <w:rPr>
+                <w:sz w:val="20"/>
+                <w:szCs w:val="20"/>
+                <w:lang w:val="en-US"/>
+              </w:rPr>
+            </w:pPr>
+            <w:r>
+              <w:rPr>
+                <w:sz w:val="20"/>
+                <w:szCs w:val="20"/>
+                <w:lang w:val="en-US"/>
+              </w:rPr>
+              <w:t xml:space="preserve">The </w:t>
+            </w:r>
+            <w:r>
+              <w:rPr>
+                <w:b/>
+                <w:bCs/>
+                <w:sz w:val="20"/>
+                <w:szCs w:val="20"/>
+                <w:lang w:val="en-US"/>
+              </w:rPr>
+              <w:t>monitor</w:t>
+            </w:r>
+            <w:r>
+              <w:rPr>
+                <w:sz w:val="20"/>
+                <w:szCs w:val="20"/>
+                <w:lang w:val="en-US"/>
+              </w:rPr>
+              <w:t xml:space="preserve"> '2.3.4.5' should be selected with blue background</w:t>
+            </w:r>
+          </w:p>
+          <w:p>
+            <w:pPr>
+              <w:rPr>
+                <w:sz w:val="20"/>
+                <w:szCs w:val="20"/>
+                <w:lang w:val="en-US"/>
+              </w:rPr>
+            </w:pPr>
+          </w:p>
+        </w:tc>
+      </w:tr>
+      <w:tr>
+        <w:tc>
+          <w:tcPr>
+            <w:tcW w:w="540" w:type="dxa"/>
+          </w:tcPr>
+          <w:p>
+            <w:pPr>
+              <w:jc w:val="center"/>
+              <w:rPr>
+                <w:b/>
+                <w:bCs/>
+                <w:lang w:val="en-US"/>
+              </w:rPr>
+            </w:pPr>
+            <w:r>
+              <w:rPr>
+                <w:b/>
+                <w:bCs/>
+                <w:lang w:val="en-US"/>
+              </w:rPr>
+              <w:t>7.</w:t>
+            </w:r>
+          </w:p>
+        </w:tc>
+        <w:tc>
+          <w:tcPr>
+            <w:tcW w:w="5130" w:type="dxa"/>
+          </w:tcPr>
+          <w:p>
+            <w:pPr>
+              <w:rPr>
+                <w:sz w:val="20"/>
+                <w:szCs w:val="20"/>
+                <w:lang w:val="en-US"/>
+              </w:rPr>
+            </w:pPr>
+            <w:r>
+              <w:rPr>
+                <w:sz w:val="20"/>
+                <w:szCs w:val="20"/>
+                <w:lang w:val="en-US"/>
+              </w:rPr>
+              <w:t xml:space="preserve">Click </w:t>
+            </w:r>
+            <w:r>
+              <w:rPr>
+                <w:b/>
+                <w:bCs/>
+                <w:sz w:val="20"/>
+                <w:szCs w:val="20"/>
+                <w:lang w:val="en-US"/>
+              </w:rPr>
+              <w:t>'Save'</w:t>
+            </w:r>
+            <w:r>
+              <w:rPr>
+                <w:sz w:val="20"/>
+                <w:szCs w:val="20"/>
+                <w:lang w:val="en-US"/>
+              </w:rPr>
+              <w:t xml:space="preserve"> for saving the new Topology</w:t>
+            </w:r>
+          </w:p>
+          <w:p>
+            <w:pPr>
+              <w:rPr>
+                <w:sz w:val="20"/>
+                <w:szCs w:val="20"/>
+                <w:lang w:val="en-US"/>
+              </w:rPr>
+            </w:pPr>
+          </w:p>
+        </w:tc>
+        <w:tc>
+          <w:tcPr>
+            <w:tcW w:w="4680" w:type="dxa"/>
+          </w:tcPr>
+          <w:p>
+            <w:pPr>
+              <w:rPr>
+                <w:sz w:val="20"/>
+                <w:szCs w:val="20"/>
+                <w:lang w:val="en-US"/>
+              </w:rPr>
+            </w:pPr>
+            <w:r>
+              <w:rPr>
+                <w:sz w:val="20"/>
+                <w:szCs w:val="20"/>
+                <w:lang w:val="en-US"/>
+              </w:rPr>
+              <w:t xml:space="preserve">The </w:t>
+            </w:r>
+            <w:r>
+              <w:rPr>
+                <w:b/>
+                <w:bCs/>
+                <w:sz w:val="20"/>
+                <w:szCs w:val="20"/>
+                <w:lang w:val="en-US"/>
+              </w:rPr>
+              <w:t>'The New Topology'</w:t>
+            </w:r>
+            <w:r>
+              <w:rPr>
+                <w:sz w:val="20"/>
+                <w:szCs w:val="20"/>
+                <w:lang w:val="en-US"/>
+              </w:rPr>
+              <w:t xml:space="preserve"> dialog should get closed and the topology should be added to the list of topologies.</w:t>
+            </w:r>
+          </w:p>
+          <w:p>
+            <w:pPr>
+              <w:rPr>
+                <w:sz w:val="20"/>
+                <w:szCs w:val="20"/>
+                <w:lang w:val="en-US"/>
+              </w:rPr>
+            </w:pPr>
+          </w:p>
+        </w:tc>
+      </w:tr>
+      <w:tr>
+        <w:tc>
+          <w:tcPr>
+            <w:tcW w:w="540" w:type="dxa"/>
+          </w:tcPr>
+          <w:p>
+            <w:pPr>
+              <w:jc w:val="center"/>
+              <w:rPr>
+                <w:b/>
+                <w:bCs/>
+                <w:lang w:val="en-US"/>
+              </w:rPr>
+            </w:pPr>
+            <w:r>
+              <w:rPr>
+                <w:b/>
+                <w:bCs/>
+                <w:lang w:val="en-US"/>
+              </w:rPr>
+              <w:t xml:space="preserve">8. </w:t>
+            </w:r>
+          </w:p>
+        </w:tc>
+        <w:tc>
+          <w:tcPr>
+            <w:tcW w:w="5130" w:type="dxa"/>
+          </w:tcPr>
+          <w:p>
+            <w:pPr>
+              <w:rPr>
+                <w:sz w:val="20"/>
+                <w:szCs w:val="20"/>
+                <w:lang w:val="en-US"/>
+              </w:rPr>
+            </w:pPr>
+            <w:r>
+              <w:rPr>
+                <w:b/>
+                <w:bCs/>
+                <w:sz w:val="20"/>
+                <w:szCs w:val="20"/>
+                <w:lang w:val="en-US"/>
+              </w:rPr>
+              <w:t>Repeat</w:t>
+            </w:r>
+            <w:r>
+              <w:rPr>
+                <w:sz w:val="20"/>
+                <w:szCs w:val="20"/>
+                <w:lang w:val="en-US"/>
+              </w:rPr>
+              <w:t xml:space="preserve"> all steps above according to the entries that exist</w:t>
+            </w:r>
+            <w:r>
+              <w:rPr>
+                <w:sz w:val="20"/>
+                <w:szCs w:val="20"/>
+                <w:lang w:val="en-US"/>
+              </w:rPr>
+              <w:t xml:space="preserve"> in 'Topologies.csv' file</w:t>
+            </w:r>
+          </w:p>
+          <w:p>
+            <w:pPr>
+              <w:rPr>
+                <w:sz w:val="20"/>
+                <w:szCs w:val="20"/>
+                <w:lang w:val="en-US"/>
+              </w:rPr>
+            </w:pPr>
+          </w:p>
+        </w:tc>
+        <w:tc>
+          <w:tcPr>
+            <w:tcW w:w="4680" w:type="dxa"/>
+          </w:tcPr>
+          <w:p>
+            <w:pPr>
+              <w:rPr>
+                <w:sz w:val="20"/>
+                <w:szCs w:val="20"/>
+                <w:lang w:val="en-US"/>
+              </w:rPr>
+            </w:pPr>
+            <w:r>
+              <w:rPr>
+                <w:sz w:val="20"/>
+                <w:szCs w:val="20"/>
+                <w:lang w:val="en-US"/>
+              </w:rPr>
+              <w:t>All above step should repeat the number of times that appear in 'Topologies.csv' file</w:t>
+            </w:r>
+          </w:p>
+        </w:tc>
+      </w:tr>
+      <w:tr>
+        <w:tc>
+          <w:tcPr>
+            <w:tcW w:w="540" w:type="dxa"/>
+          </w:tcPr>
+          <w:p>
+            <w:pPr>
+              <w:jc w:val="center"/>
+              <w:rPr>
+                <w:b/>
+                <w:bCs/>
+                <w:lang w:val="en-US"/>
+              </w:rPr>
+            </w:pPr>
+            <w:r>
+              <w:rPr>
+                <w:b/>
+                <w:bCs/>
+                <w:lang w:val="en-US"/>
+              </w:rPr>
+              <w:t>9</w:t>
+            </w:r>
+            <w:r>
+              <w:rPr>
+                <w:b/>
+                <w:bCs/>
+                <w:lang w:val="en-US"/>
+              </w:rPr>
+              <w:t>.</w:t>
+            </w:r>
+          </w:p>
+        </w:tc>
+        <w:tc>
+          <w:tcPr>
+            <w:tcW w:w="5130" w:type="dxa"/>
+          </w:tcPr>
+          <w:p>
+            <w:pPr>
+              <w:rPr>
+                <w:sz w:val="20"/>
+                <w:szCs w:val="20"/>
+                <w:lang w:val="en-US"/>
+              </w:rPr>
+            </w:pPr>
+            <w:r>
+              <w:rPr>
+                <w:sz w:val="20"/>
+                <w:szCs w:val="20"/>
+                <w:lang w:val="en-US"/>
+              </w:rPr>
+              <w:t xml:space="preserve">Click </w:t>
+            </w:r>
+            <w:r>
+              <w:rPr>
+                <w:sz w:val="20"/>
+                <w:szCs w:val="20"/>
+                <w:lang w:val="en-US"/>
+              </w:rPr>
+              <w:t>t</w:t>
+            </w:r>
+            <w:r>
+              <w:rPr>
+                <w:sz w:val="20"/>
+                <w:szCs w:val="20"/>
+                <w:lang w:val="en-US"/>
+              </w:rPr>
+              <w:t xml:space="preserve">he </w:t>
+            </w:r>
+            <w:r>
+              <w:rPr>
+                <w:b/>
+                <w:bCs/>
+                <w:sz w:val="20"/>
+                <w:szCs w:val="20"/>
+                <w:lang w:val="en-US"/>
+              </w:rPr>
+              <w:t>Checkbox</w:t>
+            </w:r>
+            <w:r>
+              <w:rPr>
+                <w:sz w:val="20"/>
+                <w:szCs w:val="20"/>
+                <w:lang w:val="en-US"/>
+              </w:rPr>
+              <w:t xml:space="preserve"> for selecting </w:t>
+            </w:r>
+            <w:r>
+              <w:rPr>
+                <w:b/>
+                <w:bCs/>
+                <w:sz w:val="20"/>
+                <w:szCs w:val="20"/>
+                <w:lang w:val="en-US"/>
+              </w:rPr>
+              <w:t>ALL</w:t>
+            </w:r>
+            <w:r>
+              <w:rPr>
+                <w:sz w:val="20"/>
+                <w:szCs w:val="20"/>
+                <w:lang w:val="en-US"/>
+              </w:rPr>
+              <w:t xml:space="preserve"> Topologies</w:t>
+            </w:r>
+          </w:p>
+          <w:p>
+            <w:pPr>
+              <w:rPr>
+                <w:sz w:val="20"/>
+                <w:szCs w:val="20"/>
+                <w:lang w:val="en-US"/>
+              </w:rPr>
+            </w:pPr>
+          </w:p>
+        </w:tc>
+        <w:tc>
+          <w:tcPr>
+            <w:tcW w:w="4680" w:type="dxa"/>
+          </w:tcPr>
+          <w:p>
+            <w:pPr>
+              <w:rPr>
+                <w:sz w:val="20"/>
+                <w:szCs w:val="20"/>
+                <w:lang w:val="en-US"/>
+              </w:rPr>
+            </w:pPr>
+            <w:r>
+              <w:rPr>
+                <w:b/>
+                <w:bCs/>
+                <w:sz w:val="20"/>
+                <w:szCs w:val="20"/>
+                <w:lang w:val="en-US"/>
+              </w:rPr>
+              <w:t>All</w:t>
+            </w:r>
+            <w:r>
+              <w:rPr>
+                <w:sz w:val="20"/>
+                <w:szCs w:val="20"/>
+                <w:lang w:val="en-US"/>
+              </w:rPr>
+              <w:t xml:space="preserve"> topologies in the grid should be selected</w:t>
+            </w:r>
+          </w:p>
+        </w:tc>
+      </w:tr>
+      <w:tr>
+        <w:tc>
+          <w:tcPr>
+            <w:tcW w:w="540" w:type="dxa"/>
+          </w:tcPr>
+          <w:p>
+            <w:pPr>
+              <w:jc w:val="center"/>
+              <w:rPr>
+                <w:b/>
+                <w:bCs/>
+                <w:lang w:val="en-US"/>
+              </w:rPr>
+            </w:pPr>
+            <w:r>
+              <w:rPr>
+                <w:b/>
+                <w:bCs/>
+                <w:lang w:val="en-US"/>
+              </w:rPr>
+              <w:t>10</w:t>
+            </w:r>
+            <w:r>
+              <w:rPr>
+                <w:b/>
+                <w:bCs/>
+                <w:lang w:val="en-US"/>
+              </w:rPr>
+              <w:t>.</w:t>
+            </w:r>
+          </w:p>
+        </w:tc>
+        <w:tc>
+          <w:tcPr>
+            <w:tcW w:w="5130" w:type="dxa"/>
+          </w:tcPr>
+          <w:p>
+            <w:pPr>
+              <w:rPr>
+                <w:sz w:val="20"/>
+                <w:szCs w:val="20"/>
+                <w:lang w:val="en-US"/>
+              </w:rPr>
+            </w:pPr>
+            <w:r>
+              <w:rPr>
+                <w:sz w:val="20"/>
+                <w:szCs w:val="20"/>
+                <w:lang w:val="en-US"/>
+              </w:rPr>
+              <w:t xml:space="preserve">Click </w:t>
+            </w:r>
+            <w:r>
+              <w:rPr>
+                <w:b/>
+                <w:bCs/>
+                <w:sz w:val="20"/>
+                <w:szCs w:val="20"/>
+                <w:lang w:val="en-US"/>
+              </w:rPr>
+              <w:t>'Delete'</w:t>
+            </w:r>
+            <w:r>
+              <w:rPr>
+                <w:sz w:val="20"/>
+                <w:szCs w:val="20"/>
+                <w:lang w:val="en-US"/>
+              </w:rPr>
+              <w:t xml:space="preserve"> for deleting </w:t>
+            </w:r>
+            <w:r>
+              <w:rPr>
+                <w:sz w:val="20"/>
+                <w:szCs w:val="20"/>
+                <w:lang w:val="en-US"/>
+              </w:rPr>
+              <w:t xml:space="preserve">all </w:t>
+            </w:r>
+            <w:r>
+              <w:rPr>
+                <w:sz w:val="20"/>
+                <w:szCs w:val="20"/>
+                <w:lang w:val="en-US"/>
+              </w:rPr>
+              <w:t>selected topologies</w:t>
+            </w:r>
+          </w:p>
+        </w:tc>
+        <w:tc>
+          <w:tcPr>
+            <w:tcW w:w="4680" w:type="dxa"/>
+          </w:tcPr>
+          <w:p>
+            <w:pPr>
+              <w:rPr>
+                <w:sz w:val="20"/>
+                <w:szCs w:val="20"/>
+                <w:lang w:val="en-US"/>
+              </w:rPr>
+            </w:pPr>
+            <w:r>
+              <w:rPr>
+                <w:sz w:val="20"/>
+                <w:szCs w:val="20"/>
+                <w:lang w:val="en-US"/>
+              </w:rPr>
+              <w:t xml:space="preserve">The </w:t>
+            </w:r>
+            <w:r>
+              <w:rPr>
+                <w:b/>
+                <w:bCs/>
+                <w:sz w:val="20"/>
+                <w:szCs w:val="20"/>
+                <w:lang w:val="en-US"/>
+              </w:rPr>
+              <w:t>'Delete Topology'</w:t>
+            </w:r>
+            <w:r>
+              <w:rPr>
+                <w:sz w:val="20"/>
+                <w:szCs w:val="20"/>
+                <w:lang w:val="en-US"/>
+              </w:rPr>
+              <w:t xml:space="preserve"> dialog should appear</w:t>
+            </w:r>
+          </w:p>
+          <w:p>
+            <w:pPr>
+              <w:rPr>
+                <w:sz w:val="20"/>
+                <w:szCs w:val="20"/>
+                <w:lang w:val="en-US"/>
+              </w:rPr>
+            </w:pPr>
+          </w:p>
+        </w:tc>
+      </w:tr>
+      <w:tr>
+        <w:tc>
+          <w:tcPr>
+            <w:tcW w:w="540" w:type="dxa"/>
+          </w:tcPr>
+          <w:p>
+            <w:pPr>
+              <w:jc w:val="center"/>
+              <w:rPr>
+                <w:b/>
+                <w:bCs/>
+                <w:lang w:val="en-US"/>
+              </w:rPr>
+            </w:pPr>
+            <w:r>
+              <w:rPr>
+                <w:b/>
+                <w:bCs/>
+                <w:lang w:val="en-US"/>
+              </w:rPr>
+              <w:t>1</w:t>
+            </w:r>
+            <w:r>
+              <w:rPr>
+                <w:b/>
+                <w:bCs/>
+                <w:lang w:val="en-US"/>
+              </w:rPr>
+              <w:t>1</w:t>
+            </w:r>
+            <w:r>
+              <w:rPr>
+                <w:b/>
+                <w:bCs/>
+                <w:lang w:val="en-US"/>
+              </w:rPr>
+              <w:t>.</w:t>
+            </w:r>
+          </w:p>
+        </w:tc>
+        <w:tc>
+          <w:tcPr>
+            <w:tcW w:w="5130" w:type="dxa"/>
+          </w:tcPr>
+          <w:p>
+            <w:pPr>
+              <w:rPr>
+                <w:sz w:val="20"/>
+                <w:szCs w:val="20"/>
+                <w:lang w:val="en-US"/>
+              </w:rPr>
+            </w:pPr>
+            <w:r>
+              <w:rPr>
+                <w:sz w:val="20"/>
+                <w:szCs w:val="20"/>
+                <w:lang w:val="en-US"/>
+              </w:rPr>
+              <w:t xml:space="preserve">Click </w:t>
+            </w:r>
+            <w:r>
+              <w:rPr>
+                <w:b/>
+                <w:bCs/>
+                <w:sz w:val="20"/>
+                <w:szCs w:val="20"/>
+                <w:lang w:val="en-US"/>
+              </w:rPr>
+              <w:t>'Yes'</w:t>
+            </w:r>
+            <w:r>
+              <w:rPr>
+                <w:sz w:val="20"/>
+                <w:szCs w:val="20"/>
+                <w:lang w:val="en-US"/>
+              </w:rPr>
+              <w:t xml:space="preserve"> to confirm deletion of all selected topologies</w:t>
+            </w:r>
+          </w:p>
+          <w:p>
+            <w:pPr>
+              <w:rPr>
+                <w:sz w:val="20"/>
+                <w:szCs w:val="20"/>
+                <w:lang w:val="en-US"/>
+              </w:rPr>
+            </w:pPr>
+          </w:p>
+        </w:tc>
+        <w:tc>
+          <w:tcPr>
+            <w:tcW w:w="4680" w:type="dxa"/>
+          </w:tcPr>
+          <w:p>
+            <w:pPr>
+              <w:rPr>
+                <w:sz w:val="20"/>
+                <w:szCs w:val="20"/>
+                <w:lang w:val="en-US"/>
+              </w:rPr>
+            </w:pPr>
+            <w:r>
+              <w:rPr>
+                <w:sz w:val="20"/>
+                <w:szCs w:val="20"/>
+                <w:lang w:val="en-US"/>
+              </w:rPr>
+              <w:t>All topologies should be deleted from the grid.</w:t>
+            </w:r>
+          </w:p>
+        </w:tc>
+      </w:tr>
+      <w:tr>
+        <w:tc>
+          <w:tcPr>
+            <w:tcW w:w="540" w:type="dxa"/>
+          </w:tcPr>
+          <w:p>
+            <w:pPr>
+              <w:jc w:val="center"/>
+              <w:rPr>
+                <w:b/>
+                <w:bCs/>
+                <w:lang w:val="en-US"/>
+              </w:rPr>
+            </w:pPr>
+            <w:r>
+              <w:rPr>
+                <w:b/>
+                <w:bCs/>
+                <w:lang w:val="en-US"/>
+              </w:rPr>
+              <w:t>1</w:t>
+            </w:r>
+            <w:r>
+              <w:rPr>
+                <w:b/>
+                <w:bCs/>
+                <w:lang w:val="en-US"/>
+              </w:rPr>
+              <w:t>2</w:t>
+            </w:r>
+            <w:bookmarkStart w:id="0" w:name="_GoBack"/>
+            <w:bookmarkEnd w:id="0"/>
+            <w:r>
+              <w:rPr>
+                <w:b/>
+                <w:bCs/>
+                <w:lang w:val="en-US"/>
+              </w:rPr>
+              <w:t>.</w:t>
+            </w:r>
+          </w:p>
+        </w:tc>
+        <w:tc>
+          <w:tcPr>
+            <w:tcW w:w="5130" w:type="dxa"/>
+          </w:tcPr>
+          <w:p>
+            <w:pPr>
+              <w:rPr>
+                <w:sz w:val="20"/>
+                <w:szCs w:val="20"/>
+                <w:lang w:val="en-US"/>
+              </w:rPr>
+            </w:pPr>
+            <w:r>
+              <w:rPr>
+                <w:sz w:val="20"/>
+                <w:szCs w:val="20"/>
+                <w:lang w:val="en-US"/>
+              </w:rPr>
+              <w:t xml:space="preserve">Verify that the </w:t>
+            </w:r>
+            <w:r>
+              <w:rPr>
+                <w:b/>
+                <w:bCs/>
+                <w:sz w:val="20"/>
+                <w:szCs w:val="20"/>
+                <w:lang w:val="en-US"/>
+              </w:rPr>
+              <w:t>'No Data'</w:t>
+            </w:r>
+            <w:r>
+              <w:rPr>
+                <w:sz w:val="20"/>
+                <w:szCs w:val="20"/>
+                <w:lang w:val="en-US"/>
+              </w:rPr>
+              <w:t xml:space="preserve"> message appears on screen</w:t>
+            </w:r>
+          </w:p>
+          <w:p>
+            <w:pPr>
+              <w:rPr>
+                <w:sz w:val="20"/>
+                <w:szCs w:val="20"/>
+                <w:lang w:val="en-US"/>
+              </w:rPr>
+            </w:pPr>
+          </w:p>
+        </w:tc>
+        <w:tc>
+          <w:tcPr>
+            <w:tcW w:w="4680" w:type="dxa"/>
+          </w:tcPr>
+          <w:p>
+            <w:pPr>
+              <w:rPr>
+                <w:sz w:val="20"/>
+                <w:szCs w:val="20"/>
+                <w:lang w:val="en-US"/>
+              </w:rPr>
+            </w:pPr>
+            <w:r>
+              <w:rPr>
+                <w:sz w:val="20"/>
+                <w:szCs w:val="20"/>
+                <w:lang w:val="en-US"/>
+              </w:rPr>
+              <w:t>The message 'No Data' message should appear on screen</w:t>
+            </w:r>
+          </w:p>
+          <w:p>
+            <w:pPr>
+              <w:rPr>
+                <w:sz w:val="20"/>
+                <w:szCs w:val="20"/>
+                <w:lang w:val="en-US"/>
+              </w:rPr>
+            </w:pPr>
+          </w:p>
+        </w:tc>
+      </w:tr>
+    </w:tbl>
     <w:p>
       <w:pPr>
         <w:jc w:val="center"/>
@@ -15917,6 +18106,7 @@
     <w:lsdException w:name="HTML Sample" w:semiHidden="1" w:unhideWhenUsed="1"/>
     <w:lsdException w:name="HTML Typewriter" w:semiHidden="1" w:unhideWhenUsed="1"/>
     <w:lsdException w:name="HTML Variable" w:semiHidden="1" w:unhideWhenUsed="1"/>
+    <w:lsdException w:name="Normal Table" w:semiHidden="1" w:unhideWhenUsed="1"/>
     <w:lsdException w:name="annotation subject" w:semiHidden="1" w:unhideWhenUsed="1"/>
     <w:lsdException w:name="No List" w:semiHidden="1" w:unhideWhenUsed="1"/>
     <w:lsdException w:name="Outline List 1" w:semiHidden="1" w:unhideWhenUsed="1"/>
@@ -15959,8 +18149,11 @@
     <w:lsdException w:name="Table Contemporary" w:semiHidden="1" w:unhideWhenUsed="1"/>
     <w:lsdException w:name="Table Elegant" w:semiHidden="1" w:unhideWhenUsed="1"/>
     <w:lsdException w:name="Table Professional" w:semiHidden="1" w:unhideWhenUsed="1"/>
+    <w:lsdException w:name="Table Subtle 1" w:semiHidden="1" w:unhideWhenUsed="1"/>
     <w:lsdException w:name="Table Subtle 2" w:semiHidden="1" w:unhideWhenUsed="1"/>
     <w:lsdException w:name="Table Web 1" w:semiHidden="1" w:unhideWhenUsed="1"/>
+    <w:lsdException w:name="Table Web 2" w:semiHidden="1" w:unhideWhenUsed="1"/>
+    <w:lsdException w:name="Table Web 3" w:semiHidden="1" w:unhideWhenUsed="1"/>
     <w:lsdException w:name="Balloon Text" w:semiHidden="1" w:unhideWhenUsed="1"/>
     <w:lsdException w:name="Table Grid" w:uiPriority="39"/>
     <w:lsdException w:name="Table Theme" w:semiHidden="1" w:unhideWhenUsed="1"/>

</xml_diff>

<commit_message>
Writing case 09 - Single user Performance Reports in DOC
</commit_message>
<xml_diff>
--- a/StormRunner_Automation/src/stormRunner Test Cases/StormRunner Automation Project Test Cases - Updated.docx
+++ b/StormRunner_Automation/src/stormRunner Test Cases/StormRunner Automation Project Test Cases - Updated.docx
@@ -16361,27 +16361,7 @@
                 <w:szCs w:val="20"/>
                 <w:lang w:val="en-US"/>
               </w:rPr>
-              <w:t>'Topology</w:t>
-            </w:r>
-            <w:r>
-              <w:rPr>
-                <w:b/>
-                <w:bCs/>
-                <w:sz w:val="20"/>
-                <w:szCs w:val="20"/>
-                <w:lang w:val="en-US"/>
-              </w:rPr>
-              <w:t>2</w:t>
-            </w:r>
-            <w:r>
-              <w:rPr>
-                <w:b/>
-                <w:bCs/>
-                <w:sz w:val="20"/>
-                <w:szCs w:val="20"/>
-                <w:lang w:val="en-US"/>
-              </w:rPr>
-              <w:t>'</w:t>
+              <w:t>'Topology2'</w:t>
             </w:r>
           </w:p>
           <w:p>
@@ -16405,27 +16385,7 @@
                 <w:szCs w:val="20"/>
                 <w:lang w:val="en-US"/>
               </w:rPr>
-              <w:t>'Topology</w:t>
-            </w:r>
-            <w:r>
-              <w:rPr>
-                <w:b/>
-                <w:bCs/>
-                <w:sz w:val="20"/>
-                <w:szCs w:val="20"/>
-                <w:lang w:val="en-US"/>
-              </w:rPr>
-              <w:t>3</w:t>
-            </w:r>
-            <w:r>
-              <w:rPr>
-                <w:b/>
-                <w:bCs/>
-                <w:sz w:val="20"/>
-                <w:szCs w:val="20"/>
-                <w:lang w:val="en-US"/>
-              </w:rPr>
-              <w:t>'</w:t>
+              <w:t>'Topology3'</w:t>
             </w:r>
           </w:p>
           <w:p>
@@ -16709,27 +16669,7 @@
                 <w:szCs w:val="20"/>
                 <w:lang w:val="en-US"/>
               </w:rPr>
-              <w:t>'Topology2</w:t>
-            </w:r>
-            <w:r>
-              <w:rPr>
-                <w:b/>
-                <w:bCs/>
-                <w:sz w:val="20"/>
-                <w:szCs w:val="20"/>
-                <w:lang w:val="en-US"/>
-              </w:rPr>
-              <w:t xml:space="preserve"> Description</w:t>
-            </w:r>
-            <w:r>
-              <w:rPr>
-                <w:b/>
-                <w:bCs/>
-                <w:sz w:val="20"/>
-                <w:szCs w:val="20"/>
-                <w:lang w:val="en-US"/>
-              </w:rPr>
-              <w:t>'</w:t>
+              <w:t>'Topology2 Description'</w:t>
             </w:r>
           </w:p>
           <w:p>
@@ -16755,27 +16695,7 @@
                 <w:szCs w:val="20"/>
                 <w:lang w:val="en-US"/>
               </w:rPr>
-              <w:t>'Topology3</w:t>
-            </w:r>
-            <w:r>
-              <w:rPr>
-                <w:b/>
-                <w:bCs/>
-                <w:sz w:val="20"/>
-                <w:szCs w:val="20"/>
-                <w:lang w:val="en-US"/>
-              </w:rPr>
-              <w:t xml:space="preserve"> Description</w:t>
-            </w:r>
-            <w:r>
-              <w:rPr>
-                <w:b/>
-                <w:bCs/>
-                <w:sz w:val="20"/>
-                <w:szCs w:val="20"/>
-                <w:lang w:val="en-US"/>
-              </w:rPr>
-              <w:t>'</w:t>
+              <w:t>'Topology3 Description'</w:t>
             </w:r>
           </w:p>
           <w:p>
@@ -16825,15 +16745,7 @@
                 <w:szCs w:val="20"/>
                 <w:lang w:val="en-US"/>
               </w:rPr>
-              <w:t xml:space="preserve"> field should have the value:</w:t>
-            </w:r>
-            <w:r>
-              <w:rPr>
-                <w:sz w:val="20"/>
-                <w:szCs w:val="20"/>
-                <w:lang w:val="en-US"/>
-              </w:rPr>
-              <w:t xml:space="preserve"> </w:t>
+              <w:t xml:space="preserve"> field should have the value: </w:t>
             </w:r>
             <w:r>
               <w:rPr>
@@ -17654,8 +17566,6 @@
               </w:rPr>
               <w:t>2</w:t>
             </w:r>
-            <w:bookmarkStart w:id="0" w:name="_GoBack"/>
-            <w:bookmarkEnd w:id="0"/>
             <w:r>
               <w:rPr>
                 <w:b/>
@@ -17759,6 +17669,1266 @@
           <w:u w:val="single"/>
         </w:rPr>
       </w:pPr>
+    </w:p>
+    <w:p>
+      <w:pPr>
+        <w:jc w:val="center"/>
+        <w:rPr>
+          <w:b/>
+          <w:bCs/>
+          <w:sz w:val="24"/>
+          <w:szCs w:val="24"/>
+          <w:u w:val="single"/>
+        </w:rPr>
+      </w:pPr>
+    </w:p>
+    <w:p>
+      <w:pPr>
+        <w:jc w:val="center"/>
+        <w:rPr>
+          <w:b/>
+          <w:bCs/>
+          <w:sz w:val="24"/>
+          <w:szCs w:val="24"/>
+          <w:u w:val="single"/>
+        </w:rPr>
+      </w:pPr>
+    </w:p>
+    <w:p>
+      <w:pPr>
+        <w:jc w:val="center"/>
+        <w:rPr>
+          <w:b/>
+          <w:bCs/>
+          <w:sz w:val="24"/>
+          <w:szCs w:val="24"/>
+          <w:u w:val="single"/>
+        </w:rPr>
+      </w:pPr>
+    </w:p>
+    <w:p>
+      <w:pPr>
+        <w:pStyle w:val="a3"/>
+        <w:numPr>
+          <w:ilvl w:val="0"/>
+          <w:numId w:val="1"/>
+        </w:numPr>
+        <w:ind w:left="-180"/>
+        <w:rPr>
+          <w:b/>
+          <w:bCs/>
+          <w:sz w:val="26"/>
+          <w:szCs w:val="26"/>
+          <w:u w:val="single"/>
+          <w:lang w:val="en-US"/>
+        </w:rPr>
+      </w:pPr>
+      <w:r>
+        <w:rPr>
+          <w:b/>
+          <w:bCs/>
+          <w:sz w:val="26"/>
+          <w:szCs w:val="26"/>
+          <w:u w:val="single"/>
+          <w:lang w:val="en-US"/>
+        </w:rPr>
+        <w:t>Viewing 'Single User Performance' reports</w:t>
+      </w:r>
+    </w:p>
+    <w:p>
+      <w:pPr>
+        <w:jc w:val="center"/>
+        <w:rPr>
+          <w:b/>
+          <w:bCs/>
+          <w:u w:val="single"/>
+          <w:lang w:val="en-US"/>
+        </w:rPr>
+      </w:pPr>
+    </w:p>
+    <w:tbl>
+      <w:tblPr>
+        <w:tblStyle w:val="a4"/>
+        <w:tblW w:w="10350" w:type="dxa"/>
+        <w:tblInd w:w="-545" w:type="dxa"/>
+        <w:tblLayout w:type="fixed"/>
+        <w:tblLook w:val="04A0" w:firstRow="1" w:lastRow="0" w:firstColumn="1" w:lastColumn="0" w:noHBand="0" w:noVBand="1"/>
+      </w:tblPr>
+      <w:tblGrid>
+        <w:gridCol w:w="540"/>
+        <w:gridCol w:w="5130"/>
+        <w:gridCol w:w="4680"/>
+      </w:tblGrid>
+      <w:tr>
+        <w:tc>
+          <w:tcPr>
+            <w:tcW w:w="540" w:type="dxa"/>
+            <w:shd w:val="clear" w:color="auto" w:fill="D5DCE4" w:themeFill="text2" w:themeFillTint="33"/>
+            <w:vAlign w:val="center"/>
+          </w:tcPr>
+          <w:p>
+            <w:pPr>
+              <w:jc w:val="center"/>
+              <w:rPr>
+                <w:b/>
+                <w:bCs/>
+                <w:lang w:val="en-US"/>
+              </w:rPr>
+            </w:pPr>
+          </w:p>
+        </w:tc>
+        <w:tc>
+          <w:tcPr>
+            <w:tcW w:w="5130" w:type="dxa"/>
+            <w:shd w:val="clear" w:color="auto" w:fill="D5DCE4" w:themeFill="text2" w:themeFillTint="33"/>
+          </w:tcPr>
+          <w:p>
+            <w:pPr>
+              <w:rPr>
+                <w:b/>
+                <w:bCs/>
+                <w:lang w:val="en-US"/>
+              </w:rPr>
+            </w:pPr>
+            <w:r>
+              <w:rPr>
+                <w:b/>
+                <w:bCs/>
+                <w:lang w:val="en-US"/>
+              </w:rPr>
+              <w:t xml:space="preserve">Step </w:t>
+            </w:r>
+          </w:p>
+          <w:p>
+            <w:pPr>
+              <w:rPr>
+                <w:lang w:val="en-US"/>
+              </w:rPr>
+            </w:pPr>
+          </w:p>
+        </w:tc>
+        <w:tc>
+          <w:tcPr>
+            <w:tcW w:w="4680" w:type="dxa"/>
+            <w:shd w:val="clear" w:color="auto" w:fill="D5DCE4" w:themeFill="text2" w:themeFillTint="33"/>
+          </w:tcPr>
+          <w:p>
+            <w:pPr>
+              <w:rPr>
+                <w:b/>
+                <w:bCs/>
+                <w:lang w:val="en-US"/>
+              </w:rPr>
+            </w:pPr>
+            <w:r>
+              <w:rPr>
+                <w:b/>
+                <w:bCs/>
+                <w:lang w:val="en-US"/>
+              </w:rPr>
+              <w:t>Expected Result</w:t>
+            </w:r>
+          </w:p>
+        </w:tc>
+      </w:tr>
+      <w:tr>
+        <w:tc>
+          <w:tcPr>
+            <w:tcW w:w="540" w:type="dxa"/>
+            <w:vAlign w:val="center"/>
+          </w:tcPr>
+          <w:p>
+            <w:pPr>
+              <w:jc w:val="center"/>
+              <w:rPr>
+                <w:b/>
+                <w:bCs/>
+                <w:lang w:val="en-US"/>
+              </w:rPr>
+            </w:pPr>
+            <w:r>
+              <w:rPr>
+                <w:b/>
+                <w:bCs/>
+                <w:lang w:val="en-US"/>
+              </w:rPr>
+              <w:t>1.</w:t>
+            </w:r>
+          </w:p>
+        </w:tc>
+        <w:tc>
+          <w:tcPr>
+            <w:tcW w:w="5130" w:type="dxa"/>
+          </w:tcPr>
+          <w:p>
+            <w:pPr>
+              <w:rPr>
+                <w:sz w:val="20"/>
+                <w:szCs w:val="20"/>
+                <w:lang w:val="en-US"/>
+              </w:rPr>
+            </w:pPr>
+            <w:r>
+              <w:rPr>
+                <w:sz w:val="20"/>
+                <w:szCs w:val="20"/>
+                <w:lang w:val="en-US"/>
+              </w:rPr>
+              <w:t xml:space="preserve">Login to your </w:t>
+            </w:r>
+            <w:proofErr w:type="gramStart"/>
+            <w:r>
+              <w:rPr>
+                <w:sz w:val="20"/>
+                <w:szCs w:val="20"/>
+                <w:lang w:val="en-US"/>
+              </w:rPr>
+              <w:t>tenant :</w:t>
+            </w:r>
+            <w:proofErr w:type="gramEnd"/>
+          </w:p>
+          <w:p>
+            <w:pPr>
+              <w:rPr>
+                <w:sz w:val="20"/>
+                <w:szCs w:val="20"/>
+              </w:rPr>
+            </w:pPr>
+            <w:hyperlink r:id="rId15" w:history="1">
+              <w:r>
+                <w:rPr>
+                  <w:rStyle w:val="Hyperlink"/>
+                </w:rPr>
+                <w:t>https://stormrunner-load.saas.microfocus.com/home/?TENANTID=175726009&amp;projectId=1</w:t>
+              </w:r>
+            </w:hyperlink>
+          </w:p>
+          <w:p>
+            <w:pPr>
+              <w:rPr>
+                <w:sz w:val="20"/>
+                <w:szCs w:val="20"/>
+                <w:lang w:val="en-US"/>
+              </w:rPr>
+            </w:pPr>
+          </w:p>
+        </w:tc>
+        <w:tc>
+          <w:tcPr>
+            <w:tcW w:w="4680" w:type="dxa"/>
+          </w:tcPr>
+          <w:p>
+            <w:pPr>
+              <w:rPr>
+                <w:sz w:val="20"/>
+                <w:szCs w:val="20"/>
+                <w:lang w:val="en-US"/>
+              </w:rPr>
+            </w:pPr>
+            <w:r>
+              <w:rPr>
+                <w:sz w:val="20"/>
+                <w:szCs w:val="20"/>
+                <w:lang w:val="en-US"/>
+              </w:rPr>
+              <w:t xml:space="preserve">You should see the </w:t>
+            </w:r>
+            <w:r>
+              <w:rPr>
+                <w:sz w:val="20"/>
+                <w:szCs w:val="20"/>
+                <w:lang w:val="en-US"/>
+              </w:rPr>
+              <w:t>'</w:t>
+            </w:r>
+            <w:r>
+              <w:rPr>
+                <w:b/>
+                <w:bCs/>
+                <w:sz w:val="20"/>
+                <w:szCs w:val="20"/>
+                <w:lang w:val="en-US"/>
+              </w:rPr>
+              <w:t>Home</w:t>
+            </w:r>
+            <w:r>
+              <w:rPr>
+                <w:sz w:val="20"/>
+                <w:szCs w:val="20"/>
+                <w:lang w:val="en-US"/>
+              </w:rPr>
+              <w:t>'</w:t>
+            </w:r>
+            <w:r>
+              <w:rPr>
+                <w:sz w:val="20"/>
+                <w:szCs w:val="20"/>
+                <w:lang w:val="en-US"/>
+              </w:rPr>
+              <w:t xml:space="preserve"> page</w:t>
+            </w:r>
+          </w:p>
+        </w:tc>
+      </w:tr>
+      <w:tr>
+        <w:tc>
+          <w:tcPr>
+            <w:tcW w:w="540" w:type="dxa"/>
+          </w:tcPr>
+          <w:p>
+            <w:pPr>
+              <w:jc w:val="center"/>
+              <w:rPr>
+                <w:b/>
+                <w:bCs/>
+                <w:lang w:val="en-US"/>
+              </w:rPr>
+            </w:pPr>
+            <w:r>
+              <w:rPr>
+                <w:b/>
+                <w:bCs/>
+                <w:lang w:val="en-US"/>
+              </w:rPr>
+              <w:t>2.</w:t>
+            </w:r>
+          </w:p>
+        </w:tc>
+        <w:tc>
+          <w:tcPr>
+            <w:tcW w:w="5130" w:type="dxa"/>
+          </w:tcPr>
+          <w:p>
+            <w:pPr>
+              <w:rPr>
+                <w:sz w:val="20"/>
+                <w:szCs w:val="20"/>
+                <w:lang w:val="en-US"/>
+              </w:rPr>
+            </w:pPr>
+            <w:r>
+              <w:rPr>
+                <w:sz w:val="20"/>
+                <w:szCs w:val="20"/>
+                <w:lang w:val="en-US"/>
+              </w:rPr>
+              <w:t xml:space="preserve">Click on </w:t>
+            </w:r>
+            <w:r>
+              <w:rPr>
+                <w:b/>
+                <w:bCs/>
+                <w:sz w:val="20"/>
+                <w:szCs w:val="20"/>
+                <w:lang w:val="en-US"/>
+              </w:rPr>
+              <w:t>'Results</w:t>
+            </w:r>
+            <w:proofErr w:type="gramStart"/>
+            <w:r>
+              <w:rPr>
+                <w:b/>
+                <w:bCs/>
+                <w:sz w:val="20"/>
+                <w:szCs w:val="20"/>
+                <w:lang w:val="en-US"/>
+              </w:rPr>
+              <w:t>'</w:t>
+            </w:r>
+            <w:r>
+              <w:rPr>
+                <w:b/>
+                <w:bCs/>
+                <w:sz w:val="20"/>
+                <w:szCs w:val="20"/>
+                <w:lang w:val="en-US"/>
+              </w:rPr>
+              <w:t xml:space="preserve"> </w:t>
+            </w:r>
+            <w:r>
+              <w:rPr>
+                <w:sz w:val="20"/>
+                <w:szCs w:val="20"/>
+                <w:lang w:val="en-US"/>
+              </w:rPr>
+              <w:t xml:space="preserve"> tab</w:t>
+            </w:r>
+            <w:proofErr w:type="gramEnd"/>
+          </w:p>
+          <w:p>
+            <w:pPr>
+              <w:rPr>
+                <w:sz w:val="20"/>
+                <w:szCs w:val="20"/>
+                <w:lang w:val="en-US"/>
+              </w:rPr>
+            </w:pPr>
+          </w:p>
+        </w:tc>
+        <w:tc>
+          <w:tcPr>
+            <w:tcW w:w="4680" w:type="dxa"/>
+          </w:tcPr>
+          <w:p>
+            <w:pPr>
+              <w:rPr>
+                <w:sz w:val="20"/>
+                <w:szCs w:val="20"/>
+                <w:lang w:val="en-US"/>
+              </w:rPr>
+            </w:pPr>
+            <w:r>
+              <w:rPr>
+                <w:sz w:val="20"/>
+                <w:szCs w:val="20"/>
+                <w:lang w:val="en-US"/>
+              </w:rPr>
+              <w:t xml:space="preserve">You should see the </w:t>
+            </w:r>
+            <w:r>
+              <w:rPr>
+                <w:b/>
+                <w:bCs/>
+                <w:sz w:val="20"/>
+                <w:szCs w:val="20"/>
+                <w:lang w:val="en-US"/>
+              </w:rPr>
+              <w:t>'Results'</w:t>
+            </w:r>
+            <w:r>
+              <w:rPr>
+                <w:sz w:val="20"/>
+                <w:szCs w:val="20"/>
+                <w:lang w:val="en-US"/>
+              </w:rPr>
+              <w:t xml:space="preserve"> page with all run IDs</w:t>
+            </w:r>
+          </w:p>
+          <w:p>
+            <w:pPr>
+              <w:rPr>
+                <w:sz w:val="20"/>
+                <w:szCs w:val="20"/>
+                <w:lang w:val="en-US"/>
+              </w:rPr>
+            </w:pPr>
+          </w:p>
+        </w:tc>
+      </w:tr>
+      <w:tr>
+        <w:tc>
+          <w:tcPr>
+            <w:tcW w:w="540" w:type="dxa"/>
+          </w:tcPr>
+          <w:p>
+            <w:pPr>
+              <w:jc w:val="center"/>
+              <w:rPr>
+                <w:b/>
+                <w:bCs/>
+                <w:lang w:val="en-US"/>
+              </w:rPr>
+            </w:pPr>
+            <w:r>
+              <w:rPr>
+                <w:b/>
+                <w:bCs/>
+                <w:lang w:val="en-US"/>
+              </w:rPr>
+              <w:t>3.</w:t>
+            </w:r>
+          </w:p>
+          <w:p>
+            <w:pPr>
+              <w:jc w:val="center"/>
+              <w:rPr>
+                <w:b/>
+                <w:bCs/>
+                <w:lang w:val="en-US"/>
+              </w:rPr>
+            </w:pPr>
+          </w:p>
+        </w:tc>
+        <w:tc>
+          <w:tcPr>
+            <w:tcW w:w="5130" w:type="dxa"/>
+          </w:tcPr>
+          <w:p>
+            <w:pPr>
+              <w:rPr>
+                <w:sz w:val="20"/>
+                <w:szCs w:val="20"/>
+                <w:lang w:val="en-US"/>
+              </w:rPr>
+            </w:pPr>
+            <w:r>
+              <w:rPr>
+                <w:sz w:val="20"/>
+                <w:szCs w:val="20"/>
+                <w:lang w:val="en-US"/>
+              </w:rPr>
+              <w:t xml:space="preserve">Click </w:t>
+            </w:r>
+            <w:r>
+              <w:rPr>
+                <w:sz w:val="20"/>
+                <w:szCs w:val="20"/>
+                <w:lang w:val="en-US"/>
+              </w:rPr>
+              <w:t xml:space="preserve">the </w:t>
+            </w:r>
+            <w:proofErr w:type="gramStart"/>
+            <w:r>
+              <w:rPr>
+                <w:b/>
+                <w:bCs/>
+                <w:sz w:val="20"/>
+                <w:szCs w:val="20"/>
+                <w:lang w:val="en-US"/>
+              </w:rPr>
+              <w:t>drop down</w:t>
+            </w:r>
+            <w:proofErr w:type="gramEnd"/>
+            <w:r>
+              <w:rPr>
+                <w:sz w:val="20"/>
+                <w:szCs w:val="20"/>
+                <w:lang w:val="en-US"/>
+              </w:rPr>
+              <w:t xml:space="preserve"> menu of Run Id 3</w:t>
+            </w:r>
+          </w:p>
+        </w:tc>
+        <w:tc>
+          <w:tcPr>
+            <w:tcW w:w="4680" w:type="dxa"/>
+          </w:tcPr>
+          <w:p>
+            <w:pPr>
+              <w:rPr>
+                <w:sz w:val="20"/>
+                <w:szCs w:val="20"/>
+                <w:lang w:val="en-US"/>
+              </w:rPr>
+            </w:pPr>
+            <w:r>
+              <w:rPr>
+                <w:sz w:val="20"/>
+                <w:szCs w:val="20"/>
+                <w:lang w:val="en-US"/>
+              </w:rPr>
+              <w:t xml:space="preserve">The </w:t>
+            </w:r>
+            <w:proofErr w:type="gramStart"/>
+            <w:r>
+              <w:rPr>
+                <w:sz w:val="20"/>
+                <w:szCs w:val="20"/>
+                <w:lang w:val="en-US"/>
+              </w:rPr>
+              <w:t>drop down</w:t>
+            </w:r>
+            <w:proofErr w:type="gramEnd"/>
+            <w:r>
+              <w:rPr>
+                <w:sz w:val="20"/>
+                <w:szCs w:val="20"/>
+                <w:lang w:val="en-US"/>
+              </w:rPr>
+              <w:t xml:space="preserve"> menu should appear</w:t>
+            </w:r>
+          </w:p>
+        </w:tc>
+      </w:tr>
+      <w:tr>
+        <w:tc>
+          <w:tcPr>
+            <w:tcW w:w="540" w:type="dxa"/>
+          </w:tcPr>
+          <w:p>
+            <w:pPr>
+              <w:jc w:val="center"/>
+              <w:rPr>
+                <w:b/>
+                <w:bCs/>
+                <w:lang w:val="en-US"/>
+              </w:rPr>
+            </w:pPr>
+            <w:r>
+              <w:rPr>
+                <w:b/>
+                <w:bCs/>
+                <w:lang w:val="en-US"/>
+              </w:rPr>
+              <w:t>4.</w:t>
+            </w:r>
+          </w:p>
+        </w:tc>
+        <w:tc>
+          <w:tcPr>
+            <w:tcW w:w="5130" w:type="dxa"/>
+          </w:tcPr>
+          <w:p>
+            <w:pPr>
+              <w:rPr>
+                <w:sz w:val="20"/>
+                <w:szCs w:val="20"/>
+                <w:lang w:val="en-US"/>
+              </w:rPr>
+            </w:pPr>
+            <w:r>
+              <w:rPr>
+                <w:sz w:val="20"/>
+                <w:szCs w:val="20"/>
+                <w:lang w:val="en-US"/>
+              </w:rPr>
+              <w:t xml:space="preserve">Click the </w:t>
+            </w:r>
+            <w:r>
+              <w:rPr>
+                <w:b/>
+                <w:bCs/>
+                <w:sz w:val="20"/>
+                <w:szCs w:val="20"/>
+                <w:lang w:val="en-US"/>
+              </w:rPr>
+              <w:t>'Single User Performance'</w:t>
+            </w:r>
+            <w:r>
+              <w:rPr>
+                <w:sz w:val="20"/>
+                <w:szCs w:val="20"/>
+                <w:lang w:val="en-US"/>
+              </w:rPr>
+              <w:t xml:space="preserve"> option in the menu</w:t>
+            </w:r>
+          </w:p>
+        </w:tc>
+        <w:tc>
+          <w:tcPr>
+            <w:tcW w:w="4680" w:type="dxa"/>
+          </w:tcPr>
+          <w:p>
+            <w:pPr>
+              <w:rPr>
+                <w:sz w:val="20"/>
+                <w:szCs w:val="20"/>
+                <w:lang w:val="en-US"/>
+              </w:rPr>
+            </w:pPr>
+            <w:r>
+              <w:rPr>
+                <w:sz w:val="20"/>
+                <w:szCs w:val="20"/>
+                <w:lang w:val="en-US"/>
+              </w:rPr>
+              <w:t xml:space="preserve">You should be navigated to the </w:t>
+            </w:r>
+            <w:r>
+              <w:rPr>
+                <w:b/>
+                <w:bCs/>
+                <w:sz w:val="20"/>
+                <w:szCs w:val="20"/>
+                <w:lang w:val="en-US"/>
+              </w:rPr>
+              <w:t>'Single User Performance</w:t>
+            </w:r>
+            <w:r>
+              <w:rPr>
+                <w:sz w:val="20"/>
+                <w:szCs w:val="20"/>
+                <w:lang w:val="en-US"/>
+              </w:rPr>
+              <w:t>' tab</w:t>
+            </w:r>
+          </w:p>
+          <w:p>
+            <w:pPr>
+              <w:rPr>
+                <w:sz w:val="20"/>
+                <w:szCs w:val="20"/>
+                <w:lang w:val="en-US"/>
+              </w:rPr>
+            </w:pPr>
+          </w:p>
+        </w:tc>
+      </w:tr>
+      <w:tr>
+        <w:tc>
+          <w:tcPr>
+            <w:tcW w:w="540" w:type="dxa"/>
+          </w:tcPr>
+          <w:p>
+            <w:pPr>
+              <w:jc w:val="center"/>
+              <w:rPr>
+                <w:b/>
+                <w:bCs/>
+                <w:lang w:val="en-US"/>
+              </w:rPr>
+            </w:pPr>
+            <w:r>
+              <w:rPr>
+                <w:b/>
+                <w:bCs/>
+                <w:lang w:val="en-US"/>
+              </w:rPr>
+              <w:lastRenderedPageBreak/>
+              <w:t>5.</w:t>
+            </w:r>
+          </w:p>
+        </w:tc>
+        <w:tc>
+          <w:tcPr>
+            <w:tcW w:w="5130" w:type="dxa"/>
+          </w:tcPr>
+          <w:p>
+            <w:pPr>
+              <w:rPr>
+                <w:sz w:val="20"/>
+                <w:szCs w:val="20"/>
+                <w:lang w:val="en-US"/>
+              </w:rPr>
+            </w:pPr>
+            <w:r>
+              <w:rPr>
+                <w:sz w:val="20"/>
+                <w:szCs w:val="20"/>
+                <w:lang w:val="en-US"/>
+              </w:rPr>
+              <w:t xml:space="preserve">Check that the </w:t>
+            </w:r>
+            <w:r>
+              <w:rPr>
+                <w:b/>
+                <w:bCs/>
+                <w:sz w:val="20"/>
+                <w:szCs w:val="20"/>
+                <w:lang w:val="en-US"/>
+              </w:rPr>
+              <w:t>'</w:t>
+            </w:r>
+            <w:proofErr w:type="gramStart"/>
+            <w:r>
+              <w:rPr>
+                <w:b/>
+                <w:bCs/>
+                <w:sz w:val="20"/>
+                <w:szCs w:val="20"/>
+                <w:lang w:val="en-US"/>
+              </w:rPr>
+              <w:t>Client Side</w:t>
+            </w:r>
+            <w:proofErr w:type="gramEnd"/>
+            <w:r>
+              <w:rPr>
+                <w:b/>
+                <w:bCs/>
+                <w:sz w:val="20"/>
+                <w:szCs w:val="20"/>
+                <w:lang w:val="en-US"/>
+              </w:rPr>
+              <w:t xml:space="preserve"> Breakdown'</w:t>
+            </w:r>
+            <w:r>
+              <w:rPr>
+                <w:sz w:val="20"/>
+                <w:szCs w:val="20"/>
+                <w:lang w:val="en-US"/>
+              </w:rPr>
+              <w:t xml:space="preserve"> sub-tab is selected by default </w:t>
+            </w:r>
+          </w:p>
+          <w:p>
+            <w:pPr>
+              <w:rPr>
+                <w:sz w:val="20"/>
+                <w:szCs w:val="20"/>
+                <w:lang w:val="en-US"/>
+              </w:rPr>
+            </w:pPr>
+          </w:p>
+        </w:tc>
+        <w:tc>
+          <w:tcPr>
+            <w:tcW w:w="4680" w:type="dxa"/>
+          </w:tcPr>
+          <w:p>
+            <w:pPr>
+              <w:rPr>
+                <w:sz w:val="20"/>
+                <w:szCs w:val="20"/>
+                <w:lang w:val="en-US"/>
+              </w:rPr>
+            </w:pPr>
+            <w:r>
+              <w:rPr>
+                <w:sz w:val="20"/>
+                <w:szCs w:val="20"/>
+                <w:lang w:val="en-US"/>
+              </w:rPr>
+              <w:t xml:space="preserve">The </w:t>
+            </w:r>
+            <w:r>
+              <w:rPr>
+                <w:b/>
+                <w:bCs/>
+                <w:sz w:val="20"/>
+                <w:szCs w:val="20"/>
+                <w:lang w:val="en-US"/>
+              </w:rPr>
+              <w:t>'</w:t>
+            </w:r>
+            <w:proofErr w:type="gramStart"/>
+            <w:r>
+              <w:rPr>
+                <w:b/>
+                <w:bCs/>
+                <w:sz w:val="20"/>
+                <w:szCs w:val="20"/>
+                <w:lang w:val="en-US"/>
+              </w:rPr>
+              <w:t>Client Side</w:t>
+            </w:r>
+            <w:proofErr w:type="gramEnd"/>
+            <w:r>
+              <w:rPr>
+                <w:b/>
+                <w:bCs/>
+                <w:sz w:val="20"/>
+                <w:szCs w:val="20"/>
+                <w:lang w:val="en-US"/>
+              </w:rPr>
+              <w:t xml:space="preserve"> Breakdown'</w:t>
+            </w:r>
+            <w:r>
+              <w:rPr>
+                <w:sz w:val="20"/>
+                <w:szCs w:val="20"/>
+                <w:lang w:val="en-US"/>
+              </w:rPr>
+              <w:t xml:space="preserve"> tab should be selected and the </w:t>
+            </w:r>
+            <w:r>
+              <w:rPr>
+                <w:b/>
+                <w:bCs/>
+                <w:sz w:val="20"/>
+                <w:szCs w:val="20"/>
+                <w:lang w:val="en-US"/>
+              </w:rPr>
+              <w:t>'NV Insights Report'</w:t>
+            </w:r>
+            <w:r>
+              <w:rPr>
+                <w:sz w:val="20"/>
+                <w:szCs w:val="20"/>
+                <w:lang w:val="en-US"/>
+              </w:rPr>
+              <w:t xml:space="preserve"> should be presented</w:t>
+            </w:r>
+          </w:p>
+        </w:tc>
+      </w:tr>
+      <w:tr>
+        <w:tc>
+          <w:tcPr>
+            <w:tcW w:w="540" w:type="dxa"/>
+          </w:tcPr>
+          <w:p>
+            <w:pPr>
+              <w:jc w:val="center"/>
+              <w:rPr>
+                <w:b/>
+                <w:bCs/>
+                <w:lang w:val="en-US"/>
+              </w:rPr>
+            </w:pPr>
+            <w:r>
+              <w:rPr>
+                <w:b/>
+                <w:bCs/>
+                <w:lang w:val="en-US"/>
+              </w:rPr>
+              <w:t>6.</w:t>
+            </w:r>
+          </w:p>
+        </w:tc>
+        <w:tc>
+          <w:tcPr>
+            <w:tcW w:w="5130" w:type="dxa"/>
+          </w:tcPr>
+          <w:p>
+            <w:pPr>
+              <w:rPr>
+                <w:sz w:val="20"/>
+                <w:szCs w:val="20"/>
+                <w:lang w:val="en-US"/>
+              </w:rPr>
+            </w:pPr>
+            <w:r>
+              <w:rPr>
+                <w:sz w:val="20"/>
+                <w:szCs w:val="20"/>
+                <w:lang w:val="en-US"/>
+              </w:rPr>
+              <w:t xml:space="preserve">Verify that the title of the CSB is </w:t>
+            </w:r>
+            <w:r>
+              <w:rPr>
+                <w:b/>
+                <w:bCs/>
+                <w:sz w:val="20"/>
+                <w:szCs w:val="20"/>
+                <w:lang w:val="en-US"/>
+              </w:rPr>
+              <w:t>'NV Insights Report'</w:t>
+            </w:r>
+          </w:p>
+          <w:p>
+            <w:pPr>
+              <w:rPr>
+                <w:sz w:val="20"/>
+                <w:szCs w:val="20"/>
+                <w:lang w:val="en-US"/>
+              </w:rPr>
+            </w:pPr>
+          </w:p>
+        </w:tc>
+        <w:tc>
+          <w:tcPr>
+            <w:tcW w:w="4680" w:type="dxa"/>
+          </w:tcPr>
+          <w:p>
+            <w:pPr>
+              <w:rPr>
+                <w:sz w:val="20"/>
+                <w:szCs w:val="20"/>
+                <w:lang w:val="en-US"/>
+              </w:rPr>
+            </w:pPr>
+            <w:r>
+              <w:rPr>
+                <w:sz w:val="20"/>
+                <w:szCs w:val="20"/>
+                <w:lang w:val="en-US"/>
+              </w:rPr>
+              <w:t xml:space="preserve">The title of the report should be </w:t>
+            </w:r>
+            <w:r>
+              <w:rPr>
+                <w:b/>
+                <w:bCs/>
+                <w:sz w:val="20"/>
+                <w:szCs w:val="20"/>
+                <w:lang w:val="en-US"/>
+              </w:rPr>
+              <w:t>'NV Insights Report'</w:t>
+            </w:r>
+          </w:p>
+        </w:tc>
+      </w:tr>
+      <w:tr>
+        <w:tc>
+          <w:tcPr>
+            <w:tcW w:w="540" w:type="dxa"/>
+          </w:tcPr>
+          <w:p>
+            <w:pPr>
+              <w:jc w:val="center"/>
+              <w:rPr>
+                <w:b/>
+                <w:bCs/>
+                <w:lang w:val="en-US"/>
+              </w:rPr>
+            </w:pPr>
+            <w:r>
+              <w:rPr>
+                <w:b/>
+                <w:bCs/>
+                <w:lang w:val="en-US"/>
+              </w:rPr>
+              <w:t>7.</w:t>
+            </w:r>
+          </w:p>
+        </w:tc>
+        <w:tc>
+          <w:tcPr>
+            <w:tcW w:w="5130" w:type="dxa"/>
+          </w:tcPr>
+          <w:p>
+            <w:pPr>
+              <w:rPr>
+                <w:sz w:val="20"/>
+                <w:szCs w:val="20"/>
+                <w:lang w:val="en-US"/>
+              </w:rPr>
+            </w:pPr>
+            <w:r>
+              <w:rPr>
+                <w:sz w:val="20"/>
+                <w:szCs w:val="20"/>
+                <w:lang w:val="en-US"/>
+              </w:rPr>
+              <w:t xml:space="preserve">Click on </w:t>
+            </w:r>
+            <w:r>
+              <w:rPr>
+                <w:b/>
+                <w:bCs/>
+                <w:sz w:val="20"/>
+                <w:szCs w:val="20"/>
+                <w:lang w:val="en-US"/>
+              </w:rPr>
+              <w:t>'Web Page Test Report'</w:t>
+            </w:r>
+            <w:r>
+              <w:rPr>
+                <w:sz w:val="20"/>
+                <w:szCs w:val="20"/>
+                <w:lang w:val="en-US"/>
+              </w:rPr>
+              <w:t xml:space="preserve"> tab</w:t>
+            </w:r>
+          </w:p>
+          <w:p>
+            <w:pPr>
+              <w:rPr>
+                <w:sz w:val="20"/>
+                <w:szCs w:val="20"/>
+                <w:lang w:val="en-US"/>
+              </w:rPr>
+            </w:pPr>
+          </w:p>
+        </w:tc>
+        <w:tc>
+          <w:tcPr>
+            <w:tcW w:w="4680" w:type="dxa"/>
+          </w:tcPr>
+          <w:p>
+            <w:pPr>
+              <w:rPr>
+                <w:sz w:val="20"/>
+                <w:szCs w:val="20"/>
+                <w:lang w:val="en-US"/>
+              </w:rPr>
+            </w:pPr>
+            <w:r>
+              <w:rPr>
+                <w:sz w:val="20"/>
+                <w:szCs w:val="20"/>
+                <w:lang w:val="en-US"/>
+              </w:rPr>
+              <w:t xml:space="preserve">You should be navigated to </w:t>
+            </w:r>
+            <w:r>
+              <w:rPr>
+                <w:b/>
+                <w:bCs/>
+                <w:sz w:val="20"/>
+                <w:szCs w:val="20"/>
+                <w:lang w:val="en-US"/>
+              </w:rPr>
+              <w:t>'Web Page Test Report'</w:t>
+            </w:r>
+          </w:p>
+        </w:tc>
+      </w:tr>
+      <w:tr>
+        <w:tc>
+          <w:tcPr>
+            <w:tcW w:w="540" w:type="dxa"/>
+          </w:tcPr>
+          <w:p>
+            <w:pPr>
+              <w:jc w:val="center"/>
+              <w:rPr>
+                <w:b/>
+                <w:bCs/>
+                <w:lang w:val="en-US"/>
+              </w:rPr>
+            </w:pPr>
+            <w:r>
+              <w:rPr>
+                <w:b/>
+                <w:bCs/>
+                <w:lang w:val="en-US"/>
+              </w:rPr>
+              <w:t>8.</w:t>
+            </w:r>
+          </w:p>
+        </w:tc>
+        <w:tc>
+          <w:tcPr>
+            <w:tcW w:w="5130" w:type="dxa"/>
+          </w:tcPr>
+          <w:p>
+            <w:pPr>
+              <w:rPr>
+                <w:sz w:val="20"/>
+                <w:szCs w:val="20"/>
+                <w:lang w:val="en-US"/>
+              </w:rPr>
+            </w:pPr>
+            <w:r>
+              <w:rPr>
+                <w:sz w:val="20"/>
+                <w:szCs w:val="20"/>
+                <w:lang w:val="en-US"/>
+              </w:rPr>
+              <w:t>Verify that the title of the WebPage</w:t>
+            </w:r>
+            <w:r>
+              <w:rPr>
+                <w:sz w:val="20"/>
+                <w:szCs w:val="20"/>
+                <w:lang w:val="en-US"/>
+              </w:rPr>
+              <w:t xml:space="preserve"> </w:t>
+            </w:r>
+            <w:r>
+              <w:rPr>
+                <w:sz w:val="20"/>
+                <w:szCs w:val="20"/>
+                <w:lang w:val="en-US"/>
+              </w:rPr>
+              <w:t xml:space="preserve">Test Report is </w:t>
+            </w:r>
+            <w:r>
+              <w:rPr>
+                <w:b/>
+                <w:bCs/>
+                <w:sz w:val="20"/>
+                <w:szCs w:val="20"/>
+                <w:lang w:val="en-US"/>
+              </w:rPr>
+              <w:t>'WebPage</w:t>
+            </w:r>
+            <w:r>
+              <w:rPr>
+                <w:b/>
+                <w:bCs/>
+                <w:sz w:val="20"/>
+                <w:szCs w:val="20"/>
+                <w:lang w:val="en-US"/>
+              </w:rPr>
+              <w:t xml:space="preserve"> </w:t>
+            </w:r>
+            <w:r>
+              <w:rPr>
+                <w:b/>
+                <w:bCs/>
+                <w:sz w:val="20"/>
+                <w:szCs w:val="20"/>
+                <w:lang w:val="en-US"/>
+              </w:rPr>
+              <w:t>Test report'</w:t>
+            </w:r>
+          </w:p>
+        </w:tc>
+        <w:tc>
+          <w:tcPr>
+            <w:tcW w:w="4680" w:type="dxa"/>
+          </w:tcPr>
+          <w:p>
+            <w:pPr>
+              <w:rPr>
+                <w:b/>
+                <w:bCs/>
+                <w:sz w:val="20"/>
+                <w:szCs w:val="20"/>
+                <w:lang w:val="en-US"/>
+              </w:rPr>
+            </w:pPr>
+            <w:r>
+              <w:rPr>
+                <w:sz w:val="20"/>
+                <w:szCs w:val="20"/>
+                <w:lang w:val="en-US"/>
+              </w:rPr>
+              <w:t xml:space="preserve">The title of the report should be: </w:t>
+            </w:r>
+            <w:r>
+              <w:rPr>
+                <w:b/>
+                <w:bCs/>
+                <w:sz w:val="20"/>
+                <w:szCs w:val="20"/>
+                <w:lang w:val="en-US"/>
+              </w:rPr>
+              <w:t>'WebPage</w:t>
+            </w:r>
+            <w:r>
+              <w:rPr>
+                <w:b/>
+                <w:bCs/>
+                <w:sz w:val="20"/>
+                <w:szCs w:val="20"/>
+                <w:lang w:val="en-US"/>
+              </w:rPr>
+              <w:t xml:space="preserve"> </w:t>
+            </w:r>
+            <w:r>
+              <w:rPr>
+                <w:b/>
+                <w:bCs/>
+                <w:sz w:val="20"/>
+                <w:szCs w:val="20"/>
+                <w:lang w:val="en-US"/>
+              </w:rPr>
+              <w:t>Test report'</w:t>
+            </w:r>
+          </w:p>
+          <w:p>
+            <w:pPr>
+              <w:rPr>
+                <w:sz w:val="20"/>
+                <w:szCs w:val="20"/>
+                <w:lang w:val="en-US"/>
+              </w:rPr>
+            </w:pPr>
+          </w:p>
+        </w:tc>
+      </w:tr>
+    </w:tbl>
+    <w:p>
+      <w:pPr>
+        <w:jc w:val="center"/>
+        <w:rPr>
+          <w:b/>
+          <w:bCs/>
+          <w:sz w:val="24"/>
+          <w:szCs w:val="24"/>
+          <w:u w:val="single"/>
+        </w:rPr>
+      </w:pPr>
+    </w:p>
+    <w:p>
+      <w:pPr>
+        <w:jc w:val="center"/>
+        <w:rPr>
+          <w:b/>
+          <w:bCs/>
+          <w:sz w:val="24"/>
+          <w:szCs w:val="24"/>
+          <w:u w:val="single"/>
+        </w:rPr>
+      </w:pPr>
+    </w:p>
+    <w:p>
+      <w:pPr>
+        <w:jc w:val="center"/>
+        <w:rPr>
+          <w:b/>
+          <w:bCs/>
+          <w:sz w:val="24"/>
+          <w:szCs w:val="24"/>
+          <w:u w:val="single"/>
+        </w:rPr>
+      </w:pPr>
+      <w:bookmarkStart w:id="0" w:name="_GoBack"/>
+      <w:bookmarkEnd w:id="0"/>
     </w:p>
     <w:sectPr>
       <w:pgSz w:w="11906" w:h="16838"/>

</xml_diff>

<commit_message>
Writing case 10 - Adding widgets to dashboard to DOC
</commit_message>
<xml_diff>
--- a/StormRunner_Automation/src/stormRunner Test Cases/StormRunner Automation Project Test Cases - Updated.docx
+++ b/StormRunner_Automation/src/stormRunner Test Cases/StormRunner Automation Project Test Cases - Updated.docx
@@ -18927,8 +18927,1524 @@
           <w:u w:val="single"/>
         </w:rPr>
       </w:pPr>
-      <w:bookmarkStart w:id="0" w:name="_GoBack"/>
-      <w:bookmarkEnd w:id="0"/>
+    </w:p>
+    <w:p>
+      <w:pPr>
+        <w:jc w:val="center"/>
+        <w:rPr>
+          <w:b/>
+          <w:bCs/>
+          <w:sz w:val="24"/>
+          <w:szCs w:val="24"/>
+          <w:u w:val="single"/>
+        </w:rPr>
+      </w:pPr>
+    </w:p>
+    <w:p>
+      <w:pPr>
+        <w:pStyle w:val="a3"/>
+        <w:numPr>
+          <w:ilvl w:val="0"/>
+          <w:numId w:val="1"/>
+        </w:numPr>
+        <w:ind w:left="-180"/>
+        <w:rPr>
+          <w:b/>
+          <w:bCs/>
+          <w:sz w:val="26"/>
+          <w:szCs w:val="26"/>
+          <w:u w:val="single"/>
+          <w:lang w:val="en-US"/>
+        </w:rPr>
+      </w:pPr>
+      <w:r>
+        <w:rPr>
+          <w:b/>
+          <w:bCs/>
+          <w:sz w:val="26"/>
+          <w:szCs w:val="26"/>
+          <w:lang w:val="en-US"/>
+        </w:rPr>
+        <w:t xml:space="preserve">  </w:t>
+      </w:r>
+      <w:r>
+        <w:rPr>
+          <w:b/>
+          <w:bCs/>
+          <w:sz w:val="26"/>
+          <w:szCs w:val="26"/>
+          <w:u w:val="single"/>
+          <w:lang w:val="en-US"/>
+        </w:rPr>
+        <w:t>Adding widgets to Dashboard</w:t>
+      </w:r>
+    </w:p>
+    <w:p>
+      <w:pPr>
+        <w:jc w:val="center"/>
+        <w:rPr>
+          <w:b/>
+          <w:bCs/>
+          <w:u w:val="single"/>
+          <w:lang w:val="en-US"/>
+        </w:rPr>
+      </w:pPr>
+    </w:p>
+    <w:tbl>
+      <w:tblPr>
+        <w:tblStyle w:val="a4"/>
+        <w:tblW w:w="10350" w:type="dxa"/>
+        <w:tblInd w:w="-545" w:type="dxa"/>
+        <w:tblLayout w:type="fixed"/>
+        <w:tblLook w:val="04A0" w:firstRow="1" w:lastRow="0" w:firstColumn="1" w:lastColumn="0" w:noHBand="0" w:noVBand="1"/>
+      </w:tblPr>
+      <w:tblGrid>
+        <w:gridCol w:w="540"/>
+        <w:gridCol w:w="5130"/>
+        <w:gridCol w:w="4680"/>
+      </w:tblGrid>
+      <w:tr>
+        <w:tc>
+          <w:tcPr>
+            <w:tcW w:w="540" w:type="dxa"/>
+            <w:shd w:val="clear" w:color="auto" w:fill="D5DCE4" w:themeFill="text2" w:themeFillTint="33"/>
+            <w:vAlign w:val="center"/>
+          </w:tcPr>
+          <w:p>
+            <w:pPr>
+              <w:jc w:val="center"/>
+              <w:rPr>
+                <w:b/>
+                <w:bCs/>
+                <w:lang w:val="en-US"/>
+              </w:rPr>
+            </w:pPr>
+          </w:p>
+        </w:tc>
+        <w:tc>
+          <w:tcPr>
+            <w:tcW w:w="5130" w:type="dxa"/>
+            <w:shd w:val="clear" w:color="auto" w:fill="D5DCE4" w:themeFill="text2" w:themeFillTint="33"/>
+          </w:tcPr>
+          <w:p>
+            <w:pPr>
+              <w:rPr>
+                <w:b/>
+                <w:bCs/>
+                <w:lang w:val="en-US"/>
+              </w:rPr>
+            </w:pPr>
+            <w:r>
+              <w:rPr>
+                <w:b/>
+                <w:bCs/>
+                <w:lang w:val="en-US"/>
+              </w:rPr>
+              <w:t xml:space="preserve">Step </w:t>
+            </w:r>
+          </w:p>
+          <w:p>
+            <w:pPr>
+              <w:rPr>
+                <w:lang w:val="en-US"/>
+              </w:rPr>
+            </w:pPr>
+          </w:p>
+        </w:tc>
+        <w:tc>
+          <w:tcPr>
+            <w:tcW w:w="4680" w:type="dxa"/>
+            <w:shd w:val="clear" w:color="auto" w:fill="D5DCE4" w:themeFill="text2" w:themeFillTint="33"/>
+          </w:tcPr>
+          <w:p>
+            <w:pPr>
+              <w:rPr>
+                <w:b/>
+                <w:bCs/>
+                <w:lang w:val="en-US"/>
+              </w:rPr>
+            </w:pPr>
+            <w:r>
+              <w:rPr>
+                <w:b/>
+                <w:bCs/>
+                <w:lang w:val="en-US"/>
+              </w:rPr>
+              <w:t>Expected Result</w:t>
+            </w:r>
+          </w:p>
+        </w:tc>
+      </w:tr>
+      <w:tr>
+        <w:tc>
+          <w:tcPr>
+            <w:tcW w:w="540" w:type="dxa"/>
+            <w:vAlign w:val="center"/>
+          </w:tcPr>
+          <w:p>
+            <w:pPr>
+              <w:jc w:val="center"/>
+              <w:rPr>
+                <w:b/>
+                <w:bCs/>
+                <w:lang w:val="en-US"/>
+              </w:rPr>
+            </w:pPr>
+            <w:r>
+              <w:rPr>
+                <w:b/>
+                <w:bCs/>
+                <w:lang w:val="en-US"/>
+              </w:rPr>
+              <w:t>1.</w:t>
+            </w:r>
+          </w:p>
+        </w:tc>
+        <w:tc>
+          <w:tcPr>
+            <w:tcW w:w="5130" w:type="dxa"/>
+          </w:tcPr>
+          <w:p>
+            <w:pPr>
+              <w:rPr>
+                <w:sz w:val="20"/>
+                <w:szCs w:val="20"/>
+                <w:lang w:val="en-US"/>
+              </w:rPr>
+            </w:pPr>
+            <w:r>
+              <w:rPr>
+                <w:sz w:val="20"/>
+                <w:szCs w:val="20"/>
+                <w:lang w:val="en-US"/>
+              </w:rPr>
+              <w:t xml:space="preserve">Login to your </w:t>
+            </w:r>
+            <w:proofErr w:type="gramStart"/>
+            <w:r>
+              <w:rPr>
+                <w:sz w:val="20"/>
+                <w:szCs w:val="20"/>
+                <w:lang w:val="en-US"/>
+              </w:rPr>
+              <w:t>tenant :</w:t>
+            </w:r>
+            <w:proofErr w:type="gramEnd"/>
+          </w:p>
+          <w:p>
+            <w:pPr>
+              <w:rPr>
+                <w:sz w:val="20"/>
+                <w:szCs w:val="20"/>
+              </w:rPr>
+            </w:pPr>
+            <w:hyperlink r:id="rId16" w:history="1">
+              <w:r>
+                <w:rPr>
+                  <w:rStyle w:val="Hyperlink"/>
+                </w:rPr>
+                <w:t>https://stormrunner-load.saas.microfocus.com/home/?TENANTID=175726009&amp;projectId=1</w:t>
+              </w:r>
+            </w:hyperlink>
+          </w:p>
+          <w:p>
+            <w:pPr>
+              <w:rPr>
+                <w:sz w:val="20"/>
+                <w:szCs w:val="20"/>
+                <w:lang w:val="en-US"/>
+              </w:rPr>
+            </w:pPr>
+          </w:p>
+        </w:tc>
+        <w:tc>
+          <w:tcPr>
+            <w:tcW w:w="4680" w:type="dxa"/>
+          </w:tcPr>
+          <w:p>
+            <w:pPr>
+              <w:rPr>
+                <w:sz w:val="20"/>
+                <w:szCs w:val="20"/>
+                <w:lang w:val="en-US"/>
+              </w:rPr>
+            </w:pPr>
+            <w:r>
+              <w:rPr>
+                <w:sz w:val="20"/>
+                <w:szCs w:val="20"/>
+                <w:lang w:val="en-US"/>
+              </w:rPr>
+              <w:t xml:space="preserve">You should see the </w:t>
+            </w:r>
+            <w:r>
+              <w:rPr>
+                <w:sz w:val="20"/>
+                <w:szCs w:val="20"/>
+                <w:lang w:val="en-US"/>
+              </w:rPr>
+              <w:t>'</w:t>
+            </w:r>
+            <w:r>
+              <w:rPr>
+                <w:b/>
+                <w:bCs/>
+                <w:sz w:val="20"/>
+                <w:szCs w:val="20"/>
+                <w:lang w:val="en-US"/>
+              </w:rPr>
+              <w:t>Home</w:t>
+            </w:r>
+            <w:r>
+              <w:rPr>
+                <w:sz w:val="20"/>
+                <w:szCs w:val="20"/>
+                <w:lang w:val="en-US"/>
+              </w:rPr>
+              <w:t>'</w:t>
+            </w:r>
+            <w:r>
+              <w:rPr>
+                <w:sz w:val="20"/>
+                <w:szCs w:val="20"/>
+                <w:lang w:val="en-US"/>
+              </w:rPr>
+              <w:t xml:space="preserve"> page</w:t>
+            </w:r>
+          </w:p>
+        </w:tc>
+      </w:tr>
+      <w:tr>
+        <w:tc>
+          <w:tcPr>
+            <w:tcW w:w="540" w:type="dxa"/>
+          </w:tcPr>
+          <w:p>
+            <w:pPr>
+              <w:jc w:val="center"/>
+              <w:rPr>
+                <w:b/>
+                <w:bCs/>
+                <w:lang w:val="en-US"/>
+              </w:rPr>
+            </w:pPr>
+            <w:r>
+              <w:rPr>
+                <w:b/>
+                <w:bCs/>
+                <w:lang w:val="en-US"/>
+              </w:rPr>
+              <w:t>2.</w:t>
+            </w:r>
+          </w:p>
+        </w:tc>
+        <w:tc>
+          <w:tcPr>
+            <w:tcW w:w="5130" w:type="dxa"/>
+          </w:tcPr>
+          <w:p>
+            <w:pPr>
+              <w:rPr>
+                <w:sz w:val="20"/>
+                <w:szCs w:val="20"/>
+                <w:lang w:val="en-US"/>
+              </w:rPr>
+            </w:pPr>
+            <w:r>
+              <w:rPr>
+                <w:sz w:val="20"/>
+                <w:szCs w:val="20"/>
+                <w:lang w:val="en-US"/>
+              </w:rPr>
+              <w:t xml:space="preserve">Click on </w:t>
+            </w:r>
+            <w:r>
+              <w:rPr>
+                <w:b/>
+                <w:bCs/>
+                <w:sz w:val="20"/>
+                <w:szCs w:val="20"/>
+                <w:lang w:val="en-US"/>
+              </w:rPr>
+              <w:t>'Results</w:t>
+            </w:r>
+            <w:proofErr w:type="gramStart"/>
+            <w:r>
+              <w:rPr>
+                <w:b/>
+                <w:bCs/>
+                <w:sz w:val="20"/>
+                <w:szCs w:val="20"/>
+                <w:lang w:val="en-US"/>
+              </w:rPr>
+              <w:t>'</w:t>
+            </w:r>
+            <w:r>
+              <w:rPr>
+                <w:b/>
+                <w:bCs/>
+                <w:sz w:val="20"/>
+                <w:szCs w:val="20"/>
+                <w:lang w:val="en-US"/>
+              </w:rPr>
+              <w:t xml:space="preserve"> </w:t>
+            </w:r>
+            <w:r>
+              <w:rPr>
+                <w:sz w:val="20"/>
+                <w:szCs w:val="20"/>
+                <w:lang w:val="en-US"/>
+              </w:rPr>
+              <w:t xml:space="preserve"> tab</w:t>
+            </w:r>
+            <w:proofErr w:type="gramEnd"/>
+          </w:p>
+          <w:p>
+            <w:pPr>
+              <w:rPr>
+                <w:sz w:val="20"/>
+                <w:szCs w:val="20"/>
+                <w:lang w:val="en-US"/>
+              </w:rPr>
+            </w:pPr>
+          </w:p>
+        </w:tc>
+        <w:tc>
+          <w:tcPr>
+            <w:tcW w:w="4680" w:type="dxa"/>
+          </w:tcPr>
+          <w:p>
+            <w:pPr>
+              <w:rPr>
+                <w:sz w:val="20"/>
+                <w:szCs w:val="20"/>
+                <w:lang w:val="en-US"/>
+              </w:rPr>
+            </w:pPr>
+            <w:r>
+              <w:rPr>
+                <w:sz w:val="20"/>
+                <w:szCs w:val="20"/>
+                <w:lang w:val="en-US"/>
+              </w:rPr>
+              <w:t xml:space="preserve">You should see the </w:t>
+            </w:r>
+            <w:r>
+              <w:rPr>
+                <w:b/>
+                <w:bCs/>
+                <w:sz w:val="20"/>
+                <w:szCs w:val="20"/>
+                <w:lang w:val="en-US"/>
+              </w:rPr>
+              <w:t>'Results'</w:t>
+            </w:r>
+            <w:r>
+              <w:rPr>
+                <w:sz w:val="20"/>
+                <w:szCs w:val="20"/>
+                <w:lang w:val="en-US"/>
+              </w:rPr>
+              <w:t xml:space="preserve"> page with all run IDs</w:t>
+            </w:r>
+          </w:p>
+          <w:p>
+            <w:pPr>
+              <w:rPr>
+                <w:sz w:val="20"/>
+                <w:szCs w:val="20"/>
+                <w:lang w:val="en-US"/>
+              </w:rPr>
+            </w:pPr>
+          </w:p>
+        </w:tc>
+      </w:tr>
+      <w:tr>
+        <w:tc>
+          <w:tcPr>
+            <w:tcW w:w="540" w:type="dxa"/>
+          </w:tcPr>
+          <w:p>
+            <w:pPr>
+              <w:jc w:val="center"/>
+              <w:rPr>
+                <w:b/>
+                <w:bCs/>
+                <w:lang w:val="en-US"/>
+              </w:rPr>
+            </w:pPr>
+            <w:r>
+              <w:rPr>
+                <w:b/>
+                <w:bCs/>
+                <w:lang w:val="en-US"/>
+              </w:rPr>
+              <w:t>3.</w:t>
+            </w:r>
+          </w:p>
+          <w:p>
+            <w:pPr>
+              <w:jc w:val="center"/>
+              <w:rPr>
+                <w:b/>
+                <w:bCs/>
+                <w:lang w:val="en-US"/>
+              </w:rPr>
+            </w:pPr>
+          </w:p>
+        </w:tc>
+        <w:tc>
+          <w:tcPr>
+            <w:tcW w:w="5130" w:type="dxa"/>
+          </w:tcPr>
+          <w:p>
+            <w:pPr>
+              <w:rPr>
+                <w:sz w:val="20"/>
+                <w:szCs w:val="20"/>
+                <w:lang w:val="en-US"/>
+              </w:rPr>
+            </w:pPr>
+            <w:r>
+              <w:rPr>
+                <w:sz w:val="20"/>
+                <w:szCs w:val="20"/>
+                <w:lang w:val="en-US"/>
+              </w:rPr>
+              <w:t xml:space="preserve">Click </w:t>
+            </w:r>
+            <w:r>
+              <w:rPr>
+                <w:sz w:val="20"/>
+                <w:szCs w:val="20"/>
+                <w:lang w:val="en-US"/>
+              </w:rPr>
+              <w:t xml:space="preserve">the </w:t>
+            </w:r>
+            <w:proofErr w:type="gramStart"/>
+            <w:r>
+              <w:rPr>
+                <w:b/>
+                <w:bCs/>
+                <w:sz w:val="20"/>
+                <w:szCs w:val="20"/>
+                <w:lang w:val="en-US"/>
+              </w:rPr>
+              <w:t>drop down</w:t>
+            </w:r>
+            <w:proofErr w:type="gramEnd"/>
+            <w:r>
+              <w:rPr>
+                <w:sz w:val="20"/>
+                <w:szCs w:val="20"/>
+                <w:lang w:val="en-US"/>
+              </w:rPr>
+              <w:t xml:space="preserve"> menu of Run Id 3</w:t>
+            </w:r>
+          </w:p>
+        </w:tc>
+        <w:tc>
+          <w:tcPr>
+            <w:tcW w:w="4680" w:type="dxa"/>
+          </w:tcPr>
+          <w:p>
+            <w:pPr>
+              <w:rPr>
+                <w:sz w:val="20"/>
+                <w:szCs w:val="20"/>
+                <w:lang w:val="en-US"/>
+              </w:rPr>
+            </w:pPr>
+            <w:r>
+              <w:rPr>
+                <w:sz w:val="20"/>
+                <w:szCs w:val="20"/>
+                <w:lang w:val="en-US"/>
+              </w:rPr>
+              <w:t xml:space="preserve">The </w:t>
+            </w:r>
+            <w:proofErr w:type="gramStart"/>
+            <w:r>
+              <w:rPr>
+                <w:sz w:val="20"/>
+                <w:szCs w:val="20"/>
+                <w:lang w:val="en-US"/>
+              </w:rPr>
+              <w:t>drop down</w:t>
+            </w:r>
+            <w:proofErr w:type="gramEnd"/>
+            <w:r>
+              <w:rPr>
+                <w:sz w:val="20"/>
+                <w:szCs w:val="20"/>
+                <w:lang w:val="en-US"/>
+              </w:rPr>
+              <w:t xml:space="preserve"> menu should appear</w:t>
+            </w:r>
+          </w:p>
+        </w:tc>
+      </w:tr>
+      <w:tr>
+        <w:tc>
+          <w:tcPr>
+            <w:tcW w:w="540" w:type="dxa"/>
+          </w:tcPr>
+          <w:p>
+            <w:pPr>
+              <w:jc w:val="center"/>
+              <w:rPr>
+                <w:b/>
+                <w:bCs/>
+                <w:lang w:val="en-US"/>
+              </w:rPr>
+            </w:pPr>
+            <w:r>
+              <w:rPr>
+                <w:b/>
+                <w:bCs/>
+                <w:lang w:val="en-US"/>
+              </w:rPr>
+              <w:t>4.</w:t>
+            </w:r>
+          </w:p>
+        </w:tc>
+        <w:tc>
+          <w:tcPr>
+            <w:tcW w:w="5130" w:type="dxa"/>
+          </w:tcPr>
+          <w:p>
+            <w:pPr>
+              <w:rPr>
+                <w:sz w:val="20"/>
+                <w:szCs w:val="20"/>
+                <w:lang w:val="en-US"/>
+              </w:rPr>
+            </w:pPr>
+            <w:r>
+              <w:rPr>
+                <w:sz w:val="20"/>
+                <w:szCs w:val="20"/>
+                <w:lang w:val="en-US"/>
+              </w:rPr>
+              <w:t xml:space="preserve">Click the </w:t>
+            </w:r>
+            <w:r>
+              <w:rPr>
+                <w:b/>
+                <w:bCs/>
+                <w:sz w:val="20"/>
+                <w:szCs w:val="20"/>
+                <w:lang w:val="en-US"/>
+              </w:rPr>
+              <w:t>'Dashboard'</w:t>
+            </w:r>
+            <w:r>
+              <w:rPr>
+                <w:sz w:val="20"/>
+                <w:szCs w:val="20"/>
+                <w:lang w:val="en-US"/>
+              </w:rPr>
+              <w:t xml:space="preserve"> option in the menu</w:t>
+            </w:r>
+          </w:p>
+        </w:tc>
+        <w:tc>
+          <w:tcPr>
+            <w:tcW w:w="4680" w:type="dxa"/>
+          </w:tcPr>
+          <w:p>
+            <w:pPr>
+              <w:rPr>
+                <w:sz w:val="20"/>
+                <w:szCs w:val="20"/>
+                <w:lang w:val="en-US"/>
+              </w:rPr>
+            </w:pPr>
+            <w:r>
+              <w:rPr>
+                <w:sz w:val="20"/>
+                <w:szCs w:val="20"/>
+                <w:lang w:val="en-US"/>
+              </w:rPr>
+              <w:t xml:space="preserve">You should be navigated to the </w:t>
+            </w:r>
+            <w:r>
+              <w:rPr>
+                <w:b/>
+                <w:bCs/>
+                <w:sz w:val="20"/>
+                <w:szCs w:val="20"/>
+                <w:lang w:val="en-US"/>
+              </w:rPr>
+              <w:t>'Single User Performance</w:t>
+            </w:r>
+            <w:r>
+              <w:rPr>
+                <w:sz w:val="20"/>
+                <w:szCs w:val="20"/>
+                <w:lang w:val="en-US"/>
+              </w:rPr>
+              <w:t>' tab</w:t>
+            </w:r>
+          </w:p>
+          <w:p>
+            <w:pPr>
+              <w:rPr>
+                <w:sz w:val="20"/>
+                <w:szCs w:val="20"/>
+                <w:lang w:val="en-US"/>
+              </w:rPr>
+            </w:pPr>
+          </w:p>
+        </w:tc>
+      </w:tr>
+      <w:tr>
+        <w:tc>
+          <w:tcPr>
+            <w:tcW w:w="540" w:type="dxa"/>
+          </w:tcPr>
+          <w:p>
+            <w:pPr>
+              <w:jc w:val="center"/>
+              <w:rPr>
+                <w:b/>
+                <w:bCs/>
+                <w:lang w:val="en-US"/>
+              </w:rPr>
+            </w:pPr>
+            <w:r>
+              <w:rPr>
+                <w:b/>
+                <w:bCs/>
+                <w:lang w:val="en-US"/>
+              </w:rPr>
+              <w:t>3.</w:t>
+            </w:r>
+          </w:p>
+        </w:tc>
+        <w:tc>
+          <w:tcPr>
+            <w:tcW w:w="5130" w:type="dxa"/>
+          </w:tcPr>
+          <w:p>
+            <w:pPr>
+              <w:rPr>
+                <w:sz w:val="20"/>
+                <w:szCs w:val="20"/>
+                <w:lang w:val="en-US"/>
+              </w:rPr>
+            </w:pPr>
+            <w:r>
+              <w:rPr>
+                <w:sz w:val="20"/>
+                <w:szCs w:val="20"/>
+                <w:lang w:val="en-US"/>
+              </w:rPr>
+              <w:t xml:space="preserve">Click on </w:t>
+            </w:r>
+            <w:r>
+              <w:rPr>
+                <w:b/>
+                <w:bCs/>
+                <w:sz w:val="20"/>
+                <w:szCs w:val="20"/>
+                <w:lang w:val="en-US"/>
+              </w:rPr>
+              <w:t>'Add Widgets'</w:t>
+            </w:r>
+            <w:r>
+              <w:rPr>
+                <w:sz w:val="20"/>
+                <w:szCs w:val="20"/>
+                <w:lang w:val="en-US"/>
+              </w:rPr>
+              <w:t xml:space="preserve"> icon to open widgets gallery</w:t>
+            </w:r>
+          </w:p>
+          <w:p>
+            <w:pPr>
+              <w:rPr>
+                <w:sz w:val="20"/>
+                <w:szCs w:val="20"/>
+                <w:lang w:val="en-US"/>
+              </w:rPr>
+            </w:pPr>
+          </w:p>
+        </w:tc>
+        <w:tc>
+          <w:tcPr>
+            <w:tcW w:w="4680" w:type="dxa"/>
+          </w:tcPr>
+          <w:p>
+            <w:pPr>
+              <w:rPr>
+                <w:sz w:val="20"/>
+                <w:szCs w:val="20"/>
+                <w:lang w:val="en-US"/>
+              </w:rPr>
+            </w:pPr>
+            <w:r>
+              <w:rPr>
+                <w:sz w:val="20"/>
+                <w:szCs w:val="20"/>
+                <w:lang w:val="en-US"/>
+              </w:rPr>
+              <w:t xml:space="preserve">The </w:t>
+            </w:r>
+            <w:r>
+              <w:rPr>
+                <w:b/>
+                <w:bCs/>
+                <w:sz w:val="20"/>
+                <w:szCs w:val="20"/>
+                <w:lang w:val="en-US"/>
+              </w:rPr>
+              <w:t>'widgets gallery'</w:t>
+            </w:r>
+            <w:r>
+              <w:rPr>
+                <w:sz w:val="20"/>
+                <w:szCs w:val="20"/>
+                <w:lang w:val="en-US"/>
+              </w:rPr>
+              <w:t xml:space="preserve"> should pop up from down the screen</w:t>
+            </w:r>
+          </w:p>
+          <w:p>
+            <w:pPr>
+              <w:rPr>
+                <w:sz w:val="20"/>
+                <w:szCs w:val="20"/>
+                <w:lang w:val="en-US"/>
+              </w:rPr>
+            </w:pPr>
+          </w:p>
+        </w:tc>
+      </w:tr>
+      <w:tr>
+        <w:tc>
+          <w:tcPr>
+            <w:tcW w:w="540" w:type="dxa"/>
+          </w:tcPr>
+          <w:p>
+            <w:pPr>
+              <w:jc w:val="center"/>
+              <w:rPr>
+                <w:b/>
+                <w:bCs/>
+                <w:lang w:val="en-US"/>
+              </w:rPr>
+            </w:pPr>
+            <w:r>
+              <w:rPr>
+                <w:b/>
+                <w:bCs/>
+                <w:lang w:val="en-US"/>
+              </w:rPr>
+              <w:t>4.</w:t>
+            </w:r>
+          </w:p>
+        </w:tc>
+        <w:tc>
+          <w:tcPr>
+            <w:tcW w:w="5130" w:type="dxa"/>
+          </w:tcPr>
+          <w:p>
+            <w:pPr>
+              <w:rPr>
+                <w:sz w:val="20"/>
+                <w:szCs w:val="20"/>
+                <w:lang w:val="en-US"/>
+              </w:rPr>
+            </w:pPr>
+            <w:r>
+              <w:rPr>
+                <w:sz w:val="20"/>
+                <w:szCs w:val="20"/>
+                <w:lang w:val="en-US"/>
+              </w:rPr>
+              <w:t xml:space="preserve">Click on </w:t>
+            </w:r>
+            <w:r>
+              <w:rPr>
+                <w:b/>
+                <w:bCs/>
+                <w:sz w:val="20"/>
+                <w:szCs w:val="20"/>
+                <w:lang w:val="en-US"/>
+              </w:rPr>
+              <w:t>'Transactions'</w:t>
+            </w:r>
+            <w:r>
+              <w:rPr>
+                <w:sz w:val="20"/>
+                <w:szCs w:val="20"/>
+                <w:lang w:val="en-US"/>
+              </w:rPr>
+              <w:t xml:space="preserve"> tab</w:t>
+            </w:r>
+          </w:p>
+          <w:p>
+            <w:pPr>
+              <w:rPr>
+                <w:sz w:val="20"/>
+                <w:szCs w:val="20"/>
+                <w:lang w:val="en-US"/>
+              </w:rPr>
+            </w:pPr>
+          </w:p>
+        </w:tc>
+        <w:tc>
+          <w:tcPr>
+            <w:tcW w:w="4680" w:type="dxa"/>
+          </w:tcPr>
+          <w:p>
+            <w:pPr>
+              <w:rPr>
+                <w:sz w:val="20"/>
+                <w:szCs w:val="20"/>
+                <w:lang w:val="en-US"/>
+              </w:rPr>
+            </w:pPr>
+            <w:r>
+              <w:rPr>
+                <w:sz w:val="20"/>
+                <w:szCs w:val="20"/>
+                <w:lang w:val="en-US"/>
+              </w:rPr>
+              <w:t>You should see the transactions of the script on the right side</w:t>
+            </w:r>
+          </w:p>
+          <w:p>
+            <w:pPr>
+              <w:rPr>
+                <w:sz w:val="20"/>
+                <w:szCs w:val="20"/>
+                <w:lang w:val="en-US"/>
+              </w:rPr>
+            </w:pPr>
+          </w:p>
+        </w:tc>
+      </w:tr>
+      <w:tr>
+        <w:tc>
+          <w:tcPr>
+            <w:tcW w:w="540" w:type="dxa"/>
+          </w:tcPr>
+          <w:p>
+            <w:pPr>
+              <w:jc w:val="center"/>
+              <w:rPr>
+                <w:b/>
+                <w:bCs/>
+                <w:lang w:val="en-US"/>
+              </w:rPr>
+            </w:pPr>
+            <w:r>
+              <w:rPr>
+                <w:b/>
+                <w:bCs/>
+                <w:lang w:val="en-US"/>
+              </w:rPr>
+              <w:t>5.</w:t>
+            </w:r>
+          </w:p>
+        </w:tc>
+        <w:tc>
+          <w:tcPr>
+            <w:tcW w:w="5130" w:type="dxa"/>
+          </w:tcPr>
+          <w:p>
+            <w:pPr>
+              <w:rPr>
+                <w:sz w:val="20"/>
+                <w:szCs w:val="20"/>
+                <w:lang w:val="en-US"/>
+              </w:rPr>
+            </w:pPr>
+            <w:r>
+              <w:rPr>
+                <w:sz w:val="20"/>
+                <w:szCs w:val="20"/>
+                <w:lang w:val="en-US"/>
+              </w:rPr>
+              <w:t xml:space="preserve">Click on </w:t>
+            </w:r>
+            <w:r>
+              <w:rPr>
+                <w:b/>
+                <w:bCs/>
+                <w:sz w:val="20"/>
+                <w:szCs w:val="20"/>
+                <w:lang w:val="en-US"/>
+              </w:rPr>
+              <w:t>'Go To 2nd Page'</w:t>
+            </w:r>
+            <w:r>
+              <w:rPr>
+                <w:sz w:val="20"/>
+                <w:szCs w:val="20"/>
+                <w:lang w:val="en-US"/>
+              </w:rPr>
+              <w:t xml:space="preserve"> transaction</w:t>
+            </w:r>
+          </w:p>
+          <w:p>
+            <w:pPr>
+              <w:rPr>
+                <w:sz w:val="20"/>
+                <w:szCs w:val="20"/>
+                <w:lang w:val="en-US"/>
+              </w:rPr>
+            </w:pPr>
+          </w:p>
+        </w:tc>
+        <w:tc>
+          <w:tcPr>
+            <w:tcW w:w="4680" w:type="dxa"/>
+          </w:tcPr>
+          <w:p>
+            <w:pPr>
+              <w:rPr>
+                <w:sz w:val="20"/>
+                <w:szCs w:val="20"/>
+                <w:lang w:val="en-US"/>
+              </w:rPr>
+            </w:pPr>
+            <w:r>
+              <w:rPr>
+                <w:sz w:val="20"/>
+                <w:szCs w:val="20"/>
+                <w:lang w:val="en-US"/>
+              </w:rPr>
+              <w:t xml:space="preserve">The </w:t>
+            </w:r>
+            <w:r>
+              <w:rPr>
+                <w:b/>
+                <w:bCs/>
+                <w:sz w:val="20"/>
+                <w:szCs w:val="20"/>
+                <w:lang w:val="en-US"/>
+              </w:rPr>
+              <w:t>'Go To 2nd Page'</w:t>
+            </w:r>
+            <w:r>
+              <w:rPr>
+                <w:sz w:val="20"/>
+                <w:szCs w:val="20"/>
+                <w:lang w:val="en-US"/>
+              </w:rPr>
+              <w:t xml:space="preserve"> transaction</w:t>
+            </w:r>
+            <w:r>
+              <w:rPr>
+                <w:sz w:val="20"/>
+                <w:szCs w:val="20"/>
+                <w:lang w:val="en-US"/>
+              </w:rPr>
+              <w:t xml:space="preserve"> should be added to the dashboard</w:t>
+            </w:r>
+          </w:p>
+          <w:p>
+            <w:pPr>
+              <w:rPr>
+                <w:sz w:val="20"/>
+                <w:szCs w:val="20"/>
+                <w:lang w:val="en-US"/>
+              </w:rPr>
+            </w:pPr>
+          </w:p>
+        </w:tc>
+      </w:tr>
+      <w:tr>
+        <w:tc>
+          <w:tcPr>
+            <w:tcW w:w="540" w:type="dxa"/>
+          </w:tcPr>
+          <w:p>
+            <w:pPr>
+              <w:jc w:val="center"/>
+              <w:rPr>
+                <w:b/>
+                <w:bCs/>
+                <w:lang w:val="en-US"/>
+              </w:rPr>
+            </w:pPr>
+            <w:r>
+              <w:rPr>
+                <w:b/>
+                <w:bCs/>
+                <w:lang w:val="en-US"/>
+              </w:rPr>
+              <w:t>6.</w:t>
+            </w:r>
+          </w:p>
+        </w:tc>
+        <w:tc>
+          <w:tcPr>
+            <w:tcW w:w="5130" w:type="dxa"/>
+          </w:tcPr>
+          <w:p>
+            <w:pPr>
+              <w:rPr>
+                <w:sz w:val="20"/>
+                <w:szCs w:val="20"/>
+                <w:lang w:val="en-US"/>
+              </w:rPr>
+            </w:pPr>
+            <w:r>
+              <w:rPr>
+                <w:sz w:val="20"/>
+                <w:szCs w:val="20"/>
+                <w:lang w:val="en-US"/>
+              </w:rPr>
+              <w:t xml:space="preserve">Click on </w:t>
+            </w:r>
+            <w:r>
+              <w:rPr>
+                <w:b/>
+                <w:bCs/>
+                <w:sz w:val="20"/>
+                <w:szCs w:val="20"/>
+                <w:lang w:val="en-US"/>
+              </w:rPr>
+              <w:t>'Back Home'</w:t>
+            </w:r>
+            <w:r>
+              <w:rPr>
+                <w:sz w:val="20"/>
+                <w:szCs w:val="20"/>
+                <w:lang w:val="en-US"/>
+              </w:rPr>
+              <w:t xml:space="preserve"> transaction</w:t>
+            </w:r>
+          </w:p>
+          <w:p>
+            <w:pPr>
+              <w:rPr>
+                <w:sz w:val="20"/>
+                <w:szCs w:val="20"/>
+                <w:lang w:val="en-US"/>
+              </w:rPr>
+            </w:pPr>
+          </w:p>
+        </w:tc>
+        <w:tc>
+          <w:tcPr>
+            <w:tcW w:w="4680" w:type="dxa"/>
+          </w:tcPr>
+          <w:p>
+            <w:pPr>
+              <w:rPr>
+                <w:sz w:val="20"/>
+                <w:szCs w:val="20"/>
+                <w:lang w:val="en-US"/>
+              </w:rPr>
+            </w:pPr>
+            <w:r>
+              <w:rPr>
+                <w:sz w:val="20"/>
+                <w:szCs w:val="20"/>
+                <w:lang w:val="en-US"/>
+              </w:rPr>
+              <w:t xml:space="preserve">The </w:t>
+            </w:r>
+            <w:r>
+              <w:rPr>
+                <w:b/>
+                <w:bCs/>
+                <w:sz w:val="20"/>
+                <w:szCs w:val="20"/>
+                <w:lang w:val="en-US"/>
+              </w:rPr>
+              <w:t>'Back Home'</w:t>
+            </w:r>
+            <w:r>
+              <w:rPr>
+                <w:sz w:val="20"/>
+                <w:szCs w:val="20"/>
+                <w:lang w:val="en-US"/>
+              </w:rPr>
+              <w:t xml:space="preserve"> transaction</w:t>
+            </w:r>
+            <w:r>
+              <w:rPr>
+                <w:sz w:val="20"/>
+                <w:szCs w:val="20"/>
+                <w:lang w:val="en-US"/>
+              </w:rPr>
+              <w:t xml:space="preserve"> </w:t>
+            </w:r>
+            <w:r>
+              <w:rPr>
+                <w:sz w:val="20"/>
+                <w:szCs w:val="20"/>
+                <w:lang w:val="en-US"/>
+              </w:rPr>
+              <w:t>should be added to the dashboard</w:t>
+            </w:r>
+          </w:p>
+          <w:p>
+            <w:pPr>
+              <w:rPr>
+                <w:sz w:val="20"/>
+                <w:szCs w:val="20"/>
+                <w:lang w:val="en-US"/>
+              </w:rPr>
+            </w:pPr>
+          </w:p>
+        </w:tc>
+      </w:tr>
+      <w:tr>
+        <w:tc>
+          <w:tcPr>
+            <w:tcW w:w="540" w:type="dxa"/>
+          </w:tcPr>
+          <w:p>
+            <w:pPr>
+              <w:jc w:val="center"/>
+              <w:rPr>
+                <w:b/>
+                <w:bCs/>
+                <w:lang w:val="en-US"/>
+              </w:rPr>
+            </w:pPr>
+            <w:r>
+              <w:rPr>
+                <w:b/>
+                <w:bCs/>
+                <w:lang w:val="en-US"/>
+              </w:rPr>
+              <w:t>7.</w:t>
+            </w:r>
+          </w:p>
+        </w:tc>
+        <w:tc>
+          <w:tcPr>
+            <w:tcW w:w="5130" w:type="dxa"/>
+          </w:tcPr>
+          <w:p>
+            <w:pPr>
+              <w:rPr>
+                <w:sz w:val="20"/>
+                <w:szCs w:val="20"/>
+                <w:lang w:val="en-US"/>
+              </w:rPr>
+            </w:pPr>
+            <w:r>
+              <w:rPr>
+                <w:sz w:val="20"/>
+                <w:szCs w:val="20"/>
+                <w:lang w:val="en-US"/>
+              </w:rPr>
+              <w:t xml:space="preserve">Click on </w:t>
+            </w:r>
+            <w:r>
+              <w:rPr>
+                <w:b/>
+                <w:bCs/>
+                <w:sz w:val="20"/>
+                <w:szCs w:val="20"/>
+                <w:lang w:val="en-US"/>
+              </w:rPr>
+              <w:t>'Add Widgets'</w:t>
+            </w:r>
+            <w:r>
+              <w:rPr>
+                <w:sz w:val="20"/>
+                <w:szCs w:val="20"/>
+                <w:lang w:val="en-US"/>
+              </w:rPr>
+              <w:t xml:space="preserve"> icon to close widgets gallery</w:t>
+            </w:r>
+          </w:p>
+          <w:p>
+            <w:pPr>
+              <w:rPr>
+                <w:sz w:val="20"/>
+                <w:szCs w:val="20"/>
+                <w:lang w:val="en-US"/>
+              </w:rPr>
+            </w:pPr>
+          </w:p>
+        </w:tc>
+        <w:tc>
+          <w:tcPr>
+            <w:tcW w:w="4680" w:type="dxa"/>
+          </w:tcPr>
+          <w:p>
+            <w:pPr>
+              <w:rPr>
+                <w:sz w:val="20"/>
+                <w:szCs w:val="20"/>
+                <w:lang w:val="en-US"/>
+              </w:rPr>
+            </w:pPr>
+            <w:r>
+              <w:rPr>
+                <w:sz w:val="20"/>
+                <w:szCs w:val="20"/>
+                <w:lang w:val="en-US"/>
+              </w:rPr>
+              <w:t xml:space="preserve">The </w:t>
+            </w:r>
+            <w:r>
+              <w:rPr>
+                <w:b/>
+                <w:bCs/>
+                <w:sz w:val="20"/>
+                <w:szCs w:val="20"/>
+                <w:lang w:val="en-US"/>
+              </w:rPr>
+              <w:t xml:space="preserve">widgets gallery </w:t>
+            </w:r>
+            <w:r>
+              <w:rPr>
+                <w:sz w:val="20"/>
+                <w:szCs w:val="20"/>
+                <w:lang w:val="en-US"/>
+              </w:rPr>
+              <w:t>should disappear</w:t>
+            </w:r>
+          </w:p>
+        </w:tc>
+      </w:tr>
+      <w:tr>
+        <w:tc>
+          <w:tcPr>
+            <w:tcW w:w="540" w:type="dxa"/>
+          </w:tcPr>
+          <w:p>
+            <w:pPr>
+              <w:jc w:val="center"/>
+              <w:rPr>
+                <w:b/>
+                <w:bCs/>
+                <w:lang w:val="en-US"/>
+              </w:rPr>
+            </w:pPr>
+            <w:r>
+              <w:rPr>
+                <w:b/>
+                <w:bCs/>
+                <w:lang w:val="en-US"/>
+              </w:rPr>
+              <w:t>8.</w:t>
+            </w:r>
+          </w:p>
+        </w:tc>
+        <w:tc>
+          <w:tcPr>
+            <w:tcW w:w="5130" w:type="dxa"/>
+          </w:tcPr>
+          <w:p>
+            <w:pPr>
+              <w:rPr>
+                <w:sz w:val="20"/>
+                <w:szCs w:val="20"/>
+                <w:lang w:val="en-US"/>
+              </w:rPr>
+            </w:pPr>
+            <w:r>
+              <w:rPr>
+                <w:b/>
+                <w:bCs/>
+                <w:sz w:val="20"/>
+                <w:szCs w:val="20"/>
+                <w:lang w:val="en-US"/>
+              </w:rPr>
+              <w:t>Verify</w:t>
+            </w:r>
+            <w:r>
+              <w:rPr>
+                <w:sz w:val="20"/>
+                <w:szCs w:val="20"/>
+                <w:lang w:val="en-US"/>
+              </w:rPr>
+              <w:t xml:space="preserve"> that the 2 transactions widgets appear in the Dashboard</w:t>
+            </w:r>
+          </w:p>
+          <w:p>
+            <w:pPr>
+              <w:rPr>
+                <w:sz w:val="20"/>
+                <w:szCs w:val="20"/>
+                <w:lang w:val="en-US"/>
+              </w:rPr>
+            </w:pPr>
+          </w:p>
+        </w:tc>
+        <w:tc>
+          <w:tcPr>
+            <w:tcW w:w="4680" w:type="dxa"/>
+          </w:tcPr>
+          <w:p>
+            <w:pPr>
+              <w:rPr>
+                <w:sz w:val="20"/>
+                <w:szCs w:val="20"/>
+                <w:lang w:val="en-US"/>
+              </w:rPr>
+            </w:pPr>
+            <w:r>
+              <w:rPr>
+                <w:sz w:val="20"/>
+                <w:szCs w:val="20"/>
+                <w:lang w:val="en-US"/>
+              </w:rPr>
+              <w:t>Both transactions should be added to the dashboard</w:t>
+            </w:r>
+          </w:p>
+        </w:tc>
+      </w:tr>
+      <w:tr>
+        <w:tc>
+          <w:tcPr>
+            <w:tcW w:w="540" w:type="dxa"/>
+          </w:tcPr>
+          <w:p>
+            <w:pPr>
+              <w:jc w:val="center"/>
+              <w:rPr>
+                <w:b/>
+                <w:bCs/>
+                <w:lang w:val="en-US"/>
+              </w:rPr>
+            </w:pPr>
+            <w:r>
+              <w:rPr>
+                <w:b/>
+                <w:bCs/>
+                <w:lang w:val="en-US"/>
+              </w:rPr>
+              <w:t>9.</w:t>
+            </w:r>
+          </w:p>
+        </w:tc>
+        <w:tc>
+          <w:tcPr>
+            <w:tcW w:w="5130" w:type="dxa"/>
+          </w:tcPr>
+          <w:p>
+            <w:pPr>
+              <w:rPr>
+                <w:sz w:val="20"/>
+                <w:szCs w:val="20"/>
+                <w:lang w:val="en-US"/>
+              </w:rPr>
+            </w:pPr>
+            <w:r>
+              <w:rPr>
+                <w:b/>
+                <w:bCs/>
+                <w:sz w:val="20"/>
+                <w:szCs w:val="20"/>
+                <w:lang w:val="en-US"/>
+              </w:rPr>
+              <w:t>Remov</w:t>
+            </w:r>
+            <w:r>
+              <w:rPr>
+                <w:b/>
+                <w:bCs/>
+                <w:sz w:val="20"/>
+                <w:szCs w:val="20"/>
+                <w:lang w:val="en-US"/>
+              </w:rPr>
+              <w:t>e</w:t>
+            </w:r>
+            <w:r>
+              <w:rPr>
+                <w:sz w:val="20"/>
+                <w:szCs w:val="20"/>
+                <w:lang w:val="en-US"/>
+              </w:rPr>
+              <w:t xml:space="preserve"> both 'Go To 2nd Page' &amp; 'Back Home' transactions from dashboard</w:t>
+            </w:r>
+          </w:p>
+          <w:p>
+            <w:pPr>
+              <w:rPr>
+                <w:sz w:val="20"/>
+                <w:szCs w:val="20"/>
+                <w:lang w:val="en-US"/>
+              </w:rPr>
+            </w:pPr>
+            <w:bookmarkStart w:id="0" w:name="_GoBack"/>
+            <w:bookmarkEnd w:id="0"/>
+          </w:p>
+        </w:tc>
+        <w:tc>
+          <w:tcPr>
+            <w:tcW w:w="4680" w:type="dxa"/>
+          </w:tcPr>
+          <w:p>
+            <w:pPr>
+              <w:rPr>
+                <w:sz w:val="20"/>
+                <w:szCs w:val="20"/>
+                <w:lang w:val="en-US"/>
+              </w:rPr>
+            </w:pPr>
+            <w:r>
+              <w:rPr>
+                <w:sz w:val="20"/>
+                <w:szCs w:val="20"/>
+                <w:lang w:val="en-US"/>
+              </w:rPr>
+              <w:t>Both transactions should be deleted from the dashboard</w:t>
+            </w:r>
+          </w:p>
+        </w:tc>
+      </w:tr>
+    </w:tbl>
+    <w:p>
+      <w:pPr>
+        <w:jc w:val="center"/>
+        <w:rPr>
+          <w:b/>
+          <w:bCs/>
+          <w:sz w:val="24"/>
+          <w:szCs w:val="24"/>
+          <w:u w:val="single"/>
+        </w:rPr>
+      </w:pPr>
+      <w:r>
+        <w:rPr>
+          <w:b/>
+          <w:bCs/>
+          <w:sz w:val="24"/>
+          <w:szCs w:val="24"/>
+          <w:u w:val="single"/>
+        </w:rPr>
+        <w:lastRenderedPageBreak/>
+        <w:t xml:space="preserve">END OF TEST CASES </w:t>
+      </w:r>
+      <w:r>
+        <w:rPr>
+          <mc:AlternateContent>
+            <mc:Choice Requires="w16se"/>
+            <mc:Fallback>
+              <w:rFonts w:ascii="Segoe UI Emoji" w:eastAsia="Segoe UI Emoji" w:hAnsi="Segoe UI Emoji" w:cs="Segoe UI Emoji"/>
+            </mc:Fallback>
+          </mc:AlternateContent>
+          <w:b/>
+          <w:bCs/>
+          <w:sz w:val="24"/>
+          <w:szCs w:val="24"/>
+          <w:u w:val="single"/>
+          <w:rtl/>
+        </w:rPr>
+        <mc:AlternateContent>
+          <mc:Choice Requires="w16se">
+            <w16se:symEx w16se:font="Segoe UI Emoji" w16se:char="1F60A"/>
+          </mc:Choice>
+          <mc:Fallback>
+            <w:t>😊</w:t>
+          </mc:Fallback>
+        </mc:AlternateContent>
+      </w:r>
     </w:p>
     <w:sectPr>
       <w:pgSz w:w="11906" w:h="16838"/>

</xml_diff>